<commit_message>
Version v1.2.2.2 - Modificado metodo 'ProcesoDiagram' para procesar facturas pasando como parametro el 'ficheroColumnas' - Modificado metodo 'Program' para contemplar en el pase de argumentos el 'ficheroColumnas' - Añadido metodo 'Procesos.LeerCsv' para procesar el csv con el 'ficheroColumnas' - Pendiente de revisar el metodo 'Procesos.leerExcel' para modificarlo y utilizar el 'ficheroColumnas'. - Pendiente de revisar el metodo 'Procesos.grabarCsv' para modificar el uso de la variable 'camposAexportar'
</commit_message>
<xml_diff>
--- a/Configuracion importacion facturas.docx
+++ b/Configuracion importacion facturas.docx
@@ -161,10 +161,10 @@
         </w:trPr>
         <w:tc>
           <w:tcPr>
-            <w:tcW w:w="1023" w:type="dxa"/>
-            <w:shd w:val="clear" w:color="auto" w:fill="auto"/>
-            <w:noWrap/>
-            <w:hideMark/>
+            <w:tcW w:w="9962" w:type="dxa"/>
+            <w:gridSpan w:val="3"/>
+            <w:shd w:val="clear" w:color="auto" w:fill="auto"/>
+            <w:noWrap/>
           </w:tcPr>
           <w:p>
             <w:pPr>
@@ -172,85 +172,26 @@
               <w:jc w:val="center"/>
               <w:rPr>
                 <w:rFonts w:ascii="Arial" w:eastAsia="Times New Roman" w:hAnsi="Arial" w:cs="Arial"/>
-                <w:color w:val="000000"/>
-                <w:sz w:val="20"/>
-                <w:szCs w:val="20"/>
-                <w:lang w:eastAsia="es-ES"/>
-              </w:rPr>
-            </w:pPr>
-            <w:r>
-              <w:rPr>
-                <w:rFonts w:ascii="Arial" w:hAnsi="Arial" w:cs="Arial"/>
-                <w:color w:val="000000"/>
-                <w:sz w:val="20"/>
-                <w:szCs w:val="20"/>
-              </w:rPr>
-              <w:t>A</w:t>
-            </w:r>
-          </w:p>
-        </w:tc>
-        <w:tc>
-          <w:tcPr>
-            <w:tcW w:w="1953" w:type="dxa"/>
-            <w:shd w:val="clear" w:color="auto" w:fill="auto"/>
-            <w:noWrap/>
-            <w:hideMark/>
-          </w:tcPr>
-          <w:p>
-            <w:pPr>
-              <w:spacing w:before="0"/>
-              <w:jc w:val="left"/>
-              <w:rPr>
-                <w:rFonts w:ascii="Arial" w:eastAsia="Times New Roman" w:hAnsi="Arial" w:cs="Arial"/>
-                <w:color w:val="000000"/>
-                <w:sz w:val="20"/>
-                <w:szCs w:val="20"/>
-                <w:lang w:eastAsia="es-ES"/>
-              </w:rPr>
-            </w:pPr>
-            <w:proofErr w:type="spellStart"/>
-            <w:r>
-              <w:rPr>
-                <w:rFonts w:ascii="Arial" w:eastAsia="Times New Roman" w:hAnsi="Arial" w:cs="Arial"/>
-                <w:color w:val="000000"/>
-                <w:sz w:val="20"/>
-                <w:szCs w:val="20"/>
-                <w:lang w:eastAsia="es-ES"/>
-              </w:rPr>
-              <w:t>fechaFactura</w:t>
-            </w:r>
-            <w:proofErr w:type="spellEnd"/>
-          </w:p>
-        </w:tc>
-        <w:tc>
-          <w:tcPr>
-            <w:tcW w:w="6986" w:type="dxa"/>
-            <w:shd w:val="clear" w:color="auto" w:fill="auto"/>
-            <w:noWrap/>
-            <w:hideMark/>
-          </w:tcPr>
-          <w:p>
-            <w:pPr>
-              <w:spacing w:before="0"/>
-              <w:jc w:val="left"/>
-              <w:rPr>
-                <w:rFonts w:ascii="Arial" w:eastAsia="Times New Roman" w:hAnsi="Arial" w:cs="Arial"/>
-                <w:color w:val="000000"/>
-                <w:sz w:val="20"/>
-                <w:szCs w:val="20"/>
-                <w:lang w:eastAsia="es-ES"/>
-              </w:rPr>
-            </w:pPr>
-            <w:r>
-              <w:rPr>
-                <w:rFonts w:ascii="Arial" w:eastAsia="Times New Roman" w:hAnsi="Arial" w:cs="Arial"/>
-                <w:color w:val="000000"/>
-                <w:sz w:val="20"/>
-                <w:szCs w:val="20"/>
-                <w:lang w:eastAsia="es-ES"/>
-              </w:rPr>
-              <w:t>Fecha de la factura</w:t>
-            </w:r>
+                <w:b/>
+                <w:color w:val="000000"/>
+                <w:sz w:val="22"/>
+                <w:szCs w:val="20"/>
+                <w:lang w:eastAsia="es-ES"/>
+              </w:rPr>
+            </w:pPr>
+            <w:r>
+              <w:rPr>
+                <w:rFonts w:ascii="Arial" w:eastAsia="Times New Roman" w:hAnsi="Arial" w:cs="Arial"/>
+                <w:b/>
+                <w:color w:val="000000"/>
+                <w:sz w:val="22"/>
+                <w:szCs w:val="20"/>
+                <w:lang w:eastAsia="es-ES"/>
+              </w:rPr>
+              <w:t>Campos obligatorios</w:t>
+            </w:r>
+            <w:bookmarkStart w:id="0" w:name="_GoBack"/>
+            <w:bookmarkEnd w:id="0"/>
           </w:p>
         </w:tc>
       </w:tr>
@@ -270,20 +211,21 @@
               <w:spacing w:before="0"/>
               <w:jc w:val="center"/>
               <w:rPr>
-                <w:rFonts w:ascii="Arial" w:hAnsi="Arial" w:cs="Arial"/>
-                <w:color w:val="000000"/>
-                <w:sz w:val="20"/>
-                <w:szCs w:val="20"/>
-              </w:rPr>
-            </w:pPr>
-            <w:r>
-              <w:rPr>
-                <w:rFonts w:ascii="Arial" w:hAnsi="Arial" w:cs="Arial"/>
-                <w:color w:val="000000"/>
-                <w:sz w:val="20"/>
-                <w:szCs w:val="20"/>
-              </w:rPr>
-              <w:t>B</w:t>
+                <w:rFonts w:ascii="Arial" w:eastAsia="Times New Roman" w:hAnsi="Arial" w:cs="Arial"/>
+                <w:color w:val="000000"/>
+                <w:sz w:val="20"/>
+                <w:szCs w:val="20"/>
+                <w:lang w:eastAsia="es-ES"/>
+              </w:rPr>
+            </w:pPr>
+            <w:r>
+              <w:rPr>
+                <w:rFonts w:ascii="Arial" w:hAnsi="Arial" w:cs="Arial"/>
+                <w:color w:val="000000"/>
+                <w:sz w:val="20"/>
+                <w:szCs w:val="20"/>
+              </w:rPr>
+              <w:t>A</w:t>
             </w:r>
           </w:p>
         </w:tc>
@@ -315,7 +257,7 @@
                 <w:szCs w:val="20"/>
                 <w:lang w:eastAsia="es-ES"/>
               </w:rPr>
-              <w:t>fechaOperacion</w:t>
+              <w:t>fechaFactura</w:t>
             </w:r>
             <w:proofErr w:type="spellEnd"/>
           </w:p>
@@ -347,7 +289,7 @@
                 <w:szCs w:val="20"/>
                 <w:lang w:eastAsia="es-ES"/>
               </w:rPr>
-              <w:t>Fecha de operación de la factura</w:t>
+              <w:t>Fecha de la factura</w:t>
             </w:r>
           </w:p>
         </w:tc>
@@ -381,7 +323,7 @@
                 <w:sz w:val="20"/>
                 <w:szCs w:val="20"/>
               </w:rPr>
-              <w:t>C</w:t>
+              <w:t>B</w:t>
             </w:r>
           </w:p>
         </w:tc>
@@ -413,7 +355,7 @@
                 <w:szCs w:val="20"/>
                 <w:lang w:eastAsia="es-ES"/>
               </w:rPr>
-              <w:t>periodoFactura</w:t>
+              <w:t>serieFactura</w:t>
             </w:r>
             <w:proofErr w:type="spellEnd"/>
           </w:p>
@@ -445,29 +387,7 @@
                 <w:szCs w:val="20"/>
                 <w:lang w:eastAsia="es-ES"/>
               </w:rPr>
-              <w:t xml:space="preserve">Periodo en el que se quiere declarar la factura (si no se incluye </w:t>
-            </w:r>
-            <w:proofErr w:type="spellStart"/>
-            <w:r>
-              <w:rPr>
-                <w:rFonts w:ascii="Arial" w:eastAsia="Times New Roman" w:hAnsi="Arial" w:cs="Arial"/>
-                <w:color w:val="000000"/>
-                <w:sz w:val="20"/>
-                <w:szCs w:val="20"/>
-                <w:lang w:eastAsia="es-ES"/>
-              </w:rPr>
-              <w:t>sera</w:t>
-            </w:r>
-            <w:proofErr w:type="spellEnd"/>
-            <w:r>
-              <w:rPr>
-                <w:rFonts w:ascii="Arial" w:eastAsia="Times New Roman" w:hAnsi="Arial" w:cs="Arial"/>
-                <w:color w:val="000000"/>
-                <w:sz w:val="20"/>
-                <w:szCs w:val="20"/>
-                <w:lang w:eastAsia="es-ES"/>
-              </w:rPr>
-              <w:t xml:space="preserve"> el mismo que el mes)</w:t>
+              <w:t>Serie de la factura</w:t>
             </w:r>
           </w:p>
         </w:tc>
@@ -501,7 +421,7 @@
                 <w:sz w:val="20"/>
                 <w:szCs w:val="20"/>
               </w:rPr>
-              <w:t>D</w:t>
+              <w:t>C</w:t>
             </w:r>
           </w:p>
         </w:tc>
@@ -533,7 +453,7 @@
                 <w:szCs w:val="20"/>
                 <w:lang w:eastAsia="es-ES"/>
               </w:rPr>
-              <w:t>serieFactura</w:t>
+              <w:t>numeroFactura</w:t>
             </w:r>
             <w:proofErr w:type="spellEnd"/>
           </w:p>
@@ -557,15 +477,27 @@
                 <w:lang w:eastAsia="es-ES"/>
               </w:rPr>
             </w:pPr>
-            <w:r>
-              <w:rPr>
-                <w:rFonts w:ascii="Arial" w:eastAsia="Times New Roman" w:hAnsi="Arial" w:cs="Arial"/>
-                <w:color w:val="000000"/>
-                <w:sz w:val="20"/>
-                <w:szCs w:val="20"/>
-                <w:lang w:eastAsia="es-ES"/>
-              </w:rPr>
-              <w:t>Serie de la factura</w:t>
+            <w:proofErr w:type="spellStart"/>
+            <w:r>
+              <w:rPr>
+                <w:rFonts w:ascii="Arial" w:eastAsia="Times New Roman" w:hAnsi="Arial" w:cs="Arial"/>
+                <w:color w:val="000000"/>
+                <w:sz w:val="20"/>
+                <w:szCs w:val="20"/>
+                <w:lang w:eastAsia="es-ES"/>
+              </w:rPr>
+              <w:t>Numero</w:t>
+            </w:r>
+            <w:proofErr w:type="spellEnd"/>
+            <w:r>
+              <w:rPr>
+                <w:rFonts w:ascii="Arial" w:eastAsia="Times New Roman" w:hAnsi="Arial" w:cs="Arial"/>
+                <w:color w:val="000000"/>
+                <w:sz w:val="20"/>
+                <w:szCs w:val="20"/>
+                <w:lang w:eastAsia="es-ES"/>
+              </w:rPr>
+              <w:t xml:space="preserve"> de la factura</w:t>
             </w:r>
           </w:p>
         </w:tc>
@@ -599,7 +531,7 @@
                 <w:sz w:val="20"/>
                 <w:szCs w:val="20"/>
               </w:rPr>
-              <w:t>E</w:t>
+              <w:t>D</w:t>
             </w:r>
           </w:p>
         </w:tc>
@@ -631,7 +563,27 @@
                 <w:szCs w:val="20"/>
                 <w:lang w:eastAsia="es-ES"/>
               </w:rPr>
-              <w:t>numeroFactura</w:t>
+              <w:t>referenciaFact</w:t>
+            </w:r>
+            <w:r>
+              <w:rPr>
+                <w:rFonts w:ascii="Arial" w:eastAsia="Times New Roman" w:hAnsi="Arial" w:cs="Arial"/>
+                <w:color w:val="000000"/>
+                <w:sz w:val="20"/>
+                <w:szCs w:val="20"/>
+                <w:lang w:eastAsia="es-ES"/>
+              </w:rPr>
+              <w:t>u</w:t>
+            </w:r>
+            <w:r>
+              <w:rPr>
+                <w:rFonts w:ascii="Arial" w:eastAsia="Times New Roman" w:hAnsi="Arial" w:cs="Arial"/>
+                <w:color w:val="000000"/>
+                <w:sz w:val="20"/>
+                <w:szCs w:val="20"/>
+                <w:lang w:eastAsia="es-ES"/>
+              </w:rPr>
+              <w:t>ra</w:t>
             </w:r>
             <w:proofErr w:type="spellEnd"/>
           </w:p>
@@ -655,27 +607,15 @@
                 <w:lang w:eastAsia="es-ES"/>
               </w:rPr>
             </w:pPr>
-            <w:proofErr w:type="spellStart"/>
-            <w:r>
-              <w:rPr>
-                <w:rFonts w:ascii="Arial" w:eastAsia="Times New Roman" w:hAnsi="Arial" w:cs="Arial"/>
-                <w:color w:val="000000"/>
-                <w:sz w:val="20"/>
-                <w:szCs w:val="20"/>
-                <w:lang w:eastAsia="es-ES"/>
-              </w:rPr>
-              <w:t>Numero</w:t>
-            </w:r>
-            <w:proofErr w:type="spellEnd"/>
-            <w:r>
-              <w:rPr>
-                <w:rFonts w:ascii="Arial" w:eastAsia="Times New Roman" w:hAnsi="Arial" w:cs="Arial"/>
-                <w:color w:val="000000"/>
-                <w:sz w:val="20"/>
-                <w:szCs w:val="20"/>
-                <w:lang w:eastAsia="es-ES"/>
-              </w:rPr>
-              <w:t xml:space="preserve"> de la factura</w:t>
+            <w:r>
+              <w:rPr>
+                <w:rFonts w:ascii="Arial" w:eastAsia="Times New Roman" w:hAnsi="Arial" w:cs="Arial"/>
+                <w:color w:val="000000"/>
+                <w:sz w:val="20"/>
+                <w:szCs w:val="20"/>
+                <w:lang w:eastAsia="es-ES"/>
+              </w:rPr>
+              <w:t>En el caso de facturas de compra, numero de factura del proveedor</w:t>
             </w:r>
           </w:p>
         </w:tc>
@@ -709,7 +649,7 @@
                 <w:sz w:val="20"/>
                 <w:szCs w:val="20"/>
               </w:rPr>
-              <w:t>F</w:t>
+              <w:t>E</w:t>
             </w:r>
           </w:p>
         </w:tc>
@@ -732,38 +672,16 @@
                 <w:lang w:eastAsia="es-ES"/>
               </w:rPr>
             </w:pPr>
-            <w:proofErr w:type="spellStart"/>
-            <w:r>
-              <w:rPr>
-                <w:rFonts w:ascii="Arial" w:eastAsia="Times New Roman" w:hAnsi="Arial" w:cs="Arial"/>
-                <w:color w:val="000000"/>
-                <w:sz w:val="20"/>
-                <w:szCs w:val="20"/>
-                <w:lang w:eastAsia="es-ES"/>
-              </w:rPr>
-              <w:t>referenciaFact</w:t>
-            </w:r>
-            <w:r>
-              <w:rPr>
-                <w:rFonts w:ascii="Arial" w:eastAsia="Times New Roman" w:hAnsi="Arial" w:cs="Arial"/>
-                <w:color w:val="000000"/>
-                <w:sz w:val="20"/>
-                <w:szCs w:val="20"/>
-                <w:lang w:eastAsia="es-ES"/>
-              </w:rPr>
-              <w:t>u</w:t>
-            </w:r>
-            <w:r>
-              <w:rPr>
-                <w:rFonts w:ascii="Arial" w:eastAsia="Times New Roman" w:hAnsi="Arial" w:cs="Arial"/>
-                <w:color w:val="000000"/>
-                <w:sz w:val="20"/>
-                <w:szCs w:val="20"/>
-                <w:lang w:eastAsia="es-ES"/>
-              </w:rPr>
-              <w:t>ra</w:t>
-            </w:r>
-            <w:proofErr w:type="spellEnd"/>
+            <w:r>
+              <w:rPr>
+                <w:rFonts w:ascii="Arial" w:eastAsia="Times New Roman" w:hAnsi="Arial" w:cs="Arial"/>
+                <w:color w:val="000000"/>
+                <w:sz w:val="20"/>
+                <w:szCs w:val="20"/>
+                <w:lang w:eastAsia="es-ES"/>
+              </w:rPr>
+              <w:t>baseFactura1</w:t>
+            </w:r>
           </w:p>
         </w:tc>
         <w:tc>
@@ -793,7 +711,7 @@
                 <w:szCs w:val="20"/>
                 <w:lang w:eastAsia="es-ES"/>
               </w:rPr>
-              <w:t>En el caso de facturas de compra, numero de factura del proveedor</w:t>
+              <w:t>Base del primer porcentaje de IVA</w:t>
             </w:r>
           </w:p>
         </w:tc>
@@ -827,7 +745,7 @@
                 <w:sz w:val="20"/>
                 <w:szCs w:val="20"/>
               </w:rPr>
-              <w:t>G</w:t>
+              <w:t>F</w:t>
             </w:r>
           </w:p>
         </w:tc>
@@ -850,20 +768,16 @@
                 <w:lang w:eastAsia="es-ES"/>
               </w:rPr>
             </w:pPr>
-            <w:proofErr w:type="spellStart"/>
-            <w:r>
-              <w:rPr>
-                <w:rFonts w:ascii="Arial" w:eastAsia="Times New Roman" w:hAnsi="Arial" w:cs="Arial"/>
-                <w:color w:val="000000"/>
-                <w:sz w:val="20"/>
-                <w:szCs w:val="20"/>
-                <w:lang w:eastAsia="es-ES"/>
-              </w:rPr>
-              <w:t>cuentaContable</w:t>
-            </w:r>
-            <w:bookmarkStart w:id="0" w:name="_GoBack"/>
-            <w:bookmarkEnd w:id="0"/>
-            <w:proofErr w:type="spellEnd"/>
+            <w:r>
+              <w:rPr>
+                <w:rFonts w:ascii="Arial" w:eastAsia="Times New Roman" w:hAnsi="Arial" w:cs="Arial"/>
+                <w:color w:val="000000"/>
+                <w:sz w:val="20"/>
+                <w:szCs w:val="20"/>
+                <w:lang w:eastAsia="es-ES"/>
+              </w:rPr>
+              <w:t>porcentajeIva1</w:t>
+            </w:r>
           </w:p>
         </w:tc>
         <w:tc>
@@ -893,7 +807,7 @@
                 <w:szCs w:val="20"/>
                 <w:lang w:eastAsia="es-ES"/>
               </w:rPr>
-              <w:t>Cuenta del cliente / proveedor</w:t>
+              <w:t>Primer porcentaje de IVA</w:t>
             </w:r>
           </w:p>
         </w:tc>
@@ -927,7 +841,7 @@
                 <w:sz w:val="20"/>
                 <w:szCs w:val="20"/>
               </w:rPr>
-              <w:t>H</w:t>
+              <w:t>G</w:t>
             </w:r>
           </w:p>
         </w:tc>
@@ -950,18 +864,16 @@
                 <w:lang w:eastAsia="es-ES"/>
               </w:rPr>
             </w:pPr>
-            <w:proofErr w:type="spellStart"/>
-            <w:r>
-              <w:rPr>
-                <w:rFonts w:ascii="Arial" w:eastAsia="Times New Roman" w:hAnsi="Arial" w:cs="Arial"/>
-                <w:color w:val="000000"/>
-                <w:sz w:val="20"/>
-                <w:szCs w:val="20"/>
-                <w:lang w:eastAsia="es-ES"/>
-              </w:rPr>
-              <w:t>cuentaContrapartida</w:t>
-            </w:r>
-            <w:proofErr w:type="spellEnd"/>
+            <w:r>
+              <w:rPr>
+                <w:rFonts w:ascii="Arial" w:eastAsia="Times New Roman" w:hAnsi="Arial" w:cs="Arial"/>
+                <w:color w:val="000000"/>
+                <w:sz w:val="20"/>
+                <w:szCs w:val="20"/>
+                <w:lang w:eastAsia="es-ES"/>
+              </w:rPr>
+              <w:t>cuotaIva1</w:t>
+            </w:r>
           </w:p>
         </w:tc>
         <w:tc>
@@ -991,7 +903,7 @@
                 <w:szCs w:val="20"/>
                 <w:lang w:eastAsia="es-ES"/>
               </w:rPr>
-              <w:t>Cuenta del ingreso / gasto</w:t>
+              <w:t>Cuota de IVA del primer porcentaje</w:t>
             </w:r>
           </w:p>
         </w:tc>
@@ -1025,7 +937,7 @@
                 <w:sz w:val="20"/>
                 <w:szCs w:val="20"/>
               </w:rPr>
-              <w:t>I</w:t>
+              <w:t>H</w:t>
             </w:r>
           </w:p>
         </w:tc>
@@ -1048,18 +960,16 @@
                 <w:lang w:eastAsia="es-ES"/>
               </w:rPr>
             </w:pPr>
-            <w:proofErr w:type="spellStart"/>
-            <w:r>
-              <w:rPr>
-                <w:rFonts w:ascii="Arial" w:eastAsia="Times New Roman" w:hAnsi="Arial" w:cs="Arial"/>
-                <w:color w:val="000000"/>
-                <w:sz w:val="20"/>
-                <w:szCs w:val="20"/>
-                <w:lang w:eastAsia="es-ES"/>
-              </w:rPr>
-              <w:t>codigoConcepto</w:t>
-            </w:r>
-            <w:proofErr w:type="spellEnd"/>
+            <w:r>
+              <w:rPr>
+                <w:rFonts w:ascii="Arial" w:eastAsia="Times New Roman" w:hAnsi="Arial" w:cs="Arial"/>
+                <w:color w:val="000000"/>
+                <w:sz w:val="20"/>
+                <w:szCs w:val="20"/>
+                <w:lang w:eastAsia="es-ES"/>
+              </w:rPr>
+              <w:t>porcentajeRecargo1</w:t>
+            </w:r>
           </w:p>
         </w:tc>
         <w:tc>
@@ -1089,7 +999,7 @@
                 <w:szCs w:val="20"/>
                 <w:lang w:eastAsia="es-ES"/>
               </w:rPr>
-              <w:t>Concepto contable</w:t>
+              <w:t>Primer porcentaje de recargo de IVA</w:t>
             </w:r>
           </w:p>
         </w:tc>
@@ -1123,7 +1033,7 @@
                 <w:sz w:val="20"/>
                 <w:szCs w:val="20"/>
               </w:rPr>
-              <w:t>J</w:t>
+              <w:t>I</w:t>
             </w:r>
           </w:p>
         </w:tc>
@@ -1154,7 +1064,7 @@
                 <w:szCs w:val="20"/>
                 <w:lang w:eastAsia="es-ES"/>
               </w:rPr>
-              <w:t>baseFactura1</w:t>
+              <w:t>cuotaRecargo1</w:t>
             </w:r>
           </w:p>
         </w:tc>
@@ -1185,7 +1095,7 @@
                 <w:szCs w:val="20"/>
                 <w:lang w:eastAsia="es-ES"/>
               </w:rPr>
-              <w:t>Base del primer porcentaje de IVA</w:t>
+              <w:t>Cuota de recargo del primer porcentaje</w:t>
             </w:r>
           </w:p>
         </w:tc>
@@ -1219,7 +1129,7 @@
                 <w:sz w:val="20"/>
                 <w:szCs w:val="20"/>
               </w:rPr>
-              <w:t>K</w:t>
+              <w:t>J</w:t>
             </w:r>
           </w:p>
         </w:tc>
@@ -1250,7 +1160,7 @@
                 <w:szCs w:val="20"/>
                 <w:lang w:eastAsia="es-ES"/>
               </w:rPr>
-              <w:t>porcentajeIva1</w:t>
+              <w:t>baseFactura2</w:t>
             </w:r>
           </w:p>
         </w:tc>
@@ -1281,7 +1191,7 @@
                 <w:szCs w:val="20"/>
                 <w:lang w:eastAsia="es-ES"/>
               </w:rPr>
-              <w:t>Primer porcentaje de IVA</w:t>
+              <w:t>Base del segundo porcentaje de IVA</w:t>
             </w:r>
           </w:p>
         </w:tc>
@@ -1315,7 +1225,7 @@
                 <w:sz w:val="20"/>
                 <w:szCs w:val="20"/>
               </w:rPr>
-              <w:t>L</w:t>
+              <w:t>K</w:t>
             </w:r>
           </w:p>
         </w:tc>
@@ -1346,7 +1256,7 @@
                 <w:szCs w:val="20"/>
                 <w:lang w:eastAsia="es-ES"/>
               </w:rPr>
-              <w:t>cuotaIva1</w:t>
+              <w:t>porcentajeIva2</w:t>
             </w:r>
           </w:p>
         </w:tc>
@@ -1377,7 +1287,7 @@
                 <w:szCs w:val="20"/>
                 <w:lang w:eastAsia="es-ES"/>
               </w:rPr>
-              <w:t>Cuota de IVA del primer porcentaje</w:t>
+              <w:t>Segundo porcentaje de IVA</w:t>
             </w:r>
           </w:p>
         </w:tc>
@@ -1411,7 +1321,7 @@
                 <w:sz w:val="20"/>
                 <w:szCs w:val="20"/>
               </w:rPr>
-              <w:t>M</w:t>
+              <w:t>L</w:t>
             </w:r>
           </w:p>
         </w:tc>
@@ -1442,7 +1352,7 @@
                 <w:szCs w:val="20"/>
                 <w:lang w:eastAsia="es-ES"/>
               </w:rPr>
-              <w:t>porcentajeRecargo1</w:t>
+              <w:t>cuotaIva2</w:t>
             </w:r>
           </w:p>
         </w:tc>
@@ -1473,7 +1383,7 @@
                 <w:szCs w:val="20"/>
                 <w:lang w:eastAsia="es-ES"/>
               </w:rPr>
-              <w:t>Primer porcentaje de recargo de IVA</w:t>
+              <w:t>Cuota de IVA del segundo porcentaje</w:t>
             </w:r>
           </w:p>
         </w:tc>
@@ -1507,7 +1417,7 @@
                 <w:sz w:val="20"/>
                 <w:szCs w:val="20"/>
               </w:rPr>
-              <w:t>N</w:t>
+              <w:t>M</w:t>
             </w:r>
           </w:p>
         </w:tc>
@@ -1538,7 +1448,7 @@
                 <w:szCs w:val="20"/>
                 <w:lang w:eastAsia="es-ES"/>
               </w:rPr>
-              <w:t>cuotaRecargo1</w:t>
+              <w:t>porcentajeRecargo2</w:t>
             </w:r>
           </w:p>
         </w:tc>
@@ -1569,7 +1479,7 @@
                 <w:szCs w:val="20"/>
                 <w:lang w:eastAsia="es-ES"/>
               </w:rPr>
-              <w:t>Cuota de recargo del primer porcentaje</w:t>
+              <w:t>Segundo porcentaje de recargo de IVA</w:t>
             </w:r>
           </w:p>
         </w:tc>
@@ -1603,7 +1513,7 @@
                 <w:sz w:val="20"/>
                 <w:szCs w:val="20"/>
               </w:rPr>
-              <w:t>O</w:t>
+              <w:t>N</w:t>
             </w:r>
           </w:p>
         </w:tc>
@@ -1634,7 +1544,7 @@
                 <w:szCs w:val="20"/>
                 <w:lang w:eastAsia="es-ES"/>
               </w:rPr>
-              <w:t>baseFactura2</w:t>
+              <w:t>cuotaRecargo2</w:t>
             </w:r>
           </w:p>
         </w:tc>
@@ -1665,7 +1575,7 @@
                 <w:szCs w:val="20"/>
                 <w:lang w:eastAsia="es-ES"/>
               </w:rPr>
-              <w:t>Base del segundo porcentaje de IVA</w:t>
+              <w:t>Cuota de recargo del segundo porcentaje</w:t>
             </w:r>
           </w:p>
         </w:tc>
@@ -1699,7 +1609,7 @@
                 <w:sz w:val="20"/>
                 <w:szCs w:val="20"/>
               </w:rPr>
-              <w:t>P</w:t>
+              <w:t>O</w:t>
             </w:r>
           </w:p>
         </w:tc>
@@ -1730,7 +1640,7 @@
                 <w:szCs w:val="20"/>
                 <w:lang w:eastAsia="es-ES"/>
               </w:rPr>
-              <w:t>porcentajeIva2</w:t>
+              <w:t>baseFactura3</w:t>
             </w:r>
           </w:p>
         </w:tc>
@@ -1761,7 +1671,7 @@
                 <w:szCs w:val="20"/>
                 <w:lang w:eastAsia="es-ES"/>
               </w:rPr>
-              <w:t>Segundo porcentaje de IVA</w:t>
+              <w:t>Base del tercer porcentaje de IVA</w:t>
             </w:r>
           </w:p>
         </w:tc>
@@ -1795,7 +1705,7 @@
                 <w:sz w:val="20"/>
                 <w:szCs w:val="20"/>
               </w:rPr>
-              <w:t>Q</w:t>
+              <w:t>P</w:t>
             </w:r>
           </w:p>
         </w:tc>
@@ -1826,7 +1736,7 @@
                 <w:szCs w:val="20"/>
                 <w:lang w:eastAsia="es-ES"/>
               </w:rPr>
-              <w:t>cuotaIva2</w:t>
+              <w:t>porcentajeIva3</w:t>
             </w:r>
           </w:p>
         </w:tc>
@@ -1857,7 +1767,7 @@
                 <w:szCs w:val="20"/>
                 <w:lang w:eastAsia="es-ES"/>
               </w:rPr>
-              <w:t>Cuota de IVA del segundo porcentaje</w:t>
+              <w:t>Tercer porcentaje de IVA</w:t>
             </w:r>
           </w:p>
         </w:tc>
@@ -1891,7 +1801,7 @@
                 <w:sz w:val="20"/>
                 <w:szCs w:val="20"/>
               </w:rPr>
-              <w:t>R</w:t>
+              <w:t>Q</w:t>
             </w:r>
           </w:p>
         </w:tc>
@@ -1922,7 +1832,7 @@
                 <w:szCs w:val="20"/>
                 <w:lang w:eastAsia="es-ES"/>
               </w:rPr>
-              <w:t>porcentajeRecargo2</w:t>
+              <w:t>cuotaIva3</w:t>
             </w:r>
           </w:p>
         </w:tc>
@@ -1953,7 +1863,7 @@
                 <w:szCs w:val="20"/>
                 <w:lang w:eastAsia="es-ES"/>
               </w:rPr>
-              <w:t>Segundo porcentaje de recargo de IVA</w:t>
+              <w:t>Cuota de IVA del tercer porcentaje</w:t>
             </w:r>
           </w:p>
         </w:tc>
@@ -1987,7 +1897,7 @@
                 <w:sz w:val="20"/>
                 <w:szCs w:val="20"/>
               </w:rPr>
-              <w:t>S</w:t>
+              <w:t>R</w:t>
             </w:r>
           </w:p>
         </w:tc>
@@ -2018,7 +1928,7 @@
                 <w:szCs w:val="20"/>
                 <w:lang w:eastAsia="es-ES"/>
               </w:rPr>
-              <w:t>cuotaRecargo2</w:t>
+              <w:t>porcentajeRecargo3</w:t>
             </w:r>
           </w:p>
         </w:tc>
@@ -2049,7 +1959,7 @@
                 <w:szCs w:val="20"/>
                 <w:lang w:eastAsia="es-ES"/>
               </w:rPr>
-              <w:t>Cuota de recargo del segundo porcentaje</w:t>
+              <w:t>Tercer porcentaje de recargo de IVA</w:t>
             </w:r>
           </w:p>
         </w:tc>
@@ -2083,7 +1993,7 @@
                 <w:sz w:val="20"/>
                 <w:szCs w:val="20"/>
               </w:rPr>
-              <w:t>T</w:t>
+              <w:t>S</w:t>
             </w:r>
           </w:p>
         </w:tc>
@@ -2114,7 +2024,7 @@
                 <w:szCs w:val="20"/>
                 <w:lang w:eastAsia="es-ES"/>
               </w:rPr>
-              <w:t>baseFactura3</w:t>
+              <w:t>cuotaRecargo3</w:t>
             </w:r>
           </w:p>
         </w:tc>
@@ -2145,7 +2055,7 @@
                 <w:szCs w:val="20"/>
                 <w:lang w:eastAsia="es-ES"/>
               </w:rPr>
-              <w:t>Base del tercer porcentaje de IVA</w:t>
+              <w:t>Cuota de recargo del tercer porcentaje</w:t>
             </w:r>
           </w:p>
         </w:tc>
@@ -2179,7 +2089,7 @@
                 <w:sz w:val="20"/>
                 <w:szCs w:val="20"/>
               </w:rPr>
-              <w:t>U</w:t>
+              <w:t>T</w:t>
             </w:r>
           </w:p>
         </w:tc>
@@ -2210,7 +2120,7 @@
                 <w:szCs w:val="20"/>
                 <w:lang w:eastAsia="es-ES"/>
               </w:rPr>
-              <w:t>porcentajeIva3</w:t>
+              <w:t>baseFactura4</w:t>
             </w:r>
           </w:p>
         </w:tc>
@@ -2241,7 +2151,7 @@
                 <w:szCs w:val="20"/>
                 <w:lang w:eastAsia="es-ES"/>
               </w:rPr>
-              <w:t>Tercer porcentaje de IVA</w:t>
+              <w:t>Base del cuarto porcentaje de IVA</w:t>
             </w:r>
           </w:p>
         </w:tc>
@@ -2275,7 +2185,7 @@
                 <w:sz w:val="20"/>
                 <w:szCs w:val="20"/>
               </w:rPr>
-              <w:t>V</w:t>
+              <w:t>U</w:t>
             </w:r>
           </w:p>
         </w:tc>
@@ -2306,7 +2216,7 @@
                 <w:szCs w:val="20"/>
                 <w:lang w:eastAsia="es-ES"/>
               </w:rPr>
-              <w:t>cuotaIva3</w:t>
+              <w:t>porcentajeIva4</w:t>
             </w:r>
           </w:p>
         </w:tc>
@@ -2337,7 +2247,7 @@
                 <w:szCs w:val="20"/>
                 <w:lang w:eastAsia="es-ES"/>
               </w:rPr>
-              <w:t>Cuota de IVA del tercer porcentaje</w:t>
+              <w:t>Cuarto porcentaje de IVA</w:t>
             </w:r>
           </w:p>
         </w:tc>
@@ -2371,7 +2281,7 @@
                 <w:sz w:val="20"/>
                 <w:szCs w:val="20"/>
               </w:rPr>
-              <w:t>W</w:t>
+              <w:t>V</w:t>
             </w:r>
           </w:p>
         </w:tc>
@@ -2402,7 +2312,7 @@
                 <w:szCs w:val="20"/>
                 <w:lang w:eastAsia="es-ES"/>
               </w:rPr>
-              <w:t>porcentajeRecargo3</w:t>
+              <w:t>cuotaIva4</w:t>
             </w:r>
           </w:p>
         </w:tc>
@@ -2433,7 +2343,7 @@
                 <w:szCs w:val="20"/>
                 <w:lang w:eastAsia="es-ES"/>
               </w:rPr>
-              <w:t>Tercer porcentaje de recargo de IVA</w:t>
+              <w:t>Cuota de IVA del cuarto porcentaje</w:t>
             </w:r>
           </w:p>
         </w:tc>
@@ -2467,7 +2377,7 @@
                 <w:sz w:val="20"/>
                 <w:szCs w:val="20"/>
               </w:rPr>
-              <w:t>X</w:t>
+              <w:t>W</w:t>
             </w:r>
           </w:p>
         </w:tc>
@@ -2498,7 +2408,7 @@
                 <w:szCs w:val="20"/>
                 <w:lang w:eastAsia="es-ES"/>
               </w:rPr>
-              <w:t>cuotaRecargo3</w:t>
+              <w:t>porcentajeRecargo4</w:t>
             </w:r>
           </w:p>
         </w:tc>
@@ -2529,7 +2439,7 @@
                 <w:szCs w:val="20"/>
                 <w:lang w:eastAsia="es-ES"/>
               </w:rPr>
-              <w:t>Cuota de recargo del tercer porcentaje</w:t>
+              <w:t>Cuarto porcentaje de recargo de IVA</w:t>
             </w:r>
           </w:p>
         </w:tc>
@@ -2563,7 +2473,7 @@
                 <w:sz w:val="20"/>
                 <w:szCs w:val="20"/>
               </w:rPr>
-              <w:t>Y</w:t>
+              <w:t>X</w:t>
             </w:r>
           </w:p>
         </w:tc>
@@ -2594,7 +2504,7 @@
                 <w:szCs w:val="20"/>
                 <w:lang w:eastAsia="es-ES"/>
               </w:rPr>
-              <w:t>baseFactura4</w:t>
+              <w:t>cuotaRecargo4</w:t>
             </w:r>
           </w:p>
         </w:tc>
@@ -2625,7 +2535,7 @@
                 <w:szCs w:val="20"/>
                 <w:lang w:eastAsia="es-ES"/>
               </w:rPr>
-              <w:t>Base del cuarto porcentaje de IVA</w:t>
+              <w:t>Cuota de recargo del cuarto porcentaje</w:t>
             </w:r>
           </w:p>
         </w:tc>
@@ -2659,7 +2569,7 @@
                 <w:sz w:val="20"/>
                 <w:szCs w:val="20"/>
               </w:rPr>
-              <w:t>Z</w:t>
+              <w:t>Y</w:t>
             </w:r>
           </w:p>
         </w:tc>
@@ -2682,16 +2592,18 @@
                 <w:lang w:eastAsia="es-ES"/>
               </w:rPr>
             </w:pPr>
-            <w:r>
-              <w:rPr>
-                <w:rFonts w:ascii="Arial" w:eastAsia="Times New Roman" w:hAnsi="Arial" w:cs="Arial"/>
-                <w:color w:val="000000"/>
-                <w:sz w:val="20"/>
-                <w:szCs w:val="20"/>
-                <w:lang w:eastAsia="es-ES"/>
-              </w:rPr>
-              <w:t>porcentajeIva4</w:t>
-            </w:r>
+            <w:proofErr w:type="spellStart"/>
+            <w:r>
+              <w:rPr>
+                <w:rFonts w:ascii="Arial" w:eastAsia="Times New Roman" w:hAnsi="Arial" w:cs="Arial"/>
+                <w:color w:val="000000"/>
+                <w:sz w:val="20"/>
+                <w:szCs w:val="20"/>
+                <w:lang w:eastAsia="es-ES"/>
+              </w:rPr>
+              <w:t>baseIrpf</w:t>
+            </w:r>
+            <w:proofErr w:type="spellEnd"/>
           </w:p>
         </w:tc>
         <w:tc>
@@ -2721,8 +2633,20 @@
                 <w:szCs w:val="20"/>
                 <w:lang w:eastAsia="es-ES"/>
               </w:rPr>
-              <w:t>Cuarto porcentaje de IVA</w:t>
-            </w:r>
+              <w:t xml:space="preserve">Base de </w:t>
+            </w:r>
+            <w:proofErr w:type="spellStart"/>
+            <w:r>
+              <w:rPr>
+                <w:rFonts w:ascii="Arial" w:eastAsia="Times New Roman" w:hAnsi="Arial" w:cs="Arial"/>
+                <w:color w:val="000000"/>
+                <w:sz w:val="20"/>
+                <w:szCs w:val="20"/>
+                <w:lang w:eastAsia="es-ES"/>
+              </w:rPr>
+              <w:t>retencion</w:t>
+            </w:r>
+            <w:proofErr w:type="spellEnd"/>
           </w:p>
         </w:tc>
       </w:tr>
@@ -2755,7 +2679,7 @@
                 <w:sz w:val="20"/>
                 <w:szCs w:val="20"/>
               </w:rPr>
-              <w:t>AA</w:t>
+              <w:t>Z</w:t>
             </w:r>
           </w:p>
         </w:tc>
@@ -2778,16 +2702,18 @@
                 <w:lang w:eastAsia="es-ES"/>
               </w:rPr>
             </w:pPr>
-            <w:r>
-              <w:rPr>
-                <w:rFonts w:ascii="Arial" w:eastAsia="Times New Roman" w:hAnsi="Arial" w:cs="Arial"/>
-                <w:color w:val="000000"/>
-                <w:sz w:val="20"/>
-                <w:szCs w:val="20"/>
-                <w:lang w:eastAsia="es-ES"/>
-              </w:rPr>
-              <w:t>cuotaIva4</w:t>
-            </w:r>
+            <w:proofErr w:type="spellStart"/>
+            <w:r>
+              <w:rPr>
+                <w:rFonts w:ascii="Arial" w:eastAsia="Times New Roman" w:hAnsi="Arial" w:cs="Arial"/>
+                <w:color w:val="000000"/>
+                <w:sz w:val="20"/>
+                <w:szCs w:val="20"/>
+                <w:lang w:eastAsia="es-ES"/>
+              </w:rPr>
+              <w:t>porcentajeIrpf</w:t>
+            </w:r>
+            <w:proofErr w:type="spellEnd"/>
           </w:p>
         </w:tc>
         <w:tc>
@@ -2817,8 +2743,20 @@
                 <w:szCs w:val="20"/>
                 <w:lang w:eastAsia="es-ES"/>
               </w:rPr>
-              <w:t>Cuota de IVA del cuarto porcentaje</w:t>
-            </w:r>
+              <w:t xml:space="preserve">Porcentaje de </w:t>
+            </w:r>
+            <w:proofErr w:type="spellStart"/>
+            <w:r>
+              <w:rPr>
+                <w:rFonts w:ascii="Arial" w:eastAsia="Times New Roman" w:hAnsi="Arial" w:cs="Arial"/>
+                <w:color w:val="000000"/>
+                <w:sz w:val="20"/>
+                <w:szCs w:val="20"/>
+                <w:lang w:eastAsia="es-ES"/>
+              </w:rPr>
+              <w:t>retencion</w:t>
+            </w:r>
+            <w:proofErr w:type="spellEnd"/>
           </w:p>
         </w:tc>
       </w:tr>
@@ -2851,7 +2789,16 @@
                 <w:sz w:val="20"/>
                 <w:szCs w:val="20"/>
               </w:rPr>
-              <w:t>AB</w:t>
+              <w:t>A</w:t>
+            </w:r>
+            <w:r>
+              <w:rPr>
+                <w:rFonts w:ascii="Arial" w:hAnsi="Arial" w:cs="Arial"/>
+                <w:color w:val="000000"/>
+                <w:sz w:val="20"/>
+                <w:szCs w:val="20"/>
+              </w:rPr>
+              <w:t>A</w:t>
             </w:r>
           </w:p>
         </w:tc>
@@ -2874,16 +2821,18 @@
                 <w:lang w:eastAsia="es-ES"/>
               </w:rPr>
             </w:pPr>
-            <w:r>
-              <w:rPr>
-                <w:rFonts w:ascii="Arial" w:eastAsia="Times New Roman" w:hAnsi="Arial" w:cs="Arial"/>
-                <w:color w:val="000000"/>
-                <w:sz w:val="20"/>
-                <w:szCs w:val="20"/>
-                <w:lang w:eastAsia="es-ES"/>
-              </w:rPr>
-              <w:t>porcentajeRecargo4</w:t>
-            </w:r>
+            <w:proofErr w:type="spellStart"/>
+            <w:r>
+              <w:rPr>
+                <w:rFonts w:ascii="Arial" w:eastAsia="Times New Roman" w:hAnsi="Arial" w:cs="Arial"/>
+                <w:color w:val="000000"/>
+                <w:sz w:val="20"/>
+                <w:szCs w:val="20"/>
+                <w:lang w:eastAsia="es-ES"/>
+              </w:rPr>
+              <w:t>cuotaIrpf</w:t>
+            </w:r>
+            <w:proofErr w:type="spellEnd"/>
           </w:p>
         </w:tc>
         <w:tc>
@@ -2913,8 +2862,20 @@
                 <w:szCs w:val="20"/>
                 <w:lang w:eastAsia="es-ES"/>
               </w:rPr>
-              <w:t>Cuarto porcentaje de recargo de IVA</w:t>
-            </w:r>
+              <w:t xml:space="preserve">Cuota de </w:t>
+            </w:r>
+            <w:proofErr w:type="spellStart"/>
+            <w:r>
+              <w:rPr>
+                <w:rFonts w:ascii="Arial" w:eastAsia="Times New Roman" w:hAnsi="Arial" w:cs="Arial"/>
+                <w:color w:val="000000"/>
+                <w:sz w:val="20"/>
+                <w:szCs w:val="20"/>
+                <w:lang w:eastAsia="es-ES"/>
+              </w:rPr>
+              <w:t>retencion</w:t>
+            </w:r>
+            <w:proofErr w:type="spellEnd"/>
           </w:p>
         </w:tc>
       </w:tr>
@@ -2947,7 +2908,16 @@
                 <w:sz w:val="20"/>
                 <w:szCs w:val="20"/>
               </w:rPr>
-              <w:t>AC</w:t>
+              <w:t>A</w:t>
+            </w:r>
+            <w:r>
+              <w:rPr>
+                <w:rFonts w:ascii="Arial" w:hAnsi="Arial" w:cs="Arial"/>
+                <w:color w:val="000000"/>
+                <w:sz w:val="20"/>
+                <w:szCs w:val="20"/>
+              </w:rPr>
+              <w:t>B</w:t>
             </w:r>
           </w:p>
         </w:tc>
@@ -2970,16 +2940,18 @@
                 <w:lang w:eastAsia="es-ES"/>
               </w:rPr>
             </w:pPr>
-            <w:r>
-              <w:rPr>
-                <w:rFonts w:ascii="Arial" w:eastAsia="Times New Roman" w:hAnsi="Arial" w:cs="Arial"/>
-                <w:color w:val="000000"/>
-                <w:sz w:val="20"/>
-                <w:szCs w:val="20"/>
-                <w:lang w:eastAsia="es-ES"/>
-              </w:rPr>
-              <w:t>cuotaRecargo4</w:t>
-            </w:r>
+            <w:proofErr w:type="spellStart"/>
+            <w:r>
+              <w:rPr>
+                <w:rFonts w:ascii="Arial" w:eastAsia="Times New Roman" w:hAnsi="Arial" w:cs="Arial"/>
+                <w:color w:val="000000"/>
+                <w:sz w:val="20"/>
+                <w:szCs w:val="20"/>
+                <w:lang w:eastAsia="es-ES"/>
+              </w:rPr>
+              <w:t>totalFactura</w:t>
+            </w:r>
+            <w:proofErr w:type="spellEnd"/>
           </w:p>
         </w:tc>
         <w:tc>
@@ -3009,7 +2981,7 @@
                 <w:szCs w:val="20"/>
                 <w:lang w:eastAsia="es-ES"/>
               </w:rPr>
-              <w:t>Cuota de recargo del cuarto porcentaje</w:t>
+              <w:t>Total factura</w:t>
             </w:r>
           </w:p>
         </w:tc>
@@ -3043,7 +3015,16 @@
                 <w:sz w:val="20"/>
                 <w:szCs w:val="20"/>
               </w:rPr>
-              <w:t>AD</w:t>
+              <w:t>A</w:t>
+            </w:r>
+            <w:r>
+              <w:rPr>
+                <w:rFonts w:ascii="Arial" w:hAnsi="Arial" w:cs="Arial"/>
+                <w:color w:val="000000"/>
+                <w:sz w:val="20"/>
+                <w:szCs w:val="20"/>
+              </w:rPr>
+              <w:t>C</w:t>
             </w:r>
           </w:p>
         </w:tc>
@@ -3075,7 +3056,7 @@
                 <w:szCs w:val="20"/>
                 <w:lang w:eastAsia="es-ES"/>
               </w:rPr>
-              <w:t>baseIrpf</w:t>
+              <w:t>nifFactura</w:t>
             </w:r>
             <w:proofErr w:type="spellEnd"/>
           </w:p>
@@ -3107,20 +3088,8 @@
                 <w:szCs w:val="20"/>
                 <w:lang w:eastAsia="es-ES"/>
               </w:rPr>
-              <w:t xml:space="preserve">Base de </w:t>
-            </w:r>
-            <w:proofErr w:type="spellStart"/>
-            <w:r>
-              <w:rPr>
-                <w:rFonts w:ascii="Arial" w:eastAsia="Times New Roman" w:hAnsi="Arial" w:cs="Arial"/>
-                <w:color w:val="000000"/>
-                <w:sz w:val="20"/>
-                <w:szCs w:val="20"/>
-                <w:lang w:eastAsia="es-ES"/>
-              </w:rPr>
-              <w:t>retencion</w:t>
-            </w:r>
-            <w:proofErr w:type="spellEnd"/>
+              <w:t>NIF del cliente / proveedor</w:t>
+            </w:r>
           </w:p>
         </w:tc>
       </w:tr>
@@ -3153,7 +3122,7 @@
                 <w:sz w:val="20"/>
                 <w:szCs w:val="20"/>
               </w:rPr>
-              <w:t>AE</w:t>
+              <w:t>AD</w:t>
             </w:r>
           </w:p>
         </w:tc>
@@ -3185,7 +3154,7 @@
                 <w:szCs w:val="20"/>
                 <w:lang w:eastAsia="es-ES"/>
               </w:rPr>
-              <w:t>porcentajeIrpf</w:t>
+              <w:t>apellidoFactura</w:t>
             </w:r>
             <w:proofErr w:type="spellEnd"/>
           </w:p>
@@ -3217,7 +3186,7 @@
                 <w:szCs w:val="20"/>
                 <w:lang w:eastAsia="es-ES"/>
               </w:rPr>
-              <w:t xml:space="preserve">Porcentaje de </w:t>
+              <w:t xml:space="preserve">Apellidos o </w:t>
             </w:r>
             <w:proofErr w:type="spellStart"/>
             <w:r>
@@ -3228,9 +3197,19 @@
                 <w:szCs w:val="20"/>
                 <w:lang w:eastAsia="es-ES"/>
               </w:rPr>
-              <w:t>retencion</w:t>
+              <w:t>razon</w:t>
             </w:r>
             <w:proofErr w:type="spellEnd"/>
+            <w:r>
+              <w:rPr>
+                <w:rFonts w:ascii="Arial" w:eastAsia="Times New Roman" w:hAnsi="Arial" w:cs="Arial"/>
+                <w:color w:val="000000"/>
+                <w:sz w:val="20"/>
+                <w:szCs w:val="20"/>
+                <w:lang w:eastAsia="es-ES"/>
+              </w:rPr>
+              <w:t xml:space="preserve"> social del cliente / proveedor</w:t>
+            </w:r>
           </w:p>
         </w:tc>
       </w:tr>
@@ -3263,7 +3242,7 @@
                 <w:sz w:val="20"/>
                 <w:szCs w:val="20"/>
               </w:rPr>
-              <w:t>AF</w:t>
+              <w:t>AE</w:t>
             </w:r>
           </w:p>
         </w:tc>
@@ -3295,7 +3274,7 @@
                 <w:szCs w:val="20"/>
                 <w:lang w:eastAsia="es-ES"/>
               </w:rPr>
-              <w:t>cuotaIrpf</w:t>
+              <w:t>nombreFactura</w:t>
             </w:r>
             <w:proofErr w:type="spellEnd"/>
           </w:p>
@@ -3327,7 +3306,7 @@
                 <w:szCs w:val="20"/>
                 <w:lang w:eastAsia="es-ES"/>
               </w:rPr>
-              <w:t xml:space="preserve">Cuota de </w:t>
+              <w:t xml:space="preserve">Nombre del cliente / proveedor en caso de personas </w:t>
             </w:r>
             <w:proofErr w:type="spellStart"/>
             <w:r>
@@ -3338,7 +3317,7 @@
                 <w:szCs w:val="20"/>
                 <w:lang w:eastAsia="es-ES"/>
               </w:rPr>
-              <w:t>retencion</w:t>
+              <w:t>fisicas</w:t>
             </w:r>
             <w:proofErr w:type="spellEnd"/>
           </w:p>
@@ -3353,7 +3332,6 @@
             <w:tcW w:w="1023" w:type="dxa"/>
             <w:shd w:val="clear" w:color="auto" w:fill="auto"/>
             <w:noWrap/>
-            <w:hideMark/>
           </w:tcPr>
           <w:p>
             <w:pPr>
@@ -3366,15 +3344,6 @@
                 <w:szCs w:val="20"/>
               </w:rPr>
             </w:pPr>
-            <w:r>
-              <w:rPr>
-                <w:rFonts w:ascii="Arial" w:hAnsi="Arial" w:cs="Arial"/>
-                <w:color w:val="000000"/>
-                <w:sz w:val="20"/>
-                <w:szCs w:val="20"/>
-              </w:rPr>
-              <w:t>AG</w:t>
-            </w:r>
           </w:p>
         </w:tc>
         <w:tc>
@@ -3382,32 +3351,19 @@
             <w:tcW w:w="1953" w:type="dxa"/>
             <w:shd w:val="clear" w:color="auto" w:fill="auto"/>
             <w:noWrap/>
-            <w:hideMark/>
-          </w:tcPr>
-          <w:p>
-            <w:pPr>
-              <w:spacing w:before="0"/>
-              <w:jc w:val="left"/>
-              <w:rPr>
-                <w:rFonts w:ascii="Arial" w:eastAsia="Times New Roman" w:hAnsi="Arial" w:cs="Arial"/>
-                <w:color w:val="000000"/>
-                <w:sz w:val="20"/>
-                <w:szCs w:val="20"/>
-                <w:lang w:eastAsia="es-ES"/>
-              </w:rPr>
-            </w:pPr>
-            <w:proofErr w:type="spellStart"/>
-            <w:r>
-              <w:rPr>
-                <w:rFonts w:ascii="Arial" w:eastAsia="Times New Roman" w:hAnsi="Arial" w:cs="Arial"/>
-                <w:color w:val="000000"/>
-                <w:sz w:val="20"/>
-                <w:szCs w:val="20"/>
-                <w:lang w:eastAsia="es-ES"/>
-              </w:rPr>
-              <w:t>totalFactura</w:t>
-            </w:r>
-            <w:proofErr w:type="spellEnd"/>
+          </w:tcPr>
+          <w:p>
+            <w:pPr>
+              <w:spacing w:before="0"/>
+              <w:jc w:val="left"/>
+              <w:rPr>
+                <w:rFonts w:ascii="Arial" w:eastAsia="Times New Roman" w:hAnsi="Arial" w:cs="Arial"/>
+                <w:color w:val="000000"/>
+                <w:sz w:val="20"/>
+                <w:szCs w:val="20"/>
+                <w:lang w:eastAsia="es-ES"/>
+              </w:rPr>
+            </w:pPr>
           </w:p>
         </w:tc>
         <w:tc>
@@ -3415,30 +3371,19 @@
             <w:tcW w:w="6986" w:type="dxa"/>
             <w:shd w:val="clear" w:color="auto" w:fill="auto"/>
             <w:noWrap/>
-            <w:hideMark/>
-          </w:tcPr>
-          <w:p>
-            <w:pPr>
-              <w:spacing w:before="0"/>
-              <w:jc w:val="left"/>
-              <w:rPr>
-                <w:rFonts w:ascii="Arial" w:eastAsia="Times New Roman" w:hAnsi="Arial" w:cs="Arial"/>
-                <w:color w:val="000000"/>
-                <w:sz w:val="20"/>
-                <w:szCs w:val="20"/>
-                <w:lang w:eastAsia="es-ES"/>
-              </w:rPr>
-            </w:pPr>
-            <w:r>
-              <w:rPr>
-                <w:rFonts w:ascii="Arial" w:eastAsia="Times New Roman" w:hAnsi="Arial" w:cs="Arial"/>
-                <w:color w:val="000000"/>
-                <w:sz w:val="20"/>
-                <w:szCs w:val="20"/>
-                <w:lang w:eastAsia="es-ES"/>
-              </w:rPr>
-              <w:t>Total factura</w:t>
-            </w:r>
+          </w:tcPr>
+          <w:p>
+            <w:pPr>
+              <w:spacing w:before="0"/>
+              <w:jc w:val="left"/>
+              <w:rPr>
+                <w:rFonts w:ascii="Arial" w:eastAsia="Times New Roman" w:hAnsi="Arial" w:cs="Arial"/>
+                <w:color w:val="000000"/>
+                <w:sz w:val="20"/>
+                <w:szCs w:val="20"/>
+                <w:lang w:eastAsia="es-ES"/>
+              </w:rPr>
+            </w:pPr>
           </w:p>
         </w:tc>
       </w:tr>
@@ -3448,94 +3393,34 @@
         </w:trPr>
         <w:tc>
           <w:tcPr>
-            <w:tcW w:w="1023" w:type="dxa"/>
-            <w:shd w:val="clear" w:color="auto" w:fill="auto"/>
-            <w:noWrap/>
-            <w:hideMark/>
+            <w:tcW w:w="9962" w:type="dxa"/>
+            <w:gridSpan w:val="3"/>
+            <w:shd w:val="clear" w:color="auto" w:fill="auto"/>
+            <w:noWrap/>
           </w:tcPr>
           <w:p>
             <w:pPr>
               <w:spacing w:before="0"/>
               <w:jc w:val="center"/>
               <w:rPr>
-                <w:rFonts w:ascii="Arial" w:hAnsi="Arial" w:cs="Arial"/>
-                <w:color w:val="000000"/>
-                <w:sz w:val="20"/>
-                <w:szCs w:val="20"/>
-              </w:rPr>
-            </w:pPr>
-            <w:r>
-              <w:rPr>
-                <w:rFonts w:ascii="Arial" w:hAnsi="Arial" w:cs="Arial"/>
-                <w:color w:val="000000"/>
-                <w:sz w:val="20"/>
-                <w:szCs w:val="20"/>
-              </w:rPr>
-              <w:t>AH</w:t>
-            </w:r>
-          </w:p>
-        </w:tc>
-        <w:tc>
-          <w:tcPr>
-            <w:tcW w:w="1953" w:type="dxa"/>
-            <w:shd w:val="clear" w:color="auto" w:fill="auto"/>
-            <w:noWrap/>
-            <w:hideMark/>
-          </w:tcPr>
-          <w:p>
-            <w:pPr>
-              <w:spacing w:before="0"/>
-              <w:jc w:val="left"/>
-              <w:rPr>
-                <w:rFonts w:ascii="Arial" w:eastAsia="Times New Roman" w:hAnsi="Arial" w:cs="Arial"/>
-                <w:color w:val="000000"/>
-                <w:sz w:val="20"/>
-                <w:szCs w:val="20"/>
-                <w:lang w:eastAsia="es-ES"/>
-              </w:rPr>
-            </w:pPr>
-            <w:proofErr w:type="spellStart"/>
-            <w:r>
-              <w:rPr>
-                <w:rFonts w:ascii="Arial" w:eastAsia="Times New Roman" w:hAnsi="Arial" w:cs="Arial"/>
-                <w:color w:val="000000"/>
-                <w:sz w:val="20"/>
-                <w:szCs w:val="20"/>
-                <w:lang w:eastAsia="es-ES"/>
-              </w:rPr>
-              <w:t>nifFactura</w:t>
-            </w:r>
-            <w:proofErr w:type="spellEnd"/>
-          </w:p>
-        </w:tc>
-        <w:tc>
-          <w:tcPr>
-            <w:tcW w:w="6986" w:type="dxa"/>
-            <w:shd w:val="clear" w:color="auto" w:fill="auto"/>
-            <w:noWrap/>
-            <w:hideMark/>
-          </w:tcPr>
-          <w:p>
-            <w:pPr>
-              <w:spacing w:before="0"/>
-              <w:jc w:val="left"/>
-              <w:rPr>
-                <w:rFonts w:ascii="Arial" w:eastAsia="Times New Roman" w:hAnsi="Arial" w:cs="Arial"/>
-                <w:color w:val="000000"/>
-                <w:sz w:val="20"/>
-                <w:szCs w:val="20"/>
-                <w:lang w:eastAsia="es-ES"/>
-              </w:rPr>
-            </w:pPr>
-            <w:r>
-              <w:rPr>
-                <w:rFonts w:ascii="Arial" w:eastAsia="Times New Roman" w:hAnsi="Arial" w:cs="Arial"/>
-                <w:color w:val="000000"/>
-                <w:sz w:val="20"/>
-                <w:szCs w:val="20"/>
-                <w:lang w:eastAsia="es-ES"/>
-              </w:rPr>
-              <w:t>NIF del cliente / proveedor</w:t>
+                <w:rFonts w:ascii="Arial" w:eastAsia="Times New Roman" w:hAnsi="Arial" w:cs="Arial"/>
+                <w:b/>
+                <w:color w:val="000000"/>
+                <w:sz w:val="22"/>
+                <w:szCs w:val="20"/>
+                <w:lang w:eastAsia="es-ES"/>
+              </w:rPr>
+            </w:pPr>
+            <w:r>
+              <w:rPr>
+                <w:rFonts w:ascii="Arial" w:eastAsia="Times New Roman" w:hAnsi="Arial" w:cs="Arial"/>
+                <w:b/>
+                <w:color w:val="000000"/>
+                <w:sz w:val="22"/>
+                <w:szCs w:val="20"/>
+                <w:lang w:eastAsia="es-ES"/>
+              </w:rPr>
+              <w:t>Campos opcionales</w:t>
             </w:r>
           </w:p>
         </w:tc>
@@ -3569,7 +3454,7 @@
                 <w:sz w:val="20"/>
                 <w:szCs w:val="20"/>
               </w:rPr>
-              <w:t>AI</w:t>
+              <w:t>AF</w:t>
             </w:r>
           </w:p>
         </w:tc>
@@ -3601,7 +3486,7 @@
                 <w:szCs w:val="20"/>
                 <w:lang w:eastAsia="es-ES"/>
               </w:rPr>
-              <w:t>apellidoFactura</w:t>
+              <w:t>periodoFactura</w:t>
             </w:r>
             <w:proofErr w:type="spellEnd"/>
           </w:p>
@@ -3633,7 +3518,7 @@
                 <w:szCs w:val="20"/>
                 <w:lang w:eastAsia="es-ES"/>
               </w:rPr>
-              <w:t xml:space="preserve">Apellidos o </w:t>
+              <w:t xml:space="preserve">Periodo en el que se quiere declarar la factura (si no se incluye </w:t>
             </w:r>
             <w:proofErr w:type="spellStart"/>
             <w:r>
@@ -3644,7 +3529,7 @@
                 <w:szCs w:val="20"/>
                 <w:lang w:eastAsia="es-ES"/>
               </w:rPr>
-              <w:t>razon</w:t>
+              <w:t>sera</w:t>
             </w:r>
             <w:proofErr w:type="spellEnd"/>
             <w:r>
@@ -3655,7 +3540,7 @@
                 <w:szCs w:val="20"/>
                 <w:lang w:eastAsia="es-ES"/>
               </w:rPr>
-              <w:t xml:space="preserve"> social del cliente / proveedor</w:t>
+              <w:t xml:space="preserve"> el mismo que el mes)</w:t>
             </w:r>
           </w:p>
         </w:tc>
@@ -3689,7 +3574,7 @@
                 <w:sz w:val="20"/>
                 <w:szCs w:val="20"/>
               </w:rPr>
-              <w:t>AJ</w:t>
+              <w:t>AG</w:t>
             </w:r>
           </w:p>
         </w:tc>
@@ -3721,7 +3606,7 @@
                 <w:szCs w:val="20"/>
                 <w:lang w:eastAsia="es-ES"/>
               </w:rPr>
-              <w:t>nombreFactura</w:t>
+              <w:t>cuentaContable</w:t>
             </w:r>
             <w:proofErr w:type="spellEnd"/>
           </w:p>
@@ -3753,20 +3638,8 @@
                 <w:szCs w:val="20"/>
                 <w:lang w:eastAsia="es-ES"/>
               </w:rPr>
-              <w:t xml:space="preserve">Nombre del cliente / proveedor en caso de personas </w:t>
-            </w:r>
-            <w:proofErr w:type="spellStart"/>
-            <w:r>
-              <w:rPr>
-                <w:rFonts w:ascii="Arial" w:eastAsia="Times New Roman" w:hAnsi="Arial" w:cs="Arial"/>
-                <w:color w:val="000000"/>
-                <w:sz w:val="20"/>
-                <w:szCs w:val="20"/>
-                <w:lang w:eastAsia="es-ES"/>
-              </w:rPr>
-              <w:t>fisicas</w:t>
-            </w:r>
-            <w:proofErr w:type="spellEnd"/>
+              <w:t>Cuenta del cliente / proveedor</w:t>
+            </w:r>
           </w:p>
         </w:tc>
       </w:tr>
@@ -3799,7 +3672,7 @@
                 <w:sz w:val="20"/>
                 <w:szCs w:val="20"/>
               </w:rPr>
-              <w:t>AK</w:t>
+              <w:t>AH</w:t>
             </w:r>
           </w:p>
         </w:tc>
@@ -3831,7 +3704,7 @@
                 <w:szCs w:val="20"/>
                 <w:lang w:eastAsia="es-ES"/>
               </w:rPr>
-              <w:t>paisFactura</w:t>
+              <w:t>cuentaContrapartida</w:t>
             </w:r>
             <w:proofErr w:type="spellEnd"/>
           </w:p>
@@ -3855,27 +3728,15 @@
                 <w:lang w:eastAsia="es-ES"/>
               </w:rPr>
             </w:pPr>
-            <w:proofErr w:type="spellStart"/>
-            <w:r>
-              <w:rPr>
-                <w:rFonts w:ascii="Arial" w:eastAsia="Times New Roman" w:hAnsi="Arial" w:cs="Arial"/>
-                <w:color w:val="000000"/>
-                <w:sz w:val="20"/>
-                <w:szCs w:val="20"/>
-                <w:lang w:eastAsia="es-ES"/>
-              </w:rPr>
-              <w:t>Pais</w:t>
-            </w:r>
-            <w:proofErr w:type="spellEnd"/>
-            <w:r>
-              <w:rPr>
-                <w:rFonts w:ascii="Arial" w:eastAsia="Times New Roman" w:hAnsi="Arial" w:cs="Arial"/>
-                <w:color w:val="000000"/>
-                <w:sz w:val="20"/>
-                <w:szCs w:val="20"/>
-                <w:lang w:eastAsia="es-ES"/>
-              </w:rPr>
-              <w:t xml:space="preserve"> del cliente / proveedor; por defecto es 'ES'</w:t>
+            <w:r>
+              <w:rPr>
+                <w:rFonts w:ascii="Arial" w:eastAsia="Times New Roman" w:hAnsi="Arial" w:cs="Arial"/>
+                <w:color w:val="000000"/>
+                <w:sz w:val="20"/>
+                <w:szCs w:val="20"/>
+                <w:lang w:eastAsia="es-ES"/>
+              </w:rPr>
+              <w:t>Cuenta del ingreso / gasto</w:t>
             </w:r>
           </w:p>
         </w:tc>
@@ -3910,7 +3771,7 @@
                 <w:szCs w:val="20"/>
               </w:rPr>
               <w:lastRenderedPageBreak/>
-              <w:t>AL</w:t>
+              <w:t>AI</w:t>
             </w:r>
           </w:p>
         </w:tc>
@@ -3942,7 +3803,7 @@
                 <w:szCs w:val="20"/>
                 <w:lang w:eastAsia="es-ES"/>
               </w:rPr>
-              <w:t>direccionFactura</w:t>
+              <w:t>codigoConcepto</w:t>
             </w:r>
             <w:proofErr w:type="spellEnd"/>
           </w:p>
@@ -3966,27 +3827,15 @@
                 <w:lang w:eastAsia="es-ES"/>
               </w:rPr>
             </w:pPr>
-            <w:proofErr w:type="spellStart"/>
-            <w:r>
-              <w:rPr>
-                <w:rFonts w:ascii="Arial" w:eastAsia="Times New Roman" w:hAnsi="Arial" w:cs="Arial"/>
-                <w:color w:val="000000"/>
-                <w:sz w:val="20"/>
-                <w:szCs w:val="20"/>
-                <w:lang w:eastAsia="es-ES"/>
-              </w:rPr>
-              <w:t>Direccion</w:t>
-            </w:r>
-            <w:proofErr w:type="spellEnd"/>
-            <w:r>
-              <w:rPr>
-                <w:rFonts w:ascii="Arial" w:eastAsia="Times New Roman" w:hAnsi="Arial" w:cs="Arial"/>
-                <w:color w:val="000000"/>
-                <w:sz w:val="20"/>
-                <w:szCs w:val="20"/>
-                <w:lang w:eastAsia="es-ES"/>
-              </w:rPr>
-              <w:t xml:space="preserve"> del cliente / proveedor</w:t>
+            <w:r>
+              <w:rPr>
+                <w:rFonts w:ascii="Arial" w:eastAsia="Times New Roman" w:hAnsi="Arial" w:cs="Arial"/>
+                <w:color w:val="000000"/>
+                <w:sz w:val="20"/>
+                <w:szCs w:val="20"/>
+                <w:lang w:eastAsia="es-ES"/>
+              </w:rPr>
+              <w:t>Concepto contable</w:t>
             </w:r>
           </w:p>
         </w:tc>
@@ -4020,7 +3869,16 @@
                 <w:sz w:val="20"/>
                 <w:szCs w:val="20"/>
               </w:rPr>
-              <w:t>AM</w:t>
+              <w:t>A</w:t>
+            </w:r>
+            <w:r>
+              <w:rPr>
+                <w:rFonts w:ascii="Arial" w:hAnsi="Arial" w:cs="Arial"/>
+                <w:color w:val="000000"/>
+                <w:sz w:val="20"/>
+                <w:szCs w:val="20"/>
+              </w:rPr>
+              <w:t>J</w:t>
             </w:r>
           </w:p>
         </w:tc>
@@ -4052,7 +3910,7 @@
                 <w:szCs w:val="20"/>
                 <w:lang w:eastAsia="es-ES"/>
               </w:rPr>
-              <w:t>codPostalFactura</w:t>
+              <w:t>fechaOperacion</w:t>
             </w:r>
             <w:proofErr w:type="spellEnd"/>
           </w:p>
@@ -4076,27 +3934,15 @@
                 <w:lang w:eastAsia="es-ES"/>
               </w:rPr>
             </w:pPr>
-            <w:proofErr w:type="spellStart"/>
-            <w:r>
-              <w:rPr>
-                <w:rFonts w:ascii="Arial" w:eastAsia="Times New Roman" w:hAnsi="Arial" w:cs="Arial"/>
-                <w:color w:val="000000"/>
-                <w:sz w:val="20"/>
-                <w:szCs w:val="20"/>
-                <w:lang w:eastAsia="es-ES"/>
-              </w:rPr>
-              <w:t>Codigo</w:t>
-            </w:r>
-            <w:proofErr w:type="spellEnd"/>
-            <w:r>
-              <w:rPr>
-                <w:rFonts w:ascii="Arial" w:eastAsia="Times New Roman" w:hAnsi="Arial" w:cs="Arial"/>
-                <w:color w:val="000000"/>
-                <w:sz w:val="20"/>
-                <w:szCs w:val="20"/>
-                <w:lang w:eastAsia="es-ES"/>
-              </w:rPr>
-              <w:t xml:space="preserve"> postal del cliente / proveedor</w:t>
+            <w:r>
+              <w:rPr>
+                <w:rFonts w:ascii="Arial" w:eastAsia="Times New Roman" w:hAnsi="Arial" w:cs="Arial"/>
+                <w:color w:val="000000"/>
+                <w:sz w:val="20"/>
+                <w:szCs w:val="20"/>
+                <w:lang w:eastAsia="es-ES"/>
+              </w:rPr>
+              <w:t>Fecha de operación de la factura</w:t>
             </w:r>
           </w:p>
         </w:tc>
@@ -4130,7 +3976,7 @@
                 <w:sz w:val="20"/>
                 <w:szCs w:val="20"/>
               </w:rPr>
-              <w:t>AN</w:t>
+              <w:t>AK</w:t>
             </w:r>
           </w:p>
         </w:tc>
@@ -4153,16 +3999,18 @@
                 <w:lang w:eastAsia="es-ES"/>
               </w:rPr>
             </w:pPr>
-            <w:r>
-              <w:rPr>
-                <w:rFonts w:ascii="Arial" w:eastAsia="Times New Roman" w:hAnsi="Arial" w:cs="Arial"/>
-                <w:color w:val="000000"/>
-                <w:sz w:val="20"/>
-                <w:szCs w:val="20"/>
-                <w:lang w:eastAsia="es-ES"/>
-              </w:rPr>
-              <w:t>baseFactura5</w:t>
-            </w:r>
+            <w:proofErr w:type="spellStart"/>
+            <w:r>
+              <w:rPr>
+                <w:rFonts w:ascii="Arial" w:eastAsia="Times New Roman" w:hAnsi="Arial" w:cs="Arial"/>
+                <w:color w:val="000000"/>
+                <w:sz w:val="20"/>
+                <w:szCs w:val="20"/>
+                <w:lang w:eastAsia="es-ES"/>
+              </w:rPr>
+              <w:t>facturaDeducible</w:t>
+            </w:r>
+            <w:proofErr w:type="spellEnd"/>
           </w:p>
         </w:tc>
         <w:tc>
@@ -4192,7 +4040,7 @@
                 <w:szCs w:val="20"/>
                 <w:lang w:eastAsia="es-ES"/>
               </w:rPr>
-              <w:t>Base del quinto porcentaje de IVA</w:t>
+              <w:t>Si el IVA es deducible (valores 'S' o 'N'); por defecto es 'S'</w:t>
             </w:r>
           </w:p>
         </w:tc>
@@ -4226,7 +4074,7 @@
                 <w:sz w:val="20"/>
                 <w:szCs w:val="20"/>
               </w:rPr>
-              <w:t>AO</w:t>
+              <w:t>AL</w:t>
             </w:r>
           </w:p>
         </w:tc>
@@ -4249,16 +4097,18 @@
                 <w:lang w:eastAsia="es-ES"/>
               </w:rPr>
             </w:pPr>
-            <w:r>
-              <w:rPr>
-                <w:rFonts w:ascii="Arial" w:eastAsia="Times New Roman" w:hAnsi="Arial" w:cs="Arial"/>
-                <w:color w:val="000000"/>
-                <w:sz w:val="20"/>
-                <w:szCs w:val="20"/>
-                <w:lang w:eastAsia="es-ES"/>
-              </w:rPr>
-              <w:t>porcentajeIva5</w:t>
-            </w:r>
+            <w:proofErr w:type="spellStart"/>
+            <w:r>
+              <w:rPr>
+                <w:rFonts w:ascii="Arial" w:eastAsia="Times New Roman" w:hAnsi="Arial" w:cs="Arial"/>
+                <w:color w:val="000000"/>
+                <w:sz w:val="20"/>
+                <w:szCs w:val="20"/>
+                <w:lang w:eastAsia="es-ES"/>
+              </w:rPr>
+              <w:t>direccionFactura</w:t>
+            </w:r>
+            <w:proofErr w:type="spellEnd"/>
           </w:p>
         </w:tc>
         <w:tc>
@@ -4280,15 +4130,27 @@
                 <w:lang w:eastAsia="es-ES"/>
               </w:rPr>
             </w:pPr>
-            <w:r>
-              <w:rPr>
-                <w:rFonts w:ascii="Arial" w:eastAsia="Times New Roman" w:hAnsi="Arial" w:cs="Arial"/>
-                <w:color w:val="000000"/>
-                <w:sz w:val="20"/>
-                <w:szCs w:val="20"/>
-                <w:lang w:eastAsia="es-ES"/>
-              </w:rPr>
-              <w:t>Quinto porcentaje de IVA</w:t>
+            <w:proofErr w:type="spellStart"/>
+            <w:r>
+              <w:rPr>
+                <w:rFonts w:ascii="Arial" w:eastAsia="Times New Roman" w:hAnsi="Arial" w:cs="Arial"/>
+                <w:color w:val="000000"/>
+                <w:sz w:val="20"/>
+                <w:szCs w:val="20"/>
+                <w:lang w:eastAsia="es-ES"/>
+              </w:rPr>
+              <w:t>Direccion</w:t>
+            </w:r>
+            <w:proofErr w:type="spellEnd"/>
+            <w:r>
+              <w:rPr>
+                <w:rFonts w:ascii="Arial" w:eastAsia="Times New Roman" w:hAnsi="Arial" w:cs="Arial"/>
+                <w:color w:val="000000"/>
+                <w:sz w:val="20"/>
+                <w:szCs w:val="20"/>
+                <w:lang w:eastAsia="es-ES"/>
+              </w:rPr>
+              <w:t xml:space="preserve"> del cliente / proveedor</w:t>
             </w:r>
           </w:p>
         </w:tc>
@@ -4322,7 +4184,7 @@
                 <w:sz w:val="20"/>
                 <w:szCs w:val="20"/>
               </w:rPr>
-              <w:t>AP</w:t>
+              <w:t>AM</w:t>
             </w:r>
           </w:p>
         </w:tc>
@@ -4345,16 +4207,18 @@
                 <w:lang w:eastAsia="es-ES"/>
               </w:rPr>
             </w:pPr>
-            <w:r>
-              <w:rPr>
-                <w:rFonts w:ascii="Arial" w:eastAsia="Times New Roman" w:hAnsi="Arial" w:cs="Arial"/>
-                <w:color w:val="000000"/>
-                <w:sz w:val="20"/>
-                <w:szCs w:val="20"/>
-                <w:lang w:eastAsia="es-ES"/>
-              </w:rPr>
-              <w:t>cuotaIva5</w:t>
-            </w:r>
+            <w:proofErr w:type="spellStart"/>
+            <w:r>
+              <w:rPr>
+                <w:rFonts w:ascii="Arial" w:eastAsia="Times New Roman" w:hAnsi="Arial" w:cs="Arial"/>
+                <w:color w:val="000000"/>
+                <w:sz w:val="20"/>
+                <w:szCs w:val="20"/>
+                <w:lang w:eastAsia="es-ES"/>
+              </w:rPr>
+              <w:t>codPostalFactura</w:t>
+            </w:r>
+            <w:proofErr w:type="spellEnd"/>
           </w:p>
         </w:tc>
         <w:tc>
@@ -4376,15 +4240,27 @@
                 <w:lang w:eastAsia="es-ES"/>
               </w:rPr>
             </w:pPr>
-            <w:r>
-              <w:rPr>
-                <w:rFonts w:ascii="Arial" w:eastAsia="Times New Roman" w:hAnsi="Arial" w:cs="Arial"/>
-                <w:color w:val="000000"/>
-                <w:sz w:val="20"/>
-                <w:szCs w:val="20"/>
-                <w:lang w:eastAsia="es-ES"/>
-              </w:rPr>
-              <w:t>Cuota de IVA del quinto porcentaje</w:t>
+            <w:proofErr w:type="spellStart"/>
+            <w:r>
+              <w:rPr>
+                <w:rFonts w:ascii="Arial" w:eastAsia="Times New Roman" w:hAnsi="Arial" w:cs="Arial"/>
+                <w:color w:val="000000"/>
+                <w:sz w:val="20"/>
+                <w:szCs w:val="20"/>
+                <w:lang w:eastAsia="es-ES"/>
+              </w:rPr>
+              <w:t>Codigo</w:t>
+            </w:r>
+            <w:proofErr w:type="spellEnd"/>
+            <w:r>
+              <w:rPr>
+                <w:rFonts w:ascii="Arial" w:eastAsia="Times New Roman" w:hAnsi="Arial" w:cs="Arial"/>
+                <w:color w:val="000000"/>
+                <w:sz w:val="20"/>
+                <w:szCs w:val="20"/>
+                <w:lang w:eastAsia="es-ES"/>
+              </w:rPr>
+              <w:t xml:space="preserve"> postal del cliente / proveedor</w:t>
             </w:r>
           </w:p>
         </w:tc>
@@ -4418,7 +4294,16 @@
                 <w:sz w:val="20"/>
                 <w:szCs w:val="20"/>
               </w:rPr>
-              <w:t>AQ</w:t>
+              <w:t>A</w:t>
+            </w:r>
+            <w:r>
+              <w:rPr>
+                <w:rFonts w:ascii="Arial" w:hAnsi="Arial" w:cs="Arial"/>
+                <w:color w:val="000000"/>
+                <w:sz w:val="20"/>
+                <w:szCs w:val="20"/>
+              </w:rPr>
+              <w:t>N</w:t>
             </w:r>
           </w:p>
         </w:tc>
@@ -4441,16 +4326,18 @@
                 <w:lang w:eastAsia="es-ES"/>
               </w:rPr>
             </w:pPr>
-            <w:r>
-              <w:rPr>
-                <w:rFonts w:ascii="Arial" w:eastAsia="Times New Roman" w:hAnsi="Arial" w:cs="Arial"/>
-                <w:color w:val="000000"/>
-                <w:sz w:val="20"/>
-                <w:szCs w:val="20"/>
-                <w:lang w:eastAsia="es-ES"/>
-              </w:rPr>
-              <w:t>porcentajeRecargo5</w:t>
-            </w:r>
+            <w:proofErr w:type="spellStart"/>
+            <w:r>
+              <w:rPr>
+                <w:rFonts w:ascii="Arial" w:eastAsia="Times New Roman" w:hAnsi="Arial" w:cs="Arial"/>
+                <w:color w:val="000000"/>
+                <w:sz w:val="20"/>
+                <w:szCs w:val="20"/>
+                <w:lang w:eastAsia="es-ES"/>
+              </w:rPr>
+              <w:t>paisFactura</w:t>
+            </w:r>
+            <w:proofErr w:type="spellEnd"/>
           </w:p>
         </w:tc>
         <w:tc>
@@ -4472,15 +4359,27 @@
                 <w:lang w:eastAsia="es-ES"/>
               </w:rPr>
             </w:pPr>
-            <w:r>
-              <w:rPr>
-                <w:rFonts w:ascii="Arial" w:eastAsia="Times New Roman" w:hAnsi="Arial" w:cs="Arial"/>
-                <w:color w:val="000000"/>
-                <w:sz w:val="20"/>
-                <w:szCs w:val="20"/>
-                <w:lang w:eastAsia="es-ES"/>
-              </w:rPr>
-              <w:t>Quinto porcentaje de recargo de IVA</w:t>
+            <w:proofErr w:type="spellStart"/>
+            <w:r>
+              <w:rPr>
+                <w:rFonts w:ascii="Arial" w:eastAsia="Times New Roman" w:hAnsi="Arial" w:cs="Arial"/>
+                <w:color w:val="000000"/>
+                <w:sz w:val="20"/>
+                <w:szCs w:val="20"/>
+                <w:lang w:eastAsia="es-ES"/>
+              </w:rPr>
+              <w:t>Pais</w:t>
+            </w:r>
+            <w:proofErr w:type="spellEnd"/>
+            <w:r>
+              <w:rPr>
+                <w:rFonts w:ascii="Arial" w:eastAsia="Times New Roman" w:hAnsi="Arial" w:cs="Arial"/>
+                <w:color w:val="000000"/>
+                <w:sz w:val="20"/>
+                <w:szCs w:val="20"/>
+                <w:lang w:eastAsia="es-ES"/>
+              </w:rPr>
+              <w:t xml:space="preserve"> del cliente / proveedor; por defecto es 'ES'</w:t>
             </w:r>
           </w:p>
         </w:tc>
@@ -4514,7 +4413,7 @@
                 <w:sz w:val="20"/>
                 <w:szCs w:val="20"/>
               </w:rPr>
-              <w:t>AR</w:t>
+              <w:t>AO</w:t>
             </w:r>
           </w:p>
         </w:tc>
@@ -4545,7 +4444,7 @@
                 <w:szCs w:val="20"/>
                 <w:lang w:eastAsia="es-ES"/>
               </w:rPr>
-              <w:t>cuotaRecargo5</w:t>
+              <w:t>baseFactura5</w:t>
             </w:r>
           </w:p>
         </w:tc>
@@ -4576,7 +4475,7 @@
                 <w:szCs w:val="20"/>
                 <w:lang w:eastAsia="es-ES"/>
               </w:rPr>
-              <w:t>Cuota de recargo del quinto porcentaje</w:t>
+              <w:t>Base del quinto porcentaje de IVA</w:t>
             </w:r>
           </w:p>
         </w:tc>
@@ -4590,7 +4489,6 @@
             <w:tcW w:w="1023" w:type="dxa"/>
             <w:shd w:val="clear" w:color="auto" w:fill="auto"/>
             <w:noWrap/>
-            <w:hideMark/>
           </w:tcPr>
           <w:p>
             <w:pPr>
@@ -4610,7 +4508,7 @@
                 <w:sz w:val="20"/>
                 <w:szCs w:val="20"/>
               </w:rPr>
-              <w:t>AS</w:t>
+              <w:t>AP</w:t>
             </w:r>
           </w:p>
         </w:tc>
@@ -4641,7 +4539,7 @@
                 <w:szCs w:val="20"/>
                 <w:lang w:eastAsia="es-ES"/>
               </w:rPr>
-              <w:t>baseFactura6</w:t>
+              <w:t>porcentajeIva5</w:t>
             </w:r>
           </w:p>
         </w:tc>
@@ -4672,7 +4570,7 @@
                 <w:szCs w:val="20"/>
                 <w:lang w:eastAsia="es-ES"/>
               </w:rPr>
-              <w:t>Base del sexto porcentaje de IVA</w:t>
+              <w:t>Quinto porcentaje de IVA</w:t>
             </w:r>
           </w:p>
         </w:tc>
@@ -4686,7 +4584,6 @@
             <w:tcW w:w="1023" w:type="dxa"/>
             <w:shd w:val="clear" w:color="auto" w:fill="auto"/>
             <w:noWrap/>
-            <w:hideMark/>
           </w:tcPr>
           <w:p>
             <w:pPr>
@@ -4706,7 +4603,7 @@
                 <w:sz w:val="20"/>
                 <w:szCs w:val="20"/>
               </w:rPr>
-              <w:t>AT</w:t>
+              <w:t>AQ</w:t>
             </w:r>
           </w:p>
         </w:tc>
@@ -4737,7 +4634,7 @@
                 <w:szCs w:val="20"/>
                 <w:lang w:eastAsia="es-ES"/>
               </w:rPr>
-              <w:t>porcentajeIva6</w:t>
+              <w:t>cuotaIva5</w:t>
             </w:r>
           </w:p>
         </w:tc>
@@ -4768,7 +4665,7 @@
                 <w:szCs w:val="20"/>
                 <w:lang w:eastAsia="es-ES"/>
               </w:rPr>
-              <w:t>Sexto porcentaje de IVA</w:t>
+              <w:t>Cuota de IVA del quinto porcentaje</w:t>
             </w:r>
           </w:p>
         </w:tc>
@@ -4782,7 +4679,6 @@
             <w:tcW w:w="1023" w:type="dxa"/>
             <w:shd w:val="clear" w:color="auto" w:fill="auto"/>
             <w:noWrap/>
-            <w:hideMark/>
           </w:tcPr>
           <w:p>
             <w:pPr>
@@ -4802,7 +4698,7 @@
                 <w:sz w:val="20"/>
                 <w:szCs w:val="20"/>
               </w:rPr>
-              <w:t>AU</w:t>
+              <w:t>AR</w:t>
             </w:r>
           </w:p>
         </w:tc>
@@ -4833,7 +4729,7 @@
                 <w:szCs w:val="20"/>
                 <w:lang w:eastAsia="es-ES"/>
               </w:rPr>
-              <w:t>cuotaIva6</w:t>
+              <w:t>porcentajeRecargo5</w:t>
             </w:r>
           </w:p>
         </w:tc>
@@ -4864,7 +4760,7 @@
                 <w:szCs w:val="20"/>
                 <w:lang w:eastAsia="es-ES"/>
               </w:rPr>
-              <w:t>Cuota de IVA del sexto porcentaje</w:t>
+              <w:t>Quinto porcentaje de recargo de IVA</w:t>
             </w:r>
           </w:p>
         </w:tc>
@@ -4878,7 +4774,6 @@
             <w:tcW w:w="1023" w:type="dxa"/>
             <w:shd w:val="clear" w:color="auto" w:fill="auto"/>
             <w:noWrap/>
-            <w:hideMark/>
           </w:tcPr>
           <w:p>
             <w:pPr>
@@ -4898,7 +4793,7 @@
                 <w:sz w:val="20"/>
                 <w:szCs w:val="20"/>
               </w:rPr>
-              <w:t>AV</w:t>
+              <w:t>AS</w:t>
             </w:r>
           </w:p>
         </w:tc>
@@ -4929,7 +4824,7 @@
                 <w:szCs w:val="20"/>
                 <w:lang w:eastAsia="es-ES"/>
               </w:rPr>
-              <w:t>porcentajeRecargo6</w:t>
+              <w:t>cuotaRecargo5</w:t>
             </w:r>
           </w:p>
         </w:tc>
@@ -4960,7 +4855,7 @@
                 <w:szCs w:val="20"/>
                 <w:lang w:eastAsia="es-ES"/>
               </w:rPr>
-              <w:t>Sexto porcentaje de recargo de IVA</w:t>
+              <w:t>Cuota de recargo del quinto porcentaje</w:t>
             </w:r>
           </w:p>
         </w:tc>
@@ -4974,7 +4869,6 @@
             <w:tcW w:w="1023" w:type="dxa"/>
             <w:shd w:val="clear" w:color="auto" w:fill="auto"/>
             <w:noWrap/>
-            <w:hideMark/>
           </w:tcPr>
           <w:p>
             <w:pPr>
@@ -4994,7 +4888,7 @@
                 <w:sz w:val="20"/>
                 <w:szCs w:val="20"/>
               </w:rPr>
-              <w:t>AW</w:t>
+              <w:t>AT</w:t>
             </w:r>
           </w:p>
         </w:tc>
@@ -5025,7 +4919,7 @@
                 <w:szCs w:val="20"/>
                 <w:lang w:eastAsia="es-ES"/>
               </w:rPr>
-              <w:t>cuotaRecargo6</w:t>
+              <w:t>baseFactura6</w:t>
             </w:r>
           </w:p>
         </w:tc>
@@ -5056,7 +4950,7 @@
                 <w:szCs w:val="20"/>
                 <w:lang w:eastAsia="es-ES"/>
               </w:rPr>
-              <w:t>Cuota de recargo del sexto porcentaje</w:t>
+              <w:t>Base del sexto porcentaje de IVA</w:t>
             </w:r>
           </w:p>
         </w:tc>
@@ -5070,7 +4964,6 @@
             <w:tcW w:w="1023" w:type="dxa"/>
             <w:shd w:val="clear" w:color="auto" w:fill="auto"/>
             <w:noWrap/>
-            <w:hideMark/>
           </w:tcPr>
           <w:p>
             <w:pPr>
@@ -5090,7 +4983,7 @@
                 <w:sz w:val="20"/>
                 <w:szCs w:val="20"/>
               </w:rPr>
-              <w:t>AX</w:t>
+              <w:t>AU</w:t>
             </w:r>
           </w:p>
         </w:tc>
@@ -5121,7 +5014,7 @@
                 <w:szCs w:val="20"/>
                 <w:lang w:eastAsia="es-ES"/>
               </w:rPr>
-              <w:t>baseFactura7</w:t>
+              <w:t>porcentajeIva6</w:t>
             </w:r>
           </w:p>
         </w:tc>
@@ -5152,29 +5045,7 @@
                 <w:szCs w:val="20"/>
                 <w:lang w:eastAsia="es-ES"/>
               </w:rPr>
-              <w:t xml:space="preserve">Base del </w:t>
-            </w:r>
-            <w:proofErr w:type="spellStart"/>
-            <w:r>
-              <w:rPr>
-                <w:rFonts w:ascii="Arial" w:eastAsia="Times New Roman" w:hAnsi="Arial" w:cs="Arial"/>
-                <w:color w:val="000000"/>
-                <w:sz w:val="20"/>
-                <w:szCs w:val="20"/>
-                <w:lang w:eastAsia="es-ES"/>
-              </w:rPr>
-              <w:t>septimo</w:t>
-            </w:r>
-            <w:proofErr w:type="spellEnd"/>
-            <w:r>
-              <w:rPr>
-                <w:rFonts w:ascii="Arial" w:eastAsia="Times New Roman" w:hAnsi="Arial" w:cs="Arial"/>
-                <w:color w:val="000000"/>
-                <w:sz w:val="20"/>
-                <w:szCs w:val="20"/>
-                <w:lang w:eastAsia="es-ES"/>
-              </w:rPr>
-              <w:t xml:space="preserve"> porcentaje de IVA</w:t>
+              <w:t>Sexto porcentaje de IVA</w:t>
             </w:r>
           </w:p>
         </w:tc>
@@ -5188,7 +5059,6 @@
             <w:tcW w:w="1023" w:type="dxa"/>
             <w:shd w:val="clear" w:color="auto" w:fill="auto"/>
             <w:noWrap/>
-            <w:hideMark/>
           </w:tcPr>
           <w:p>
             <w:pPr>
@@ -5208,7 +5078,7 @@
                 <w:sz w:val="20"/>
                 <w:szCs w:val="20"/>
               </w:rPr>
-              <w:t>AY</w:t>
+              <w:t>AV</w:t>
             </w:r>
           </w:p>
         </w:tc>
@@ -5239,7 +5109,7 @@
                 <w:szCs w:val="20"/>
                 <w:lang w:eastAsia="es-ES"/>
               </w:rPr>
-              <w:t>porcentajeIva7</w:t>
+              <w:t>cuotaIva6</w:t>
             </w:r>
           </w:p>
         </w:tc>
@@ -5262,27 +5132,15 @@
                 <w:lang w:eastAsia="es-ES"/>
               </w:rPr>
             </w:pPr>
-            <w:proofErr w:type="spellStart"/>
-            <w:r>
-              <w:rPr>
-                <w:rFonts w:ascii="Arial" w:eastAsia="Times New Roman" w:hAnsi="Arial" w:cs="Arial"/>
-                <w:color w:val="000000"/>
-                <w:sz w:val="20"/>
-                <w:szCs w:val="20"/>
-                <w:lang w:eastAsia="es-ES"/>
-              </w:rPr>
-              <w:t>Septimo</w:t>
-            </w:r>
-            <w:proofErr w:type="spellEnd"/>
-            <w:r>
-              <w:rPr>
-                <w:rFonts w:ascii="Arial" w:eastAsia="Times New Roman" w:hAnsi="Arial" w:cs="Arial"/>
-                <w:color w:val="000000"/>
-                <w:sz w:val="20"/>
-                <w:szCs w:val="20"/>
-                <w:lang w:eastAsia="es-ES"/>
-              </w:rPr>
-              <w:t xml:space="preserve"> porcentaje de IVA</w:t>
+            <w:r>
+              <w:rPr>
+                <w:rFonts w:ascii="Arial" w:eastAsia="Times New Roman" w:hAnsi="Arial" w:cs="Arial"/>
+                <w:color w:val="000000"/>
+                <w:sz w:val="20"/>
+                <w:szCs w:val="20"/>
+                <w:lang w:eastAsia="es-ES"/>
+              </w:rPr>
+              <w:t>Cuota de IVA del sexto porcentaje</w:t>
             </w:r>
           </w:p>
         </w:tc>
@@ -5296,7 +5154,6 @@
             <w:tcW w:w="1023" w:type="dxa"/>
             <w:shd w:val="clear" w:color="auto" w:fill="auto"/>
             <w:noWrap/>
-            <w:hideMark/>
           </w:tcPr>
           <w:p>
             <w:pPr>
@@ -5316,7 +5173,7 @@
                 <w:sz w:val="20"/>
                 <w:szCs w:val="20"/>
               </w:rPr>
-              <w:t>AZ</w:t>
+              <w:t>AW</w:t>
             </w:r>
           </w:p>
         </w:tc>
@@ -5347,7 +5204,7 @@
                 <w:szCs w:val="20"/>
                 <w:lang w:eastAsia="es-ES"/>
               </w:rPr>
-              <w:t>cuotaIva7</w:t>
+              <w:t>porcentajeRecargo6</w:t>
             </w:r>
           </w:p>
         </w:tc>
@@ -5378,29 +5235,7 @@
                 <w:szCs w:val="20"/>
                 <w:lang w:eastAsia="es-ES"/>
               </w:rPr>
-              <w:t xml:space="preserve">Cuota de IVA del </w:t>
-            </w:r>
-            <w:proofErr w:type="spellStart"/>
-            <w:r>
-              <w:rPr>
-                <w:rFonts w:ascii="Arial" w:eastAsia="Times New Roman" w:hAnsi="Arial" w:cs="Arial"/>
-                <w:color w:val="000000"/>
-                <w:sz w:val="20"/>
-                <w:szCs w:val="20"/>
-                <w:lang w:eastAsia="es-ES"/>
-              </w:rPr>
-              <w:t>septimo</w:t>
-            </w:r>
-            <w:proofErr w:type="spellEnd"/>
-            <w:r>
-              <w:rPr>
-                <w:rFonts w:ascii="Arial" w:eastAsia="Times New Roman" w:hAnsi="Arial" w:cs="Arial"/>
-                <w:color w:val="000000"/>
-                <w:sz w:val="20"/>
-                <w:szCs w:val="20"/>
-                <w:lang w:eastAsia="es-ES"/>
-              </w:rPr>
-              <w:t xml:space="preserve"> porcentaje</w:t>
+              <w:t>Sexto porcentaje de recargo de IVA</w:t>
             </w:r>
           </w:p>
         </w:tc>
@@ -5414,7 +5249,6 @@
             <w:tcW w:w="1023" w:type="dxa"/>
             <w:shd w:val="clear" w:color="auto" w:fill="auto"/>
             <w:noWrap/>
-            <w:hideMark/>
           </w:tcPr>
           <w:p>
             <w:pPr>
@@ -5434,7 +5268,7 @@
                 <w:sz w:val="20"/>
                 <w:szCs w:val="20"/>
               </w:rPr>
-              <w:t>BA</w:t>
+              <w:t>AX</w:t>
             </w:r>
           </w:p>
         </w:tc>
@@ -5465,7 +5299,7 @@
                 <w:szCs w:val="20"/>
                 <w:lang w:eastAsia="es-ES"/>
               </w:rPr>
-              <w:t>porcentajeRecargo7</w:t>
+              <w:t>cuotaRecargo6</w:t>
             </w:r>
           </w:p>
         </w:tc>
@@ -5488,27 +5322,15 @@
                 <w:lang w:eastAsia="es-ES"/>
               </w:rPr>
             </w:pPr>
-            <w:proofErr w:type="spellStart"/>
-            <w:r>
-              <w:rPr>
-                <w:rFonts w:ascii="Arial" w:eastAsia="Times New Roman" w:hAnsi="Arial" w:cs="Arial"/>
-                <w:color w:val="000000"/>
-                <w:sz w:val="20"/>
-                <w:szCs w:val="20"/>
-                <w:lang w:eastAsia="es-ES"/>
-              </w:rPr>
-              <w:t>Septimo</w:t>
-            </w:r>
-            <w:proofErr w:type="spellEnd"/>
-            <w:r>
-              <w:rPr>
-                <w:rFonts w:ascii="Arial" w:eastAsia="Times New Roman" w:hAnsi="Arial" w:cs="Arial"/>
-                <w:color w:val="000000"/>
-                <w:sz w:val="20"/>
-                <w:szCs w:val="20"/>
-                <w:lang w:eastAsia="es-ES"/>
-              </w:rPr>
-              <w:t xml:space="preserve"> porcentaje de recargo de IVA</w:t>
+            <w:r>
+              <w:rPr>
+                <w:rFonts w:ascii="Arial" w:eastAsia="Times New Roman" w:hAnsi="Arial" w:cs="Arial"/>
+                <w:color w:val="000000"/>
+                <w:sz w:val="20"/>
+                <w:szCs w:val="20"/>
+                <w:lang w:eastAsia="es-ES"/>
+              </w:rPr>
+              <w:t>Cuota de recargo del sexto porcentaje</w:t>
             </w:r>
           </w:p>
         </w:tc>
@@ -5522,7 +5344,6 @@
             <w:tcW w:w="1023" w:type="dxa"/>
             <w:shd w:val="clear" w:color="auto" w:fill="auto"/>
             <w:noWrap/>
-            <w:hideMark/>
           </w:tcPr>
           <w:p>
             <w:pPr>
@@ -5542,7 +5363,7 @@
                 <w:sz w:val="20"/>
                 <w:szCs w:val="20"/>
               </w:rPr>
-              <w:t>BB</w:t>
+              <w:t>AY</w:t>
             </w:r>
           </w:p>
         </w:tc>
@@ -5573,7 +5394,7 @@
                 <w:szCs w:val="20"/>
                 <w:lang w:eastAsia="es-ES"/>
               </w:rPr>
-              <w:t>cuotaRecargo7</w:t>
+              <w:t>baseFactura7</w:t>
             </w:r>
           </w:p>
         </w:tc>
@@ -5604,7 +5425,7 @@
                 <w:szCs w:val="20"/>
                 <w:lang w:eastAsia="es-ES"/>
               </w:rPr>
-              <w:t xml:space="preserve">Cuota de recargo del </w:t>
+              <w:t xml:space="preserve">Base del </w:t>
             </w:r>
             <w:proofErr w:type="spellStart"/>
             <w:r>
@@ -5626,7 +5447,7 @@
                 <w:szCs w:val="20"/>
                 <w:lang w:eastAsia="es-ES"/>
               </w:rPr>
-              <w:t xml:space="preserve"> porcentaje</w:t>
+              <w:t xml:space="preserve"> porcentaje de IVA</w:t>
             </w:r>
           </w:p>
         </w:tc>
@@ -5640,7 +5461,6 @@
             <w:tcW w:w="1023" w:type="dxa"/>
             <w:shd w:val="clear" w:color="auto" w:fill="auto"/>
             <w:noWrap/>
-            <w:hideMark/>
           </w:tcPr>
           <w:p>
             <w:pPr>
@@ -5660,7 +5480,7 @@
                 <w:sz w:val="20"/>
                 <w:szCs w:val="20"/>
               </w:rPr>
-              <w:t>BC</w:t>
+              <w:t>AZ</w:t>
             </w:r>
           </w:p>
         </w:tc>
@@ -5691,7 +5511,7 @@
                 <w:szCs w:val="20"/>
                 <w:lang w:eastAsia="es-ES"/>
               </w:rPr>
-              <w:t>baseFactura8</w:t>
+              <w:t>porcentajeIva7</w:t>
             </w:r>
           </w:p>
         </w:tc>
@@ -5714,15 +5534,27 @@
                 <w:lang w:eastAsia="es-ES"/>
               </w:rPr>
             </w:pPr>
-            <w:r>
-              <w:rPr>
-                <w:rFonts w:ascii="Arial" w:eastAsia="Times New Roman" w:hAnsi="Arial" w:cs="Arial"/>
-                <w:color w:val="000000"/>
-                <w:sz w:val="20"/>
-                <w:szCs w:val="20"/>
-                <w:lang w:eastAsia="es-ES"/>
-              </w:rPr>
-              <w:t>Base del octavo porcentaje de IVA</w:t>
+            <w:proofErr w:type="spellStart"/>
+            <w:r>
+              <w:rPr>
+                <w:rFonts w:ascii="Arial" w:eastAsia="Times New Roman" w:hAnsi="Arial" w:cs="Arial"/>
+                <w:color w:val="000000"/>
+                <w:sz w:val="20"/>
+                <w:szCs w:val="20"/>
+                <w:lang w:eastAsia="es-ES"/>
+              </w:rPr>
+              <w:t>Septimo</w:t>
+            </w:r>
+            <w:proofErr w:type="spellEnd"/>
+            <w:r>
+              <w:rPr>
+                <w:rFonts w:ascii="Arial" w:eastAsia="Times New Roman" w:hAnsi="Arial" w:cs="Arial"/>
+                <w:color w:val="000000"/>
+                <w:sz w:val="20"/>
+                <w:szCs w:val="20"/>
+                <w:lang w:eastAsia="es-ES"/>
+              </w:rPr>
+              <w:t xml:space="preserve"> porcentaje de IVA</w:t>
             </w:r>
           </w:p>
         </w:tc>
@@ -5736,7 +5568,6 @@
             <w:tcW w:w="1023" w:type="dxa"/>
             <w:shd w:val="clear" w:color="auto" w:fill="auto"/>
             <w:noWrap/>
-            <w:hideMark/>
           </w:tcPr>
           <w:p>
             <w:pPr>
@@ -5756,7 +5587,7 @@
                 <w:sz w:val="20"/>
                 <w:szCs w:val="20"/>
               </w:rPr>
-              <w:t>BD</w:t>
+              <w:t>BA</w:t>
             </w:r>
           </w:p>
         </w:tc>
@@ -5787,7 +5618,7 @@
                 <w:szCs w:val="20"/>
                 <w:lang w:eastAsia="es-ES"/>
               </w:rPr>
-              <w:t>porcentajeIva8</w:t>
+              <w:t>cuotaIva7</w:t>
             </w:r>
           </w:p>
         </w:tc>
@@ -5818,7 +5649,29 @@
                 <w:szCs w:val="20"/>
                 <w:lang w:eastAsia="es-ES"/>
               </w:rPr>
-              <w:t>Octavo porcentaje de IVA</w:t>
+              <w:t xml:space="preserve">Cuota de IVA del </w:t>
+            </w:r>
+            <w:proofErr w:type="spellStart"/>
+            <w:r>
+              <w:rPr>
+                <w:rFonts w:ascii="Arial" w:eastAsia="Times New Roman" w:hAnsi="Arial" w:cs="Arial"/>
+                <w:color w:val="000000"/>
+                <w:sz w:val="20"/>
+                <w:szCs w:val="20"/>
+                <w:lang w:eastAsia="es-ES"/>
+              </w:rPr>
+              <w:t>septimo</w:t>
+            </w:r>
+            <w:proofErr w:type="spellEnd"/>
+            <w:r>
+              <w:rPr>
+                <w:rFonts w:ascii="Arial" w:eastAsia="Times New Roman" w:hAnsi="Arial" w:cs="Arial"/>
+                <w:color w:val="000000"/>
+                <w:sz w:val="20"/>
+                <w:szCs w:val="20"/>
+                <w:lang w:eastAsia="es-ES"/>
+              </w:rPr>
+              <w:t xml:space="preserve"> porcentaje</w:t>
             </w:r>
           </w:p>
         </w:tc>
@@ -5832,7 +5685,6 @@
             <w:tcW w:w="1023" w:type="dxa"/>
             <w:shd w:val="clear" w:color="auto" w:fill="auto"/>
             <w:noWrap/>
-            <w:hideMark/>
           </w:tcPr>
           <w:p>
             <w:pPr>
@@ -5852,7 +5704,7 @@
                 <w:sz w:val="20"/>
                 <w:szCs w:val="20"/>
               </w:rPr>
-              <w:t>BE</w:t>
+              <w:t>BB</w:t>
             </w:r>
           </w:p>
         </w:tc>
@@ -5883,7 +5735,7 @@
                 <w:szCs w:val="20"/>
                 <w:lang w:eastAsia="es-ES"/>
               </w:rPr>
-              <w:t>cuotaIva8</w:t>
+              <w:t>porcentajeRecargo7</w:t>
             </w:r>
           </w:p>
         </w:tc>
@@ -5906,15 +5758,27 @@
                 <w:lang w:eastAsia="es-ES"/>
               </w:rPr>
             </w:pPr>
-            <w:r>
-              <w:rPr>
-                <w:rFonts w:ascii="Arial" w:eastAsia="Times New Roman" w:hAnsi="Arial" w:cs="Arial"/>
-                <w:color w:val="000000"/>
-                <w:sz w:val="20"/>
-                <w:szCs w:val="20"/>
-                <w:lang w:eastAsia="es-ES"/>
-              </w:rPr>
-              <w:t>Cuota de IVA del octavo porcentaje</w:t>
+            <w:proofErr w:type="spellStart"/>
+            <w:r>
+              <w:rPr>
+                <w:rFonts w:ascii="Arial" w:eastAsia="Times New Roman" w:hAnsi="Arial" w:cs="Arial"/>
+                <w:color w:val="000000"/>
+                <w:sz w:val="20"/>
+                <w:szCs w:val="20"/>
+                <w:lang w:eastAsia="es-ES"/>
+              </w:rPr>
+              <w:t>Septimo</w:t>
+            </w:r>
+            <w:proofErr w:type="spellEnd"/>
+            <w:r>
+              <w:rPr>
+                <w:rFonts w:ascii="Arial" w:eastAsia="Times New Roman" w:hAnsi="Arial" w:cs="Arial"/>
+                <w:color w:val="000000"/>
+                <w:sz w:val="20"/>
+                <w:szCs w:val="20"/>
+                <w:lang w:eastAsia="es-ES"/>
+              </w:rPr>
+              <w:t xml:space="preserve"> porcentaje de recargo de IVA</w:t>
             </w:r>
           </w:p>
         </w:tc>
@@ -5928,7 +5792,6 @@
             <w:tcW w:w="1023" w:type="dxa"/>
             <w:shd w:val="clear" w:color="auto" w:fill="auto"/>
             <w:noWrap/>
-            <w:hideMark/>
           </w:tcPr>
           <w:p>
             <w:pPr>
@@ -5948,7 +5811,7 @@
                 <w:sz w:val="20"/>
                 <w:szCs w:val="20"/>
               </w:rPr>
-              <w:t>BF</w:t>
+              <w:t>BC</w:t>
             </w:r>
           </w:p>
         </w:tc>
@@ -5979,7 +5842,7 @@
                 <w:szCs w:val="20"/>
                 <w:lang w:eastAsia="es-ES"/>
               </w:rPr>
-              <w:t>porcentajeRecargo8</w:t>
+              <w:t>cuotaRecargo7</w:t>
             </w:r>
           </w:p>
         </w:tc>
@@ -6010,7 +5873,29 @@
                 <w:szCs w:val="20"/>
                 <w:lang w:eastAsia="es-ES"/>
               </w:rPr>
-              <w:t>Octavo porcentaje de recargo de IVA</w:t>
+              <w:t xml:space="preserve">Cuota de recargo del </w:t>
+            </w:r>
+            <w:proofErr w:type="spellStart"/>
+            <w:r>
+              <w:rPr>
+                <w:rFonts w:ascii="Arial" w:eastAsia="Times New Roman" w:hAnsi="Arial" w:cs="Arial"/>
+                <w:color w:val="000000"/>
+                <w:sz w:val="20"/>
+                <w:szCs w:val="20"/>
+                <w:lang w:eastAsia="es-ES"/>
+              </w:rPr>
+              <w:t>septimo</w:t>
+            </w:r>
+            <w:proofErr w:type="spellEnd"/>
+            <w:r>
+              <w:rPr>
+                <w:rFonts w:ascii="Arial" w:eastAsia="Times New Roman" w:hAnsi="Arial" w:cs="Arial"/>
+                <w:color w:val="000000"/>
+                <w:sz w:val="20"/>
+                <w:szCs w:val="20"/>
+                <w:lang w:eastAsia="es-ES"/>
+              </w:rPr>
+              <w:t xml:space="preserve"> porcentaje</w:t>
             </w:r>
           </w:p>
         </w:tc>
@@ -6024,7 +5909,6 @@
             <w:tcW w:w="1023" w:type="dxa"/>
             <w:shd w:val="clear" w:color="auto" w:fill="auto"/>
             <w:noWrap/>
-            <w:hideMark/>
           </w:tcPr>
           <w:p>
             <w:pPr>
@@ -6044,7 +5928,7 @@
                 <w:sz w:val="20"/>
                 <w:szCs w:val="20"/>
               </w:rPr>
-              <w:t>BG</w:t>
+              <w:t>BD</w:t>
             </w:r>
           </w:p>
         </w:tc>
@@ -6075,7 +5959,7 @@
                 <w:szCs w:val="20"/>
                 <w:lang w:eastAsia="es-ES"/>
               </w:rPr>
-              <w:t>cuotaRecargo8</w:t>
+              <w:t>baseFactura8</w:t>
             </w:r>
           </w:p>
         </w:tc>
@@ -6106,7 +5990,7 @@
                 <w:szCs w:val="20"/>
                 <w:lang w:eastAsia="es-ES"/>
               </w:rPr>
-              <w:t>Cuota de recargo del octavo porcentaje</w:t>
+              <w:t>Base del octavo porcentaje de IVA</w:t>
             </w:r>
           </w:p>
         </w:tc>
@@ -6120,7 +6004,6 @@
             <w:tcW w:w="1023" w:type="dxa"/>
             <w:shd w:val="clear" w:color="auto" w:fill="auto"/>
             <w:noWrap/>
-            <w:hideMark/>
           </w:tcPr>
           <w:p>
             <w:pPr>
@@ -6140,7 +6023,7 @@
                 <w:sz w:val="20"/>
                 <w:szCs w:val="20"/>
               </w:rPr>
-              <w:t>BH</w:t>
+              <w:t>BE</w:t>
             </w:r>
           </w:p>
         </w:tc>
@@ -6171,7 +6054,7 @@
                 <w:szCs w:val="20"/>
                 <w:lang w:eastAsia="es-ES"/>
               </w:rPr>
-              <w:t>baseFactura9</w:t>
+              <w:t>porcentajeIva8</w:t>
             </w:r>
           </w:p>
         </w:tc>
@@ -6202,7 +6085,7 @@
                 <w:szCs w:val="20"/>
                 <w:lang w:eastAsia="es-ES"/>
               </w:rPr>
-              <w:t>Base del noveno porcentaje de IVA</w:t>
+              <w:t>Octavo porcentaje de IVA</w:t>
             </w:r>
           </w:p>
         </w:tc>
@@ -6216,7 +6099,6 @@
             <w:tcW w:w="1023" w:type="dxa"/>
             <w:shd w:val="clear" w:color="auto" w:fill="auto"/>
             <w:noWrap/>
-            <w:hideMark/>
           </w:tcPr>
           <w:p>
             <w:pPr>
@@ -6236,7 +6118,7 @@
                 <w:sz w:val="20"/>
                 <w:szCs w:val="20"/>
               </w:rPr>
-              <w:t>BI</w:t>
+              <w:t>BF</w:t>
             </w:r>
           </w:p>
         </w:tc>
@@ -6267,7 +6149,7 @@
                 <w:szCs w:val="20"/>
                 <w:lang w:eastAsia="es-ES"/>
               </w:rPr>
-              <w:t>porcentajeIva9</w:t>
+              <w:t>cuotaIva8</w:t>
             </w:r>
           </w:p>
         </w:tc>
@@ -6298,7 +6180,7 @@
                 <w:szCs w:val="20"/>
                 <w:lang w:eastAsia="es-ES"/>
               </w:rPr>
-              <w:t>Noveno porcentaje de IVA</w:t>
+              <w:t>Cuota de IVA del octavo porcentaje</w:t>
             </w:r>
           </w:p>
         </w:tc>
@@ -6312,7 +6194,6 @@
             <w:tcW w:w="1023" w:type="dxa"/>
             <w:shd w:val="clear" w:color="auto" w:fill="auto"/>
             <w:noWrap/>
-            <w:hideMark/>
           </w:tcPr>
           <w:p>
             <w:pPr>
@@ -6332,7 +6213,7 @@
                 <w:sz w:val="20"/>
                 <w:szCs w:val="20"/>
               </w:rPr>
-              <w:t>BJ</w:t>
+              <w:t>BG</w:t>
             </w:r>
           </w:p>
         </w:tc>
@@ -6363,7 +6244,7 @@
                 <w:szCs w:val="20"/>
                 <w:lang w:eastAsia="es-ES"/>
               </w:rPr>
-              <w:t>cuotaIva9</w:t>
+              <w:t>porcentajeRecargo8</w:t>
             </w:r>
           </w:p>
         </w:tc>
@@ -6394,7 +6275,7 @@
                 <w:szCs w:val="20"/>
                 <w:lang w:eastAsia="es-ES"/>
               </w:rPr>
-              <w:t>Cuota de IVA del noveno porcentaje</w:t>
+              <w:t>Octavo porcentaje de recargo de IVA</w:t>
             </w:r>
           </w:p>
         </w:tc>
@@ -6408,7 +6289,6 @@
             <w:tcW w:w="1023" w:type="dxa"/>
             <w:shd w:val="clear" w:color="auto" w:fill="auto"/>
             <w:noWrap/>
-            <w:hideMark/>
           </w:tcPr>
           <w:p>
             <w:pPr>
@@ -6428,7 +6308,7 @@
                 <w:sz w:val="20"/>
                 <w:szCs w:val="20"/>
               </w:rPr>
-              <w:t>BK</w:t>
+              <w:t>BH</w:t>
             </w:r>
           </w:p>
         </w:tc>
@@ -6459,7 +6339,7 @@
                 <w:szCs w:val="20"/>
                 <w:lang w:eastAsia="es-ES"/>
               </w:rPr>
-              <w:t>porcentajeRecargo9</w:t>
+              <w:t>cuotaRecargo8</w:t>
             </w:r>
           </w:p>
         </w:tc>
@@ -6490,7 +6370,7 @@
                 <w:szCs w:val="20"/>
                 <w:lang w:eastAsia="es-ES"/>
               </w:rPr>
-              <w:t>Noveno porcentaje de recargo de IVA</w:t>
+              <w:t>Cuota de recargo del octavo porcentaje</w:t>
             </w:r>
           </w:p>
         </w:tc>
@@ -6504,7 +6384,6 @@
             <w:tcW w:w="1023" w:type="dxa"/>
             <w:shd w:val="clear" w:color="auto" w:fill="auto"/>
             <w:noWrap/>
-            <w:hideMark/>
           </w:tcPr>
           <w:p>
             <w:pPr>
@@ -6524,7 +6403,7 @@
                 <w:sz w:val="20"/>
                 <w:szCs w:val="20"/>
               </w:rPr>
-              <w:t>BL</w:t>
+              <w:t>BI</w:t>
             </w:r>
           </w:p>
         </w:tc>
@@ -6555,7 +6434,7 @@
                 <w:szCs w:val="20"/>
                 <w:lang w:eastAsia="es-ES"/>
               </w:rPr>
-              <w:t>cuotaRecargo9</w:t>
+              <w:t>baseFactura9</w:t>
             </w:r>
           </w:p>
         </w:tc>
@@ -6586,7 +6465,7 @@
                 <w:szCs w:val="20"/>
                 <w:lang w:eastAsia="es-ES"/>
               </w:rPr>
-              <w:t>Cuota de recargo del noveno porcentaje</w:t>
+              <w:t>Base del noveno porcentaje de IVA</w:t>
             </w:r>
           </w:p>
         </w:tc>
@@ -6600,7 +6479,6 @@
             <w:tcW w:w="1023" w:type="dxa"/>
             <w:shd w:val="clear" w:color="auto" w:fill="auto"/>
             <w:noWrap/>
-            <w:hideMark/>
           </w:tcPr>
           <w:p>
             <w:pPr>
@@ -6620,7 +6498,7 @@
                 <w:sz w:val="20"/>
                 <w:szCs w:val="20"/>
               </w:rPr>
-              <w:t>BM</w:t>
+              <w:t>BJ</w:t>
             </w:r>
           </w:p>
         </w:tc>
@@ -6643,18 +6521,16 @@
                 <w:lang w:eastAsia="es-ES"/>
               </w:rPr>
             </w:pPr>
-            <w:proofErr w:type="spellStart"/>
-            <w:r>
-              <w:rPr>
-                <w:rFonts w:ascii="Arial" w:eastAsia="Times New Roman" w:hAnsi="Arial" w:cs="Arial"/>
-                <w:color w:val="000000"/>
-                <w:sz w:val="20"/>
-                <w:szCs w:val="20"/>
-                <w:lang w:eastAsia="es-ES"/>
-              </w:rPr>
-              <w:t>facturaInversion</w:t>
-            </w:r>
-            <w:proofErr w:type="spellEnd"/>
+            <w:r>
+              <w:rPr>
+                <w:rFonts w:ascii="Arial" w:eastAsia="Times New Roman" w:hAnsi="Arial" w:cs="Arial"/>
+                <w:color w:val="000000"/>
+                <w:sz w:val="20"/>
+                <w:szCs w:val="20"/>
+                <w:lang w:eastAsia="es-ES"/>
+              </w:rPr>
+              <w:t>porcentajeIva9</w:t>
+            </w:r>
           </w:p>
         </w:tc>
         <w:tc>
@@ -6684,29 +6560,7 @@
                 <w:szCs w:val="20"/>
                 <w:lang w:eastAsia="es-ES"/>
               </w:rPr>
-              <w:t xml:space="preserve">Si se trata de una factura de </w:t>
-            </w:r>
-            <w:proofErr w:type="spellStart"/>
-            <w:r>
-              <w:rPr>
-                <w:rFonts w:ascii="Arial" w:eastAsia="Times New Roman" w:hAnsi="Arial" w:cs="Arial"/>
-                <w:color w:val="000000"/>
-                <w:sz w:val="20"/>
-                <w:szCs w:val="20"/>
-                <w:lang w:eastAsia="es-ES"/>
-              </w:rPr>
-              <w:t>inversion</w:t>
-            </w:r>
-            <w:proofErr w:type="spellEnd"/>
-            <w:r>
-              <w:rPr>
-                <w:rFonts w:ascii="Arial" w:eastAsia="Times New Roman" w:hAnsi="Arial" w:cs="Arial"/>
-                <w:color w:val="000000"/>
-                <w:sz w:val="20"/>
-                <w:szCs w:val="20"/>
-                <w:lang w:eastAsia="es-ES"/>
-              </w:rPr>
-              <w:t xml:space="preserve"> (valores 'S' o 'N'); por defecto es 'N'</w:t>
+              <w:t>Noveno porcentaje de IVA</w:t>
             </w:r>
           </w:p>
         </w:tc>
@@ -6720,7 +6574,6 @@
             <w:tcW w:w="1023" w:type="dxa"/>
             <w:shd w:val="clear" w:color="auto" w:fill="auto"/>
             <w:noWrap/>
-            <w:hideMark/>
           </w:tcPr>
           <w:p>
             <w:pPr>
@@ -6740,7 +6593,7 @@
                 <w:sz w:val="20"/>
                 <w:szCs w:val="20"/>
               </w:rPr>
-              <w:t>BN</w:t>
+              <w:t>BK</w:t>
             </w:r>
           </w:p>
         </w:tc>
@@ -6763,18 +6616,16 @@
                 <w:lang w:eastAsia="es-ES"/>
               </w:rPr>
             </w:pPr>
-            <w:proofErr w:type="spellStart"/>
-            <w:r>
-              <w:rPr>
-                <w:rFonts w:ascii="Arial" w:eastAsia="Times New Roman" w:hAnsi="Arial" w:cs="Arial"/>
-                <w:color w:val="000000"/>
-                <w:sz w:val="20"/>
-                <w:szCs w:val="20"/>
-                <w:lang w:eastAsia="es-ES"/>
-              </w:rPr>
-              <w:t>facturaDeducible</w:t>
-            </w:r>
-            <w:proofErr w:type="spellEnd"/>
+            <w:r>
+              <w:rPr>
+                <w:rFonts w:ascii="Arial" w:eastAsia="Times New Roman" w:hAnsi="Arial" w:cs="Arial"/>
+                <w:color w:val="000000"/>
+                <w:sz w:val="20"/>
+                <w:szCs w:val="20"/>
+                <w:lang w:eastAsia="es-ES"/>
+              </w:rPr>
+              <w:t>cuotaIva9</w:t>
+            </w:r>
           </w:p>
         </w:tc>
         <w:tc>
@@ -6804,7 +6655,197 @@
                 <w:szCs w:val="20"/>
                 <w:lang w:eastAsia="es-ES"/>
               </w:rPr>
-              <w:t>Si el IVA es deducible (valores 'S' o 'N'); por defecto es 'S'</w:t>
+              <w:t>Cuota de IVA del noveno porcentaje</w:t>
+            </w:r>
+          </w:p>
+        </w:tc>
+      </w:tr>
+      <w:tr>
+        <w:trPr>
+          <w:trHeight w:val="255"/>
+        </w:trPr>
+        <w:tc>
+          <w:tcPr>
+            <w:tcW w:w="1023" w:type="dxa"/>
+            <w:shd w:val="clear" w:color="auto" w:fill="auto"/>
+            <w:noWrap/>
+          </w:tcPr>
+          <w:p>
+            <w:pPr>
+              <w:spacing w:before="0"/>
+              <w:jc w:val="center"/>
+              <w:rPr>
+                <w:rFonts w:ascii="Arial" w:hAnsi="Arial" w:cs="Arial"/>
+                <w:color w:val="000000"/>
+                <w:sz w:val="20"/>
+                <w:szCs w:val="20"/>
+              </w:rPr>
+            </w:pPr>
+            <w:r>
+              <w:rPr>
+                <w:rFonts w:ascii="Arial" w:hAnsi="Arial" w:cs="Arial"/>
+                <w:color w:val="000000"/>
+                <w:sz w:val="20"/>
+                <w:szCs w:val="20"/>
+              </w:rPr>
+              <w:t>BL</w:t>
+            </w:r>
+          </w:p>
+        </w:tc>
+        <w:tc>
+          <w:tcPr>
+            <w:tcW w:w="1953" w:type="dxa"/>
+            <w:shd w:val="clear" w:color="auto" w:fill="auto"/>
+            <w:noWrap/>
+            <w:hideMark/>
+          </w:tcPr>
+          <w:p>
+            <w:pPr>
+              <w:spacing w:before="0"/>
+              <w:jc w:val="left"/>
+              <w:rPr>
+                <w:rFonts w:ascii="Arial" w:eastAsia="Times New Roman" w:hAnsi="Arial" w:cs="Arial"/>
+                <w:color w:val="000000"/>
+                <w:sz w:val="20"/>
+                <w:szCs w:val="20"/>
+                <w:lang w:eastAsia="es-ES"/>
+              </w:rPr>
+            </w:pPr>
+            <w:r>
+              <w:rPr>
+                <w:rFonts w:ascii="Arial" w:eastAsia="Times New Roman" w:hAnsi="Arial" w:cs="Arial"/>
+                <w:color w:val="000000"/>
+                <w:sz w:val="20"/>
+                <w:szCs w:val="20"/>
+                <w:lang w:eastAsia="es-ES"/>
+              </w:rPr>
+              <w:t>porcentajeRecargo9</w:t>
+            </w:r>
+          </w:p>
+        </w:tc>
+        <w:tc>
+          <w:tcPr>
+            <w:tcW w:w="6986" w:type="dxa"/>
+            <w:shd w:val="clear" w:color="auto" w:fill="auto"/>
+            <w:noWrap/>
+            <w:hideMark/>
+          </w:tcPr>
+          <w:p>
+            <w:pPr>
+              <w:spacing w:before="0"/>
+              <w:jc w:val="left"/>
+              <w:rPr>
+                <w:rFonts w:ascii="Arial" w:eastAsia="Times New Roman" w:hAnsi="Arial" w:cs="Arial"/>
+                <w:color w:val="000000"/>
+                <w:sz w:val="20"/>
+                <w:szCs w:val="20"/>
+                <w:lang w:eastAsia="es-ES"/>
+              </w:rPr>
+            </w:pPr>
+            <w:r>
+              <w:rPr>
+                <w:rFonts w:ascii="Arial" w:eastAsia="Times New Roman" w:hAnsi="Arial" w:cs="Arial"/>
+                <w:color w:val="000000"/>
+                <w:sz w:val="20"/>
+                <w:szCs w:val="20"/>
+                <w:lang w:eastAsia="es-ES"/>
+              </w:rPr>
+              <w:t>Noveno porcentaje de recargo de IVA</w:t>
+            </w:r>
+          </w:p>
+        </w:tc>
+      </w:tr>
+      <w:tr>
+        <w:trPr>
+          <w:trHeight w:val="255"/>
+        </w:trPr>
+        <w:tc>
+          <w:tcPr>
+            <w:tcW w:w="1023" w:type="dxa"/>
+            <w:shd w:val="clear" w:color="auto" w:fill="auto"/>
+            <w:noWrap/>
+          </w:tcPr>
+          <w:p>
+            <w:pPr>
+              <w:spacing w:before="0"/>
+              <w:jc w:val="center"/>
+              <w:rPr>
+                <w:rFonts w:ascii="Arial" w:hAnsi="Arial" w:cs="Arial"/>
+                <w:color w:val="000000"/>
+                <w:sz w:val="20"/>
+                <w:szCs w:val="20"/>
+              </w:rPr>
+            </w:pPr>
+            <w:r>
+              <w:rPr>
+                <w:rFonts w:ascii="Arial" w:hAnsi="Arial" w:cs="Arial"/>
+                <w:color w:val="000000"/>
+                <w:sz w:val="20"/>
+                <w:szCs w:val="20"/>
+              </w:rPr>
+              <w:t>BM</w:t>
+            </w:r>
+          </w:p>
+        </w:tc>
+        <w:tc>
+          <w:tcPr>
+            <w:tcW w:w="1953" w:type="dxa"/>
+            <w:shd w:val="clear" w:color="auto" w:fill="auto"/>
+            <w:noWrap/>
+            <w:hideMark/>
+          </w:tcPr>
+          <w:p>
+            <w:pPr>
+              <w:spacing w:before="0"/>
+              <w:jc w:val="left"/>
+              <w:rPr>
+                <w:rFonts w:ascii="Arial" w:eastAsia="Times New Roman" w:hAnsi="Arial" w:cs="Arial"/>
+                <w:color w:val="000000"/>
+                <w:sz w:val="20"/>
+                <w:szCs w:val="20"/>
+                <w:lang w:eastAsia="es-ES"/>
+              </w:rPr>
+            </w:pPr>
+            <w:r>
+              <w:rPr>
+                <w:rFonts w:ascii="Arial" w:eastAsia="Times New Roman" w:hAnsi="Arial" w:cs="Arial"/>
+                <w:color w:val="000000"/>
+                <w:sz w:val="20"/>
+                <w:szCs w:val="20"/>
+                <w:lang w:eastAsia="es-ES"/>
+              </w:rPr>
+              <w:t>cuotaRecargo9</w:t>
+            </w:r>
+          </w:p>
+        </w:tc>
+        <w:tc>
+          <w:tcPr>
+            <w:tcW w:w="6986" w:type="dxa"/>
+            <w:shd w:val="clear" w:color="auto" w:fill="auto"/>
+            <w:noWrap/>
+            <w:hideMark/>
+          </w:tcPr>
+          <w:p>
+            <w:pPr>
+              <w:spacing w:before="0"/>
+              <w:jc w:val="left"/>
+              <w:rPr>
+                <w:rFonts w:ascii="Arial" w:eastAsia="Times New Roman" w:hAnsi="Arial" w:cs="Arial"/>
+                <w:color w:val="000000"/>
+                <w:sz w:val="20"/>
+                <w:szCs w:val="20"/>
+                <w:lang w:eastAsia="es-ES"/>
+              </w:rPr>
+            </w:pPr>
+            <w:r>
+              <w:rPr>
+                <w:rFonts w:ascii="Arial" w:eastAsia="Times New Roman" w:hAnsi="Arial" w:cs="Arial"/>
+                <w:color w:val="000000"/>
+                <w:sz w:val="20"/>
+                <w:szCs w:val="20"/>
+                <w:lang w:eastAsia="es-ES"/>
+              </w:rPr>
+              <w:t>Cuota de recargo del noveno porcentaje</w:t>
             </w:r>
           </w:p>
         </w:tc>
@@ -6919,7 +6960,7 @@
         <w:sz w:val="16"/>
         <w:szCs w:val="16"/>
       </w:rPr>
-      <w:t>2</w:t>
+      <w:t>1</w:t>
     </w:r>
     <w:r>
       <w:rPr>

</xml_diff>

<commit_message>
Version v1.3.0.0 - Modificada clase 'Facturas' para ajustar las propiedades y su orden segun campos obligatorios y opcionales - Modificado metodo 'Facturas.MapeoFacturas' para ajustar la numeracion de columnas segun propiedades de la clase - Modificado metodo 'ProcesoDiagram.EmitidasDiagram' para ajustar la carga de propiedades segun el mapeo de columnas - Creado metodo 'Utilidades.divideCadena' - Modificado metodo 'procesoAlcasal.emitidasAlcasal' para ajustar la carga de propiedades segun el mapeo de columnas - Creado metodo 'procesoAlcasal.MapeoColumnas' para la configuracion de las columnas a procesar y propiedades a exportar - Modificado metodo 'Procesos.leerExcel' para adaptar la lectura segun el mapeo de columnas - Creado metodo 'Procesos.LeerConfiguracionColumnas' para cargar el fichero de configuracion de columnas - Creado metodo 'Program.ProcesarArgumentos' para tratar los argumentos como parejas de 'clave=valor'
</commit_message>
<xml_diff>
--- a/Configuracion importacion facturas.docx
+++ b/Configuracion importacion facturas.docx
@@ -27,10 +27,23 @@
     <w:p>
       <w:pPr>
         <w:pStyle w:val="Primeralinea"/>
+        <w:spacing w:after="120"/>
         <w:rPr>
           <w:lang w:eastAsia="es-ES"/>
         </w:rPr>
       </w:pPr>
+      <w:r>
+        <w:rPr>
+          <w:lang w:eastAsia="es-ES"/>
+        </w:rPr>
+        <w:t>Los campos que deben ir en el fichero de Excel</w:t>
+      </w:r>
+      <w:r>
+        <w:rPr>
+          <w:lang w:eastAsia="es-ES"/>
+        </w:rPr>
+        <w:t xml:space="preserve"> para la importación por defecto de Diagram son los que se indican en la tabla siguiente.</w:t>
+      </w:r>
     </w:p>
     <w:p>
       <w:pPr>
@@ -44,7 +57,35 @@
         <w:rPr>
           <w:lang w:eastAsia="es-ES"/>
         </w:rPr>
-        <w:t>Los campos que deben ir en el fichero de Excel son los siguientes por el orden en el que se indican:</w:t>
+        <w:t xml:space="preserve">La salida se </w:t>
+      </w:r>
+      <w:proofErr w:type="spellStart"/>
+      <w:r>
+        <w:rPr>
+          <w:lang w:eastAsia="es-ES"/>
+        </w:rPr>
+        <w:t>hara</w:t>
+      </w:r>
+      <w:proofErr w:type="spellEnd"/>
+      <w:r>
+        <w:rPr>
+          <w:lang w:eastAsia="es-ES"/>
+        </w:rPr>
+        <w:t xml:space="preserve"> a un fichero con la misma estructura y orden salvo que se insertará en la primera columna el </w:t>
+      </w:r>
+      <w:proofErr w:type="spellStart"/>
+      <w:r>
+        <w:rPr>
+          <w:lang w:eastAsia="es-ES"/>
+        </w:rPr>
+        <w:t>numero</w:t>
+      </w:r>
+      <w:proofErr w:type="spellEnd"/>
+      <w:r>
+        <w:rPr>
+          <w:lang w:eastAsia="es-ES"/>
+        </w:rPr>
+        <w:t xml:space="preserve"> de orden de las facturas procesadas.</w:t>
       </w:r>
     </w:p>
     <w:tbl>
@@ -79,6 +120,7 @@
             <w:tcW w:w="1023" w:type="dxa"/>
             <w:shd w:val="clear" w:color="auto" w:fill="D9D9D9" w:themeFill="background1" w:themeFillShade="D9"/>
             <w:noWrap/>
+            <w:vAlign w:val="center"/>
           </w:tcPr>
           <w:p>
             <w:pPr>
@@ -98,6 +140,13 @@
               </w:rPr>
               <w:t>Columna</w:t>
             </w:r>
+            <w:r>
+              <w:rPr>
+                <w:b/>
+                <w:lang w:eastAsia="es-ES"/>
+              </w:rPr>
+              <w:t xml:space="preserve"> defecto</w:t>
+            </w:r>
           </w:p>
         </w:tc>
         <w:tc>
@@ -105,6 +154,7 @@
             <w:tcW w:w="1953" w:type="dxa"/>
             <w:shd w:val="clear" w:color="auto" w:fill="D9D9D9" w:themeFill="background1" w:themeFillShade="D9"/>
             <w:noWrap/>
+            <w:vAlign w:val="center"/>
           </w:tcPr>
           <w:p>
             <w:pPr>
@@ -131,6 +181,7 @@
             <w:tcW w:w="6986" w:type="dxa"/>
             <w:shd w:val="clear" w:color="auto" w:fill="D9D9D9" w:themeFill="background1" w:themeFillShade="D9"/>
             <w:noWrap/>
+            <w:vAlign w:val="center"/>
           </w:tcPr>
           <w:p>
             <w:pPr>
@@ -190,8 +241,6 @@
               </w:rPr>
               <w:t>Campos obligatorios</w:t>
             </w:r>
-            <w:bookmarkStart w:id="0" w:name="_GoBack"/>
-            <w:bookmarkEnd w:id="0"/>
           </w:p>
         </w:tc>
       </w:tr>
@@ -389,6 +438,38 @@
               </w:rPr>
               <w:t>Serie de la factura</w:t>
             </w:r>
+            <w:r>
+              <w:rPr>
+                <w:rFonts w:ascii="Arial" w:eastAsia="Times New Roman" w:hAnsi="Arial" w:cs="Arial"/>
+                <w:color w:val="000000"/>
+                <w:sz w:val="20"/>
+                <w:szCs w:val="20"/>
+                <w:lang w:eastAsia="es-ES"/>
+              </w:rPr>
+              <w:t xml:space="preserve"> (solo si </w:t>
+            </w:r>
+            <w:proofErr w:type="spellStart"/>
+            <w:r>
+              <w:rPr>
+                <w:rFonts w:ascii="Arial" w:eastAsia="Times New Roman" w:hAnsi="Arial" w:cs="Arial"/>
+                <w:color w:val="000000"/>
+                <w:sz w:val="20"/>
+                <w:szCs w:val="20"/>
+                <w:lang w:eastAsia="es-ES"/>
+              </w:rPr>
+              <w:t>esta</w:t>
+            </w:r>
+            <w:proofErr w:type="spellEnd"/>
+            <w:r>
+              <w:rPr>
+                <w:rFonts w:ascii="Arial" w:eastAsia="Times New Roman" w:hAnsi="Arial" w:cs="Arial"/>
+                <w:color w:val="000000"/>
+                <w:sz w:val="20"/>
+                <w:szCs w:val="20"/>
+                <w:lang w:eastAsia="es-ES"/>
+              </w:rPr>
+              <w:t xml:space="preserve"> configurado trabajar con series)</w:t>
+            </w:r>
           </w:p>
         </w:tc>
       </w:tr>
@@ -563,27 +644,7 @@
                 <w:szCs w:val="20"/>
                 <w:lang w:eastAsia="es-ES"/>
               </w:rPr>
-              <w:t>referenciaFact</w:t>
-            </w:r>
-            <w:r>
-              <w:rPr>
-                <w:rFonts w:ascii="Arial" w:eastAsia="Times New Roman" w:hAnsi="Arial" w:cs="Arial"/>
-                <w:color w:val="000000"/>
-                <w:sz w:val="20"/>
-                <w:szCs w:val="20"/>
-                <w:lang w:eastAsia="es-ES"/>
-              </w:rPr>
-              <w:t>u</w:t>
-            </w:r>
-            <w:r>
-              <w:rPr>
-                <w:rFonts w:ascii="Arial" w:eastAsia="Times New Roman" w:hAnsi="Arial" w:cs="Arial"/>
-                <w:color w:val="000000"/>
-                <w:sz w:val="20"/>
-                <w:szCs w:val="20"/>
-                <w:lang w:eastAsia="es-ES"/>
-              </w:rPr>
-              <w:t>ra</w:t>
+              <w:t>nifFactura</w:t>
             </w:r>
             <w:proofErr w:type="spellEnd"/>
           </w:p>
@@ -615,7 +676,7 @@
                 <w:szCs w:val="20"/>
                 <w:lang w:eastAsia="es-ES"/>
               </w:rPr>
-              <w:t>En el caso de facturas de compra, numero de factura del proveedor</w:t>
+              <w:t>NIF del cliente / proveedor</w:t>
             </w:r>
           </w:p>
         </w:tc>
@@ -672,16 +733,18 @@
                 <w:lang w:eastAsia="es-ES"/>
               </w:rPr>
             </w:pPr>
-            <w:r>
-              <w:rPr>
-                <w:rFonts w:ascii="Arial" w:eastAsia="Times New Roman" w:hAnsi="Arial" w:cs="Arial"/>
-                <w:color w:val="000000"/>
-                <w:sz w:val="20"/>
-                <w:szCs w:val="20"/>
-                <w:lang w:eastAsia="es-ES"/>
-              </w:rPr>
-              <w:t>baseFactura1</w:t>
-            </w:r>
+            <w:proofErr w:type="spellStart"/>
+            <w:r>
+              <w:rPr>
+                <w:rFonts w:ascii="Arial" w:eastAsia="Times New Roman" w:hAnsi="Arial" w:cs="Arial"/>
+                <w:color w:val="000000"/>
+                <w:sz w:val="20"/>
+                <w:szCs w:val="20"/>
+                <w:lang w:eastAsia="es-ES"/>
+              </w:rPr>
+              <w:t>nombreFactura</w:t>
+            </w:r>
+            <w:proofErr w:type="spellEnd"/>
           </w:p>
         </w:tc>
         <w:tc>
@@ -711,8 +774,20 @@
                 <w:szCs w:val="20"/>
                 <w:lang w:eastAsia="es-ES"/>
               </w:rPr>
-              <w:t>Base del primer porcentaje de IVA</w:t>
-            </w:r>
+              <w:t xml:space="preserve">Nombre del cliente / proveedor en caso de personas </w:t>
+            </w:r>
+            <w:proofErr w:type="spellStart"/>
+            <w:r>
+              <w:rPr>
+                <w:rFonts w:ascii="Arial" w:eastAsia="Times New Roman" w:hAnsi="Arial" w:cs="Arial"/>
+                <w:color w:val="000000"/>
+                <w:sz w:val="20"/>
+                <w:szCs w:val="20"/>
+                <w:lang w:eastAsia="es-ES"/>
+              </w:rPr>
+              <w:t>fisicas</w:t>
+            </w:r>
+            <w:proofErr w:type="spellEnd"/>
           </w:p>
         </w:tc>
       </w:tr>
@@ -776,7 +851,7 @@
                 <w:szCs w:val="20"/>
                 <w:lang w:eastAsia="es-ES"/>
               </w:rPr>
-              <w:t>porcentajeIva1</w:t>
+              <w:t>baseFactura1</w:t>
             </w:r>
           </w:p>
         </w:tc>
@@ -807,7 +882,7 @@
                 <w:szCs w:val="20"/>
                 <w:lang w:eastAsia="es-ES"/>
               </w:rPr>
-              <w:t>Primer porcentaje de IVA</w:t>
+              <w:t>Base del primer porcentaje de IVA</w:t>
             </w:r>
           </w:p>
         </w:tc>
@@ -872,7 +947,7 @@
                 <w:szCs w:val="20"/>
                 <w:lang w:eastAsia="es-ES"/>
               </w:rPr>
-              <w:t>cuotaIva1</w:t>
+              <w:t>porcentajeIva1</w:t>
             </w:r>
           </w:p>
         </w:tc>
@@ -903,7 +978,7 @@
                 <w:szCs w:val="20"/>
                 <w:lang w:eastAsia="es-ES"/>
               </w:rPr>
-              <w:t>Cuota de IVA del primer porcentaje</w:t>
+              <w:t>Primer porcentaje de IVA</w:t>
             </w:r>
           </w:p>
         </w:tc>
@@ -968,7 +1043,7 @@
                 <w:szCs w:val="20"/>
                 <w:lang w:eastAsia="es-ES"/>
               </w:rPr>
-              <w:t>porcentajeRecargo1</w:t>
+              <w:t>cuotaIva1</w:t>
             </w:r>
           </w:p>
         </w:tc>
@@ -999,7 +1074,7 @@
                 <w:szCs w:val="20"/>
                 <w:lang w:eastAsia="es-ES"/>
               </w:rPr>
-              <w:t>Primer porcentaje de recargo de IVA</w:t>
+              <w:t>Cuota de IVA del primer porcentaje</w:t>
             </w:r>
           </w:p>
         </w:tc>
@@ -1013,7 +1088,6 @@
             <w:tcW w:w="1023" w:type="dxa"/>
             <w:shd w:val="clear" w:color="auto" w:fill="auto"/>
             <w:noWrap/>
-            <w:hideMark/>
           </w:tcPr>
           <w:p>
             <w:pPr>
@@ -1026,15 +1100,6 @@
                 <w:szCs w:val="20"/>
               </w:rPr>
             </w:pPr>
-            <w:r>
-              <w:rPr>
-                <w:rFonts w:ascii="Arial" w:hAnsi="Arial" w:cs="Arial"/>
-                <w:color w:val="000000"/>
-                <w:sz w:val="20"/>
-                <w:szCs w:val="20"/>
-              </w:rPr>
-              <w:t>I</w:t>
-            </w:r>
           </w:p>
         </w:tc>
         <w:tc>
@@ -1042,30 +1107,19 @@
             <w:tcW w:w="1953" w:type="dxa"/>
             <w:shd w:val="clear" w:color="auto" w:fill="auto"/>
             <w:noWrap/>
-            <w:hideMark/>
-          </w:tcPr>
-          <w:p>
-            <w:pPr>
-              <w:spacing w:before="0"/>
-              <w:jc w:val="left"/>
-              <w:rPr>
-                <w:rFonts w:ascii="Arial" w:eastAsia="Times New Roman" w:hAnsi="Arial" w:cs="Arial"/>
-                <w:color w:val="000000"/>
-                <w:sz w:val="20"/>
-                <w:szCs w:val="20"/>
-                <w:lang w:eastAsia="es-ES"/>
-              </w:rPr>
-            </w:pPr>
-            <w:r>
-              <w:rPr>
-                <w:rFonts w:ascii="Arial" w:eastAsia="Times New Roman" w:hAnsi="Arial" w:cs="Arial"/>
-                <w:color w:val="000000"/>
-                <w:sz w:val="20"/>
-                <w:szCs w:val="20"/>
-                <w:lang w:eastAsia="es-ES"/>
-              </w:rPr>
-              <w:t>cuotaRecargo1</w:t>
-            </w:r>
+          </w:tcPr>
+          <w:p>
+            <w:pPr>
+              <w:spacing w:before="0"/>
+              <w:jc w:val="left"/>
+              <w:rPr>
+                <w:rFonts w:ascii="Arial" w:eastAsia="Times New Roman" w:hAnsi="Arial" w:cs="Arial"/>
+                <w:color w:val="000000"/>
+                <w:sz w:val="20"/>
+                <w:szCs w:val="20"/>
+                <w:lang w:eastAsia="es-ES"/>
+              </w:rPr>
+            </w:pPr>
           </w:p>
         </w:tc>
         <w:tc>
@@ -1073,30 +1127,19 @@
             <w:tcW w:w="6986" w:type="dxa"/>
             <w:shd w:val="clear" w:color="auto" w:fill="auto"/>
             <w:noWrap/>
-            <w:hideMark/>
-          </w:tcPr>
-          <w:p>
-            <w:pPr>
-              <w:spacing w:before="0"/>
-              <w:jc w:val="left"/>
-              <w:rPr>
-                <w:rFonts w:ascii="Arial" w:eastAsia="Times New Roman" w:hAnsi="Arial" w:cs="Arial"/>
-                <w:color w:val="000000"/>
-                <w:sz w:val="20"/>
-                <w:szCs w:val="20"/>
-                <w:lang w:eastAsia="es-ES"/>
-              </w:rPr>
-            </w:pPr>
-            <w:r>
-              <w:rPr>
-                <w:rFonts w:ascii="Arial" w:eastAsia="Times New Roman" w:hAnsi="Arial" w:cs="Arial"/>
-                <w:color w:val="000000"/>
-                <w:sz w:val="20"/>
-                <w:szCs w:val="20"/>
-                <w:lang w:eastAsia="es-ES"/>
-              </w:rPr>
-              <w:t>Cuota de recargo del primer porcentaje</w:t>
-            </w:r>
+          </w:tcPr>
+          <w:p>
+            <w:pPr>
+              <w:spacing w:before="0"/>
+              <w:jc w:val="left"/>
+              <w:rPr>
+                <w:rFonts w:ascii="Arial" w:eastAsia="Times New Roman" w:hAnsi="Arial" w:cs="Arial"/>
+                <w:color w:val="000000"/>
+                <w:sz w:val="20"/>
+                <w:szCs w:val="20"/>
+                <w:lang w:eastAsia="es-ES"/>
+              </w:rPr>
+            </w:pPr>
           </w:p>
         </w:tc>
       </w:tr>
@@ -1106,92 +1149,34 @@
         </w:trPr>
         <w:tc>
           <w:tcPr>
-            <w:tcW w:w="1023" w:type="dxa"/>
-            <w:shd w:val="clear" w:color="auto" w:fill="auto"/>
-            <w:noWrap/>
-            <w:hideMark/>
+            <w:tcW w:w="9962" w:type="dxa"/>
+            <w:gridSpan w:val="3"/>
+            <w:shd w:val="clear" w:color="auto" w:fill="auto"/>
+            <w:noWrap/>
           </w:tcPr>
           <w:p>
             <w:pPr>
               <w:spacing w:before="0"/>
               <w:jc w:val="center"/>
               <w:rPr>
-                <w:rFonts w:ascii="Arial" w:hAnsi="Arial" w:cs="Arial"/>
-                <w:color w:val="000000"/>
-                <w:sz w:val="20"/>
-                <w:szCs w:val="20"/>
-              </w:rPr>
-            </w:pPr>
-            <w:r>
-              <w:rPr>
-                <w:rFonts w:ascii="Arial" w:hAnsi="Arial" w:cs="Arial"/>
-                <w:color w:val="000000"/>
-                <w:sz w:val="20"/>
-                <w:szCs w:val="20"/>
-              </w:rPr>
-              <w:t>J</w:t>
-            </w:r>
-          </w:p>
-        </w:tc>
-        <w:tc>
-          <w:tcPr>
-            <w:tcW w:w="1953" w:type="dxa"/>
-            <w:shd w:val="clear" w:color="auto" w:fill="auto"/>
-            <w:noWrap/>
-            <w:hideMark/>
-          </w:tcPr>
-          <w:p>
-            <w:pPr>
-              <w:spacing w:before="0"/>
-              <w:jc w:val="left"/>
-              <w:rPr>
-                <w:rFonts w:ascii="Arial" w:eastAsia="Times New Roman" w:hAnsi="Arial" w:cs="Arial"/>
-                <w:color w:val="000000"/>
-                <w:sz w:val="20"/>
-                <w:szCs w:val="20"/>
-                <w:lang w:eastAsia="es-ES"/>
-              </w:rPr>
-            </w:pPr>
-            <w:r>
-              <w:rPr>
-                <w:rFonts w:ascii="Arial" w:eastAsia="Times New Roman" w:hAnsi="Arial" w:cs="Arial"/>
-                <w:color w:val="000000"/>
-                <w:sz w:val="20"/>
-                <w:szCs w:val="20"/>
-                <w:lang w:eastAsia="es-ES"/>
-              </w:rPr>
-              <w:t>baseFactura2</w:t>
-            </w:r>
-          </w:p>
-        </w:tc>
-        <w:tc>
-          <w:tcPr>
-            <w:tcW w:w="6986" w:type="dxa"/>
-            <w:shd w:val="clear" w:color="auto" w:fill="auto"/>
-            <w:noWrap/>
-            <w:hideMark/>
-          </w:tcPr>
-          <w:p>
-            <w:pPr>
-              <w:spacing w:before="0"/>
-              <w:jc w:val="left"/>
-              <w:rPr>
-                <w:rFonts w:ascii="Arial" w:eastAsia="Times New Roman" w:hAnsi="Arial" w:cs="Arial"/>
-                <w:color w:val="000000"/>
-                <w:sz w:val="20"/>
-                <w:szCs w:val="20"/>
-                <w:lang w:eastAsia="es-ES"/>
-              </w:rPr>
-            </w:pPr>
-            <w:r>
-              <w:rPr>
-                <w:rFonts w:ascii="Arial" w:eastAsia="Times New Roman" w:hAnsi="Arial" w:cs="Arial"/>
-                <w:color w:val="000000"/>
-                <w:sz w:val="20"/>
-                <w:szCs w:val="20"/>
-                <w:lang w:eastAsia="es-ES"/>
-              </w:rPr>
-              <w:t>Base del segundo porcentaje de IVA</w:t>
+                <w:rFonts w:ascii="Arial" w:eastAsia="Times New Roman" w:hAnsi="Arial" w:cs="Arial"/>
+                <w:b/>
+                <w:color w:val="000000"/>
+                <w:sz w:val="22"/>
+                <w:szCs w:val="20"/>
+                <w:lang w:eastAsia="es-ES"/>
+              </w:rPr>
+            </w:pPr>
+            <w:r>
+              <w:rPr>
+                <w:rFonts w:ascii="Arial" w:eastAsia="Times New Roman" w:hAnsi="Arial" w:cs="Arial"/>
+                <w:b/>
+                <w:color w:val="000000"/>
+                <w:sz w:val="22"/>
+                <w:szCs w:val="20"/>
+                <w:lang w:eastAsia="es-ES"/>
+              </w:rPr>
+              <w:t>Campos opcionales</w:t>
             </w:r>
           </w:p>
         </w:tc>
@@ -1225,7 +1210,7 @@
                 <w:sz w:val="20"/>
                 <w:szCs w:val="20"/>
               </w:rPr>
-              <w:t>K</w:t>
+              <w:t>I</w:t>
             </w:r>
           </w:p>
         </w:tc>
@@ -1248,16 +1233,38 @@
                 <w:lang w:eastAsia="es-ES"/>
               </w:rPr>
             </w:pPr>
-            <w:r>
-              <w:rPr>
-                <w:rFonts w:ascii="Arial" w:eastAsia="Times New Roman" w:hAnsi="Arial" w:cs="Arial"/>
-                <w:color w:val="000000"/>
-                <w:sz w:val="20"/>
-                <w:szCs w:val="20"/>
-                <w:lang w:eastAsia="es-ES"/>
-              </w:rPr>
-              <w:t>porcentajeIva2</w:t>
-            </w:r>
+            <w:proofErr w:type="spellStart"/>
+            <w:r>
+              <w:rPr>
+                <w:rFonts w:ascii="Arial" w:eastAsia="Times New Roman" w:hAnsi="Arial" w:cs="Arial"/>
+                <w:color w:val="000000"/>
+                <w:sz w:val="20"/>
+                <w:szCs w:val="20"/>
+                <w:lang w:eastAsia="es-ES"/>
+              </w:rPr>
+              <w:t>referenciaFact</w:t>
+            </w:r>
+            <w:r>
+              <w:rPr>
+                <w:rFonts w:ascii="Arial" w:eastAsia="Times New Roman" w:hAnsi="Arial" w:cs="Arial"/>
+                <w:color w:val="000000"/>
+                <w:sz w:val="20"/>
+                <w:szCs w:val="20"/>
+                <w:lang w:eastAsia="es-ES"/>
+              </w:rPr>
+              <w:t>u</w:t>
+            </w:r>
+            <w:r>
+              <w:rPr>
+                <w:rFonts w:ascii="Arial" w:eastAsia="Times New Roman" w:hAnsi="Arial" w:cs="Arial"/>
+                <w:color w:val="000000"/>
+                <w:sz w:val="20"/>
+                <w:szCs w:val="20"/>
+                <w:lang w:eastAsia="es-ES"/>
+              </w:rPr>
+              <w:t>ra</w:t>
+            </w:r>
+            <w:proofErr w:type="spellEnd"/>
           </w:p>
         </w:tc>
         <w:tc>
@@ -1287,7 +1294,7 @@
                 <w:szCs w:val="20"/>
                 <w:lang w:eastAsia="es-ES"/>
               </w:rPr>
-              <w:t>Segundo porcentaje de IVA</w:t>
+              <w:t>En el caso de facturas de compra, numero de factura del proveedor</w:t>
             </w:r>
           </w:p>
         </w:tc>
@@ -1301,7 +1308,6 @@
             <w:tcW w:w="1023" w:type="dxa"/>
             <w:shd w:val="clear" w:color="auto" w:fill="auto"/>
             <w:noWrap/>
-            <w:hideMark/>
           </w:tcPr>
           <w:p>
             <w:pPr>
@@ -1321,7 +1327,7 @@
                 <w:sz w:val="20"/>
                 <w:szCs w:val="20"/>
               </w:rPr>
-              <w:t>L</w:t>
+              <w:t>J</w:t>
             </w:r>
           </w:p>
         </w:tc>
@@ -1344,16 +1350,18 @@
                 <w:lang w:eastAsia="es-ES"/>
               </w:rPr>
             </w:pPr>
-            <w:r>
-              <w:rPr>
-                <w:rFonts w:ascii="Arial" w:eastAsia="Times New Roman" w:hAnsi="Arial" w:cs="Arial"/>
-                <w:color w:val="000000"/>
-                <w:sz w:val="20"/>
-                <w:szCs w:val="20"/>
-                <w:lang w:eastAsia="es-ES"/>
-              </w:rPr>
-              <w:t>cuotaIva2</w:t>
-            </w:r>
+            <w:proofErr w:type="spellStart"/>
+            <w:r>
+              <w:rPr>
+                <w:rFonts w:ascii="Arial" w:eastAsia="Times New Roman" w:hAnsi="Arial" w:cs="Arial"/>
+                <w:color w:val="000000"/>
+                <w:sz w:val="20"/>
+                <w:szCs w:val="20"/>
+                <w:lang w:eastAsia="es-ES"/>
+              </w:rPr>
+              <w:t>periodoFactura</w:t>
+            </w:r>
+            <w:proofErr w:type="spellEnd"/>
           </w:p>
         </w:tc>
         <w:tc>
@@ -1383,7 +1391,29 @@
                 <w:szCs w:val="20"/>
                 <w:lang w:eastAsia="es-ES"/>
               </w:rPr>
-              <w:t>Cuota de IVA del segundo porcentaje</w:t>
+              <w:t xml:space="preserve">Periodo en el que se quiere declarar la factura (si no se incluye </w:t>
+            </w:r>
+            <w:proofErr w:type="spellStart"/>
+            <w:r>
+              <w:rPr>
+                <w:rFonts w:ascii="Arial" w:eastAsia="Times New Roman" w:hAnsi="Arial" w:cs="Arial"/>
+                <w:color w:val="000000"/>
+                <w:sz w:val="20"/>
+                <w:szCs w:val="20"/>
+                <w:lang w:eastAsia="es-ES"/>
+              </w:rPr>
+              <w:t>sera</w:t>
+            </w:r>
+            <w:proofErr w:type="spellEnd"/>
+            <w:r>
+              <w:rPr>
+                <w:rFonts w:ascii="Arial" w:eastAsia="Times New Roman" w:hAnsi="Arial" w:cs="Arial"/>
+                <w:color w:val="000000"/>
+                <w:sz w:val="20"/>
+                <w:szCs w:val="20"/>
+                <w:lang w:eastAsia="es-ES"/>
+              </w:rPr>
+              <w:t xml:space="preserve"> el mismo que el mes)</w:t>
             </w:r>
           </w:p>
         </w:tc>
@@ -1397,7 +1427,6 @@
             <w:tcW w:w="1023" w:type="dxa"/>
             <w:shd w:val="clear" w:color="auto" w:fill="auto"/>
             <w:noWrap/>
-            <w:hideMark/>
           </w:tcPr>
           <w:p>
             <w:pPr>
@@ -1417,7 +1446,7 @@
                 <w:sz w:val="20"/>
                 <w:szCs w:val="20"/>
               </w:rPr>
-              <w:t>M</w:t>
+              <w:t>K</w:t>
             </w:r>
           </w:p>
         </w:tc>
@@ -1440,16 +1469,18 @@
                 <w:lang w:eastAsia="es-ES"/>
               </w:rPr>
             </w:pPr>
-            <w:r>
-              <w:rPr>
-                <w:rFonts w:ascii="Arial" w:eastAsia="Times New Roman" w:hAnsi="Arial" w:cs="Arial"/>
-                <w:color w:val="000000"/>
-                <w:sz w:val="20"/>
-                <w:szCs w:val="20"/>
-                <w:lang w:eastAsia="es-ES"/>
-              </w:rPr>
-              <w:t>porcentajeRecargo2</w:t>
-            </w:r>
+            <w:proofErr w:type="spellStart"/>
+            <w:r>
+              <w:rPr>
+                <w:rFonts w:ascii="Arial" w:eastAsia="Times New Roman" w:hAnsi="Arial" w:cs="Arial"/>
+                <w:color w:val="000000"/>
+                <w:sz w:val="20"/>
+                <w:szCs w:val="20"/>
+                <w:lang w:eastAsia="es-ES"/>
+              </w:rPr>
+              <w:t>cuentaContable</w:t>
+            </w:r>
+            <w:proofErr w:type="spellEnd"/>
           </w:p>
         </w:tc>
         <w:tc>
@@ -1479,7 +1510,7 @@
                 <w:szCs w:val="20"/>
                 <w:lang w:eastAsia="es-ES"/>
               </w:rPr>
-              <w:t>Segundo porcentaje de recargo de IVA</w:t>
+              <w:t>Cuenta del cliente / proveedor</w:t>
             </w:r>
           </w:p>
         </w:tc>
@@ -1493,7 +1524,6 @@
             <w:tcW w:w="1023" w:type="dxa"/>
             <w:shd w:val="clear" w:color="auto" w:fill="auto"/>
             <w:noWrap/>
-            <w:hideMark/>
           </w:tcPr>
           <w:p>
             <w:pPr>
@@ -1513,7 +1543,7 @@
                 <w:sz w:val="20"/>
                 <w:szCs w:val="20"/>
               </w:rPr>
-              <w:t>N</w:t>
+              <w:t>L</w:t>
             </w:r>
           </w:p>
         </w:tc>
@@ -1536,16 +1566,18 @@
                 <w:lang w:eastAsia="es-ES"/>
               </w:rPr>
             </w:pPr>
-            <w:r>
-              <w:rPr>
-                <w:rFonts w:ascii="Arial" w:eastAsia="Times New Roman" w:hAnsi="Arial" w:cs="Arial"/>
-                <w:color w:val="000000"/>
-                <w:sz w:val="20"/>
-                <w:szCs w:val="20"/>
-                <w:lang w:eastAsia="es-ES"/>
-              </w:rPr>
-              <w:t>cuotaRecargo2</w:t>
-            </w:r>
+            <w:proofErr w:type="spellStart"/>
+            <w:r>
+              <w:rPr>
+                <w:rFonts w:ascii="Arial" w:eastAsia="Times New Roman" w:hAnsi="Arial" w:cs="Arial"/>
+                <w:color w:val="000000"/>
+                <w:sz w:val="20"/>
+                <w:szCs w:val="20"/>
+                <w:lang w:eastAsia="es-ES"/>
+              </w:rPr>
+              <w:t>cuentaContrapartida</w:t>
+            </w:r>
+            <w:proofErr w:type="spellEnd"/>
           </w:p>
         </w:tc>
         <w:tc>
@@ -1575,7 +1607,7 @@
                 <w:szCs w:val="20"/>
                 <w:lang w:eastAsia="es-ES"/>
               </w:rPr>
-              <w:t>Cuota de recargo del segundo porcentaje</w:t>
+              <w:t>Cuenta del ingreso / gasto</w:t>
             </w:r>
           </w:p>
         </w:tc>
@@ -1589,7 +1621,6 @@
             <w:tcW w:w="1023" w:type="dxa"/>
             <w:shd w:val="clear" w:color="auto" w:fill="auto"/>
             <w:noWrap/>
-            <w:hideMark/>
           </w:tcPr>
           <w:p>
             <w:pPr>
@@ -1609,7 +1640,7 @@
                 <w:sz w:val="20"/>
                 <w:szCs w:val="20"/>
               </w:rPr>
-              <w:t>O</w:t>
+              <w:t>M</w:t>
             </w:r>
           </w:p>
         </w:tc>
@@ -1632,16 +1663,18 @@
                 <w:lang w:eastAsia="es-ES"/>
               </w:rPr>
             </w:pPr>
-            <w:r>
-              <w:rPr>
-                <w:rFonts w:ascii="Arial" w:eastAsia="Times New Roman" w:hAnsi="Arial" w:cs="Arial"/>
-                <w:color w:val="000000"/>
-                <w:sz w:val="20"/>
-                <w:szCs w:val="20"/>
-                <w:lang w:eastAsia="es-ES"/>
-              </w:rPr>
-              <w:t>baseFactura3</w:t>
-            </w:r>
+            <w:proofErr w:type="spellStart"/>
+            <w:r>
+              <w:rPr>
+                <w:rFonts w:ascii="Arial" w:eastAsia="Times New Roman" w:hAnsi="Arial" w:cs="Arial"/>
+                <w:color w:val="000000"/>
+                <w:sz w:val="20"/>
+                <w:szCs w:val="20"/>
+                <w:lang w:eastAsia="es-ES"/>
+              </w:rPr>
+              <w:t>codigoConcepto</w:t>
+            </w:r>
+            <w:proofErr w:type="spellEnd"/>
           </w:p>
         </w:tc>
         <w:tc>
@@ -1671,7 +1704,7 @@
                 <w:szCs w:val="20"/>
                 <w:lang w:eastAsia="es-ES"/>
               </w:rPr>
-              <w:t>Base del tercer porcentaje de IVA</w:t>
+              <w:t>Concepto contable</w:t>
             </w:r>
           </w:p>
         </w:tc>
@@ -1685,7 +1718,6 @@
             <w:tcW w:w="1023" w:type="dxa"/>
             <w:shd w:val="clear" w:color="auto" w:fill="auto"/>
             <w:noWrap/>
-            <w:hideMark/>
           </w:tcPr>
           <w:p>
             <w:pPr>
@@ -1705,7 +1737,7 @@
                 <w:sz w:val="20"/>
                 <w:szCs w:val="20"/>
               </w:rPr>
-              <w:t>P</w:t>
+              <w:t>N</w:t>
             </w:r>
           </w:p>
         </w:tc>
@@ -1728,16 +1760,18 @@
                 <w:lang w:eastAsia="es-ES"/>
               </w:rPr>
             </w:pPr>
-            <w:r>
-              <w:rPr>
-                <w:rFonts w:ascii="Arial" w:eastAsia="Times New Roman" w:hAnsi="Arial" w:cs="Arial"/>
-                <w:color w:val="000000"/>
-                <w:sz w:val="20"/>
-                <w:szCs w:val="20"/>
-                <w:lang w:eastAsia="es-ES"/>
-              </w:rPr>
-              <w:t>porcentajeIva3</w:t>
-            </w:r>
+            <w:proofErr w:type="spellStart"/>
+            <w:r>
+              <w:rPr>
+                <w:rFonts w:ascii="Arial" w:eastAsia="Times New Roman" w:hAnsi="Arial" w:cs="Arial"/>
+                <w:color w:val="000000"/>
+                <w:sz w:val="20"/>
+                <w:szCs w:val="20"/>
+                <w:lang w:eastAsia="es-ES"/>
+              </w:rPr>
+              <w:t>fechaOperacion</w:t>
+            </w:r>
+            <w:proofErr w:type="spellEnd"/>
           </w:p>
         </w:tc>
         <w:tc>
@@ -1767,7 +1801,7 @@
                 <w:szCs w:val="20"/>
                 <w:lang w:eastAsia="es-ES"/>
               </w:rPr>
-              <w:t>Tercer porcentaje de IVA</w:t>
+              <w:t>Fecha de operación de la factura</w:t>
             </w:r>
           </w:p>
         </w:tc>
@@ -1781,7 +1815,6 @@
             <w:tcW w:w="1023" w:type="dxa"/>
             <w:shd w:val="clear" w:color="auto" w:fill="auto"/>
             <w:noWrap/>
-            <w:hideMark/>
           </w:tcPr>
           <w:p>
             <w:pPr>
@@ -1801,7 +1834,7 @@
                 <w:sz w:val="20"/>
                 <w:szCs w:val="20"/>
               </w:rPr>
-              <w:t>Q</w:t>
+              <w:t>O</w:t>
             </w:r>
           </w:p>
         </w:tc>
@@ -1824,16 +1857,18 @@
                 <w:lang w:eastAsia="es-ES"/>
               </w:rPr>
             </w:pPr>
-            <w:r>
-              <w:rPr>
-                <w:rFonts w:ascii="Arial" w:eastAsia="Times New Roman" w:hAnsi="Arial" w:cs="Arial"/>
-                <w:color w:val="000000"/>
-                <w:sz w:val="20"/>
-                <w:szCs w:val="20"/>
-                <w:lang w:eastAsia="es-ES"/>
-              </w:rPr>
-              <w:t>cuotaIva3</w:t>
-            </w:r>
+            <w:proofErr w:type="spellStart"/>
+            <w:r>
+              <w:rPr>
+                <w:rFonts w:ascii="Arial" w:eastAsia="Times New Roman" w:hAnsi="Arial" w:cs="Arial"/>
+                <w:color w:val="000000"/>
+                <w:sz w:val="20"/>
+                <w:szCs w:val="20"/>
+                <w:lang w:eastAsia="es-ES"/>
+              </w:rPr>
+              <w:t>facturaDeducible</w:t>
+            </w:r>
+            <w:proofErr w:type="spellEnd"/>
           </w:p>
         </w:tc>
         <w:tc>
@@ -1863,7 +1898,17 @@
                 <w:szCs w:val="20"/>
                 <w:lang w:eastAsia="es-ES"/>
               </w:rPr>
-              <w:t>Cuota de IVA del tercer porcentaje</w:t>
+              <w:t>Si el IVA es deducible (valores 'S' o 'N')</w:t>
+            </w:r>
+            <w:r>
+              <w:rPr>
+                <w:rFonts w:ascii="Arial" w:eastAsia="Times New Roman" w:hAnsi="Arial" w:cs="Arial"/>
+                <w:color w:val="000000"/>
+                <w:sz w:val="20"/>
+                <w:szCs w:val="20"/>
+                <w:lang w:eastAsia="es-ES"/>
+              </w:rPr>
+              <w:t>; si no se incluye en la configuración de columnas se pondrá por defecto ‘S’</w:t>
             </w:r>
           </w:p>
         </w:tc>
@@ -1877,7 +1922,6 @@
             <w:tcW w:w="1023" w:type="dxa"/>
             <w:shd w:val="clear" w:color="auto" w:fill="auto"/>
             <w:noWrap/>
-            <w:hideMark/>
           </w:tcPr>
           <w:p>
             <w:pPr>
@@ -1897,7 +1941,7 @@
                 <w:sz w:val="20"/>
                 <w:szCs w:val="20"/>
               </w:rPr>
-              <w:t>R</w:t>
+              <w:t>P</w:t>
             </w:r>
           </w:p>
         </w:tc>
@@ -1920,16 +1964,18 @@
                 <w:lang w:eastAsia="es-ES"/>
               </w:rPr>
             </w:pPr>
-            <w:r>
-              <w:rPr>
-                <w:rFonts w:ascii="Arial" w:eastAsia="Times New Roman" w:hAnsi="Arial" w:cs="Arial"/>
-                <w:color w:val="000000"/>
-                <w:sz w:val="20"/>
-                <w:szCs w:val="20"/>
-                <w:lang w:eastAsia="es-ES"/>
-              </w:rPr>
-              <w:t>porcentajeRecargo3</w:t>
-            </w:r>
+            <w:proofErr w:type="spellStart"/>
+            <w:r>
+              <w:rPr>
+                <w:rFonts w:ascii="Arial" w:eastAsia="Times New Roman" w:hAnsi="Arial" w:cs="Arial"/>
+                <w:color w:val="000000"/>
+                <w:sz w:val="20"/>
+                <w:szCs w:val="20"/>
+                <w:lang w:eastAsia="es-ES"/>
+              </w:rPr>
+              <w:t>direccionFactura</w:t>
+            </w:r>
+            <w:proofErr w:type="spellEnd"/>
           </w:p>
         </w:tc>
         <w:tc>
@@ -1951,15 +1997,27 @@
                 <w:lang w:eastAsia="es-ES"/>
               </w:rPr>
             </w:pPr>
-            <w:r>
-              <w:rPr>
-                <w:rFonts w:ascii="Arial" w:eastAsia="Times New Roman" w:hAnsi="Arial" w:cs="Arial"/>
-                <w:color w:val="000000"/>
-                <w:sz w:val="20"/>
-                <w:szCs w:val="20"/>
-                <w:lang w:eastAsia="es-ES"/>
-              </w:rPr>
-              <w:t>Tercer porcentaje de recargo de IVA</w:t>
+            <w:proofErr w:type="spellStart"/>
+            <w:r>
+              <w:rPr>
+                <w:rFonts w:ascii="Arial" w:eastAsia="Times New Roman" w:hAnsi="Arial" w:cs="Arial"/>
+                <w:color w:val="000000"/>
+                <w:sz w:val="20"/>
+                <w:szCs w:val="20"/>
+                <w:lang w:eastAsia="es-ES"/>
+              </w:rPr>
+              <w:t>Direccion</w:t>
+            </w:r>
+            <w:proofErr w:type="spellEnd"/>
+            <w:r>
+              <w:rPr>
+                <w:rFonts w:ascii="Arial" w:eastAsia="Times New Roman" w:hAnsi="Arial" w:cs="Arial"/>
+                <w:color w:val="000000"/>
+                <w:sz w:val="20"/>
+                <w:szCs w:val="20"/>
+                <w:lang w:eastAsia="es-ES"/>
+              </w:rPr>
+              <w:t xml:space="preserve"> del cliente / proveedor</w:t>
             </w:r>
           </w:p>
         </w:tc>
@@ -1973,7 +2031,6 @@
             <w:tcW w:w="1023" w:type="dxa"/>
             <w:shd w:val="clear" w:color="auto" w:fill="auto"/>
             <w:noWrap/>
-            <w:hideMark/>
           </w:tcPr>
           <w:p>
             <w:pPr>
@@ -1993,7 +2050,7 @@
                 <w:sz w:val="20"/>
                 <w:szCs w:val="20"/>
               </w:rPr>
-              <w:t>S</w:t>
+              <w:t>Q</w:t>
             </w:r>
           </w:p>
         </w:tc>
@@ -2016,16 +2073,18 @@
                 <w:lang w:eastAsia="es-ES"/>
               </w:rPr>
             </w:pPr>
-            <w:r>
-              <w:rPr>
-                <w:rFonts w:ascii="Arial" w:eastAsia="Times New Roman" w:hAnsi="Arial" w:cs="Arial"/>
-                <w:color w:val="000000"/>
-                <w:sz w:val="20"/>
-                <w:szCs w:val="20"/>
-                <w:lang w:eastAsia="es-ES"/>
-              </w:rPr>
-              <w:t>cuotaRecargo3</w:t>
-            </w:r>
+            <w:proofErr w:type="spellStart"/>
+            <w:r>
+              <w:rPr>
+                <w:rFonts w:ascii="Arial" w:eastAsia="Times New Roman" w:hAnsi="Arial" w:cs="Arial"/>
+                <w:color w:val="000000"/>
+                <w:sz w:val="20"/>
+                <w:szCs w:val="20"/>
+                <w:lang w:eastAsia="es-ES"/>
+              </w:rPr>
+              <w:t>codPostalFactura</w:t>
+            </w:r>
+            <w:proofErr w:type="spellEnd"/>
           </w:p>
         </w:tc>
         <w:tc>
@@ -2047,15 +2106,27 @@
                 <w:lang w:eastAsia="es-ES"/>
               </w:rPr>
             </w:pPr>
-            <w:r>
-              <w:rPr>
-                <w:rFonts w:ascii="Arial" w:eastAsia="Times New Roman" w:hAnsi="Arial" w:cs="Arial"/>
-                <w:color w:val="000000"/>
-                <w:sz w:val="20"/>
-                <w:szCs w:val="20"/>
-                <w:lang w:eastAsia="es-ES"/>
-              </w:rPr>
-              <w:t>Cuota de recargo del tercer porcentaje</w:t>
+            <w:proofErr w:type="spellStart"/>
+            <w:r>
+              <w:rPr>
+                <w:rFonts w:ascii="Arial" w:eastAsia="Times New Roman" w:hAnsi="Arial" w:cs="Arial"/>
+                <w:color w:val="000000"/>
+                <w:sz w:val="20"/>
+                <w:szCs w:val="20"/>
+                <w:lang w:eastAsia="es-ES"/>
+              </w:rPr>
+              <w:t>Codigo</w:t>
+            </w:r>
+            <w:proofErr w:type="spellEnd"/>
+            <w:r>
+              <w:rPr>
+                <w:rFonts w:ascii="Arial" w:eastAsia="Times New Roman" w:hAnsi="Arial" w:cs="Arial"/>
+                <w:color w:val="000000"/>
+                <w:sz w:val="20"/>
+                <w:szCs w:val="20"/>
+                <w:lang w:eastAsia="es-ES"/>
+              </w:rPr>
+              <w:t xml:space="preserve"> postal del cliente / proveedor</w:t>
             </w:r>
           </w:p>
         </w:tc>
@@ -2069,7 +2140,6 @@
             <w:tcW w:w="1023" w:type="dxa"/>
             <w:shd w:val="clear" w:color="auto" w:fill="auto"/>
             <w:noWrap/>
-            <w:hideMark/>
           </w:tcPr>
           <w:p>
             <w:pPr>
@@ -2089,7 +2159,7 @@
                 <w:sz w:val="20"/>
                 <w:szCs w:val="20"/>
               </w:rPr>
-              <w:t>T</w:t>
+              <w:t>R</w:t>
             </w:r>
           </w:p>
         </w:tc>
@@ -2112,16 +2182,18 @@
                 <w:lang w:eastAsia="es-ES"/>
               </w:rPr>
             </w:pPr>
-            <w:r>
-              <w:rPr>
-                <w:rFonts w:ascii="Arial" w:eastAsia="Times New Roman" w:hAnsi="Arial" w:cs="Arial"/>
-                <w:color w:val="000000"/>
-                <w:sz w:val="20"/>
-                <w:szCs w:val="20"/>
-                <w:lang w:eastAsia="es-ES"/>
-              </w:rPr>
-              <w:t>baseFactura4</w:t>
-            </w:r>
+            <w:proofErr w:type="spellStart"/>
+            <w:r>
+              <w:rPr>
+                <w:rFonts w:ascii="Arial" w:eastAsia="Times New Roman" w:hAnsi="Arial" w:cs="Arial"/>
+                <w:color w:val="000000"/>
+                <w:sz w:val="20"/>
+                <w:szCs w:val="20"/>
+                <w:lang w:eastAsia="es-ES"/>
+              </w:rPr>
+              <w:t>paisFactura</w:t>
+            </w:r>
+            <w:proofErr w:type="spellEnd"/>
           </w:p>
         </w:tc>
         <w:tc>
@@ -2143,15 +2215,59 @@
                 <w:lang w:eastAsia="es-ES"/>
               </w:rPr>
             </w:pPr>
-            <w:r>
-              <w:rPr>
-                <w:rFonts w:ascii="Arial" w:eastAsia="Times New Roman" w:hAnsi="Arial" w:cs="Arial"/>
-                <w:color w:val="000000"/>
-                <w:sz w:val="20"/>
-                <w:szCs w:val="20"/>
-                <w:lang w:eastAsia="es-ES"/>
-              </w:rPr>
-              <w:t>Base del cuarto porcentaje de IVA</w:t>
+            <w:proofErr w:type="spellStart"/>
+            <w:r>
+              <w:rPr>
+                <w:rFonts w:ascii="Arial" w:eastAsia="Times New Roman" w:hAnsi="Arial" w:cs="Arial"/>
+                <w:color w:val="000000"/>
+                <w:sz w:val="20"/>
+                <w:szCs w:val="20"/>
+                <w:lang w:eastAsia="es-ES"/>
+              </w:rPr>
+              <w:t>Pais</w:t>
+            </w:r>
+            <w:proofErr w:type="spellEnd"/>
+            <w:r>
+              <w:rPr>
+                <w:rFonts w:ascii="Arial" w:eastAsia="Times New Roman" w:hAnsi="Arial" w:cs="Arial"/>
+                <w:color w:val="000000"/>
+                <w:sz w:val="20"/>
+                <w:szCs w:val="20"/>
+                <w:lang w:eastAsia="es-ES"/>
+              </w:rPr>
+              <w:t xml:space="preserve"> del cliente / proveedor</w:t>
+            </w:r>
+            <w:r>
+              <w:rPr>
+                <w:rFonts w:ascii="Arial" w:eastAsia="Times New Roman" w:hAnsi="Arial" w:cs="Arial"/>
+                <w:color w:val="000000"/>
+                <w:sz w:val="20"/>
+                <w:szCs w:val="20"/>
+                <w:lang w:eastAsia="es-ES"/>
+              </w:rPr>
+              <w:t xml:space="preserve"> (con dos dígitos)</w:t>
+            </w:r>
+            <w:bookmarkStart w:id="0" w:name="_GoBack"/>
+            <w:bookmarkEnd w:id="0"/>
+            <w:r>
+              <w:rPr>
+                <w:rFonts w:ascii="Arial" w:eastAsia="Times New Roman" w:hAnsi="Arial" w:cs="Arial"/>
+                <w:color w:val="000000"/>
+                <w:sz w:val="20"/>
+                <w:szCs w:val="20"/>
+                <w:lang w:eastAsia="es-ES"/>
+              </w:rPr>
+              <w:t xml:space="preserve">; </w:t>
+            </w:r>
+            <w:r>
+              <w:rPr>
+                <w:rFonts w:ascii="Arial" w:eastAsia="Times New Roman" w:hAnsi="Arial" w:cs="Arial"/>
+                <w:color w:val="000000"/>
+                <w:sz w:val="20"/>
+                <w:szCs w:val="20"/>
+                <w:lang w:eastAsia="es-ES"/>
+              </w:rPr>
+              <w:t>si no se incluye en la configuración de columnas se pondrá por defecto ‘ES’</w:t>
             </w:r>
           </w:p>
         </w:tc>
@@ -2185,7 +2301,7 @@
                 <w:sz w:val="20"/>
                 <w:szCs w:val="20"/>
               </w:rPr>
-              <w:t>U</w:t>
+              <w:t>S</w:t>
             </w:r>
           </w:p>
         </w:tc>
@@ -2216,7 +2332,7 @@
                 <w:szCs w:val="20"/>
                 <w:lang w:eastAsia="es-ES"/>
               </w:rPr>
-              <w:t>porcentajeIva4</w:t>
+              <w:t>porcentajeRecargo1</w:t>
             </w:r>
           </w:p>
         </w:tc>
@@ -2247,7 +2363,7 @@
                 <w:szCs w:val="20"/>
                 <w:lang w:eastAsia="es-ES"/>
               </w:rPr>
-              <w:t>Cuarto porcentaje de IVA</w:t>
+              <w:t>Primer porcentaje de recargo de IVA</w:t>
             </w:r>
           </w:p>
         </w:tc>
@@ -2281,7 +2397,7 @@
                 <w:sz w:val="20"/>
                 <w:szCs w:val="20"/>
               </w:rPr>
-              <w:t>V</w:t>
+              <w:t>T</w:t>
             </w:r>
           </w:p>
         </w:tc>
@@ -2312,7 +2428,7 @@
                 <w:szCs w:val="20"/>
                 <w:lang w:eastAsia="es-ES"/>
               </w:rPr>
-              <w:t>cuotaIva4</w:t>
+              <w:t>cuotaRecargo1</w:t>
             </w:r>
           </w:p>
         </w:tc>
@@ -2343,7 +2459,7 @@
                 <w:szCs w:val="20"/>
                 <w:lang w:eastAsia="es-ES"/>
               </w:rPr>
-              <w:t>Cuota de IVA del cuarto porcentaje</w:t>
+              <w:t>Cuota de recargo del primer porcentaje</w:t>
             </w:r>
           </w:p>
         </w:tc>
@@ -2377,7 +2493,7 @@
                 <w:sz w:val="20"/>
                 <w:szCs w:val="20"/>
               </w:rPr>
-              <w:t>W</w:t>
+              <w:t>U</w:t>
             </w:r>
           </w:p>
         </w:tc>
@@ -2408,7 +2524,7 @@
                 <w:szCs w:val="20"/>
                 <w:lang w:eastAsia="es-ES"/>
               </w:rPr>
-              <w:t>porcentajeRecargo4</w:t>
+              <w:t>baseFactura2</w:t>
             </w:r>
           </w:p>
         </w:tc>
@@ -2439,7 +2555,7 @@
                 <w:szCs w:val="20"/>
                 <w:lang w:eastAsia="es-ES"/>
               </w:rPr>
-              <w:t>Cuarto porcentaje de recargo de IVA</w:t>
+              <w:t>Base del segundo porcentaje de IVA</w:t>
             </w:r>
           </w:p>
         </w:tc>
@@ -2473,7 +2589,7 @@
                 <w:sz w:val="20"/>
                 <w:szCs w:val="20"/>
               </w:rPr>
-              <w:t>X</w:t>
+              <w:t>V</w:t>
             </w:r>
           </w:p>
         </w:tc>
@@ -2504,7 +2620,7 @@
                 <w:szCs w:val="20"/>
                 <w:lang w:eastAsia="es-ES"/>
               </w:rPr>
-              <w:t>cuotaRecargo4</w:t>
+              <w:t>porcentajeIva2</w:t>
             </w:r>
           </w:p>
         </w:tc>
@@ -2535,7 +2651,7 @@
                 <w:szCs w:val="20"/>
                 <w:lang w:eastAsia="es-ES"/>
               </w:rPr>
-              <w:t>Cuota de recargo del cuarto porcentaje</w:t>
+              <w:t>Segundo porcentaje de IVA</w:t>
             </w:r>
           </w:p>
         </w:tc>
@@ -2569,7 +2685,7 @@
                 <w:sz w:val="20"/>
                 <w:szCs w:val="20"/>
               </w:rPr>
-              <w:t>Y</w:t>
+              <w:t>W</w:t>
             </w:r>
           </w:p>
         </w:tc>
@@ -2592,18 +2708,16 @@
                 <w:lang w:eastAsia="es-ES"/>
               </w:rPr>
             </w:pPr>
-            <w:proofErr w:type="spellStart"/>
-            <w:r>
-              <w:rPr>
-                <w:rFonts w:ascii="Arial" w:eastAsia="Times New Roman" w:hAnsi="Arial" w:cs="Arial"/>
-                <w:color w:val="000000"/>
-                <w:sz w:val="20"/>
-                <w:szCs w:val="20"/>
-                <w:lang w:eastAsia="es-ES"/>
-              </w:rPr>
-              <w:t>baseIrpf</w:t>
-            </w:r>
-            <w:proofErr w:type="spellEnd"/>
+            <w:r>
+              <w:rPr>
+                <w:rFonts w:ascii="Arial" w:eastAsia="Times New Roman" w:hAnsi="Arial" w:cs="Arial"/>
+                <w:color w:val="000000"/>
+                <w:sz w:val="20"/>
+                <w:szCs w:val="20"/>
+                <w:lang w:eastAsia="es-ES"/>
+              </w:rPr>
+              <w:t>cuotaIva2</w:t>
+            </w:r>
           </w:p>
         </w:tc>
         <w:tc>
@@ -2633,20 +2747,8 @@
                 <w:szCs w:val="20"/>
                 <w:lang w:eastAsia="es-ES"/>
               </w:rPr>
-              <w:t xml:space="preserve">Base de </w:t>
-            </w:r>
-            <w:proofErr w:type="spellStart"/>
-            <w:r>
-              <w:rPr>
-                <w:rFonts w:ascii="Arial" w:eastAsia="Times New Roman" w:hAnsi="Arial" w:cs="Arial"/>
-                <w:color w:val="000000"/>
-                <w:sz w:val="20"/>
-                <w:szCs w:val="20"/>
-                <w:lang w:eastAsia="es-ES"/>
-              </w:rPr>
-              <w:t>retencion</w:t>
-            </w:r>
-            <w:proofErr w:type="spellEnd"/>
+              <w:t>Cuota de IVA del segundo porcentaje</w:t>
+            </w:r>
           </w:p>
         </w:tc>
       </w:tr>
@@ -2679,7 +2781,7 @@
                 <w:sz w:val="20"/>
                 <w:szCs w:val="20"/>
               </w:rPr>
-              <w:t>Z</w:t>
+              <w:t>X</w:t>
             </w:r>
           </w:p>
         </w:tc>
@@ -2702,18 +2804,16 @@
                 <w:lang w:eastAsia="es-ES"/>
               </w:rPr>
             </w:pPr>
-            <w:proofErr w:type="spellStart"/>
-            <w:r>
-              <w:rPr>
-                <w:rFonts w:ascii="Arial" w:eastAsia="Times New Roman" w:hAnsi="Arial" w:cs="Arial"/>
-                <w:color w:val="000000"/>
-                <w:sz w:val="20"/>
-                <w:szCs w:val="20"/>
-                <w:lang w:eastAsia="es-ES"/>
-              </w:rPr>
-              <w:t>porcentajeIrpf</w:t>
-            </w:r>
-            <w:proofErr w:type="spellEnd"/>
+            <w:r>
+              <w:rPr>
+                <w:rFonts w:ascii="Arial" w:eastAsia="Times New Roman" w:hAnsi="Arial" w:cs="Arial"/>
+                <w:color w:val="000000"/>
+                <w:sz w:val="20"/>
+                <w:szCs w:val="20"/>
+                <w:lang w:eastAsia="es-ES"/>
+              </w:rPr>
+              <w:t>porcentajeRecargo2</w:t>
+            </w:r>
           </w:p>
         </w:tc>
         <w:tc>
@@ -2743,20 +2843,8 @@
                 <w:szCs w:val="20"/>
                 <w:lang w:eastAsia="es-ES"/>
               </w:rPr>
-              <w:t xml:space="preserve">Porcentaje de </w:t>
-            </w:r>
-            <w:proofErr w:type="spellStart"/>
-            <w:r>
-              <w:rPr>
-                <w:rFonts w:ascii="Arial" w:eastAsia="Times New Roman" w:hAnsi="Arial" w:cs="Arial"/>
-                <w:color w:val="000000"/>
-                <w:sz w:val="20"/>
-                <w:szCs w:val="20"/>
-                <w:lang w:eastAsia="es-ES"/>
-              </w:rPr>
-              <w:t>retencion</w:t>
-            </w:r>
-            <w:proofErr w:type="spellEnd"/>
+              <w:t>Segundo porcentaje de recargo de IVA</w:t>
+            </w:r>
           </w:p>
         </w:tc>
       </w:tr>
@@ -2789,16 +2877,7 @@
                 <w:sz w:val="20"/>
                 <w:szCs w:val="20"/>
               </w:rPr>
-              <w:t>A</w:t>
-            </w:r>
-            <w:r>
-              <w:rPr>
-                <w:rFonts w:ascii="Arial" w:hAnsi="Arial" w:cs="Arial"/>
-                <w:color w:val="000000"/>
-                <w:sz w:val="20"/>
-                <w:szCs w:val="20"/>
-              </w:rPr>
-              <w:t>A</w:t>
+              <w:t>Y</w:t>
             </w:r>
           </w:p>
         </w:tc>
@@ -2821,18 +2900,16 @@
                 <w:lang w:eastAsia="es-ES"/>
               </w:rPr>
             </w:pPr>
-            <w:proofErr w:type="spellStart"/>
-            <w:r>
-              <w:rPr>
-                <w:rFonts w:ascii="Arial" w:eastAsia="Times New Roman" w:hAnsi="Arial" w:cs="Arial"/>
-                <w:color w:val="000000"/>
-                <w:sz w:val="20"/>
-                <w:szCs w:val="20"/>
-                <w:lang w:eastAsia="es-ES"/>
-              </w:rPr>
-              <w:t>cuotaIrpf</w:t>
-            </w:r>
-            <w:proofErr w:type="spellEnd"/>
+            <w:r>
+              <w:rPr>
+                <w:rFonts w:ascii="Arial" w:eastAsia="Times New Roman" w:hAnsi="Arial" w:cs="Arial"/>
+                <w:color w:val="000000"/>
+                <w:sz w:val="20"/>
+                <w:szCs w:val="20"/>
+                <w:lang w:eastAsia="es-ES"/>
+              </w:rPr>
+              <w:t>cuotaRecargo2</w:t>
+            </w:r>
           </w:p>
         </w:tc>
         <w:tc>
@@ -2862,20 +2939,8 @@
                 <w:szCs w:val="20"/>
                 <w:lang w:eastAsia="es-ES"/>
               </w:rPr>
-              <w:t xml:space="preserve">Cuota de </w:t>
-            </w:r>
-            <w:proofErr w:type="spellStart"/>
-            <w:r>
-              <w:rPr>
-                <w:rFonts w:ascii="Arial" w:eastAsia="Times New Roman" w:hAnsi="Arial" w:cs="Arial"/>
-                <w:color w:val="000000"/>
-                <w:sz w:val="20"/>
-                <w:szCs w:val="20"/>
-                <w:lang w:eastAsia="es-ES"/>
-              </w:rPr>
-              <w:t>retencion</w:t>
-            </w:r>
-            <w:proofErr w:type="spellEnd"/>
+              <w:t>Cuota de recargo del segundo porcentaje</w:t>
+            </w:r>
           </w:p>
         </w:tc>
       </w:tr>
@@ -2908,16 +2973,7 @@
                 <w:sz w:val="20"/>
                 <w:szCs w:val="20"/>
               </w:rPr>
-              <w:t>A</w:t>
-            </w:r>
-            <w:r>
-              <w:rPr>
-                <w:rFonts w:ascii="Arial" w:hAnsi="Arial" w:cs="Arial"/>
-                <w:color w:val="000000"/>
-                <w:sz w:val="20"/>
-                <w:szCs w:val="20"/>
-              </w:rPr>
-              <w:t>B</w:t>
+              <w:t>Z</w:t>
             </w:r>
           </w:p>
         </w:tc>
@@ -2940,18 +2996,16 @@
                 <w:lang w:eastAsia="es-ES"/>
               </w:rPr>
             </w:pPr>
-            <w:proofErr w:type="spellStart"/>
-            <w:r>
-              <w:rPr>
-                <w:rFonts w:ascii="Arial" w:eastAsia="Times New Roman" w:hAnsi="Arial" w:cs="Arial"/>
-                <w:color w:val="000000"/>
-                <w:sz w:val="20"/>
-                <w:szCs w:val="20"/>
-                <w:lang w:eastAsia="es-ES"/>
-              </w:rPr>
-              <w:t>totalFactura</w:t>
-            </w:r>
-            <w:proofErr w:type="spellEnd"/>
+            <w:r>
+              <w:rPr>
+                <w:rFonts w:ascii="Arial" w:eastAsia="Times New Roman" w:hAnsi="Arial" w:cs="Arial"/>
+                <w:color w:val="000000"/>
+                <w:sz w:val="20"/>
+                <w:szCs w:val="20"/>
+                <w:lang w:eastAsia="es-ES"/>
+              </w:rPr>
+              <w:t>baseFactura3</w:t>
+            </w:r>
           </w:p>
         </w:tc>
         <w:tc>
@@ -2981,7 +3035,7 @@
                 <w:szCs w:val="20"/>
                 <w:lang w:eastAsia="es-ES"/>
               </w:rPr>
-              <w:t>Total factura</w:t>
+              <w:t>Base del tercer porcentaje de IVA</w:t>
             </w:r>
           </w:p>
         </w:tc>
@@ -3015,16 +3069,7 @@
                 <w:sz w:val="20"/>
                 <w:szCs w:val="20"/>
               </w:rPr>
-              <w:t>A</w:t>
-            </w:r>
-            <w:r>
-              <w:rPr>
-                <w:rFonts w:ascii="Arial" w:hAnsi="Arial" w:cs="Arial"/>
-                <w:color w:val="000000"/>
-                <w:sz w:val="20"/>
-                <w:szCs w:val="20"/>
-              </w:rPr>
-              <w:t>C</w:t>
+              <w:t>AA</w:t>
             </w:r>
           </w:p>
         </w:tc>
@@ -3047,18 +3092,16 @@
                 <w:lang w:eastAsia="es-ES"/>
               </w:rPr>
             </w:pPr>
-            <w:proofErr w:type="spellStart"/>
-            <w:r>
-              <w:rPr>
-                <w:rFonts w:ascii="Arial" w:eastAsia="Times New Roman" w:hAnsi="Arial" w:cs="Arial"/>
-                <w:color w:val="000000"/>
-                <w:sz w:val="20"/>
-                <w:szCs w:val="20"/>
-                <w:lang w:eastAsia="es-ES"/>
-              </w:rPr>
-              <w:t>nifFactura</w:t>
-            </w:r>
-            <w:proofErr w:type="spellEnd"/>
+            <w:r>
+              <w:rPr>
+                <w:rFonts w:ascii="Arial" w:eastAsia="Times New Roman" w:hAnsi="Arial" w:cs="Arial"/>
+                <w:color w:val="000000"/>
+                <w:sz w:val="20"/>
+                <w:szCs w:val="20"/>
+                <w:lang w:eastAsia="es-ES"/>
+              </w:rPr>
+              <w:t>porcentajeIva3</w:t>
+            </w:r>
           </w:p>
         </w:tc>
         <w:tc>
@@ -3088,7 +3131,7 @@
                 <w:szCs w:val="20"/>
                 <w:lang w:eastAsia="es-ES"/>
               </w:rPr>
-              <w:t>NIF del cliente / proveedor</w:t>
+              <w:t>Tercer porcentaje de IVA</w:t>
             </w:r>
           </w:p>
         </w:tc>
@@ -3122,7 +3165,7 @@
                 <w:sz w:val="20"/>
                 <w:szCs w:val="20"/>
               </w:rPr>
-              <w:t>AD</w:t>
+              <w:t>AB</w:t>
             </w:r>
           </w:p>
         </w:tc>
@@ -3145,18 +3188,16 @@
                 <w:lang w:eastAsia="es-ES"/>
               </w:rPr>
             </w:pPr>
-            <w:proofErr w:type="spellStart"/>
-            <w:r>
-              <w:rPr>
-                <w:rFonts w:ascii="Arial" w:eastAsia="Times New Roman" w:hAnsi="Arial" w:cs="Arial"/>
-                <w:color w:val="000000"/>
-                <w:sz w:val="20"/>
-                <w:szCs w:val="20"/>
-                <w:lang w:eastAsia="es-ES"/>
-              </w:rPr>
-              <w:t>apellidoFactura</w:t>
-            </w:r>
-            <w:proofErr w:type="spellEnd"/>
+            <w:r>
+              <w:rPr>
+                <w:rFonts w:ascii="Arial" w:eastAsia="Times New Roman" w:hAnsi="Arial" w:cs="Arial"/>
+                <w:color w:val="000000"/>
+                <w:sz w:val="20"/>
+                <w:szCs w:val="20"/>
+                <w:lang w:eastAsia="es-ES"/>
+              </w:rPr>
+              <w:t>cuotaIva3</w:t>
+            </w:r>
           </w:p>
         </w:tc>
         <w:tc>
@@ -3186,29 +3227,7 @@
                 <w:szCs w:val="20"/>
                 <w:lang w:eastAsia="es-ES"/>
               </w:rPr>
-              <w:t xml:space="preserve">Apellidos o </w:t>
-            </w:r>
-            <w:proofErr w:type="spellStart"/>
-            <w:r>
-              <w:rPr>
-                <w:rFonts w:ascii="Arial" w:eastAsia="Times New Roman" w:hAnsi="Arial" w:cs="Arial"/>
-                <w:color w:val="000000"/>
-                <w:sz w:val="20"/>
-                <w:szCs w:val="20"/>
-                <w:lang w:eastAsia="es-ES"/>
-              </w:rPr>
-              <w:t>razon</w:t>
-            </w:r>
-            <w:proofErr w:type="spellEnd"/>
-            <w:r>
-              <w:rPr>
-                <w:rFonts w:ascii="Arial" w:eastAsia="Times New Roman" w:hAnsi="Arial" w:cs="Arial"/>
-                <w:color w:val="000000"/>
-                <w:sz w:val="20"/>
-                <w:szCs w:val="20"/>
-                <w:lang w:eastAsia="es-ES"/>
-              </w:rPr>
-              <w:t xml:space="preserve"> social del cliente / proveedor</w:t>
+              <w:t>Cuota de IVA del tercer porcentaje</w:t>
             </w:r>
           </w:p>
         </w:tc>
@@ -3242,7 +3261,7 @@
                 <w:sz w:val="20"/>
                 <w:szCs w:val="20"/>
               </w:rPr>
-              <w:t>AE</w:t>
+              <w:t>AC</w:t>
             </w:r>
           </w:p>
         </w:tc>
@@ -3265,18 +3284,16 @@
                 <w:lang w:eastAsia="es-ES"/>
               </w:rPr>
             </w:pPr>
-            <w:proofErr w:type="spellStart"/>
-            <w:r>
-              <w:rPr>
-                <w:rFonts w:ascii="Arial" w:eastAsia="Times New Roman" w:hAnsi="Arial" w:cs="Arial"/>
-                <w:color w:val="000000"/>
-                <w:sz w:val="20"/>
-                <w:szCs w:val="20"/>
-                <w:lang w:eastAsia="es-ES"/>
-              </w:rPr>
-              <w:t>nombreFactura</w:t>
-            </w:r>
-            <w:proofErr w:type="spellEnd"/>
+            <w:r>
+              <w:rPr>
+                <w:rFonts w:ascii="Arial" w:eastAsia="Times New Roman" w:hAnsi="Arial" w:cs="Arial"/>
+                <w:color w:val="000000"/>
+                <w:sz w:val="20"/>
+                <w:szCs w:val="20"/>
+                <w:lang w:eastAsia="es-ES"/>
+              </w:rPr>
+              <w:t>porcentajeRecargo3</w:t>
+            </w:r>
           </w:p>
         </w:tc>
         <w:tc>
@@ -3306,20 +3323,8 @@
                 <w:szCs w:val="20"/>
                 <w:lang w:eastAsia="es-ES"/>
               </w:rPr>
-              <w:t xml:space="preserve">Nombre del cliente / proveedor en caso de personas </w:t>
-            </w:r>
-            <w:proofErr w:type="spellStart"/>
-            <w:r>
-              <w:rPr>
-                <w:rFonts w:ascii="Arial" w:eastAsia="Times New Roman" w:hAnsi="Arial" w:cs="Arial"/>
-                <w:color w:val="000000"/>
-                <w:sz w:val="20"/>
-                <w:szCs w:val="20"/>
-                <w:lang w:eastAsia="es-ES"/>
-              </w:rPr>
-              <w:t>fisicas</w:t>
-            </w:r>
-            <w:proofErr w:type="spellEnd"/>
+              <w:t>Tercer porcentaje de recargo de IVA</w:t>
+            </w:r>
           </w:p>
         </w:tc>
       </w:tr>
@@ -3332,6 +3337,7 @@
             <w:tcW w:w="1023" w:type="dxa"/>
             <w:shd w:val="clear" w:color="auto" w:fill="auto"/>
             <w:noWrap/>
+            <w:hideMark/>
           </w:tcPr>
           <w:p>
             <w:pPr>
@@ -3344,6 +3350,15 @@
                 <w:szCs w:val="20"/>
               </w:rPr>
             </w:pPr>
+            <w:r>
+              <w:rPr>
+                <w:rFonts w:ascii="Arial" w:hAnsi="Arial" w:cs="Arial"/>
+                <w:color w:val="000000"/>
+                <w:sz w:val="20"/>
+                <w:szCs w:val="20"/>
+              </w:rPr>
+              <w:t>AD</w:t>
+            </w:r>
           </w:p>
         </w:tc>
         <w:tc>
@@ -3351,19 +3366,30 @@
             <w:tcW w:w="1953" w:type="dxa"/>
             <w:shd w:val="clear" w:color="auto" w:fill="auto"/>
             <w:noWrap/>
-          </w:tcPr>
-          <w:p>
-            <w:pPr>
-              <w:spacing w:before="0"/>
-              <w:jc w:val="left"/>
-              <w:rPr>
-                <w:rFonts w:ascii="Arial" w:eastAsia="Times New Roman" w:hAnsi="Arial" w:cs="Arial"/>
-                <w:color w:val="000000"/>
-                <w:sz w:val="20"/>
-                <w:szCs w:val="20"/>
-                <w:lang w:eastAsia="es-ES"/>
-              </w:rPr>
-            </w:pPr>
+            <w:hideMark/>
+          </w:tcPr>
+          <w:p>
+            <w:pPr>
+              <w:spacing w:before="0"/>
+              <w:jc w:val="left"/>
+              <w:rPr>
+                <w:rFonts w:ascii="Arial" w:eastAsia="Times New Roman" w:hAnsi="Arial" w:cs="Arial"/>
+                <w:color w:val="000000"/>
+                <w:sz w:val="20"/>
+                <w:szCs w:val="20"/>
+                <w:lang w:eastAsia="es-ES"/>
+              </w:rPr>
+            </w:pPr>
+            <w:r>
+              <w:rPr>
+                <w:rFonts w:ascii="Arial" w:eastAsia="Times New Roman" w:hAnsi="Arial" w:cs="Arial"/>
+                <w:color w:val="000000"/>
+                <w:sz w:val="20"/>
+                <w:szCs w:val="20"/>
+                <w:lang w:eastAsia="es-ES"/>
+              </w:rPr>
+              <w:t>cuotaRecargo3</w:t>
+            </w:r>
           </w:p>
         </w:tc>
         <w:tc>
@@ -3371,19 +3397,30 @@
             <w:tcW w:w="6986" w:type="dxa"/>
             <w:shd w:val="clear" w:color="auto" w:fill="auto"/>
             <w:noWrap/>
-          </w:tcPr>
-          <w:p>
-            <w:pPr>
-              <w:spacing w:before="0"/>
-              <w:jc w:val="left"/>
-              <w:rPr>
-                <w:rFonts w:ascii="Arial" w:eastAsia="Times New Roman" w:hAnsi="Arial" w:cs="Arial"/>
-                <w:color w:val="000000"/>
-                <w:sz w:val="20"/>
-                <w:szCs w:val="20"/>
-                <w:lang w:eastAsia="es-ES"/>
-              </w:rPr>
-            </w:pPr>
+            <w:hideMark/>
+          </w:tcPr>
+          <w:p>
+            <w:pPr>
+              <w:spacing w:before="0"/>
+              <w:jc w:val="left"/>
+              <w:rPr>
+                <w:rFonts w:ascii="Arial" w:eastAsia="Times New Roman" w:hAnsi="Arial" w:cs="Arial"/>
+                <w:color w:val="000000"/>
+                <w:sz w:val="20"/>
+                <w:szCs w:val="20"/>
+                <w:lang w:eastAsia="es-ES"/>
+              </w:rPr>
+            </w:pPr>
+            <w:r>
+              <w:rPr>
+                <w:rFonts w:ascii="Arial" w:eastAsia="Times New Roman" w:hAnsi="Arial" w:cs="Arial"/>
+                <w:color w:val="000000"/>
+                <w:sz w:val="20"/>
+                <w:szCs w:val="20"/>
+                <w:lang w:eastAsia="es-ES"/>
+              </w:rPr>
+              <w:t>Cuota de recargo del tercer porcentaje</w:t>
+            </w:r>
           </w:p>
         </w:tc>
       </w:tr>
@@ -3393,8 +3430,7 @@
         </w:trPr>
         <w:tc>
           <w:tcPr>
-            <w:tcW w:w="9962" w:type="dxa"/>
-            <w:gridSpan w:val="3"/>
+            <w:tcW w:w="1023" w:type="dxa"/>
             <w:shd w:val="clear" w:color="auto" w:fill="auto"/>
             <w:noWrap/>
           </w:tcPr>
@@ -3403,24 +3439,83 @@
               <w:spacing w:before="0"/>
               <w:jc w:val="center"/>
               <w:rPr>
-                <w:rFonts w:ascii="Arial" w:eastAsia="Times New Roman" w:hAnsi="Arial" w:cs="Arial"/>
-                <w:b/>
-                <w:color w:val="000000"/>
-                <w:sz w:val="22"/>
-                <w:szCs w:val="20"/>
-                <w:lang w:eastAsia="es-ES"/>
-              </w:rPr>
-            </w:pPr>
-            <w:r>
-              <w:rPr>
-                <w:rFonts w:ascii="Arial" w:eastAsia="Times New Roman" w:hAnsi="Arial" w:cs="Arial"/>
-                <w:b/>
-                <w:color w:val="000000"/>
-                <w:sz w:val="22"/>
-                <w:szCs w:val="20"/>
-                <w:lang w:eastAsia="es-ES"/>
-              </w:rPr>
-              <w:t>Campos opcionales</w:t>
+                <w:rFonts w:ascii="Arial" w:hAnsi="Arial" w:cs="Arial"/>
+                <w:color w:val="000000"/>
+                <w:sz w:val="20"/>
+                <w:szCs w:val="20"/>
+              </w:rPr>
+            </w:pPr>
+            <w:r>
+              <w:rPr>
+                <w:rFonts w:ascii="Arial" w:hAnsi="Arial" w:cs="Arial"/>
+                <w:color w:val="000000"/>
+                <w:sz w:val="20"/>
+                <w:szCs w:val="20"/>
+              </w:rPr>
+              <w:lastRenderedPageBreak/>
+              <w:t>AE</w:t>
+            </w:r>
+          </w:p>
+        </w:tc>
+        <w:tc>
+          <w:tcPr>
+            <w:tcW w:w="1953" w:type="dxa"/>
+            <w:shd w:val="clear" w:color="auto" w:fill="auto"/>
+            <w:noWrap/>
+            <w:hideMark/>
+          </w:tcPr>
+          <w:p>
+            <w:pPr>
+              <w:spacing w:before="0"/>
+              <w:jc w:val="left"/>
+              <w:rPr>
+                <w:rFonts w:ascii="Arial" w:eastAsia="Times New Roman" w:hAnsi="Arial" w:cs="Arial"/>
+                <w:color w:val="000000"/>
+                <w:sz w:val="20"/>
+                <w:szCs w:val="20"/>
+                <w:lang w:eastAsia="es-ES"/>
+              </w:rPr>
+            </w:pPr>
+            <w:r>
+              <w:rPr>
+                <w:rFonts w:ascii="Arial" w:eastAsia="Times New Roman" w:hAnsi="Arial" w:cs="Arial"/>
+                <w:color w:val="000000"/>
+                <w:sz w:val="20"/>
+                <w:szCs w:val="20"/>
+                <w:lang w:eastAsia="es-ES"/>
+              </w:rPr>
+              <w:t>baseFactura4</w:t>
+            </w:r>
+          </w:p>
+        </w:tc>
+        <w:tc>
+          <w:tcPr>
+            <w:tcW w:w="6986" w:type="dxa"/>
+            <w:shd w:val="clear" w:color="auto" w:fill="auto"/>
+            <w:noWrap/>
+            <w:hideMark/>
+          </w:tcPr>
+          <w:p>
+            <w:pPr>
+              <w:spacing w:before="0"/>
+              <w:jc w:val="left"/>
+              <w:rPr>
+                <w:rFonts w:ascii="Arial" w:eastAsia="Times New Roman" w:hAnsi="Arial" w:cs="Arial"/>
+                <w:color w:val="000000"/>
+                <w:sz w:val="20"/>
+                <w:szCs w:val="20"/>
+                <w:lang w:eastAsia="es-ES"/>
+              </w:rPr>
+            </w:pPr>
+            <w:r>
+              <w:rPr>
+                <w:rFonts w:ascii="Arial" w:eastAsia="Times New Roman" w:hAnsi="Arial" w:cs="Arial"/>
+                <w:color w:val="000000"/>
+                <w:sz w:val="20"/>
+                <w:szCs w:val="20"/>
+                <w:lang w:eastAsia="es-ES"/>
+              </w:rPr>
+              <w:t>Base del cuarto porcentaje de IVA</w:t>
             </w:r>
           </w:p>
         </w:tc>
@@ -3434,7 +3529,6 @@
             <w:tcW w:w="1023" w:type="dxa"/>
             <w:shd w:val="clear" w:color="auto" w:fill="auto"/>
             <w:noWrap/>
-            <w:hideMark/>
           </w:tcPr>
           <w:p>
             <w:pPr>
@@ -3477,18 +3571,16 @@
                 <w:lang w:eastAsia="es-ES"/>
               </w:rPr>
             </w:pPr>
-            <w:proofErr w:type="spellStart"/>
-            <w:r>
-              <w:rPr>
-                <w:rFonts w:ascii="Arial" w:eastAsia="Times New Roman" w:hAnsi="Arial" w:cs="Arial"/>
-                <w:color w:val="000000"/>
-                <w:sz w:val="20"/>
-                <w:szCs w:val="20"/>
-                <w:lang w:eastAsia="es-ES"/>
-              </w:rPr>
-              <w:t>periodoFactura</w:t>
-            </w:r>
-            <w:proofErr w:type="spellEnd"/>
+            <w:r>
+              <w:rPr>
+                <w:rFonts w:ascii="Arial" w:eastAsia="Times New Roman" w:hAnsi="Arial" w:cs="Arial"/>
+                <w:color w:val="000000"/>
+                <w:sz w:val="20"/>
+                <w:szCs w:val="20"/>
+                <w:lang w:eastAsia="es-ES"/>
+              </w:rPr>
+              <w:t>porcentajeIva4</w:t>
+            </w:r>
           </w:p>
         </w:tc>
         <w:tc>
@@ -3518,29 +3610,7 @@
                 <w:szCs w:val="20"/>
                 <w:lang w:eastAsia="es-ES"/>
               </w:rPr>
-              <w:t xml:space="preserve">Periodo en el que se quiere declarar la factura (si no se incluye </w:t>
-            </w:r>
-            <w:proofErr w:type="spellStart"/>
-            <w:r>
-              <w:rPr>
-                <w:rFonts w:ascii="Arial" w:eastAsia="Times New Roman" w:hAnsi="Arial" w:cs="Arial"/>
-                <w:color w:val="000000"/>
-                <w:sz w:val="20"/>
-                <w:szCs w:val="20"/>
-                <w:lang w:eastAsia="es-ES"/>
-              </w:rPr>
-              <w:t>sera</w:t>
-            </w:r>
-            <w:proofErr w:type="spellEnd"/>
-            <w:r>
-              <w:rPr>
-                <w:rFonts w:ascii="Arial" w:eastAsia="Times New Roman" w:hAnsi="Arial" w:cs="Arial"/>
-                <w:color w:val="000000"/>
-                <w:sz w:val="20"/>
-                <w:szCs w:val="20"/>
-                <w:lang w:eastAsia="es-ES"/>
-              </w:rPr>
-              <w:t xml:space="preserve"> el mismo que el mes)</w:t>
+              <w:t>Cuarto porcentaje de IVA</w:t>
             </w:r>
           </w:p>
         </w:tc>
@@ -3554,7 +3624,6 @@
             <w:tcW w:w="1023" w:type="dxa"/>
             <w:shd w:val="clear" w:color="auto" w:fill="auto"/>
             <w:noWrap/>
-            <w:hideMark/>
           </w:tcPr>
           <w:p>
             <w:pPr>
@@ -3597,18 +3666,16 @@
                 <w:lang w:eastAsia="es-ES"/>
               </w:rPr>
             </w:pPr>
-            <w:proofErr w:type="spellStart"/>
-            <w:r>
-              <w:rPr>
-                <w:rFonts w:ascii="Arial" w:eastAsia="Times New Roman" w:hAnsi="Arial" w:cs="Arial"/>
-                <w:color w:val="000000"/>
-                <w:sz w:val="20"/>
-                <w:szCs w:val="20"/>
-                <w:lang w:eastAsia="es-ES"/>
-              </w:rPr>
-              <w:t>cuentaContable</w:t>
-            </w:r>
-            <w:proofErr w:type="spellEnd"/>
+            <w:r>
+              <w:rPr>
+                <w:rFonts w:ascii="Arial" w:eastAsia="Times New Roman" w:hAnsi="Arial" w:cs="Arial"/>
+                <w:color w:val="000000"/>
+                <w:sz w:val="20"/>
+                <w:szCs w:val="20"/>
+                <w:lang w:eastAsia="es-ES"/>
+              </w:rPr>
+              <w:t>cuotaIva4</w:t>
+            </w:r>
           </w:p>
         </w:tc>
         <w:tc>
@@ -3638,7 +3705,7 @@
                 <w:szCs w:val="20"/>
                 <w:lang w:eastAsia="es-ES"/>
               </w:rPr>
-              <w:t>Cuenta del cliente / proveedor</w:t>
+              <w:t>Cuota de IVA del cuarto porcentaje</w:t>
             </w:r>
           </w:p>
         </w:tc>
@@ -3652,7 +3719,6 @@
             <w:tcW w:w="1023" w:type="dxa"/>
             <w:shd w:val="clear" w:color="auto" w:fill="auto"/>
             <w:noWrap/>
-            <w:hideMark/>
           </w:tcPr>
           <w:p>
             <w:pPr>
@@ -3695,18 +3761,16 @@
                 <w:lang w:eastAsia="es-ES"/>
               </w:rPr>
             </w:pPr>
-            <w:proofErr w:type="spellStart"/>
-            <w:r>
-              <w:rPr>
-                <w:rFonts w:ascii="Arial" w:eastAsia="Times New Roman" w:hAnsi="Arial" w:cs="Arial"/>
-                <w:color w:val="000000"/>
-                <w:sz w:val="20"/>
-                <w:szCs w:val="20"/>
-                <w:lang w:eastAsia="es-ES"/>
-              </w:rPr>
-              <w:t>cuentaContrapartida</w:t>
-            </w:r>
-            <w:proofErr w:type="spellEnd"/>
+            <w:r>
+              <w:rPr>
+                <w:rFonts w:ascii="Arial" w:eastAsia="Times New Roman" w:hAnsi="Arial" w:cs="Arial"/>
+                <w:color w:val="000000"/>
+                <w:sz w:val="20"/>
+                <w:szCs w:val="20"/>
+                <w:lang w:eastAsia="es-ES"/>
+              </w:rPr>
+              <w:t>porcentajeRecargo4</w:t>
+            </w:r>
           </w:p>
         </w:tc>
         <w:tc>
@@ -3736,7 +3800,7 @@
                 <w:szCs w:val="20"/>
                 <w:lang w:eastAsia="es-ES"/>
               </w:rPr>
-              <w:t>Cuenta del ingreso / gasto</w:t>
+              <w:t>Cuarto porcentaje de recargo de IVA</w:t>
             </w:r>
           </w:p>
         </w:tc>
@@ -3750,7 +3814,6 @@
             <w:tcW w:w="1023" w:type="dxa"/>
             <w:shd w:val="clear" w:color="auto" w:fill="auto"/>
             <w:noWrap/>
-            <w:hideMark/>
           </w:tcPr>
           <w:p>
             <w:pPr>
@@ -3770,7 +3833,6 @@
                 <w:sz w:val="20"/>
                 <w:szCs w:val="20"/>
               </w:rPr>
-              <w:lastRenderedPageBreak/>
               <w:t>AI</w:t>
             </w:r>
           </w:p>
@@ -3794,18 +3856,16 @@
                 <w:lang w:eastAsia="es-ES"/>
               </w:rPr>
             </w:pPr>
-            <w:proofErr w:type="spellStart"/>
-            <w:r>
-              <w:rPr>
-                <w:rFonts w:ascii="Arial" w:eastAsia="Times New Roman" w:hAnsi="Arial" w:cs="Arial"/>
-                <w:color w:val="000000"/>
-                <w:sz w:val="20"/>
-                <w:szCs w:val="20"/>
-                <w:lang w:eastAsia="es-ES"/>
-              </w:rPr>
-              <w:t>codigoConcepto</w:t>
-            </w:r>
-            <w:proofErr w:type="spellEnd"/>
+            <w:r>
+              <w:rPr>
+                <w:rFonts w:ascii="Arial" w:eastAsia="Times New Roman" w:hAnsi="Arial" w:cs="Arial"/>
+                <w:color w:val="000000"/>
+                <w:sz w:val="20"/>
+                <w:szCs w:val="20"/>
+                <w:lang w:eastAsia="es-ES"/>
+              </w:rPr>
+              <w:t>cuotaRecargo4</w:t>
+            </w:r>
           </w:p>
         </w:tc>
         <w:tc>
@@ -3835,7 +3895,7 @@
                 <w:szCs w:val="20"/>
                 <w:lang w:eastAsia="es-ES"/>
               </w:rPr>
-              <w:t>Concepto contable</w:t>
+              <w:t>Cuota de recargo del cuarto porcentaje</w:t>
             </w:r>
           </w:p>
         </w:tc>
@@ -3849,7 +3909,6 @@
             <w:tcW w:w="1023" w:type="dxa"/>
             <w:shd w:val="clear" w:color="auto" w:fill="auto"/>
             <w:noWrap/>
-            <w:hideMark/>
           </w:tcPr>
           <w:p>
             <w:pPr>
@@ -3869,16 +3928,7 @@
                 <w:sz w:val="20"/>
                 <w:szCs w:val="20"/>
               </w:rPr>
-              <w:t>A</w:t>
-            </w:r>
-            <w:r>
-              <w:rPr>
-                <w:rFonts w:ascii="Arial" w:hAnsi="Arial" w:cs="Arial"/>
-                <w:color w:val="000000"/>
-                <w:sz w:val="20"/>
-                <w:szCs w:val="20"/>
-              </w:rPr>
-              <w:t>J</w:t>
+              <w:t>AJ</w:t>
             </w:r>
           </w:p>
         </w:tc>
@@ -3901,18 +3951,16 @@
                 <w:lang w:eastAsia="es-ES"/>
               </w:rPr>
             </w:pPr>
-            <w:proofErr w:type="spellStart"/>
-            <w:r>
-              <w:rPr>
-                <w:rFonts w:ascii="Arial" w:eastAsia="Times New Roman" w:hAnsi="Arial" w:cs="Arial"/>
-                <w:color w:val="000000"/>
-                <w:sz w:val="20"/>
-                <w:szCs w:val="20"/>
-                <w:lang w:eastAsia="es-ES"/>
-              </w:rPr>
-              <w:t>fechaOperacion</w:t>
-            </w:r>
-            <w:proofErr w:type="spellEnd"/>
+            <w:r>
+              <w:rPr>
+                <w:rFonts w:ascii="Arial" w:eastAsia="Times New Roman" w:hAnsi="Arial" w:cs="Arial"/>
+                <w:color w:val="000000"/>
+                <w:sz w:val="20"/>
+                <w:szCs w:val="20"/>
+                <w:lang w:eastAsia="es-ES"/>
+              </w:rPr>
+              <w:t>baseFactura5</w:t>
+            </w:r>
           </w:p>
         </w:tc>
         <w:tc>
@@ -3942,7 +3990,7 @@
                 <w:szCs w:val="20"/>
                 <w:lang w:eastAsia="es-ES"/>
               </w:rPr>
-              <w:t>Fecha de operación de la factura</w:t>
+              <w:t>Base del quinto porcentaje de IVA</w:t>
             </w:r>
           </w:p>
         </w:tc>
@@ -3956,7 +4004,6 @@
             <w:tcW w:w="1023" w:type="dxa"/>
             <w:shd w:val="clear" w:color="auto" w:fill="auto"/>
             <w:noWrap/>
-            <w:hideMark/>
           </w:tcPr>
           <w:p>
             <w:pPr>
@@ -3999,18 +4046,16 @@
                 <w:lang w:eastAsia="es-ES"/>
               </w:rPr>
             </w:pPr>
-            <w:proofErr w:type="spellStart"/>
-            <w:r>
-              <w:rPr>
-                <w:rFonts w:ascii="Arial" w:eastAsia="Times New Roman" w:hAnsi="Arial" w:cs="Arial"/>
-                <w:color w:val="000000"/>
-                <w:sz w:val="20"/>
-                <w:szCs w:val="20"/>
-                <w:lang w:eastAsia="es-ES"/>
-              </w:rPr>
-              <w:t>facturaDeducible</w:t>
-            </w:r>
-            <w:proofErr w:type="spellEnd"/>
+            <w:r>
+              <w:rPr>
+                <w:rFonts w:ascii="Arial" w:eastAsia="Times New Roman" w:hAnsi="Arial" w:cs="Arial"/>
+                <w:color w:val="000000"/>
+                <w:sz w:val="20"/>
+                <w:szCs w:val="20"/>
+                <w:lang w:eastAsia="es-ES"/>
+              </w:rPr>
+              <w:t>porcentajeIva5</w:t>
+            </w:r>
           </w:p>
         </w:tc>
         <w:tc>
@@ -4040,7 +4085,7 @@
                 <w:szCs w:val="20"/>
                 <w:lang w:eastAsia="es-ES"/>
               </w:rPr>
-              <w:t>Si el IVA es deducible (valores 'S' o 'N'); por defecto es 'S'</w:t>
+              <w:t>Quinto porcentaje de IVA</w:t>
             </w:r>
           </w:p>
         </w:tc>
@@ -4054,7 +4099,6 @@
             <w:tcW w:w="1023" w:type="dxa"/>
             <w:shd w:val="clear" w:color="auto" w:fill="auto"/>
             <w:noWrap/>
-            <w:hideMark/>
           </w:tcPr>
           <w:p>
             <w:pPr>
@@ -4097,18 +4141,16 @@
                 <w:lang w:eastAsia="es-ES"/>
               </w:rPr>
             </w:pPr>
-            <w:proofErr w:type="spellStart"/>
-            <w:r>
-              <w:rPr>
-                <w:rFonts w:ascii="Arial" w:eastAsia="Times New Roman" w:hAnsi="Arial" w:cs="Arial"/>
-                <w:color w:val="000000"/>
-                <w:sz w:val="20"/>
-                <w:szCs w:val="20"/>
-                <w:lang w:eastAsia="es-ES"/>
-              </w:rPr>
-              <w:t>direccionFactura</w:t>
-            </w:r>
-            <w:proofErr w:type="spellEnd"/>
+            <w:r>
+              <w:rPr>
+                <w:rFonts w:ascii="Arial" w:eastAsia="Times New Roman" w:hAnsi="Arial" w:cs="Arial"/>
+                <w:color w:val="000000"/>
+                <w:sz w:val="20"/>
+                <w:szCs w:val="20"/>
+                <w:lang w:eastAsia="es-ES"/>
+              </w:rPr>
+              <w:t>cuotaIva5</w:t>
+            </w:r>
           </w:p>
         </w:tc>
         <w:tc>
@@ -4130,27 +4172,15 @@
                 <w:lang w:eastAsia="es-ES"/>
               </w:rPr>
             </w:pPr>
-            <w:proofErr w:type="spellStart"/>
-            <w:r>
-              <w:rPr>
-                <w:rFonts w:ascii="Arial" w:eastAsia="Times New Roman" w:hAnsi="Arial" w:cs="Arial"/>
-                <w:color w:val="000000"/>
-                <w:sz w:val="20"/>
-                <w:szCs w:val="20"/>
-                <w:lang w:eastAsia="es-ES"/>
-              </w:rPr>
-              <w:t>Direccion</w:t>
-            </w:r>
-            <w:proofErr w:type="spellEnd"/>
-            <w:r>
-              <w:rPr>
-                <w:rFonts w:ascii="Arial" w:eastAsia="Times New Roman" w:hAnsi="Arial" w:cs="Arial"/>
-                <w:color w:val="000000"/>
-                <w:sz w:val="20"/>
-                <w:szCs w:val="20"/>
-                <w:lang w:eastAsia="es-ES"/>
-              </w:rPr>
-              <w:t xml:space="preserve"> del cliente / proveedor</w:t>
+            <w:r>
+              <w:rPr>
+                <w:rFonts w:ascii="Arial" w:eastAsia="Times New Roman" w:hAnsi="Arial" w:cs="Arial"/>
+                <w:color w:val="000000"/>
+                <w:sz w:val="20"/>
+                <w:szCs w:val="20"/>
+                <w:lang w:eastAsia="es-ES"/>
+              </w:rPr>
+              <w:t>Cuota de IVA del quinto porcentaje</w:t>
             </w:r>
           </w:p>
         </w:tc>
@@ -4164,7 +4194,6 @@
             <w:tcW w:w="1023" w:type="dxa"/>
             <w:shd w:val="clear" w:color="auto" w:fill="auto"/>
             <w:noWrap/>
-            <w:hideMark/>
           </w:tcPr>
           <w:p>
             <w:pPr>
@@ -4207,18 +4236,16 @@
                 <w:lang w:eastAsia="es-ES"/>
               </w:rPr>
             </w:pPr>
-            <w:proofErr w:type="spellStart"/>
-            <w:r>
-              <w:rPr>
-                <w:rFonts w:ascii="Arial" w:eastAsia="Times New Roman" w:hAnsi="Arial" w:cs="Arial"/>
-                <w:color w:val="000000"/>
-                <w:sz w:val="20"/>
-                <w:szCs w:val="20"/>
-                <w:lang w:eastAsia="es-ES"/>
-              </w:rPr>
-              <w:t>codPostalFactura</w:t>
-            </w:r>
-            <w:proofErr w:type="spellEnd"/>
+            <w:r>
+              <w:rPr>
+                <w:rFonts w:ascii="Arial" w:eastAsia="Times New Roman" w:hAnsi="Arial" w:cs="Arial"/>
+                <w:color w:val="000000"/>
+                <w:sz w:val="20"/>
+                <w:szCs w:val="20"/>
+                <w:lang w:eastAsia="es-ES"/>
+              </w:rPr>
+              <w:t>porcentajeRecargo5</w:t>
+            </w:r>
           </w:p>
         </w:tc>
         <w:tc>
@@ -4240,27 +4267,15 @@
                 <w:lang w:eastAsia="es-ES"/>
               </w:rPr>
             </w:pPr>
-            <w:proofErr w:type="spellStart"/>
-            <w:r>
-              <w:rPr>
-                <w:rFonts w:ascii="Arial" w:eastAsia="Times New Roman" w:hAnsi="Arial" w:cs="Arial"/>
-                <w:color w:val="000000"/>
-                <w:sz w:val="20"/>
-                <w:szCs w:val="20"/>
-                <w:lang w:eastAsia="es-ES"/>
-              </w:rPr>
-              <w:t>Codigo</w:t>
-            </w:r>
-            <w:proofErr w:type="spellEnd"/>
-            <w:r>
-              <w:rPr>
-                <w:rFonts w:ascii="Arial" w:eastAsia="Times New Roman" w:hAnsi="Arial" w:cs="Arial"/>
-                <w:color w:val="000000"/>
-                <w:sz w:val="20"/>
-                <w:szCs w:val="20"/>
-                <w:lang w:eastAsia="es-ES"/>
-              </w:rPr>
-              <w:t xml:space="preserve"> postal del cliente / proveedor</w:t>
+            <w:r>
+              <w:rPr>
+                <w:rFonts w:ascii="Arial" w:eastAsia="Times New Roman" w:hAnsi="Arial" w:cs="Arial"/>
+                <w:color w:val="000000"/>
+                <w:sz w:val="20"/>
+                <w:szCs w:val="20"/>
+                <w:lang w:eastAsia="es-ES"/>
+              </w:rPr>
+              <w:t>Quinto porcentaje de recargo de IVA</w:t>
             </w:r>
           </w:p>
         </w:tc>
@@ -4274,7 +4289,6 @@
             <w:tcW w:w="1023" w:type="dxa"/>
             <w:shd w:val="clear" w:color="auto" w:fill="auto"/>
             <w:noWrap/>
-            <w:hideMark/>
           </w:tcPr>
           <w:p>
             <w:pPr>
@@ -4294,16 +4308,7 @@
                 <w:sz w:val="20"/>
                 <w:szCs w:val="20"/>
               </w:rPr>
-              <w:t>A</w:t>
-            </w:r>
-            <w:r>
-              <w:rPr>
-                <w:rFonts w:ascii="Arial" w:hAnsi="Arial" w:cs="Arial"/>
-                <w:color w:val="000000"/>
-                <w:sz w:val="20"/>
-                <w:szCs w:val="20"/>
-              </w:rPr>
-              <w:t>N</w:t>
+              <w:t>AN</w:t>
             </w:r>
           </w:p>
         </w:tc>
@@ -4326,18 +4331,16 @@
                 <w:lang w:eastAsia="es-ES"/>
               </w:rPr>
             </w:pPr>
-            <w:proofErr w:type="spellStart"/>
-            <w:r>
-              <w:rPr>
-                <w:rFonts w:ascii="Arial" w:eastAsia="Times New Roman" w:hAnsi="Arial" w:cs="Arial"/>
-                <w:color w:val="000000"/>
-                <w:sz w:val="20"/>
-                <w:szCs w:val="20"/>
-                <w:lang w:eastAsia="es-ES"/>
-              </w:rPr>
-              <w:t>paisFactura</w:t>
-            </w:r>
-            <w:proofErr w:type="spellEnd"/>
+            <w:r>
+              <w:rPr>
+                <w:rFonts w:ascii="Arial" w:eastAsia="Times New Roman" w:hAnsi="Arial" w:cs="Arial"/>
+                <w:color w:val="000000"/>
+                <w:sz w:val="20"/>
+                <w:szCs w:val="20"/>
+                <w:lang w:eastAsia="es-ES"/>
+              </w:rPr>
+              <w:t>cuotaRecargo5</w:t>
+            </w:r>
           </w:p>
         </w:tc>
         <w:tc>
@@ -4359,27 +4362,15 @@
                 <w:lang w:eastAsia="es-ES"/>
               </w:rPr>
             </w:pPr>
-            <w:proofErr w:type="spellStart"/>
-            <w:r>
-              <w:rPr>
-                <w:rFonts w:ascii="Arial" w:eastAsia="Times New Roman" w:hAnsi="Arial" w:cs="Arial"/>
-                <w:color w:val="000000"/>
-                <w:sz w:val="20"/>
-                <w:szCs w:val="20"/>
-                <w:lang w:eastAsia="es-ES"/>
-              </w:rPr>
-              <w:t>Pais</w:t>
-            </w:r>
-            <w:proofErr w:type="spellEnd"/>
-            <w:r>
-              <w:rPr>
-                <w:rFonts w:ascii="Arial" w:eastAsia="Times New Roman" w:hAnsi="Arial" w:cs="Arial"/>
-                <w:color w:val="000000"/>
-                <w:sz w:val="20"/>
-                <w:szCs w:val="20"/>
-                <w:lang w:eastAsia="es-ES"/>
-              </w:rPr>
-              <w:t xml:space="preserve"> del cliente / proveedor; por defecto es 'ES'</w:t>
+            <w:r>
+              <w:rPr>
+                <w:rFonts w:ascii="Arial" w:eastAsia="Times New Roman" w:hAnsi="Arial" w:cs="Arial"/>
+                <w:color w:val="000000"/>
+                <w:sz w:val="20"/>
+                <w:szCs w:val="20"/>
+                <w:lang w:eastAsia="es-ES"/>
+              </w:rPr>
+              <w:t>Cuota de recargo del quinto porcentaje</w:t>
             </w:r>
           </w:p>
         </w:tc>
@@ -4393,7 +4384,6 @@
             <w:tcW w:w="1023" w:type="dxa"/>
             <w:shd w:val="clear" w:color="auto" w:fill="auto"/>
             <w:noWrap/>
-            <w:hideMark/>
           </w:tcPr>
           <w:p>
             <w:pPr>
@@ -4444,7 +4434,7 @@
                 <w:szCs w:val="20"/>
                 <w:lang w:eastAsia="es-ES"/>
               </w:rPr>
-              <w:t>baseFactura5</w:t>
+              <w:t>baseFactura6</w:t>
             </w:r>
           </w:p>
         </w:tc>
@@ -4475,7 +4465,7 @@
                 <w:szCs w:val="20"/>
                 <w:lang w:eastAsia="es-ES"/>
               </w:rPr>
-              <w:t>Base del quinto porcentaje de IVA</w:t>
+              <w:t>Base del sexto porcentaje de IVA</w:t>
             </w:r>
           </w:p>
         </w:tc>
@@ -4539,7 +4529,7 @@
                 <w:szCs w:val="20"/>
                 <w:lang w:eastAsia="es-ES"/>
               </w:rPr>
-              <w:t>porcentajeIva5</w:t>
+              <w:t>porcentajeIva6</w:t>
             </w:r>
           </w:p>
         </w:tc>
@@ -4570,7 +4560,7 @@
                 <w:szCs w:val="20"/>
                 <w:lang w:eastAsia="es-ES"/>
               </w:rPr>
-              <w:t>Quinto porcentaje de IVA</w:t>
+              <w:t>Sexto porcentaje de IVA</w:t>
             </w:r>
           </w:p>
         </w:tc>
@@ -4634,7 +4624,7 @@
                 <w:szCs w:val="20"/>
                 <w:lang w:eastAsia="es-ES"/>
               </w:rPr>
-              <w:t>cuotaIva5</w:t>
+              <w:t>cuotaIva6</w:t>
             </w:r>
           </w:p>
         </w:tc>
@@ -4665,7 +4655,7 @@
                 <w:szCs w:val="20"/>
                 <w:lang w:eastAsia="es-ES"/>
               </w:rPr>
-              <w:t>Cuota de IVA del quinto porcentaje</w:t>
+              <w:t>Cuota de IVA del sexto porcentaje</w:t>
             </w:r>
           </w:p>
         </w:tc>
@@ -4729,7 +4719,7 @@
                 <w:szCs w:val="20"/>
                 <w:lang w:eastAsia="es-ES"/>
               </w:rPr>
-              <w:t>porcentajeRecargo5</w:t>
+              <w:t>porcentajeRecargo6</w:t>
             </w:r>
           </w:p>
         </w:tc>
@@ -4760,7 +4750,7 @@
                 <w:szCs w:val="20"/>
                 <w:lang w:eastAsia="es-ES"/>
               </w:rPr>
-              <w:t>Quinto porcentaje de recargo de IVA</w:t>
+              <w:t>Sexto porcentaje de recargo de IVA</w:t>
             </w:r>
           </w:p>
         </w:tc>
@@ -4786,15 +4776,6 @@
                 <w:szCs w:val="20"/>
               </w:rPr>
             </w:pPr>
-            <w:r>
-              <w:rPr>
-                <w:rFonts w:ascii="Arial" w:hAnsi="Arial" w:cs="Arial"/>
-                <w:color w:val="000000"/>
-                <w:sz w:val="20"/>
-                <w:szCs w:val="20"/>
-              </w:rPr>
-              <w:t>AS</w:t>
-            </w:r>
           </w:p>
         </w:tc>
         <w:tc>
@@ -4824,7 +4805,7 @@
                 <w:szCs w:val="20"/>
                 <w:lang w:eastAsia="es-ES"/>
               </w:rPr>
-              <w:t>cuotaRecargo5</w:t>
+              <w:t>cuotaRecargo6</w:t>
             </w:r>
           </w:p>
         </w:tc>
@@ -4855,7 +4836,7 @@
                 <w:szCs w:val="20"/>
                 <w:lang w:eastAsia="es-ES"/>
               </w:rPr>
-              <w:t>Cuota de recargo del quinto porcentaje</w:t>
+              <w:t>Cuota de recargo del sexto porcentaje</w:t>
             </w:r>
           </w:p>
         </w:tc>
@@ -4919,7 +4900,7 @@
                 <w:szCs w:val="20"/>
                 <w:lang w:eastAsia="es-ES"/>
               </w:rPr>
-              <w:t>baseFactura6</w:t>
+              <w:t>baseFactura7</w:t>
             </w:r>
           </w:p>
         </w:tc>
@@ -4950,7 +4931,29 @@
                 <w:szCs w:val="20"/>
                 <w:lang w:eastAsia="es-ES"/>
               </w:rPr>
-              <w:t>Base del sexto porcentaje de IVA</w:t>
+              <w:t xml:space="preserve">Base del </w:t>
+            </w:r>
+            <w:proofErr w:type="spellStart"/>
+            <w:r>
+              <w:rPr>
+                <w:rFonts w:ascii="Arial" w:eastAsia="Times New Roman" w:hAnsi="Arial" w:cs="Arial"/>
+                <w:color w:val="000000"/>
+                <w:sz w:val="20"/>
+                <w:szCs w:val="20"/>
+                <w:lang w:eastAsia="es-ES"/>
+              </w:rPr>
+              <w:t>septimo</w:t>
+            </w:r>
+            <w:proofErr w:type="spellEnd"/>
+            <w:r>
+              <w:rPr>
+                <w:rFonts w:ascii="Arial" w:eastAsia="Times New Roman" w:hAnsi="Arial" w:cs="Arial"/>
+                <w:color w:val="000000"/>
+                <w:sz w:val="20"/>
+                <w:szCs w:val="20"/>
+                <w:lang w:eastAsia="es-ES"/>
+              </w:rPr>
+              <w:t xml:space="preserve"> porcentaje de IVA</w:t>
             </w:r>
           </w:p>
         </w:tc>
@@ -5014,7 +5017,7 @@
                 <w:szCs w:val="20"/>
                 <w:lang w:eastAsia="es-ES"/>
               </w:rPr>
-              <w:t>porcentajeIva6</w:t>
+              <w:t>porcentajeIva7</w:t>
             </w:r>
           </w:p>
         </w:tc>
@@ -5037,15 +5040,27 @@
                 <w:lang w:eastAsia="es-ES"/>
               </w:rPr>
             </w:pPr>
-            <w:r>
-              <w:rPr>
-                <w:rFonts w:ascii="Arial" w:eastAsia="Times New Roman" w:hAnsi="Arial" w:cs="Arial"/>
-                <w:color w:val="000000"/>
-                <w:sz w:val="20"/>
-                <w:szCs w:val="20"/>
-                <w:lang w:eastAsia="es-ES"/>
-              </w:rPr>
-              <w:t>Sexto porcentaje de IVA</w:t>
+            <w:proofErr w:type="spellStart"/>
+            <w:r>
+              <w:rPr>
+                <w:rFonts w:ascii="Arial" w:eastAsia="Times New Roman" w:hAnsi="Arial" w:cs="Arial"/>
+                <w:color w:val="000000"/>
+                <w:sz w:val="20"/>
+                <w:szCs w:val="20"/>
+                <w:lang w:eastAsia="es-ES"/>
+              </w:rPr>
+              <w:t>Septimo</w:t>
+            </w:r>
+            <w:proofErr w:type="spellEnd"/>
+            <w:r>
+              <w:rPr>
+                <w:rFonts w:ascii="Arial" w:eastAsia="Times New Roman" w:hAnsi="Arial" w:cs="Arial"/>
+                <w:color w:val="000000"/>
+                <w:sz w:val="20"/>
+                <w:szCs w:val="20"/>
+                <w:lang w:eastAsia="es-ES"/>
+              </w:rPr>
+              <w:t xml:space="preserve"> porcentaje de IVA</w:t>
             </w:r>
           </w:p>
         </w:tc>
@@ -5109,7 +5124,7 @@
                 <w:szCs w:val="20"/>
                 <w:lang w:eastAsia="es-ES"/>
               </w:rPr>
-              <w:t>cuotaIva6</w:t>
+              <w:t>cuotaIva7</w:t>
             </w:r>
           </w:p>
         </w:tc>
@@ -5140,7 +5155,29 @@
                 <w:szCs w:val="20"/>
                 <w:lang w:eastAsia="es-ES"/>
               </w:rPr>
-              <w:t>Cuota de IVA del sexto porcentaje</w:t>
+              <w:t xml:space="preserve">Cuota de IVA del </w:t>
+            </w:r>
+            <w:proofErr w:type="spellStart"/>
+            <w:r>
+              <w:rPr>
+                <w:rFonts w:ascii="Arial" w:eastAsia="Times New Roman" w:hAnsi="Arial" w:cs="Arial"/>
+                <w:color w:val="000000"/>
+                <w:sz w:val="20"/>
+                <w:szCs w:val="20"/>
+                <w:lang w:eastAsia="es-ES"/>
+              </w:rPr>
+              <w:t>septimo</w:t>
+            </w:r>
+            <w:proofErr w:type="spellEnd"/>
+            <w:r>
+              <w:rPr>
+                <w:rFonts w:ascii="Arial" w:eastAsia="Times New Roman" w:hAnsi="Arial" w:cs="Arial"/>
+                <w:color w:val="000000"/>
+                <w:sz w:val="20"/>
+                <w:szCs w:val="20"/>
+                <w:lang w:eastAsia="es-ES"/>
+              </w:rPr>
+              <w:t xml:space="preserve"> porcentaje</w:t>
             </w:r>
           </w:p>
         </w:tc>
@@ -5204,7 +5241,7 @@
                 <w:szCs w:val="20"/>
                 <w:lang w:eastAsia="es-ES"/>
               </w:rPr>
-              <w:t>porcentajeRecargo6</w:t>
+              <w:t>porcentajeRecargo7</w:t>
             </w:r>
           </w:p>
         </w:tc>
@@ -5227,15 +5264,27 @@
                 <w:lang w:eastAsia="es-ES"/>
               </w:rPr>
             </w:pPr>
-            <w:r>
-              <w:rPr>
-                <w:rFonts w:ascii="Arial" w:eastAsia="Times New Roman" w:hAnsi="Arial" w:cs="Arial"/>
-                <w:color w:val="000000"/>
-                <w:sz w:val="20"/>
-                <w:szCs w:val="20"/>
-                <w:lang w:eastAsia="es-ES"/>
-              </w:rPr>
-              <w:t>Sexto porcentaje de recargo de IVA</w:t>
+            <w:proofErr w:type="spellStart"/>
+            <w:r>
+              <w:rPr>
+                <w:rFonts w:ascii="Arial" w:eastAsia="Times New Roman" w:hAnsi="Arial" w:cs="Arial"/>
+                <w:color w:val="000000"/>
+                <w:sz w:val="20"/>
+                <w:szCs w:val="20"/>
+                <w:lang w:eastAsia="es-ES"/>
+              </w:rPr>
+              <w:t>Septimo</w:t>
+            </w:r>
+            <w:proofErr w:type="spellEnd"/>
+            <w:r>
+              <w:rPr>
+                <w:rFonts w:ascii="Arial" w:eastAsia="Times New Roman" w:hAnsi="Arial" w:cs="Arial"/>
+                <w:color w:val="000000"/>
+                <w:sz w:val="20"/>
+                <w:szCs w:val="20"/>
+                <w:lang w:eastAsia="es-ES"/>
+              </w:rPr>
+              <w:t xml:space="preserve"> porcentaje de recargo de IVA</w:t>
             </w:r>
           </w:p>
         </w:tc>
@@ -5299,7 +5348,7 @@
                 <w:szCs w:val="20"/>
                 <w:lang w:eastAsia="es-ES"/>
               </w:rPr>
-              <w:t>cuotaRecargo6</w:t>
+              <w:t>cuotaRecargo7</w:t>
             </w:r>
           </w:p>
         </w:tc>
@@ -5330,7 +5379,29 @@
                 <w:szCs w:val="20"/>
                 <w:lang w:eastAsia="es-ES"/>
               </w:rPr>
-              <w:t>Cuota de recargo del sexto porcentaje</w:t>
+              <w:t xml:space="preserve">Cuota de recargo del </w:t>
+            </w:r>
+            <w:proofErr w:type="spellStart"/>
+            <w:r>
+              <w:rPr>
+                <w:rFonts w:ascii="Arial" w:eastAsia="Times New Roman" w:hAnsi="Arial" w:cs="Arial"/>
+                <w:color w:val="000000"/>
+                <w:sz w:val="20"/>
+                <w:szCs w:val="20"/>
+                <w:lang w:eastAsia="es-ES"/>
+              </w:rPr>
+              <w:t>septimo</w:t>
+            </w:r>
+            <w:proofErr w:type="spellEnd"/>
+            <w:r>
+              <w:rPr>
+                <w:rFonts w:ascii="Arial" w:eastAsia="Times New Roman" w:hAnsi="Arial" w:cs="Arial"/>
+                <w:color w:val="000000"/>
+                <w:sz w:val="20"/>
+                <w:szCs w:val="20"/>
+                <w:lang w:eastAsia="es-ES"/>
+              </w:rPr>
+              <w:t xml:space="preserve"> porcentaje</w:t>
             </w:r>
           </w:p>
         </w:tc>
@@ -5394,7 +5465,7 @@
                 <w:szCs w:val="20"/>
                 <w:lang w:eastAsia="es-ES"/>
               </w:rPr>
-              <w:t>baseFactura7</w:t>
+              <w:t>baseFactura8</w:t>
             </w:r>
           </w:p>
         </w:tc>
@@ -5425,29 +5496,7 @@
                 <w:szCs w:val="20"/>
                 <w:lang w:eastAsia="es-ES"/>
               </w:rPr>
-              <w:t xml:space="preserve">Base del </w:t>
-            </w:r>
-            <w:proofErr w:type="spellStart"/>
-            <w:r>
-              <w:rPr>
-                <w:rFonts w:ascii="Arial" w:eastAsia="Times New Roman" w:hAnsi="Arial" w:cs="Arial"/>
-                <w:color w:val="000000"/>
-                <w:sz w:val="20"/>
-                <w:szCs w:val="20"/>
-                <w:lang w:eastAsia="es-ES"/>
-              </w:rPr>
-              <w:t>septimo</w:t>
-            </w:r>
-            <w:proofErr w:type="spellEnd"/>
-            <w:r>
-              <w:rPr>
-                <w:rFonts w:ascii="Arial" w:eastAsia="Times New Roman" w:hAnsi="Arial" w:cs="Arial"/>
-                <w:color w:val="000000"/>
-                <w:sz w:val="20"/>
-                <w:szCs w:val="20"/>
-                <w:lang w:eastAsia="es-ES"/>
-              </w:rPr>
-              <w:t xml:space="preserve"> porcentaje de IVA</w:t>
+              <w:t>Base del octavo porcentaje de IVA</w:t>
             </w:r>
           </w:p>
         </w:tc>
@@ -5511,7 +5560,7 @@
                 <w:szCs w:val="20"/>
                 <w:lang w:eastAsia="es-ES"/>
               </w:rPr>
-              <w:t>porcentajeIva7</w:t>
+              <w:t>porcentajeIva8</w:t>
             </w:r>
           </w:p>
         </w:tc>
@@ -5534,27 +5583,15 @@
                 <w:lang w:eastAsia="es-ES"/>
               </w:rPr>
             </w:pPr>
-            <w:proofErr w:type="spellStart"/>
-            <w:r>
-              <w:rPr>
-                <w:rFonts w:ascii="Arial" w:eastAsia="Times New Roman" w:hAnsi="Arial" w:cs="Arial"/>
-                <w:color w:val="000000"/>
-                <w:sz w:val="20"/>
-                <w:szCs w:val="20"/>
-                <w:lang w:eastAsia="es-ES"/>
-              </w:rPr>
-              <w:t>Septimo</w:t>
-            </w:r>
-            <w:proofErr w:type="spellEnd"/>
-            <w:r>
-              <w:rPr>
-                <w:rFonts w:ascii="Arial" w:eastAsia="Times New Roman" w:hAnsi="Arial" w:cs="Arial"/>
-                <w:color w:val="000000"/>
-                <w:sz w:val="20"/>
-                <w:szCs w:val="20"/>
-                <w:lang w:eastAsia="es-ES"/>
-              </w:rPr>
-              <w:t xml:space="preserve"> porcentaje de IVA</w:t>
+            <w:r>
+              <w:rPr>
+                <w:rFonts w:ascii="Arial" w:eastAsia="Times New Roman" w:hAnsi="Arial" w:cs="Arial"/>
+                <w:color w:val="000000"/>
+                <w:sz w:val="20"/>
+                <w:szCs w:val="20"/>
+                <w:lang w:eastAsia="es-ES"/>
+              </w:rPr>
+              <w:t>Octavo porcentaje de IVA</w:t>
             </w:r>
           </w:p>
         </w:tc>
@@ -5618,7 +5655,7 @@
                 <w:szCs w:val="20"/>
                 <w:lang w:eastAsia="es-ES"/>
               </w:rPr>
-              <w:t>cuotaIva7</w:t>
+              <w:t>cuotaIva8</w:t>
             </w:r>
           </w:p>
         </w:tc>
@@ -5649,29 +5686,7 @@
                 <w:szCs w:val="20"/>
                 <w:lang w:eastAsia="es-ES"/>
               </w:rPr>
-              <w:t xml:space="preserve">Cuota de IVA del </w:t>
-            </w:r>
-            <w:proofErr w:type="spellStart"/>
-            <w:r>
-              <w:rPr>
-                <w:rFonts w:ascii="Arial" w:eastAsia="Times New Roman" w:hAnsi="Arial" w:cs="Arial"/>
-                <w:color w:val="000000"/>
-                <w:sz w:val="20"/>
-                <w:szCs w:val="20"/>
-                <w:lang w:eastAsia="es-ES"/>
-              </w:rPr>
-              <w:t>septimo</w:t>
-            </w:r>
-            <w:proofErr w:type="spellEnd"/>
-            <w:r>
-              <w:rPr>
-                <w:rFonts w:ascii="Arial" w:eastAsia="Times New Roman" w:hAnsi="Arial" w:cs="Arial"/>
-                <w:color w:val="000000"/>
-                <w:sz w:val="20"/>
-                <w:szCs w:val="20"/>
-                <w:lang w:eastAsia="es-ES"/>
-              </w:rPr>
-              <w:t xml:space="preserve"> porcentaje</w:t>
+              <w:t>Cuota de IVA del octavo porcentaje</w:t>
             </w:r>
           </w:p>
         </w:tc>
@@ -5735,7 +5750,7 @@
                 <w:szCs w:val="20"/>
                 <w:lang w:eastAsia="es-ES"/>
               </w:rPr>
-              <w:t>porcentajeRecargo7</w:t>
+              <w:t>porcentajeRecargo8</w:t>
             </w:r>
           </w:p>
         </w:tc>
@@ -5758,27 +5773,15 @@
                 <w:lang w:eastAsia="es-ES"/>
               </w:rPr>
             </w:pPr>
-            <w:proofErr w:type="spellStart"/>
-            <w:r>
-              <w:rPr>
-                <w:rFonts w:ascii="Arial" w:eastAsia="Times New Roman" w:hAnsi="Arial" w:cs="Arial"/>
-                <w:color w:val="000000"/>
-                <w:sz w:val="20"/>
-                <w:szCs w:val="20"/>
-                <w:lang w:eastAsia="es-ES"/>
-              </w:rPr>
-              <w:t>Septimo</w:t>
-            </w:r>
-            <w:proofErr w:type="spellEnd"/>
-            <w:r>
-              <w:rPr>
-                <w:rFonts w:ascii="Arial" w:eastAsia="Times New Roman" w:hAnsi="Arial" w:cs="Arial"/>
-                <w:color w:val="000000"/>
-                <w:sz w:val="20"/>
-                <w:szCs w:val="20"/>
-                <w:lang w:eastAsia="es-ES"/>
-              </w:rPr>
-              <w:t xml:space="preserve"> porcentaje de recargo de IVA</w:t>
+            <w:r>
+              <w:rPr>
+                <w:rFonts w:ascii="Arial" w:eastAsia="Times New Roman" w:hAnsi="Arial" w:cs="Arial"/>
+                <w:color w:val="000000"/>
+                <w:sz w:val="20"/>
+                <w:szCs w:val="20"/>
+                <w:lang w:eastAsia="es-ES"/>
+              </w:rPr>
+              <w:t>Octavo porcentaje de recargo de IVA</w:t>
             </w:r>
           </w:p>
         </w:tc>
@@ -5842,7 +5845,7 @@
                 <w:szCs w:val="20"/>
                 <w:lang w:eastAsia="es-ES"/>
               </w:rPr>
-              <w:t>cuotaRecargo7</w:t>
+              <w:t>cuotaRecargo8</w:t>
             </w:r>
           </w:p>
         </w:tc>
@@ -5873,29 +5876,7 @@
                 <w:szCs w:val="20"/>
                 <w:lang w:eastAsia="es-ES"/>
               </w:rPr>
-              <w:t xml:space="preserve">Cuota de recargo del </w:t>
-            </w:r>
-            <w:proofErr w:type="spellStart"/>
-            <w:r>
-              <w:rPr>
-                <w:rFonts w:ascii="Arial" w:eastAsia="Times New Roman" w:hAnsi="Arial" w:cs="Arial"/>
-                <w:color w:val="000000"/>
-                <w:sz w:val="20"/>
-                <w:szCs w:val="20"/>
-                <w:lang w:eastAsia="es-ES"/>
-              </w:rPr>
-              <w:t>septimo</w:t>
-            </w:r>
-            <w:proofErr w:type="spellEnd"/>
-            <w:r>
-              <w:rPr>
-                <w:rFonts w:ascii="Arial" w:eastAsia="Times New Roman" w:hAnsi="Arial" w:cs="Arial"/>
-                <w:color w:val="000000"/>
-                <w:sz w:val="20"/>
-                <w:szCs w:val="20"/>
-                <w:lang w:eastAsia="es-ES"/>
-              </w:rPr>
-              <w:t xml:space="preserve"> porcentaje</w:t>
+              <w:t>Cuota de recargo del octavo porcentaje</w:t>
             </w:r>
           </w:p>
         </w:tc>
@@ -5959,7 +5940,7 @@
                 <w:szCs w:val="20"/>
                 <w:lang w:eastAsia="es-ES"/>
               </w:rPr>
-              <w:t>baseFactura8</w:t>
+              <w:t>baseFactura9</w:t>
             </w:r>
           </w:p>
         </w:tc>
@@ -5990,7 +5971,7 @@
                 <w:szCs w:val="20"/>
                 <w:lang w:eastAsia="es-ES"/>
               </w:rPr>
-              <w:t>Base del octavo porcentaje de IVA</w:t>
+              <w:t>Base del noveno porcentaje de IVA</w:t>
             </w:r>
           </w:p>
         </w:tc>
@@ -6054,7 +6035,7 @@
                 <w:szCs w:val="20"/>
                 <w:lang w:eastAsia="es-ES"/>
               </w:rPr>
-              <w:t>porcentajeIva8</w:t>
+              <w:t>porcentajeIva9</w:t>
             </w:r>
           </w:p>
         </w:tc>
@@ -6085,7 +6066,7 @@
                 <w:szCs w:val="20"/>
                 <w:lang w:eastAsia="es-ES"/>
               </w:rPr>
-              <w:t>Octavo porcentaje de IVA</w:t>
+              <w:t>Noveno porcentaje de IVA</w:t>
             </w:r>
           </w:p>
         </w:tc>
@@ -6149,7 +6130,7 @@
                 <w:szCs w:val="20"/>
                 <w:lang w:eastAsia="es-ES"/>
               </w:rPr>
-              <w:t>cuotaIva8</w:t>
+              <w:t>cuotaIva9</w:t>
             </w:r>
           </w:p>
         </w:tc>
@@ -6180,7 +6161,7 @@
                 <w:szCs w:val="20"/>
                 <w:lang w:eastAsia="es-ES"/>
               </w:rPr>
-              <w:t>Cuota de IVA del octavo porcentaje</w:t>
+              <w:t>Cuota de IVA del noveno porcentaje</w:t>
             </w:r>
           </w:p>
         </w:tc>
@@ -6244,7 +6225,7 @@
                 <w:szCs w:val="20"/>
                 <w:lang w:eastAsia="es-ES"/>
               </w:rPr>
-              <w:t>porcentajeRecargo8</w:t>
+              <w:t>porcentajeRecargo9</w:t>
             </w:r>
           </w:p>
         </w:tc>
@@ -6275,7 +6256,7 @@
                 <w:szCs w:val="20"/>
                 <w:lang w:eastAsia="es-ES"/>
               </w:rPr>
-              <w:t>Octavo porcentaje de recargo de IVA</w:t>
+              <w:t>Noveno porcentaje de recargo de IVA</w:t>
             </w:r>
           </w:p>
         </w:tc>
@@ -6339,7 +6320,7 @@
                 <w:szCs w:val="20"/>
                 <w:lang w:eastAsia="es-ES"/>
               </w:rPr>
-              <w:t>cuotaRecargo8</w:t>
+              <w:t>cuotaRecargo9</w:t>
             </w:r>
           </w:p>
         </w:tc>
@@ -6370,7 +6351,7 @@
                 <w:szCs w:val="20"/>
                 <w:lang w:eastAsia="es-ES"/>
               </w:rPr>
-              <w:t>Cuota de recargo del octavo porcentaje</w:t>
+              <w:t>Cuota de recargo del noveno porcentaje</w:t>
             </w:r>
           </w:p>
         </w:tc>
@@ -6384,6 +6365,7 @@
             <w:tcW w:w="1023" w:type="dxa"/>
             <w:shd w:val="clear" w:color="auto" w:fill="auto"/>
             <w:noWrap/>
+            <w:hideMark/>
           </w:tcPr>
           <w:p>
             <w:pPr>
@@ -6426,16 +6408,18 @@
                 <w:lang w:eastAsia="es-ES"/>
               </w:rPr>
             </w:pPr>
-            <w:r>
-              <w:rPr>
-                <w:rFonts w:ascii="Arial" w:eastAsia="Times New Roman" w:hAnsi="Arial" w:cs="Arial"/>
-                <w:color w:val="000000"/>
-                <w:sz w:val="20"/>
-                <w:szCs w:val="20"/>
-                <w:lang w:eastAsia="es-ES"/>
-              </w:rPr>
-              <w:t>baseFactura9</w:t>
-            </w:r>
+            <w:proofErr w:type="spellStart"/>
+            <w:r>
+              <w:rPr>
+                <w:rFonts w:ascii="Arial" w:eastAsia="Times New Roman" w:hAnsi="Arial" w:cs="Arial"/>
+                <w:color w:val="000000"/>
+                <w:sz w:val="20"/>
+                <w:szCs w:val="20"/>
+                <w:lang w:eastAsia="es-ES"/>
+              </w:rPr>
+              <w:t>baseIrpf</w:t>
+            </w:r>
+            <w:proofErr w:type="spellEnd"/>
           </w:p>
         </w:tc>
         <w:tc>
@@ -6465,8 +6449,20 @@
                 <w:szCs w:val="20"/>
                 <w:lang w:eastAsia="es-ES"/>
               </w:rPr>
-              <w:t>Base del noveno porcentaje de IVA</w:t>
-            </w:r>
+              <w:t xml:space="preserve">Base de </w:t>
+            </w:r>
+            <w:proofErr w:type="spellStart"/>
+            <w:r>
+              <w:rPr>
+                <w:rFonts w:ascii="Arial" w:eastAsia="Times New Roman" w:hAnsi="Arial" w:cs="Arial"/>
+                <w:color w:val="000000"/>
+                <w:sz w:val="20"/>
+                <w:szCs w:val="20"/>
+                <w:lang w:eastAsia="es-ES"/>
+              </w:rPr>
+              <w:t>retencion</w:t>
+            </w:r>
+            <w:proofErr w:type="spellEnd"/>
           </w:p>
         </w:tc>
       </w:tr>
@@ -6479,6 +6475,7 @@
             <w:tcW w:w="1023" w:type="dxa"/>
             <w:shd w:val="clear" w:color="auto" w:fill="auto"/>
             <w:noWrap/>
+            <w:hideMark/>
           </w:tcPr>
           <w:p>
             <w:pPr>
@@ -6521,16 +6518,18 @@
                 <w:lang w:eastAsia="es-ES"/>
               </w:rPr>
             </w:pPr>
-            <w:r>
-              <w:rPr>
-                <w:rFonts w:ascii="Arial" w:eastAsia="Times New Roman" w:hAnsi="Arial" w:cs="Arial"/>
-                <w:color w:val="000000"/>
-                <w:sz w:val="20"/>
-                <w:szCs w:val="20"/>
-                <w:lang w:eastAsia="es-ES"/>
-              </w:rPr>
-              <w:t>porcentajeIva9</w:t>
-            </w:r>
+            <w:proofErr w:type="spellStart"/>
+            <w:r>
+              <w:rPr>
+                <w:rFonts w:ascii="Arial" w:eastAsia="Times New Roman" w:hAnsi="Arial" w:cs="Arial"/>
+                <w:color w:val="000000"/>
+                <w:sz w:val="20"/>
+                <w:szCs w:val="20"/>
+                <w:lang w:eastAsia="es-ES"/>
+              </w:rPr>
+              <w:t>porcentajeIrpf</w:t>
+            </w:r>
+            <w:proofErr w:type="spellEnd"/>
           </w:p>
         </w:tc>
         <w:tc>
@@ -6560,8 +6559,20 @@
                 <w:szCs w:val="20"/>
                 <w:lang w:eastAsia="es-ES"/>
               </w:rPr>
-              <w:t>Noveno porcentaje de IVA</w:t>
-            </w:r>
+              <w:t xml:space="preserve">Porcentaje de </w:t>
+            </w:r>
+            <w:proofErr w:type="spellStart"/>
+            <w:r>
+              <w:rPr>
+                <w:rFonts w:ascii="Arial" w:eastAsia="Times New Roman" w:hAnsi="Arial" w:cs="Arial"/>
+                <w:color w:val="000000"/>
+                <w:sz w:val="20"/>
+                <w:szCs w:val="20"/>
+                <w:lang w:eastAsia="es-ES"/>
+              </w:rPr>
+              <w:t>retencion</w:t>
+            </w:r>
+            <w:proofErr w:type="spellEnd"/>
           </w:p>
         </w:tc>
       </w:tr>
@@ -6574,6 +6585,7 @@
             <w:tcW w:w="1023" w:type="dxa"/>
             <w:shd w:val="clear" w:color="auto" w:fill="auto"/>
             <w:noWrap/>
+            <w:hideMark/>
           </w:tcPr>
           <w:p>
             <w:pPr>
@@ -6616,16 +6628,18 @@
                 <w:lang w:eastAsia="es-ES"/>
               </w:rPr>
             </w:pPr>
-            <w:r>
-              <w:rPr>
-                <w:rFonts w:ascii="Arial" w:eastAsia="Times New Roman" w:hAnsi="Arial" w:cs="Arial"/>
-                <w:color w:val="000000"/>
-                <w:sz w:val="20"/>
-                <w:szCs w:val="20"/>
-                <w:lang w:eastAsia="es-ES"/>
-              </w:rPr>
-              <w:t>cuotaIva9</w:t>
-            </w:r>
+            <w:proofErr w:type="spellStart"/>
+            <w:r>
+              <w:rPr>
+                <w:rFonts w:ascii="Arial" w:eastAsia="Times New Roman" w:hAnsi="Arial" w:cs="Arial"/>
+                <w:color w:val="000000"/>
+                <w:sz w:val="20"/>
+                <w:szCs w:val="20"/>
+                <w:lang w:eastAsia="es-ES"/>
+              </w:rPr>
+              <w:t>cuotaIrpf</w:t>
+            </w:r>
+            <w:proofErr w:type="spellEnd"/>
           </w:p>
         </w:tc>
         <w:tc>
@@ -6655,8 +6669,20 @@
                 <w:szCs w:val="20"/>
                 <w:lang w:eastAsia="es-ES"/>
               </w:rPr>
-              <w:t>Cuota de IVA del noveno porcentaje</w:t>
-            </w:r>
+              <w:t xml:space="preserve">Cuota de </w:t>
+            </w:r>
+            <w:proofErr w:type="spellStart"/>
+            <w:r>
+              <w:rPr>
+                <w:rFonts w:ascii="Arial" w:eastAsia="Times New Roman" w:hAnsi="Arial" w:cs="Arial"/>
+                <w:color w:val="000000"/>
+                <w:sz w:val="20"/>
+                <w:szCs w:val="20"/>
+                <w:lang w:eastAsia="es-ES"/>
+              </w:rPr>
+              <w:t>retencion</w:t>
+            </w:r>
+            <w:proofErr w:type="spellEnd"/>
           </w:p>
         </w:tc>
       </w:tr>
@@ -6669,6 +6695,7 @@
             <w:tcW w:w="1023" w:type="dxa"/>
             <w:shd w:val="clear" w:color="auto" w:fill="auto"/>
             <w:noWrap/>
+            <w:hideMark/>
           </w:tcPr>
           <w:p>
             <w:pPr>
@@ -6711,16 +6738,18 @@
                 <w:lang w:eastAsia="es-ES"/>
               </w:rPr>
             </w:pPr>
-            <w:r>
-              <w:rPr>
-                <w:rFonts w:ascii="Arial" w:eastAsia="Times New Roman" w:hAnsi="Arial" w:cs="Arial"/>
-                <w:color w:val="000000"/>
-                <w:sz w:val="20"/>
-                <w:szCs w:val="20"/>
-                <w:lang w:eastAsia="es-ES"/>
-              </w:rPr>
-              <w:t>porcentajeRecargo9</w:t>
-            </w:r>
+            <w:proofErr w:type="spellStart"/>
+            <w:r>
+              <w:rPr>
+                <w:rFonts w:ascii="Arial" w:eastAsia="Times New Roman" w:hAnsi="Arial" w:cs="Arial"/>
+                <w:color w:val="000000"/>
+                <w:sz w:val="20"/>
+                <w:szCs w:val="20"/>
+                <w:lang w:eastAsia="es-ES"/>
+              </w:rPr>
+              <w:t>totalFactura</w:t>
+            </w:r>
+            <w:proofErr w:type="spellEnd"/>
           </w:p>
         </w:tc>
         <w:tc>
@@ -6750,102 +6779,7 @@
                 <w:szCs w:val="20"/>
                 <w:lang w:eastAsia="es-ES"/>
               </w:rPr>
-              <w:t>Noveno porcentaje de recargo de IVA</w:t>
-            </w:r>
-          </w:p>
-        </w:tc>
-      </w:tr>
-      <w:tr>
-        <w:trPr>
-          <w:trHeight w:val="255"/>
-        </w:trPr>
-        <w:tc>
-          <w:tcPr>
-            <w:tcW w:w="1023" w:type="dxa"/>
-            <w:shd w:val="clear" w:color="auto" w:fill="auto"/>
-            <w:noWrap/>
-          </w:tcPr>
-          <w:p>
-            <w:pPr>
-              <w:spacing w:before="0"/>
-              <w:jc w:val="center"/>
-              <w:rPr>
-                <w:rFonts w:ascii="Arial" w:hAnsi="Arial" w:cs="Arial"/>
-                <w:color w:val="000000"/>
-                <w:sz w:val="20"/>
-                <w:szCs w:val="20"/>
-              </w:rPr>
-            </w:pPr>
-            <w:r>
-              <w:rPr>
-                <w:rFonts w:ascii="Arial" w:hAnsi="Arial" w:cs="Arial"/>
-                <w:color w:val="000000"/>
-                <w:sz w:val="20"/>
-                <w:szCs w:val="20"/>
-              </w:rPr>
-              <w:t>BM</w:t>
-            </w:r>
-          </w:p>
-        </w:tc>
-        <w:tc>
-          <w:tcPr>
-            <w:tcW w:w="1953" w:type="dxa"/>
-            <w:shd w:val="clear" w:color="auto" w:fill="auto"/>
-            <w:noWrap/>
-            <w:hideMark/>
-          </w:tcPr>
-          <w:p>
-            <w:pPr>
-              <w:spacing w:before="0"/>
-              <w:jc w:val="left"/>
-              <w:rPr>
-                <w:rFonts w:ascii="Arial" w:eastAsia="Times New Roman" w:hAnsi="Arial" w:cs="Arial"/>
-                <w:color w:val="000000"/>
-                <w:sz w:val="20"/>
-                <w:szCs w:val="20"/>
-                <w:lang w:eastAsia="es-ES"/>
-              </w:rPr>
-            </w:pPr>
-            <w:r>
-              <w:rPr>
-                <w:rFonts w:ascii="Arial" w:eastAsia="Times New Roman" w:hAnsi="Arial" w:cs="Arial"/>
-                <w:color w:val="000000"/>
-                <w:sz w:val="20"/>
-                <w:szCs w:val="20"/>
-                <w:lang w:eastAsia="es-ES"/>
-              </w:rPr>
-              <w:t>cuotaRecargo9</w:t>
-            </w:r>
-          </w:p>
-        </w:tc>
-        <w:tc>
-          <w:tcPr>
-            <w:tcW w:w="6986" w:type="dxa"/>
-            <w:shd w:val="clear" w:color="auto" w:fill="auto"/>
-            <w:noWrap/>
-            <w:hideMark/>
-          </w:tcPr>
-          <w:p>
-            <w:pPr>
-              <w:spacing w:before="0"/>
-              <w:jc w:val="left"/>
-              <w:rPr>
-                <w:rFonts w:ascii="Arial" w:eastAsia="Times New Roman" w:hAnsi="Arial" w:cs="Arial"/>
-                <w:color w:val="000000"/>
-                <w:sz w:val="20"/>
-                <w:szCs w:val="20"/>
-                <w:lang w:eastAsia="es-ES"/>
-              </w:rPr>
-            </w:pPr>
-            <w:r>
-              <w:rPr>
-                <w:rFonts w:ascii="Arial" w:eastAsia="Times New Roman" w:hAnsi="Arial" w:cs="Arial"/>
-                <w:color w:val="000000"/>
-                <w:sz w:val="20"/>
-                <w:szCs w:val="20"/>
-                <w:lang w:eastAsia="es-ES"/>
-              </w:rPr>
-              <w:t>Cuota de recargo del noveno porcentaje</w:t>
+              <w:t>Total factura</w:t>
             </w:r>
           </w:p>
         </w:tc>
@@ -6960,7 +6894,7 @@
         <w:sz w:val="16"/>
         <w:szCs w:val="16"/>
       </w:rPr>
-      <w:t>1</w:t>
+      <w:t>2</w:t>
     </w:r>
     <w:r>
       <w:rPr>
@@ -7019,7 +6953,6 @@
               <w:szCs w:val="14"/>
             </w:rPr>
           </w:pPr>
-          <w:proofErr w:type="spellStart"/>
           <w:r>
             <w:rPr>
               <w:rFonts w:ascii="Verdana" w:eastAsia="Calibri" w:hAnsi="Verdana" w:cstheme="minorHAnsi"/>
@@ -7028,18 +6961,7 @@
               <w:sz w:val="14"/>
               <w:szCs w:val="14"/>
             </w:rPr>
-            <w:t>Diagram</w:t>
-          </w:r>
-          <w:proofErr w:type="spellEnd"/>
-          <w:r>
-            <w:rPr>
-              <w:rFonts w:ascii="Verdana" w:eastAsia="Calibri" w:hAnsi="Verdana" w:cstheme="minorHAnsi"/>
-              <w:b/>
-              <w:color w:val="004B78"/>
-              <w:sz w:val="14"/>
-              <w:szCs w:val="14"/>
-            </w:rPr>
-            <w:t xml:space="preserve"> Software Europa S.L.</w:t>
+            <w:t>Diagram Software Europa S.L.</w:t>
           </w:r>
         </w:p>
         <w:p>

</xml_diff>

<commit_message>
- Modificado fichero de configuracion de columnas
</commit_message>
<xml_diff>
--- a/Configuracion importacion facturas.docx
+++ b/Configuracion importacion facturas.docx
@@ -121,7 +121,6 @@
             <w:tcW w:w="925" w:type="dxa"/>
             <w:shd w:val="clear" w:color="auto" w:fill="D9D9D9" w:themeFill="background1" w:themeFillShade="D9"/>
             <w:noWrap/>
-            <w:vAlign w:val="center"/>
           </w:tcPr>
           <w:p>
             <w:pPr>
@@ -258,17 +257,12 @@
               <w:spacing w:before="0"/>
               <w:jc w:val="center"/>
               <w:rPr>
-                <w:rFonts w:eastAsia="Times New Roman" w:cs="Arial"/>
-                <w:color w:val="000000"/>
-                <w:sz w:val="16"/>
-                <w:szCs w:val="16"/>
-                <w:lang w:eastAsia="es-ES"/>
-              </w:rPr>
-            </w:pPr>
-            <w:r>
-              <w:rPr>
-                <w:rFonts w:cs="Arial"/>
-                <w:color w:val="000000"/>
+                <w:sz w:val="16"/>
+                <w:szCs w:val="16"/>
+              </w:rPr>
+            </w:pPr>
+            <w:r>
+              <w:rPr>
                 <w:sz w:val="16"/>
                 <w:szCs w:val="16"/>
               </w:rPr>
@@ -378,23 +372,18 @@
             <w:tcW w:w="925" w:type="dxa"/>
             <w:shd w:val="clear" w:color="auto" w:fill="auto"/>
             <w:noWrap/>
-            <w:hideMark/>
-          </w:tcPr>
-          <w:p>
-            <w:pPr>
-              <w:spacing w:before="0"/>
-              <w:jc w:val="center"/>
-              <w:rPr>
-                <w:rFonts w:cs="Arial"/>
-                <w:color w:val="000000"/>
-                <w:sz w:val="16"/>
-                <w:szCs w:val="16"/>
-              </w:rPr>
-            </w:pPr>
-            <w:r>
-              <w:rPr>
-                <w:rFonts w:cs="Arial"/>
-                <w:color w:val="000000"/>
+          </w:tcPr>
+          <w:p>
+            <w:pPr>
+              <w:spacing w:before="0"/>
+              <w:jc w:val="center"/>
+              <w:rPr>
+                <w:sz w:val="16"/>
+                <w:szCs w:val="16"/>
+              </w:rPr>
+            </w:pPr>
+            <w:r>
+              <w:rPr>
                 <w:sz w:val="16"/>
                 <w:szCs w:val="16"/>
               </w:rPr>
@@ -430,7 +419,7 @@
                 <w:szCs w:val="16"/>
                 <w:lang w:eastAsia="es-ES"/>
               </w:rPr>
-              <w:t>serieFactura</w:t>
+              <w:t>fechaOperacion</w:t>
             </w:r>
             <w:proofErr w:type="spellEnd"/>
           </w:p>
@@ -462,29 +451,7 @@
                 <w:szCs w:val="16"/>
                 <w:lang w:eastAsia="es-ES"/>
               </w:rPr>
-              <w:t xml:space="preserve">Serie de la factura (solo si </w:t>
-            </w:r>
-            <w:proofErr w:type="spellStart"/>
-            <w:r>
-              <w:rPr>
-                <w:rFonts w:eastAsia="Times New Roman" w:cs="Arial"/>
-                <w:color w:val="000000"/>
-                <w:sz w:val="16"/>
-                <w:szCs w:val="16"/>
-                <w:lang w:eastAsia="es-ES"/>
-              </w:rPr>
-              <w:t>esta</w:t>
-            </w:r>
-            <w:proofErr w:type="spellEnd"/>
-            <w:r>
-              <w:rPr>
-                <w:rFonts w:eastAsia="Times New Roman" w:cs="Arial"/>
-                <w:color w:val="000000"/>
-                <w:sz w:val="16"/>
-                <w:szCs w:val="16"/>
-                <w:lang w:eastAsia="es-ES"/>
-              </w:rPr>
-              <w:t xml:space="preserve"> configurado trabajar con series)</w:t>
+              <w:t>Fecha de operación de la factura</w:t>
             </w:r>
           </w:p>
         </w:tc>
@@ -512,7 +479,7 @@
                 <w:szCs w:val="16"/>
                 <w:lang w:eastAsia="es-ES"/>
               </w:rPr>
-              <w:t>(1)</w:t>
+              <w:t>NO</w:t>
             </w:r>
           </w:p>
         </w:tc>
@@ -526,23 +493,18 @@
             <w:tcW w:w="925" w:type="dxa"/>
             <w:shd w:val="clear" w:color="auto" w:fill="auto"/>
             <w:noWrap/>
-            <w:hideMark/>
-          </w:tcPr>
-          <w:p>
-            <w:pPr>
-              <w:spacing w:before="0"/>
-              <w:jc w:val="center"/>
-              <w:rPr>
-                <w:rFonts w:cs="Arial"/>
-                <w:color w:val="000000"/>
-                <w:sz w:val="16"/>
-                <w:szCs w:val="16"/>
-              </w:rPr>
-            </w:pPr>
-            <w:r>
-              <w:rPr>
-                <w:rFonts w:cs="Arial"/>
-                <w:color w:val="000000"/>
+          </w:tcPr>
+          <w:p>
+            <w:pPr>
+              <w:spacing w:before="0"/>
+              <w:jc w:val="center"/>
+              <w:rPr>
+                <w:sz w:val="16"/>
+                <w:szCs w:val="16"/>
+              </w:rPr>
+            </w:pPr>
+            <w:r>
+              <w:rPr>
                 <w:sz w:val="16"/>
                 <w:szCs w:val="16"/>
               </w:rPr>
@@ -578,7 +540,7 @@
                 <w:szCs w:val="16"/>
                 <w:lang w:eastAsia="es-ES"/>
               </w:rPr>
-              <w:t>numeroFactura</w:t>
+              <w:t>periodoFactura</w:t>
             </w:r>
             <w:proofErr w:type="spellEnd"/>
           </w:p>
@@ -602,6 +564,16 @@
                 <w:lang w:eastAsia="es-ES"/>
               </w:rPr>
             </w:pPr>
+            <w:r>
+              <w:rPr>
+                <w:rFonts w:eastAsia="Times New Roman" w:cs="Arial"/>
+                <w:color w:val="000000"/>
+                <w:sz w:val="16"/>
+                <w:szCs w:val="16"/>
+                <w:lang w:eastAsia="es-ES"/>
+              </w:rPr>
+              <w:t xml:space="preserve">Periodo en el que se quiere declarar la factura (si no se incluye </w:t>
+            </w:r>
             <w:proofErr w:type="spellStart"/>
             <w:r>
               <w:rPr>
@@ -611,7 +583,7 @@
                 <w:szCs w:val="16"/>
                 <w:lang w:eastAsia="es-ES"/>
               </w:rPr>
-              <w:t>Numero</w:t>
+              <w:t>sera</w:t>
             </w:r>
             <w:proofErr w:type="spellEnd"/>
             <w:r>
@@ -622,7 +594,7 @@
                 <w:szCs w:val="16"/>
                 <w:lang w:eastAsia="es-ES"/>
               </w:rPr>
-              <w:t xml:space="preserve"> de la factura</w:t>
+              <w:t xml:space="preserve"> el mismo que el mes)</w:t>
             </w:r>
           </w:p>
         </w:tc>
@@ -650,7 +622,7 @@
                 <w:szCs w:val="16"/>
                 <w:lang w:eastAsia="es-ES"/>
               </w:rPr>
-              <w:t>(2)</w:t>
+              <w:t>NO</w:t>
             </w:r>
           </w:p>
         </w:tc>
@@ -671,16 +643,12 @@
               <w:spacing w:before="0"/>
               <w:jc w:val="center"/>
               <w:rPr>
-                <w:rFonts w:cs="Arial"/>
-                <w:color w:val="000000"/>
-                <w:sz w:val="16"/>
-                <w:szCs w:val="16"/>
-              </w:rPr>
-            </w:pPr>
-            <w:r>
-              <w:rPr>
-                <w:rFonts w:cs="Arial"/>
-                <w:color w:val="000000"/>
+                <w:sz w:val="16"/>
+                <w:szCs w:val="16"/>
+              </w:rPr>
+            </w:pPr>
+            <w:r>
+              <w:rPr>
                 <w:sz w:val="16"/>
                 <w:szCs w:val="16"/>
               </w:rPr>
@@ -716,7 +684,7 @@
                 <w:szCs w:val="16"/>
                 <w:lang w:eastAsia="es-ES"/>
               </w:rPr>
-              <w:t>nifFactura</w:t>
+              <w:t>serieFactura</w:t>
             </w:r>
             <w:proofErr w:type="spellEnd"/>
           </w:p>
@@ -748,7 +716,29 @@
                 <w:szCs w:val="16"/>
                 <w:lang w:eastAsia="es-ES"/>
               </w:rPr>
-              <w:t>NIF del cliente / proveedor</w:t>
+              <w:t xml:space="preserve">Serie de la factura (solo si </w:t>
+            </w:r>
+            <w:proofErr w:type="spellStart"/>
+            <w:r>
+              <w:rPr>
+                <w:rFonts w:eastAsia="Times New Roman" w:cs="Arial"/>
+                <w:color w:val="000000"/>
+                <w:sz w:val="16"/>
+                <w:szCs w:val="16"/>
+                <w:lang w:eastAsia="es-ES"/>
+              </w:rPr>
+              <w:t>esta</w:t>
+            </w:r>
+            <w:proofErr w:type="spellEnd"/>
+            <w:r>
+              <w:rPr>
+                <w:rFonts w:eastAsia="Times New Roman" w:cs="Arial"/>
+                <w:color w:val="000000"/>
+                <w:sz w:val="16"/>
+                <w:szCs w:val="16"/>
+                <w:lang w:eastAsia="es-ES"/>
+              </w:rPr>
+              <w:t xml:space="preserve"> configurado trabajar con series)</w:t>
             </w:r>
           </w:p>
         </w:tc>
@@ -776,7 +766,7 @@
                 <w:szCs w:val="16"/>
                 <w:lang w:eastAsia="es-ES"/>
               </w:rPr>
-              <w:t>SI</w:t>
+              <w:t>Nota 1</w:t>
             </w:r>
           </w:p>
         </w:tc>
@@ -797,16 +787,12 @@
               <w:spacing w:before="0"/>
               <w:jc w:val="center"/>
               <w:rPr>
-                <w:rFonts w:cs="Arial"/>
-                <w:color w:val="000000"/>
-                <w:sz w:val="16"/>
-                <w:szCs w:val="16"/>
-              </w:rPr>
-            </w:pPr>
-            <w:r>
-              <w:rPr>
-                <w:rFonts w:cs="Arial"/>
-                <w:color w:val="000000"/>
+                <w:sz w:val="16"/>
+                <w:szCs w:val="16"/>
+              </w:rPr>
+            </w:pPr>
+            <w:r>
+              <w:rPr>
                 <w:sz w:val="16"/>
                 <w:szCs w:val="16"/>
               </w:rPr>
@@ -842,7 +828,7 @@
                 <w:szCs w:val="16"/>
                 <w:lang w:eastAsia="es-ES"/>
               </w:rPr>
-              <w:t>nombreFactura</w:t>
+              <w:t>numeroFactura</w:t>
             </w:r>
             <w:proofErr w:type="spellEnd"/>
           </w:p>
@@ -866,16 +852,6 @@
                 <w:lang w:eastAsia="es-ES"/>
               </w:rPr>
             </w:pPr>
-            <w:r>
-              <w:rPr>
-                <w:rFonts w:eastAsia="Times New Roman" w:cs="Arial"/>
-                <w:color w:val="000000"/>
-                <w:sz w:val="16"/>
-                <w:szCs w:val="16"/>
-                <w:lang w:eastAsia="es-ES"/>
-              </w:rPr>
-              <w:t xml:space="preserve">Nombre del cliente / proveedor en caso de personas </w:t>
-            </w:r>
             <w:proofErr w:type="spellStart"/>
             <w:r>
               <w:rPr>
@@ -885,9 +861,19 @@
                 <w:szCs w:val="16"/>
                 <w:lang w:eastAsia="es-ES"/>
               </w:rPr>
-              <w:t>fisicas</w:t>
+              <w:t>Numero</w:t>
             </w:r>
             <w:proofErr w:type="spellEnd"/>
+            <w:r>
+              <w:rPr>
+                <w:rFonts w:eastAsia="Times New Roman" w:cs="Arial"/>
+                <w:color w:val="000000"/>
+                <w:sz w:val="16"/>
+                <w:szCs w:val="16"/>
+                <w:lang w:eastAsia="es-ES"/>
+              </w:rPr>
+              <w:t xml:space="preserve"> de la factura</w:t>
+            </w:r>
           </w:p>
         </w:tc>
         <w:tc>
@@ -914,7 +900,7 @@
                 <w:szCs w:val="16"/>
                 <w:lang w:eastAsia="es-ES"/>
               </w:rPr>
-              <w:t>SI</w:t>
+              <w:t>Nota 2</w:t>
             </w:r>
           </w:p>
         </w:tc>
@@ -935,16 +921,12 @@
               <w:spacing w:before="0"/>
               <w:jc w:val="center"/>
               <w:rPr>
-                <w:rFonts w:cs="Arial"/>
-                <w:color w:val="000000"/>
-                <w:sz w:val="16"/>
-                <w:szCs w:val="16"/>
-              </w:rPr>
-            </w:pPr>
-            <w:r>
-              <w:rPr>
-                <w:rFonts w:cs="Arial"/>
-                <w:color w:val="000000"/>
+                <w:sz w:val="16"/>
+                <w:szCs w:val="16"/>
+              </w:rPr>
+            </w:pPr>
+            <w:r>
+              <w:rPr>
                 <w:sz w:val="16"/>
                 <w:szCs w:val="16"/>
               </w:rPr>
@@ -971,16 +953,18 @@
                 <w:lang w:eastAsia="es-ES"/>
               </w:rPr>
             </w:pPr>
-            <w:r>
-              <w:rPr>
-                <w:rFonts w:eastAsia="Times New Roman" w:cs="Arial"/>
-                <w:color w:val="000000"/>
-                <w:sz w:val="16"/>
-                <w:szCs w:val="16"/>
-                <w:lang w:eastAsia="es-ES"/>
-              </w:rPr>
-              <w:t>baseFactura1</w:t>
-            </w:r>
+            <w:proofErr w:type="spellStart"/>
+            <w:r>
+              <w:rPr>
+                <w:rFonts w:eastAsia="Times New Roman" w:cs="Arial"/>
+                <w:color w:val="000000"/>
+                <w:sz w:val="16"/>
+                <w:szCs w:val="16"/>
+                <w:lang w:eastAsia="es-ES"/>
+              </w:rPr>
+              <w:t>referenciaFactura</w:t>
+            </w:r>
+            <w:proofErr w:type="spellEnd"/>
           </w:p>
         </w:tc>
         <w:tc>
@@ -1010,7 +994,7 @@
                 <w:szCs w:val="16"/>
                 <w:lang w:eastAsia="es-ES"/>
               </w:rPr>
-              <w:t>Base al 21%</w:t>
+              <w:t>En el caso de facturas de compra, numero de factura del proveedor</w:t>
             </w:r>
           </w:p>
         </w:tc>
@@ -1038,7 +1022,7 @@
                 <w:szCs w:val="16"/>
                 <w:lang w:eastAsia="es-ES"/>
               </w:rPr>
-              <w:t>(3)</w:t>
+              <w:t>NO</w:t>
             </w:r>
           </w:p>
         </w:tc>
@@ -1059,16 +1043,12 @@
               <w:spacing w:before="0"/>
               <w:jc w:val="center"/>
               <w:rPr>
-                <w:rFonts w:cs="Arial"/>
-                <w:color w:val="000000"/>
-                <w:sz w:val="16"/>
-                <w:szCs w:val="16"/>
-              </w:rPr>
-            </w:pPr>
-            <w:r>
-              <w:rPr>
-                <w:rFonts w:cs="Arial"/>
-                <w:color w:val="000000"/>
+                <w:sz w:val="16"/>
+                <w:szCs w:val="16"/>
+              </w:rPr>
+            </w:pPr>
+            <w:r>
+              <w:rPr>
                 <w:sz w:val="16"/>
                 <w:szCs w:val="16"/>
               </w:rPr>
@@ -1095,16 +1075,18 @@
                 <w:lang w:eastAsia="es-ES"/>
               </w:rPr>
             </w:pPr>
-            <w:r>
-              <w:rPr>
-                <w:rFonts w:eastAsia="Times New Roman" w:cs="Arial"/>
-                <w:color w:val="000000"/>
-                <w:sz w:val="16"/>
-                <w:szCs w:val="16"/>
-                <w:lang w:eastAsia="es-ES"/>
-              </w:rPr>
-              <w:t>porcentajeIva1</w:t>
-            </w:r>
+            <w:proofErr w:type="spellStart"/>
+            <w:r>
+              <w:rPr>
+                <w:rFonts w:eastAsia="Times New Roman" w:cs="Arial"/>
+                <w:color w:val="000000"/>
+                <w:sz w:val="16"/>
+                <w:szCs w:val="16"/>
+                <w:lang w:eastAsia="es-ES"/>
+              </w:rPr>
+              <w:t>nifFactura</w:t>
+            </w:r>
+            <w:proofErr w:type="spellEnd"/>
           </w:p>
         </w:tc>
         <w:tc>
@@ -1134,7 +1116,7 @@
                 <w:szCs w:val="16"/>
                 <w:lang w:eastAsia="es-ES"/>
               </w:rPr>
-              <w:t>Porcentaje del 21% (fijo)</w:t>
+              <w:t>NIF del cliente / proveedor</w:t>
             </w:r>
           </w:p>
         </w:tc>
@@ -1162,7 +1144,7 @@
                 <w:szCs w:val="16"/>
                 <w:lang w:eastAsia="es-ES"/>
               </w:rPr>
-              <w:t>FIJO</w:t>
+              <w:t>SI</w:t>
             </w:r>
           </w:p>
         </w:tc>
@@ -1183,16 +1165,12 @@
               <w:spacing w:before="0"/>
               <w:jc w:val="center"/>
               <w:rPr>
-                <w:rFonts w:cs="Arial"/>
-                <w:color w:val="000000"/>
-                <w:sz w:val="16"/>
-                <w:szCs w:val="16"/>
-              </w:rPr>
-            </w:pPr>
-            <w:r>
-              <w:rPr>
-                <w:rFonts w:cs="Arial"/>
-                <w:color w:val="000000"/>
+                <w:sz w:val="16"/>
+                <w:szCs w:val="16"/>
+              </w:rPr>
+            </w:pPr>
+            <w:r>
+              <w:rPr>
                 <w:sz w:val="16"/>
                 <w:szCs w:val="16"/>
               </w:rPr>
@@ -1219,16 +1197,18 @@
                 <w:lang w:eastAsia="es-ES"/>
               </w:rPr>
             </w:pPr>
-            <w:r>
-              <w:rPr>
-                <w:rFonts w:eastAsia="Times New Roman" w:cs="Arial"/>
-                <w:color w:val="000000"/>
-                <w:sz w:val="16"/>
-                <w:szCs w:val="16"/>
-                <w:lang w:eastAsia="es-ES"/>
-              </w:rPr>
-              <w:t>cuotaIva1</w:t>
-            </w:r>
+            <w:proofErr w:type="spellStart"/>
+            <w:r>
+              <w:rPr>
+                <w:rFonts w:eastAsia="Times New Roman" w:cs="Arial"/>
+                <w:color w:val="000000"/>
+                <w:sz w:val="16"/>
+                <w:szCs w:val="16"/>
+                <w:lang w:eastAsia="es-ES"/>
+              </w:rPr>
+              <w:t>nombreFactura</w:t>
+            </w:r>
+            <w:proofErr w:type="spellEnd"/>
           </w:p>
         </w:tc>
         <w:tc>
@@ -1258,8 +1238,20 @@
                 <w:szCs w:val="16"/>
                 <w:lang w:eastAsia="es-ES"/>
               </w:rPr>
-              <w:t>Cuota de IVA al 21%</w:t>
-            </w:r>
+              <w:t xml:space="preserve">Nombre del cliente / proveedor en caso de personas </w:t>
+            </w:r>
+            <w:proofErr w:type="spellStart"/>
+            <w:r>
+              <w:rPr>
+                <w:rFonts w:eastAsia="Times New Roman" w:cs="Arial"/>
+                <w:color w:val="000000"/>
+                <w:sz w:val="16"/>
+                <w:szCs w:val="16"/>
+                <w:lang w:eastAsia="es-ES"/>
+              </w:rPr>
+              <w:t>fisicas</w:t>
+            </w:r>
+            <w:proofErr w:type="spellEnd"/>
           </w:p>
         </w:tc>
         <w:tc>
@@ -1286,7 +1278,7 @@
                 <w:szCs w:val="16"/>
                 <w:lang w:eastAsia="es-ES"/>
               </w:rPr>
-              <w:t>(4)</w:t>
+              <w:t>SI</w:t>
             </w:r>
           </w:p>
         </w:tc>
@@ -1300,27 +1292,22 @@
             <w:tcW w:w="925" w:type="dxa"/>
             <w:shd w:val="clear" w:color="auto" w:fill="auto"/>
             <w:noWrap/>
-            <w:hideMark/>
-          </w:tcPr>
-          <w:p>
-            <w:pPr>
-              <w:spacing w:before="0"/>
-              <w:jc w:val="center"/>
-              <w:rPr>
-                <w:rFonts w:cs="Arial"/>
-                <w:color w:val="000000"/>
-                <w:sz w:val="16"/>
-                <w:szCs w:val="16"/>
-              </w:rPr>
-            </w:pPr>
-            <w:r>
-              <w:rPr>
-                <w:rFonts w:cs="Arial"/>
-                <w:color w:val="000000"/>
-                <w:sz w:val="16"/>
-                <w:szCs w:val="16"/>
-              </w:rPr>
-              <w:t>S</w:t>
+          </w:tcPr>
+          <w:p>
+            <w:pPr>
+              <w:spacing w:before="0"/>
+              <w:jc w:val="center"/>
+              <w:rPr>
+                <w:sz w:val="16"/>
+                <w:szCs w:val="16"/>
+              </w:rPr>
+            </w:pPr>
+            <w:r>
+              <w:rPr>
+                <w:sz w:val="16"/>
+                <w:szCs w:val="16"/>
+              </w:rPr>
+              <w:t>I</w:t>
             </w:r>
           </w:p>
         </w:tc>
@@ -1343,16 +1330,18 @@
                 <w:lang w:eastAsia="es-ES"/>
               </w:rPr>
             </w:pPr>
-            <w:r>
-              <w:rPr>
-                <w:rFonts w:eastAsia="Times New Roman" w:cs="Arial"/>
-                <w:color w:val="000000"/>
-                <w:sz w:val="16"/>
-                <w:szCs w:val="16"/>
-                <w:lang w:eastAsia="es-ES"/>
-              </w:rPr>
-              <w:t>porcentajeRecargo1</w:t>
-            </w:r>
+            <w:proofErr w:type="spellStart"/>
+            <w:r>
+              <w:rPr>
+                <w:rFonts w:eastAsia="Times New Roman" w:cs="Arial"/>
+                <w:color w:val="000000"/>
+                <w:sz w:val="16"/>
+                <w:szCs w:val="16"/>
+                <w:lang w:eastAsia="es-ES"/>
+              </w:rPr>
+              <w:t>direccionFactura</w:t>
+            </w:r>
+            <w:proofErr w:type="spellEnd"/>
           </w:p>
         </w:tc>
         <w:tc>
@@ -1374,15 +1363,27 @@
                 <w:lang w:eastAsia="es-ES"/>
               </w:rPr>
             </w:pPr>
-            <w:r>
-              <w:rPr>
-                <w:rFonts w:eastAsia="Times New Roman" w:cs="Arial"/>
-                <w:color w:val="000000"/>
-                <w:sz w:val="16"/>
-                <w:szCs w:val="16"/>
-                <w:lang w:eastAsia="es-ES"/>
-              </w:rPr>
-              <w:t>Porcentaje de recargo al 5.2% (fijo)</w:t>
+            <w:proofErr w:type="spellStart"/>
+            <w:r>
+              <w:rPr>
+                <w:rFonts w:eastAsia="Times New Roman" w:cs="Arial"/>
+                <w:color w:val="000000"/>
+                <w:sz w:val="16"/>
+                <w:szCs w:val="16"/>
+                <w:lang w:eastAsia="es-ES"/>
+              </w:rPr>
+              <w:t>Direccion</w:t>
+            </w:r>
+            <w:proofErr w:type="spellEnd"/>
+            <w:r>
+              <w:rPr>
+                <w:rFonts w:eastAsia="Times New Roman" w:cs="Arial"/>
+                <w:color w:val="000000"/>
+                <w:sz w:val="16"/>
+                <w:szCs w:val="16"/>
+                <w:lang w:eastAsia="es-ES"/>
+              </w:rPr>
+              <w:t xml:space="preserve"> del cliente / proveedor</w:t>
             </w:r>
           </w:p>
         </w:tc>
@@ -1410,7 +1411,7 @@
                 <w:szCs w:val="16"/>
                 <w:lang w:eastAsia="es-ES"/>
               </w:rPr>
-              <w:t>FIJO</w:t>
+              <w:t>NO</w:t>
             </w:r>
           </w:p>
         </w:tc>
@@ -1424,27 +1425,22 @@
             <w:tcW w:w="925" w:type="dxa"/>
             <w:shd w:val="clear" w:color="auto" w:fill="auto"/>
             <w:noWrap/>
-            <w:hideMark/>
-          </w:tcPr>
-          <w:p>
-            <w:pPr>
-              <w:spacing w:before="0"/>
-              <w:jc w:val="center"/>
-              <w:rPr>
-                <w:rFonts w:cs="Arial"/>
-                <w:color w:val="000000"/>
-                <w:sz w:val="16"/>
-                <w:szCs w:val="16"/>
-              </w:rPr>
-            </w:pPr>
-            <w:r>
-              <w:rPr>
-                <w:rFonts w:cs="Arial"/>
-                <w:color w:val="000000"/>
-                <w:sz w:val="16"/>
-                <w:szCs w:val="16"/>
-              </w:rPr>
-              <w:t>T</w:t>
+          </w:tcPr>
+          <w:p>
+            <w:pPr>
+              <w:spacing w:before="0"/>
+              <w:jc w:val="center"/>
+              <w:rPr>
+                <w:sz w:val="16"/>
+                <w:szCs w:val="16"/>
+              </w:rPr>
+            </w:pPr>
+            <w:r>
+              <w:rPr>
+                <w:sz w:val="16"/>
+                <w:szCs w:val="16"/>
+              </w:rPr>
+              <w:t>J</w:t>
             </w:r>
           </w:p>
         </w:tc>
@@ -1467,16 +1463,18 @@
                 <w:lang w:eastAsia="es-ES"/>
               </w:rPr>
             </w:pPr>
-            <w:r>
-              <w:rPr>
-                <w:rFonts w:eastAsia="Times New Roman" w:cs="Arial"/>
-                <w:color w:val="000000"/>
-                <w:sz w:val="16"/>
-                <w:szCs w:val="16"/>
-                <w:lang w:eastAsia="es-ES"/>
-              </w:rPr>
-              <w:t>cuotaRecargo1</w:t>
-            </w:r>
+            <w:proofErr w:type="spellStart"/>
+            <w:r>
+              <w:rPr>
+                <w:rFonts w:eastAsia="Times New Roman" w:cs="Arial"/>
+                <w:color w:val="000000"/>
+                <w:sz w:val="16"/>
+                <w:szCs w:val="16"/>
+                <w:lang w:eastAsia="es-ES"/>
+              </w:rPr>
+              <w:t>codPostalFactura</w:t>
+            </w:r>
+            <w:proofErr w:type="spellEnd"/>
           </w:p>
         </w:tc>
         <w:tc>
@@ -1498,15 +1496,27 @@
                 <w:lang w:eastAsia="es-ES"/>
               </w:rPr>
             </w:pPr>
-            <w:r>
-              <w:rPr>
-                <w:rFonts w:eastAsia="Times New Roman" w:cs="Arial"/>
-                <w:color w:val="000000"/>
-                <w:sz w:val="16"/>
-                <w:szCs w:val="16"/>
-                <w:lang w:eastAsia="es-ES"/>
-              </w:rPr>
-              <w:t>Cuota de recargo al 5,2%</w:t>
+            <w:proofErr w:type="spellStart"/>
+            <w:r>
+              <w:rPr>
+                <w:rFonts w:eastAsia="Times New Roman" w:cs="Arial"/>
+                <w:color w:val="000000"/>
+                <w:sz w:val="16"/>
+                <w:szCs w:val="16"/>
+                <w:lang w:eastAsia="es-ES"/>
+              </w:rPr>
+              <w:t>Codigo</w:t>
+            </w:r>
+            <w:proofErr w:type="spellEnd"/>
+            <w:r>
+              <w:rPr>
+                <w:rFonts w:eastAsia="Times New Roman" w:cs="Arial"/>
+                <w:color w:val="000000"/>
+                <w:sz w:val="16"/>
+                <w:szCs w:val="16"/>
+                <w:lang w:eastAsia="es-ES"/>
+              </w:rPr>
+              <w:t xml:space="preserve"> postal del cliente / proveedor</w:t>
             </w:r>
           </w:p>
         </w:tc>
@@ -1534,7 +1544,7 @@
                 <w:szCs w:val="16"/>
                 <w:lang w:eastAsia="es-ES"/>
               </w:rPr>
-              <w:t>(5)</w:t>
+              <w:t>NO</w:t>
             </w:r>
           </w:p>
         </w:tc>
@@ -1548,27 +1558,22 @@
             <w:tcW w:w="925" w:type="dxa"/>
             <w:shd w:val="clear" w:color="auto" w:fill="auto"/>
             <w:noWrap/>
-            <w:hideMark/>
-          </w:tcPr>
-          <w:p>
-            <w:pPr>
-              <w:spacing w:before="0"/>
-              <w:jc w:val="center"/>
-              <w:rPr>
-                <w:rFonts w:cs="Arial"/>
-                <w:color w:val="000000"/>
-                <w:sz w:val="16"/>
-                <w:szCs w:val="16"/>
-              </w:rPr>
-            </w:pPr>
-            <w:r>
-              <w:rPr>
-                <w:rFonts w:cs="Arial"/>
-                <w:color w:val="000000"/>
-                <w:sz w:val="16"/>
-                <w:szCs w:val="16"/>
-              </w:rPr>
-              <w:t>U</w:t>
+          </w:tcPr>
+          <w:p>
+            <w:pPr>
+              <w:spacing w:before="0"/>
+              <w:jc w:val="center"/>
+              <w:rPr>
+                <w:sz w:val="16"/>
+                <w:szCs w:val="16"/>
+              </w:rPr>
+            </w:pPr>
+            <w:r>
+              <w:rPr>
+                <w:sz w:val="16"/>
+                <w:szCs w:val="16"/>
+              </w:rPr>
+              <w:t>K</w:t>
             </w:r>
           </w:p>
         </w:tc>
@@ -1591,16 +1596,18 @@
                 <w:lang w:eastAsia="es-ES"/>
               </w:rPr>
             </w:pPr>
-            <w:r>
-              <w:rPr>
-                <w:rFonts w:eastAsia="Times New Roman" w:cs="Arial"/>
-                <w:color w:val="000000"/>
-                <w:sz w:val="16"/>
-                <w:szCs w:val="16"/>
-                <w:lang w:eastAsia="es-ES"/>
-              </w:rPr>
-              <w:t>baseFactura2</w:t>
-            </w:r>
+            <w:proofErr w:type="spellStart"/>
+            <w:r>
+              <w:rPr>
+                <w:rFonts w:eastAsia="Times New Roman" w:cs="Arial"/>
+                <w:color w:val="000000"/>
+                <w:sz w:val="16"/>
+                <w:szCs w:val="16"/>
+                <w:lang w:eastAsia="es-ES"/>
+              </w:rPr>
+              <w:t>paisFactura</w:t>
+            </w:r>
+            <w:proofErr w:type="spellEnd"/>
           </w:p>
         </w:tc>
         <w:tc>
@@ -1622,15 +1629,27 @@
                 <w:lang w:eastAsia="es-ES"/>
               </w:rPr>
             </w:pPr>
-            <w:r>
-              <w:rPr>
-                <w:rFonts w:eastAsia="Times New Roman" w:cs="Arial"/>
-                <w:color w:val="000000"/>
-                <w:sz w:val="16"/>
-                <w:szCs w:val="16"/>
-                <w:lang w:eastAsia="es-ES"/>
-              </w:rPr>
-              <w:t xml:space="preserve">Base al 10% </w:t>
+            <w:proofErr w:type="spellStart"/>
+            <w:r>
+              <w:rPr>
+                <w:rFonts w:eastAsia="Times New Roman" w:cs="Arial"/>
+                <w:color w:val="000000"/>
+                <w:sz w:val="16"/>
+                <w:szCs w:val="16"/>
+                <w:lang w:eastAsia="es-ES"/>
+              </w:rPr>
+              <w:t>Pais</w:t>
+            </w:r>
+            <w:proofErr w:type="spellEnd"/>
+            <w:r>
+              <w:rPr>
+                <w:rFonts w:eastAsia="Times New Roman" w:cs="Arial"/>
+                <w:color w:val="000000"/>
+                <w:sz w:val="16"/>
+                <w:szCs w:val="16"/>
+                <w:lang w:eastAsia="es-ES"/>
+              </w:rPr>
+              <w:t xml:space="preserve"> del cliente / proveedor (con dos dígitos); si no se incluye en la configuración de columnas se pondrá por defecto ‘ES’</w:t>
             </w:r>
           </w:p>
         </w:tc>
@@ -1658,7 +1677,7 @@
                 <w:szCs w:val="16"/>
                 <w:lang w:eastAsia="es-ES"/>
               </w:rPr>
-              <w:t>(3)</w:t>
+              <w:t>NO</w:t>
             </w:r>
           </w:p>
         </w:tc>
@@ -1672,27 +1691,22 @@
             <w:tcW w:w="925" w:type="dxa"/>
             <w:shd w:val="clear" w:color="auto" w:fill="auto"/>
             <w:noWrap/>
-            <w:hideMark/>
-          </w:tcPr>
-          <w:p>
-            <w:pPr>
-              <w:spacing w:before="0"/>
-              <w:jc w:val="center"/>
-              <w:rPr>
-                <w:rFonts w:cs="Arial"/>
-                <w:color w:val="000000"/>
-                <w:sz w:val="16"/>
-                <w:szCs w:val="16"/>
-              </w:rPr>
-            </w:pPr>
-            <w:r>
-              <w:rPr>
-                <w:rFonts w:cs="Arial"/>
-                <w:color w:val="000000"/>
-                <w:sz w:val="16"/>
-                <w:szCs w:val="16"/>
-              </w:rPr>
-              <w:t>V</w:t>
+          </w:tcPr>
+          <w:p>
+            <w:pPr>
+              <w:spacing w:before="0"/>
+              <w:jc w:val="center"/>
+              <w:rPr>
+                <w:sz w:val="16"/>
+                <w:szCs w:val="16"/>
+              </w:rPr>
+            </w:pPr>
+            <w:r>
+              <w:rPr>
+                <w:sz w:val="16"/>
+                <w:szCs w:val="16"/>
+              </w:rPr>
+              <w:t>L</w:t>
             </w:r>
           </w:p>
         </w:tc>
@@ -1715,16 +1729,18 @@
                 <w:lang w:eastAsia="es-ES"/>
               </w:rPr>
             </w:pPr>
-            <w:r>
-              <w:rPr>
-                <w:rFonts w:eastAsia="Times New Roman" w:cs="Arial"/>
-                <w:color w:val="000000"/>
-                <w:sz w:val="16"/>
-                <w:szCs w:val="16"/>
-                <w:lang w:eastAsia="es-ES"/>
-              </w:rPr>
-              <w:t>porcentajeIva2</w:t>
-            </w:r>
+            <w:proofErr w:type="spellStart"/>
+            <w:r>
+              <w:rPr>
+                <w:rFonts w:eastAsia="Times New Roman" w:cs="Arial"/>
+                <w:color w:val="000000"/>
+                <w:sz w:val="16"/>
+                <w:szCs w:val="16"/>
+                <w:lang w:eastAsia="es-ES"/>
+              </w:rPr>
+              <w:t>cuentaContable</w:t>
+            </w:r>
+            <w:proofErr w:type="spellEnd"/>
           </w:p>
         </w:tc>
         <w:tc>
@@ -1754,7 +1770,7 @@
                 <w:szCs w:val="16"/>
                 <w:lang w:eastAsia="es-ES"/>
               </w:rPr>
-              <w:t>Porcentaje del 10% (fijo)</w:t>
+              <w:t>Cuenta del cliente / proveedor</w:t>
             </w:r>
           </w:p>
         </w:tc>
@@ -1782,7 +1798,7 @@
                 <w:szCs w:val="16"/>
                 <w:lang w:eastAsia="es-ES"/>
               </w:rPr>
-              <w:t>FIJO</w:t>
+              <w:t>NO</w:t>
             </w:r>
           </w:p>
         </w:tc>
@@ -1796,27 +1812,22 @@
             <w:tcW w:w="925" w:type="dxa"/>
             <w:shd w:val="clear" w:color="auto" w:fill="auto"/>
             <w:noWrap/>
-            <w:hideMark/>
-          </w:tcPr>
-          <w:p>
-            <w:pPr>
-              <w:spacing w:before="0"/>
-              <w:jc w:val="center"/>
-              <w:rPr>
-                <w:rFonts w:cs="Arial"/>
-                <w:color w:val="000000"/>
-                <w:sz w:val="16"/>
-                <w:szCs w:val="16"/>
-              </w:rPr>
-            </w:pPr>
-            <w:r>
-              <w:rPr>
-                <w:rFonts w:cs="Arial"/>
-                <w:color w:val="000000"/>
-                <w:sz w:val="16"/>
-                <w:szCs w:val="16"/>
-              </w:rPr>
-              <w:t>W</w:t>
+          </w:tcPr>
+          <w:p>
+            <w:pPr>
+              <w:spacing w:before="0"/>
+              <w:jc w:val="center"/>
+              <w:rPr>
+                <w:sz w:val="16"/>
+                <w:szCs w:val="16"/>
+              </w:rPr>
+            </w:pPr>
+            <w:r>
+              <w:rPr>
+                <w:sz w:val="16"/>
+                <w:szCs w:val="16"/>
+              </w:rPr>
+              <w:t>M</w:t>
             </w:r>
           </w:p>
         </w:tc>
@@ -1839,16 +1850,18 @@
                 <w:lang w:eastAsia="es-ES"/>
               </w:rPr>
             </w:pPr>
-            <w:r>
-              <w:rPr>
-                <w:rFonts w:eastAsia="Times New Roman" w:cs="Arial"/>
-                <w:color w:val="000000"/>
-                <w:sz w:val="16"/>
-                <w:szCs w:val="16"/>
-                <w:lang w:eastAsia="es-ES"/>
-              </w:rPr>
-              <w:t>cuotaIva2</w:t>
-            </w:r>
+            <w:proofErr w:type="spellStart"/>
+            <w:r>
+              <w:rPr>
+                <w:rFonts w:eastAsia="Times New Roman" w:cs="Arial"/>
+                <w:color w:val="000000"/>
+                <w:sz w:val="16"/>
+                <w:szCs w:val="16"/>
+                <w:lang w:eastAsia="es-ES"/>
+              </w:rPr>
+              <w:t>cuentaContrapartida</w:t>
+            </w:r>
+            <w:proofErr w:type="spellEnd"/>
           </w:p>
         </w:tc>
         <w:tc>
@@ -1878,7 +1891,7 @@
                 <w:szCs w:val="16"/>
                 <w:lang w:eastAsia="es-ES"/>
               </w:rPr>
-              <w:t>Cuota de IVA al 10%</w:t>
+              <w:t>Cuenta del ingreso / gasto</w:t>
             </w:r>
           </w:p>
         </w:tc>
@@ -1906,7 +1919,7 @@
                 <w:szCs w:val="16"/>
                 <w:lang w:eastAsia="es-ES"/>
               </w:rPr>
-              <w:t>(4)</w:t>
+              <w:t>NO</w:t>
             </w:r>
           </w:p>
         </w:tc>
@@ -1920,27 +1933,22 @@
             <w:tcW w:w="925" w:type="dxa"/>
             <w:shd w:val="clear" w:color="auto" w:fill="auto"/>
             <w:noWrap/>
-            <w:hideMark/>
-          </w:tcPr>
-          <w:p>
-            <w:pPr>
-              <w:spacing w:before="0"/>
-              <w:jc w:val="center"/>
-              <w:rPr>
-                <w:rFonts w:cs="Arial"/>
-                <w:color w:val="000000"/>
-                <w:sz w:val="16"/>
-                <w:szCs w:val="16"/>
-              </w:rPr>
-            </w:pPr>
-            <w:r>
-              <w:rPr>
-                <w:rFonts w:cs="Arial"/>
-                <w:color w:val="000000"/>
-                <w:sz w:val="16"/>
-                <w:szCs w:val="16"/>
-              </w:rPr>
-              <w:t>X</w:t>
+          </w:tcPr>
+          <w:p>
+            <w:pPr>
+              <w:spacing w:before="0"/>
+              <w:jc w:val="center"/>
+              <w:rPr>
+                <w:sz w:val="16"/>
+                <w:szCs w:val="16"/>
+              </w:rPr>
+            </w:pPr>
+            <w:r>
+              <w:rPr>
+                <w:sz w:val="16"/>
+                <w:szCs w:val="16"/>
+              </w:rPr>
+              <w:t>N</w:t>
             </w:r>
           </w:p>
         </w:tc>
@@ -1963,16 +1971,18 @@
                 <w:lang w:eastAsia="es-ES"/>
               </w:rPr>
             </w:pPr>
-            <w:r>
-              <w:rPr>
-                <w:rFonts w:eastAsia="Times New Roman" w:cs="Arial"/>
-                <w:color w:val="000000"/>
-                <w:sz w:val="16"/>
-                <w:szCs w:val="16"/>
-                <w:lang w:eastAsia="es-ES"/>
-              </w:rPr>
-              <w:t>porcentajeRecargo2</w:t>
-            </w:r>
+            <w:proofErr w:type="spellStart"/>
+            <w:r>
+              <w:rPr>
+                <w:rFonts w:eastAsia="Times New Roman" w:cs="Arial"/>
+                <w:color w:val="000000"/>
+                <w:sz w:val="16"/>
+                <w:szCs w:val="16"/>
+                <w:lang w:eastAsia="es-ES"/>
+              </w:rPr>
+              <w:t>codigoConcepto</w:t>
+            </w:r>
+            <w:proofErr w:type="spellEnd"/>
           </w:p>
         </w:tc>
         <w:tc>
@@ -2002,7 +2012,7 @@
                 <w:szCs w:val="16"/>
                 <w:lang w:eastAsia="es-ES"/>
               </w:rPr>
-              <w:t>Porcentaje de recargo al 1,4% (fijo)</w:t>
+              <w:t>Concepto contable</w:t>
             </w:r>
           </w:p>
         </w:tc>
@@ -2030,7 +2040,7 @@
                 <w:szCs w:val="16"/>
                 <w:lang w:eastAsia="es-ES"/>
               </w:rPr>
-              <w:t>FIJO</w:t>
+              <w:t>NO</w:t>
             </w:r>
           </w:p>
         </w:tc>
@@ -2044,27 +2054,22 @@
             <w:tcW w:w="925" w:type="dxa"/>
             <w:shd w:val="clear" w:color="auto" w:fill="auto"/>
             <w:noWrap/>
-            <w:hideMark/>
-          </w:tcPr>
-          <w:p>
-            <w:pPr>
-              <w:spacing w:before="0"/>
-              <w:jc w:val="center"/>
-              <w:rPr>
-                <w:rFonts w:cs="Arial"/>
-                <w:color w:val="000000"/>
-                <w:sz w:val="16"/>
-                <w:szCs w:val="16"/>
-              </w:rPr>
-            </w:pPr>
-            <w:r>
-              <w:rPr>
-                <w:rFonts w:cs="Arial"/>
-                <w:color w:val="000000"/>
-                <w:sz w:val="16"/>
-                <w:szCs w:val="16"/>
-              </w:rPr>
-              <w:t>Y</w:t>
+          </w:tcPr>
+          <w:p>
+            <w:pPr>
+              <w:spacing w:before="0"/>
+              <w:jc w:val="center"/>
+              <w:rPr>
+                <w:sz w:val="16"/>
+                <w:szCs w:val="16"/>
+              </w:rPr>
+            </w:pPr>
+            <w:r>
+              <w:rPr>
+                <w:sz w:val="16"/>
+                <w:szCs w:val="16"/>
+              </w:rPr>
+              <w:t>O</w:t>
             </w:r>
           </w:p>
         </w:tc>
@@ -2087,16 +2092,18 @@
                 <w:lang w:eastAsia="es-ES"/>
               </w:rPr>
             </w:pPr>
-            <w:r>
-              <w:rPr>
-                <w:rFonts w:eastAsia="Times New Roman" w:cs="Arial"/>
-                <w:color w:val="000000"/>
-                <w:sz w:val="16"/>
-                <w:szCs w:val="16"/>
-                <w:lang w:eastAsia="es-ES"/>
-              </w:rPr>
-              <w:t>cuotaRecargo2</w:t>
-            </w:r>
+            <w:proofErr w:type="spellStart"/>
+            <w:r>
+              <w:rPr>
+                <w:rFonts w:eastAsia="Times New Roman" w:cs="Arial"/>
+                <w:color w:val="000000"/>
+                <w:sz w:val="16"/>
+                <w:szCs w:val="16"/>
+                <w:lang w:eastAsia="es-ES"/>
+              </w:rPr>
+              <w:t>facturaDeducible</w:t>
+            </w:r>
+            <w:proofErr w:type="spellEnd"/>
           </w:p>
         </w:tc>
         <w:tc>
@@ -2126,7 +2133,7 @@
                 <w:szCs w:val="16"/>
                 <w:lang w:eastAsia="es-ES"/>
               </w:rPr>
-              <w:t>Cuota de recargo al 1,4%</w:t>
+              <w:t>Si el IVA es deducible (valores 'S' o 'N'); si no se incluye en la configuración de columnas se pondrá por defecto ‘S’</w:t>
             </w:r>
           </w:p>
         </w:tc>
@@ -2154,7 +2161,7 @@
                 <w:szCs w:val="16"/>
                 <w:lang w:eastAsia="es-ES"/>
               </w:rPr>
-              <w:t>(5)</w:t>
+              <w:t>NO</w:t>
             </w:r>
           </w:p>
         </w:tc>
@@ -2175,20 +2182,16 @@
               <w:spacing w:before="0"/>
               <w:jc w:val="center"/>
               <w:rPr>
-                <w:rFonts w:cs="Arial"/>
-                <w:color w:val="000000"/>
-                <w:sz w:val="16"/>
-                <w:szCs w:val="16"/>
-              </w:rPr>
-            </w:pPr>
-            <w:r>
-              <w:rPr>
-                <w:rFonts w:cs="Arial"/>
-                <w:color w:val="000000"/>
-                <w:sz w:val="16"/>
-                <w:szCs w:val="16"/>
-              </w:rPr>
-              <w:t>Z</w:t>
+                <w:sz w:val="16"/>
+                <w:szCs w:val="16"/>
+              </w:rPr>
+            </w:pPr>
+            <w:r>
+              <w:rPr>
+                <w:sz w:val="16"/>
+                <w:szCs w:val="16"/>
+              </w:rPr>
+              <w:t>P</w:t>
             </w:r>
           </w:p>
         </w:tc>
@@ -2219,7 +2222,7 @@
                 <w:szCs w:val="16"/>
                 <w:lang w:eastAsia="es-ES"/>
               </w:rPr>
-              <w:t>baseFactura3</w:t>
+              <w:t>baseFactura1</w:t>
             </w:r>
           </w:p>
         </w:tc>
@@ -2250,7 +2253,7 @@
                 <w:szCs w:val="16"/>
                 <w:lang w:eastAsia="es-ES"/>
               </w:rPr>
-              <w:t>Base al 4%</w:t>
+              <w:t>Base al 21%</w:t>
             </w:r>
           </w:p>
         </w:tc>
@@ -2278,7 +2281,7 @@
                 <w:szCs w:val="16"/>
                 <w:lang w:eastAsia="es-ES"/>
               </w:rPr>
-              <w:t>(3)</w:t>
+              <w:t>Nota 3</w:t>
             </w:r>
           </w:p>
         </w:tc>
@@ -2299,20 +2302,16 @@
               <w:spacing w:before="0"/>
               <w:jc w:val="center"/>
               <w:rPr>
-                <w:rFonts w:cs="Arial"/>
-                <w:color w:val="000000"/>
-                <w:sz w:val="16"/>
-                <w:szCs w:val="16"/>
-              </w:rPr>
-            </w:pPr>
-            <w:r>
-              <w:rPr>
-                <w:rFonts w:cs="Arial"/>
-                <w:color w:val="000000"/>
-                <w:sz w:val="16"/>
-                <w:szCs w:val="16"/>
-              </w:rPr>
-              <w:t>AA</w:t>
+                <w:sz w:val="16"/>
+                <w:szCs w:val="16"/>
+              </w:rPr>
+            </w:pPr>
+            <w:r>
+              <w:rPr>
+                <w:sz w:val="16"/>
+                <w:szCs w:val="16"/>
+              </w:rPr>
+              <w:t>Q</w:t>
             </w:r>
           </w:p>
         </w:tc>
@@ -2343,7 +2342,7 @@
                 <w:szCs w:val="16"/>
                 <w:lang w:eastAsia="es-ES"/>
               </w:rPr>
-              <w:t>porcentajeIva3</w:t>
+              <w:t>porcentajeIva1</w:t>
             </w:r>
           </w:p>
         </w:tc>
@@ -2374,7 +2373,7 @@
                 <w:szCs w:val="16"/>
                 <w:lang w:eastAsia="es-ES"/>
               </w:rPr>
-              <w:t>Porcentaje del 4% (fijo)</w:t>
+              <w:t>Porcentaje del 21% (fijo)</w:t>
             </w:r>
           </w:p>
         </w:tc>
@@ -2423,20 +2422,16 @@
               <w:spacing w:before="0"/>
               <w:jc w:val="center"/>
               <w:rPr>
-                <w:rFonts w:cs="Arial"/>
-                <w:color w:val="000000"/>
-                <w:sz w:val="16"/>
-                <w:szCs w:val="16"/>
-              </w:rPr>
-            </w:pPr>
-            <w:r>
-              <w:rPr>
-                <w:rFonts w:cs="Arial"/>
-                <w:color w:val="000000"/>
-                <w:sz w:val="16"/>
-                <w:szCs w:val="16"/>
-              </w:rPr>
-              <w:t>AB</w:t>
+                <w:sz w:val="16"/>
+                <w:szCs w:val="16"/>
+              </w:rPr>
+            </w:pPr>
+            <w:r>
+              <w:rPr>
+                <w:sz w:val="16"/>
+                <w:szCs w:val="16"/>
+              </w:rPr>
+              <w:t>R</w:t>
             </w:r>
           </w:p>
         </w:tc>
@@ -2467,7 +2462,7 @@
                 <w:szCs w:val="16"/>
                 <w:lang w:eastAsia="es-ES"/>
               </w:rPr>
-              <w:t>cuotaIva3</w:t>
+              <w:t>cuotaIva1</w:t>
             </w:r>
           </w:p>
         </w:tc>
@@ -2498,7 +2493,7 @@
                 <w:szCs w:val="16"/>
                 <w:lang w:eastAsia="es-ES"/>
               </w:rPr>
-              <w:t>Cuota de IVA al 4%</w:t>
+              <w:t>Cuota de IVA al 21%</w:t>
             </w:r>
           </w:p>
         </w:tc>
@@ -2526,7 +2521,7 @@
                 <w:szCs w:val="16"/>
                 <w:lang w:eastAsia="es-ES"/>
               </w:rPr>
-              <w:t>(4)</w:t>
+              <w:t>Nota 4</w:t>
             </w:r>
           </w:p>
         </w:tc>
@@ -2547,20 +2542,16 @@
               <w:spacing w:before="0"/>
               <w:jc w:val="center"/>
               <w:rPr>
-                <w:rFonts w:cs="Arial"/>
-                <w:color w:val="000000"/>
-                <w:sz w:val="16"/>
-                <w:szCs w:val="16"/>
-              </w:rPr>
-            </w:pPr>
-            <w:r>
-              <w:rPr>
-                <w:rFonts w:cs="Arial"/>
-                <w:color w:val="000000"/>
-                <w:sz w:val="16"/>
-                <w:szCs w:val="16"/>
-              </w:rPr>
-              <w:t>AC</w:t>
+                <w:sz w:val="16"/>
+                <w:szCs w:val="16"/>
+              </w:rPr>
+            </w:pPr>
+            <w:r>
+              <w:rPr>
+                <w:sz w:val="16"/>
+                <w:szCs w:val="16"/>
+              </w:rPr>
+              <w:t>S</w:t>
             </w:r>
           </w:p>
         </w:tc>
@@ -2591,7 +2582,7 @@
                 <w:szCs w:val="16"/>
                 <w:lang w:eastAsia="es-ES"/>
               </w:rPr>
-              <w:t>porcentajeRecargo3</w:t>
+              <w:t>porcentajeRecargo1</w:t>
             </w:r>
           </w:p>
         </w:tc>
@@ -2622,7 +2613,7 @@
                 <w:szCs w:val="16"/>
                 <w:lang w:eastAsia="es-ES"/>
               </w:rPr>
-              <w:t>Porcentaje de recargo al 0,5% (fijo)</w:t>
+              <w:t>Porcentaje de recargo al 5.2% (fijo)</w:t>
             </w:r>
           </w:p>
         </w:tc>
@@ -2671,20 +2662,16 @@
               <w:spacing w:before="0"/>
               <w:jc w:val="center"/>
               <w:rPr>
-                <w:rFonts w:cs="Arial"/>
-                <w:color w:val="000000"/>
-                <w:sz w:val="16"/>
-                <w:szCs w:val="16"/>
-              </w:rPr>
-            </w:pPr>
-            <w:r>
-              <w:rPr>
-                <w:rFonts w:cs="Arial"/>
-                <w:color w:val="000000"/>
-                <w:sz w:val="16"/>
-                <w:szCs w:val="16"/>
-              </w:rPr>
-              <w:t>AD</w:t>
+                <w:sz w:val="16"/>
+                <w:szCs w:val="16"/>
+              </w:rPr>
+            </w:pPr>
+            <w:r>
+              <w:rPr>
+                <w:sz w:val="16"/>
+                <w:szCs w:val="16"/>
+              </w:rPr>
+              <w:t>T</w:t>
             </w:r>
           </w:p>
         </w:tc>
@@ -2715,7 +2702,7 @@
                 <w:szCs w:val="16"/>
                 <w:lang w:eastAsia="es-ES"/>
               </w:rPr>
-              <w:t>cuotaRecargo3</w:t>
+              <w:t>cuotaRecargo1</w:t>
             </w:r>
           </w:p>
         </w:tc>
@@ -2746,7 +2733,7 @@
                 <w:szCs w:val="16"/>
                 <w:lang w:eastAsia="es-ES"/>
               </w:rPr>
-              <w:t>Cuota de recargo al 0,5%</w:t>
+              <w:t>Cuota de recargo al 5,2%</w:t>
             </w:r>
           </w:p>
         </w:tc>
@@ -2774,7 +2761,7 @@
                 <w:szCs w:val="16"/>
                 <w:lang w:eastAsia="es-ES"/>
               </w:rPr>
-              <w:t>(5)</w:t>
+              <w:t>Nota 5</w:t>
             </w:r>
           </w:p>
         </w:tc>
@@ -2788,26 +2775,23 @@
             <w:tcW w:w="925" w:type="dxa"/>
             <w:shd w:val="clear" w:color="auto" w:fill="auto"/>
             <w:noWrap/>
-          </w:tcPr>
-          <w:p>
-            <w:pPr>
-              <w:spacing w:before="0"/>
-              <w:jc w:val="center"/>
-              <w:rPr>
-                <w:rFonts w:cs="Arial"/>
-                <w:color w:val="000000"/>
-                <w:sz w:val="16"/>
-                <w:szCs w:val="16"/>
-              </w:rPr>
-            </w:pPr>
-            <w:r>
-              <w:rPr>
-                <w:rFonts w:cs="Arial"/>
-                <w:color w:val="000000"/>
-                <w:sz w:val="16"/>
-                <w:szCs w:val="16"/>
-              </w:rPr>
-              <w:t>AE</w:t>
+            <w:hideMark/>
+          </w:tcPr>
+          <w:p>
+            <w:pPr>
+              <w:spacing w:before="0"/>
+              <w:jc w:val="center"/>
+              <w:rPr>
+                <w:sz w:val="16"/>
+                <w:szCs w:val="16"/>
+              </w:rPr>
+            </w:pPr>
+            <w:r>
+              <w:rPr>
+                <w:sz w:val="16"/>
+                <w:szCs w:val="16"/>
+              </w:rPr>
+              <w:t>U</w:t>
             </w:r>
           </w:p>
         </w:tc>
@@ -2838,7 +2822,7 @@
                 <w:szCs w:val="16"/>
                 <w:lang w:eastAsia="es-ES"/>
               </w:rPr>
-              <w:t>baseFactura4</w:t>
+              <w:t>baseFactura2</w:t>
             </w:r>
           </w:p>
         </w:tc>
@@ -2869,7 +2853,7 @@
                 <w:szCs w:val="16"/>
                 <w:lang w:eastAsia="es-ES"/>
               </w:rPr>
-              <w:t>Base al 0% (exenta)</w:t>
+              <w:t xml:space="preserve">Base al 10% </w:t>
             </w:r>
           </w:p>
         </w:tc>
@@ -2897,7 +2881,7 @@
                 <w:szCs w:val="16"/>
                 <w:lang w:eastAsia="es-ES"/>
               </w:rPr>
-              <w:t>(3)</w:t>
+              <w:t>Nota 3</w:t>
             </w:r>
           </w:p>
         </w:tc>
@@ -2911,26 +2895,23 @@
             <w:tcW w:w="925" w:type="dxa"/>
             <w:shd w:val="clear" w:color="auto" w:fill="auto"/>
             <w:noWrap/>
-          </w:tcPr>
-          <w:p>
-            <w:pPr>
-              <w:spacing w:before="0"/>
-              <w:jc w:val="center"/>
-              <w:rPr>
-                <w:rFonts w:cs="Arial"/>
-                <w:color w:val="000000"/>
-                <w:sz w:val="16"/>
-                <w:szCs w:val="16"/>
-              </w:rPr>
-            </w:pPr>
-            <w:r>
-              <w:rPr>
-                <w:rFonts w:cs="Arial"/>
-                <w:color w:val="000000"/>
-                <w:sz w:val="16"/>
-                <w:szCs w:val="16"/>
-              </w:rPr>
-              <w:t>AF</w:t>
+            <w:hideMark/>
+          </w:tcPr>
+          <w:p>
+            <w:pPr>
+              <w:spacing w:before="0"/>
+              <w:jc w:val="center"/>
+              <w:rPr>
+                <w:sz w:val="16"/>
+                <w:szCs w:val="16"/>
+              </w:rPr>
+            </w:pPr>
+            <w:r>
+              <w:rPr>
+                <w:sz w:val="16"/>
+                <w:szCs w:val="16"/>
+              </w:rPr>
+              <w:t>V</w:t>
             </w:r>
           </w:p>
         </w:tc>
@@ -2961,7 +2942,7 @@
                 <w:szCs w:val="16"/>
                 <w:lang w:eastAsia="es-ES"/>
               </w:rPr>
-              <w:t>porcentajeIva4</w:t>
+              <w:t>porcentajeIva2</w:t>
             </w:r>
           </w:p>
         </w:tc>
@@ -2992,7 +2973,7 @@
                 <w:szCs w:val="16"/>
                 <w:lang w:eastAsia="es-ES"/>
               </w:rPr>
-              <w:t>Porcentaje del 0% (fijo)</w:t>
+              <w:t>Porcentaje del 10% (fijo)</w:t>
             </w:r>
           </w:p>
         </w:tc>
@@ -3034,27 +3015,26 @@
             <w:tcW w:w="925" w:type="dxa"/>
             <w:shd w:val="clear" w:color="auto" w:fill="auto"/>
             <w:noWrap/>
-          </w:tcPr>
-          <w:p>
-            <w:pPr>
-              <w:spacing w:before="0"/>
-              <w:jc w:val="center"/>
-              <w:rPr>
-                <w:rFonts w:cs="Arial"/>
-                <w:color w:val="000000"/>
-                <w:sz w:val="16"/>
-                <w:szCs w:val="16"/>
-              </w:rPr>
-            </w:pPr>
-            <w:r>
-              <w:rPr>
-                <w:rFonts w:cs="Arial"/>
-                <w:color w:val="000000"/>
-                <w:sz w:val="16"/>
-                <w:szCs w:val="16"/>
-              </w:rPr>
-              <w:t>AG</w:t>
-            </w:r>
+            <w:hideMark/>
+          </w:tcPr>
+          <w:p>
+            <w:pPr>
+              <w:spacing w:before="0"/>
+              <w:jc w:val="center"/>
+              <w:rPr>
+                <w:sz w:val="16"/>
+                <w:szCs w:val="16"/>
+              </w:rPr>
+            </w:pPr>
+            <w:r>
+              <w:rPr>
+                <w:sz w:val="16"/>
+                <w:szCs w:val="16"/>
+              </w:rPr>
+              <w:t>W</w:t>
+            </w:r>
+            <w:bookmarkStart w:id="0" w:name="_GoBack"/>
+            <w:bookmarkEnd w:id="0"/>
           </w:p>
         </w:tc>
         <w:tc>
@@ -3084,7 +3064,7 @@
                 <w:szCs w:val="16"/>
                 <w:lang w:eastAsia="es-ES"/>
               </w:rPr>
-              <w:t>cuotaIva4</w:t>
+              <w:t>cuotaIva2</w:t>
             </w:r>
           </w:p>
         </w:tc>
@@ -3115,7 +3095,7 @@
                 <w:szCs w:val="16"/>
                 <w:lang w:eastAsia="es-ES"/>
               </w:rPr>
-              <w:t>Cuota de IVA al 0% (siempre será cero)</w:t>
+              <w:t>Cuota de IVA al 10%</w:t>
             </w:r>
           </w:p>
         </w:tc>
@@ -3143,7 +3123,7 @@
                 <w:szCs w:val="16"/>
                 <w:lang w:eastAsia="es-ES"/>
               </w:rPr>
-              <w:t>FIJO</w:t>
+              <w:t>Nota 4</w:t>
             </w:r>
           </w:p>
         </w:tc>
@@ -3157,26 +3137,23 @@
             <w:tcW w:w="925" w:type="dxa"/>
             <w:shd w:val="clear" w:color="auto" w:fill="auto"/>
             <w:noWrap/>
-          </w:tcPr>
-          <w:p>
-            <w:pPr>
-              <w:spacing w:before="0"/>
-              <w:jc w:val="center"/>
-              <w:rPr>
-                <w:rFonts w:cs="Arial"/>
-                <w:color w:val="000000"/>
-                <w:sz w:val="16"/>
-                <w:szCs w:val="16"/>
-              </w:rPr>
-            </w:pPr>
-            <w:r>
-              <w:rPr>
-                <w:rFonts w:cs="Arial"/>
-                <w:color w:val="000000"/>
-                <w:sz w:val="16"/>
-                <w:szCs w:val="16"/>
-              </w:rPr>
-              <w:t>AH</w:t>
+            <w:hideMark/>
+          </w:tcPr>
+          <w:p>
+            <w:pPr>
+              <w:spacing w:before="0"/>
+              <w:jc w:val="center"/>
+              <w:rPr>
+                <w:sz w:val="16"/>
+                <w:szCs w:val="16"/>
+              </w:rPr>
+            </w:pPr>
+            <w:r>
+              <w:rPr>
+                <w:sz w:val="16"/>
+                <w:szCs w:val="16"/>
+              </w:rPr>
+              <w:t>X</w:t>
             </w:r>
           </w:p>
         </w:tc>
@@ -3207,7 +3184,7 @@
                 <w:szCs w:val="16"/>
                 <w:lang w:eastAsia="es-ES"/>
               </w:rPr>
-              <w:t>porcentajeRecargo4</w:t>
+              <w:t>porcentajeRecargo2</w:t>
             </w:r>
           </w:p>
         </w:tc>
@@ -3238,7 +3215,7 @@
                 <w:szCs w:val="16"/>
                 <w:lang w:eastAsia="es-ES"/>
               </w:rPr>
-              <w:t>Porcentaje de recargo al 0% (fijo)</w:t>
+              <w:t>Porcentaje de recargo al 1,4% (fijo)</w:t>
             </w:r>
           </w:p>
         </w:tc>
@@ -3280,26 +3257,23 @@
             <w:tcW w:w="925" w:type="dxa"/>
             <w:shd w:val="clear" w:color="auto" w:fill="auto"/>
             <w:noWrap/>
-          </w:tcPr>
-          <w:p>
-            <w:pPr>
-              <w:spacing w:before="0"/>
-              <w:jc w:val="center"/>
-              <w:rPr>
-                <w:rFonts w:cs="Arial"/>
-                <w:color w:val="000000"/>
-                <w:sz w:val="16"/>
-                <w:szCs w:val="16"/>
-              </w:rPr>
-            </w:pPr>
-            <w:r>
-              <w:rPr>
-                <w:rFonts w:cs="Arial"/>
-                <w:color w:val="000000"/>
-                <w:sz w:val="16"/>
-                <w:szCs w:val="16"/>
-              </w:rPr>
-              <w:t>AI</w:t>
+            <w:hideMark/>
+          </w:tcPr>
+          <w:p>
+            <w:pPr>
+              <w:spacing w:before="0"/>
+              <w:jc w:val="center"/>
+              <w:rPr>
+                <w:sz w:val="16"/>
+                <w:szCs w:val="16"/>
+              </w:rPr>
+            </w:pPr>
+            <w:r>
+              <w:rPr>
+                <w:sz w:val="16"/>
+                <w:szCs w:val="16"/>
+              </w:rPr>
+              <w:t>Y</w:t>
             </w:r>
           </w:p>
         </w:tc>
@@ -3330,7 +3304,7 @@
                 <w:szCs w:val="16"/>
                 <w:lang w:eastAsia="es-ES"/>
               </w:rPr>
-              <w:t>cuotaRecargo4</w:t>
+              <w:t>cuotaRecargo2</w:t>
             </w:r>
           </w:p>
         </w:tc>
@@ -3361,7 +3335,7 @@
                 <w:szCs w:val="16"/>
                 <w:lang w:eastAsia="es-ES"/>
               </w:rPr>
-              <w:t>Cuota de recargo al 0% (siempre será cero)</w:t>
+              <w:t>Cuota de recargo al 1,4%</w:t>
             </w:r>
           </w:p>
         </w:tc>
@@ -3389,7 +3363,7 @@
                 <w:szCs w:val="16"/>
                 <w:lang w:eastAsia="es-ES"/>
               </w:rPr>
-              <w:t>FIJO</w:t>
+              <w:t>Nota 5</w:t>
             </w:r>
           </w:p>
         </w:tc>
@@ -3410,20 +3384,16 @@
               <w:spacing w:before="0"/>
               <w:jc w:val="center"/>
               <w:rPr>
-                <w:rFonts w:cs="Arial"/>
-                <w:color w:val="000000"/>
-                <w:sz w:val="16"/>
-                <w:szCs w:val="16"/>
-              </w:rPr>
-            </w:pPr>
-            <w:r>
-              <w:rPr>
-                <w:rFonts w:cs="Arial"/>
-                <w:color w:val="000000"/>
-                <w:sz w:val="16"/>
-                <w:szCs w:val="16"/>
-              </w:rPr>
-              <w:t>I</w:t>
+                <w:sz w:val="16"/>
+                <w:szCs w:val="16"/>
+              </w:rPr>
+            </w:pPr>
+            <w:r>
+              <w:rPr>
+                <w:sz w:val="16"/>
+                <w:szCs w:val="16"/>
+              </w:rPr>
+              <w:t>Z</w:t>
             </w:r>
           </w:p>
         </w:tc>
@@ -3446,18 +3416,16 @@
                 <w:lang w:eastAsia="es-ES"/>
               </w:rPr>
             </w:pPr>
-            <w:proofErr w:type="spellStart"/>
-            <w:r>
-              <w:rPr>
-                <w:rFonts w:eastAsia="Times New Roman" w:cs="Arial"/>
-                <w:color w:val="000000"/>
-                <w:sz w:val="16"/>
-                <w:szCs w:val="16"/>
-                <w:lang w:eastAsia="es-ES"/>
-              </w:rPr>
-              <w:t>referenciaFactura</w:t>
-            </w:r>
-            <w:proofErr w:type="spellEnd"/>
+            <w:r>
+              <w:rPr>
+                <w:rFonts w:eastAsia="Times New Roman" w:cs="Arial"/>
+                <w:color w:val="000000"/>
+                <w:sz w:val="16"/>
+                <w:szCs w:val="16"/>
+                <w:lang w:eastAsia="es-ES"/>
+              </w:rPr>
+              <w:t>baseFactura3</w:t>
+            </w:r>
           </w:p>
         </w:tc>
         <w:tc>
@@ -3487,7 +3455,7 @@
                 <w:szCs w:val="16"/>
                 <w:lang w:eastAsia="es-ES"/>
               </w:rPr>
-              <w:t>En el caso de facturas de compra, numero de factura del proveedor</w:t>
+              <w:t>Base al 4%</w:t>
             </w:r>
           </w:p>
         </w:tc>
@@ -3515,7 +3483,7 @@
                 <w:szCs w:val="16"/>
                 <w:lang w:eastAsia="es-ES"/>
               </w:rPr>
-              <w:t>NO</w:t>
+              <w:t>Nota 3</w:t>
             </w:r>
           </w:p>
         </w:tc>
@@ -3529,26 +3497,23 @@
             <w:tcW w:w="925" w:type="dxa"/>
             <w:shd w:val="clear" w:color="auto" w:fill="auto"/>
             <w:noWrap/>
-          </w:tcPr>
-          <w:p>
-            <w:pPr>
-              <w:spacing w:before="0"/>
-              <w:jc w:val="center"/>
-              <w:rPr>
-                <w:rFonts w:cs="Arial"/>
-                <w:color w:val="000000"/>
-                <w:sz w:val="16"/>
-                <w:szCs w:val="16"/>
-              </w:rPr>
-            </w:pPr>
-            <w:r>
-              <w:rPr>
-                <w:rFonts w:cs="Arial"/>
-                <w:color w:val="000000"/>
-                <w:sz w:val="16"/>
-                <w:szCs w:val="16"/>
-              </w:rPr>
-              <w:t>J</w:t>
+            <w:hideMark/>
+          </w:tcPr>
+          <w:p>
+            <w:pPr>
+              <w:spacing w:before="0"/>
+              <w:jc w:val="center"/>
+              <w:rPr>
+                <w:sz w:val="16"/>
+                <w:szCs w:val="16"/>
+              </w:rPr>
+            </w:pPr>
+            <w:r>
+              <w:rPr>
+                <w:sz w:val="16"/>
+                <w:szCs w:val="16"/>
+              </w:rPr>
+              <w:t>AA</w:t>
             </w:r>
           </w:p>
         </w:tc>
@@ -3571,18 +3536,16 @@
                 <w:lang w:eastAsia="es-ES"/>
               </w:rPr>
             </w:pPr>
-            <w:proofErr w:type="spellStart"/>
-            <w:r>
-              <w:rPr>
-                <w:rFonts w:eastAsia="Times New Roman" w:cs="Arial"/>
-                <w:color w:val="000000"/>
-                <w:sz w:val="16"/>
-                <w:szCs w:val="16"/>
-                <w:lang w:eastAsia="es-ES"/>
-              </w:rPr>
-              <w:t>periodoFactura</w:t>
-            </w:r>
-            <w:proofErr w:type="spellEnd"/>
+            <w:r>
+              <w:rPr>
+                <w:rFonts w:eastAsia="Times New Roman" w:cs="Arial"/>
+                <w:color w:val="000000"/>
+                <w:sz w:val="16"/>
+                <w:szCs w:val="16"/>
+                <w:lang w:eastAsia="es-ES"/>
+              </w:rPr>
+              <w:t>porcentajeIva3</w:t>
+            </w:r>
           </w:p>
         </w:tc>
         <w:tc>
@@ -3612,29 +3575,7 @@
                 <w:szCs w:val="16"/>
                 <w:lang w:eastAsia="es-ES"/>
               </w:rPr>
-              <w:t xml:space="preserve">Periodo en el que se quiere declarar la factura (si no se incluye </w:t>
-            </w:r>
-            <w:proofErr w:type="spellStart"/>
-            <w:r>
-              <w:rPr>
-                <w:rFonts w:eastAsia="Times New Roman" w:cs="Arial"/>
-                <w:color w:val="000000"/>
-                <w:sz w:val="16"/>
-                <w:szCs w:val="16"/>
-                <w:lang w:eastAsia="es-ES"/>
-              </w:rPr>
-              <w:t>sera</w:t>
-            </w:r>
-            <w:proofErr w:type="spellEnd"/>
-            <w:r>
-              <w:rPr>
-                <w:rFonts w:eastAsia="Times New Roman" w:cs="Arial"/>
-                <w:color w:val="000000"/>
-                <w:sz w:val="16"/>
-                <w:szCs w:val="16"/>
-                <w:lang w:eastAsia="es-ES"/>
-              </w:rPr>
-              <w:t xml:space="preserve"> el mismo que el mes)</w:t>
+              <w:t>Porcentaje del 4% (fijo)</w:t>
             </w:r>
           </w:p>
         </w:tc>
@@ -3662,7 +3603,7 @@
                 <w:szCs w:val="16"/>
                 <w:lang w:eastAsia="es-ES"/>
               </w:rPr>
-              <w:t>NO</w:t>
+              <w:t>FIJO</w:t>
             </w:r>
           </w:p>
         </w:tc>
@@ -3676,26 +3617,23 @@
             <w:tcW w:w="925" w:type="dxa"/>
             <w:shd w:val="clear" w:color="auto" w:fill="auto"/>
             <w:noWrap/>
-          </w:tcPr>
-          <w:p>
-            <w:pPr>
-              <w:spacing w:before="0"/>
-              <w:jc w:val="center"/>
-              <w:rPr>
-                <w:rFonts w:cs="Arial"/>
-                <w:color w:val="000000"/>
-                <w:sz w:val="16"/>
-                <w:szCs w:val="16"/>
-              </w:rPr>
-            </w:pPr>
-            <w:r>
-              <w:rPr>
-                <w:rFonts w:cs="Arial"/>
-                <w:color w:val="000000"/>
-                <w:sz w:val="16"/>
-                <w:szCs w:val="16"/>
-              </w:rPr>
-              <w:t>K</w:t>
+            <w:hideMark/>
+          </w:tcPr>
+          <w:p>
+            <w:pPr>
+              <w:spacing w:before="0"/>
+              <w:jc w:val="center"/>
+              <w:rPr>
+                <w:sz w:val="16"/>
+                <w:szCs w:val="16"/>
+              </w:rPr>
+            </w:pPr>
+            <w:r>
+              <w:rPr>
+                <w:sz w:val="16"/>
+                <w:szCs w:val="16"/>
+              </w:rPr>
+              <w:t>AB</w:t>
             </w:r>
           </w:p>
         </w:tc>
@@ -3718,18 +3656,16 @@
                 <w:lang w:eastAsia="es-ES"/>
               </w:rPr>
             </w:pPr>
-            <w:proofErr w:type="spellStart"/>
-            <w:r>
-              <w:rPr>
-                <w:rFonts w:eastAsia="Times New Roman" w:cs="Arial"/>
-                <w:color w:val="000000"/>
-                <w:sz w:val="16"/>
-                <w:szCs w:val="16"/>
-                <w:lang w:eastAsia="es-ES"/>
-              </w:rPr>
-              <w:t>cuentaContable</w:t>
-            </w:r>
-            <w:proofErr w:type="spellEnd"/>
+            <w:r>
+              <w:rPr>
+                <w:rFonts w:eastAsia="Times New Roman" w:cs="Arial"/>
+                <w:color w:val="000000"/>
+                <w:sz w:val="16"/>
+                <w:szCs w:val="16"/>
+                <w:lang w:eastAsia="es-ES"/>
+              </w:rPr>
+              <w:t>cuotaIva3</w:t>
+            </w:r>
           </w:p>
         </w:tc>
         <w:tc>
@@ -3759,7 +3695,7 @@
                 <w:szCs w:val="16"/>
                 <w:lang w:eastAsia="es-ES"/>
               </w:rPr>
-              <w:t>Cuenta del cliente / proveedor</w:t>
+              <w:t>Cuota de IVA al 4%</w:t>
             </w:r>
           </w:p>
         </w:tc>
@@ -3787,7 +3723,7 @@
                 <w:szCs w:val="16"/>
                 <w:lang w:eastAsia="es-ES"/>
               </w:rPr>
-              <w:t>NO</w:t>
+              <w:t>Nota 4</w:t>
             </w:r>
           </w:p>
         </w:tc>
@@ -3801,26 +3737,23 @@
             <w:tcW w:w="925" w:type="dxa"/>
             <w:shd w:val="clear" w:color="auto" w:fill="auto"/>
             <w:noWrap/>
-          </w:tcPr>
-          <w:p>
-            <w:pPr>
-              <w:spacing w:before="0"/>
-              <w:jc w:val="center"/>
-              <w:rPr>
-                <w:rFonts w:cs="Arial"/>
-                <w:color w:val="000000"/>
-                <w:sz w:val="16"/>
-                <w:szCs w:val="16"/>
-              </w:rPr>
-            </w:pPr>
-            <w:r>
-              <w:rPr>
-                <w:rFonts w:cs="Arial"/>
-                <w:color w:val="000000"/>
-                <w:sz w:val="16"/>
-                <w:szCs w:val="16"/>
-              </w:rPr>
-              <w:t>L</w:t>
+            <w:hideMark/>
+          </w:tcPr>
+          <w:p>
+            <w:pPr>
+              <w:spacing w:before="0"/>
+              <w:jc w:val="center"/>
+              <w:rPr>
+                <w:sz w:val="16"/>
+                <w:szCs w:val="16"/>
+              </w:rPr>
+            </w:pPr>
+            <w:r>
+              <w:rPr>
+                <w:sz w:val="16"/>
+                <w:szCs w:val="16"/>
+              </w:rPr>
+              <w:t>AC</w:t>
             </w:r>
           </w:p>
         </w:tc>
@@ -3843,18 +3776,16 @@
                 <w:lang w:eastAsia="es-ES"/>
               </w:rPr>
             </w:pPr>
-            <w:proofErr w:type="spellStart"/>
-            <w:r>
-              <w:rPr>
-                <w:rFonts w:eastAsia="Times New Roman" w:cs="Arial"/>
-                <w:color w:val="000000"/>
-                <w:sz w:val="16"/>
-                <w:szCs w:val="16"/>
-                <w:lang w:eastAsia="es-ES"/>
-              </w:rPr>
-              <w:t>cuentaContrapartida</w:t>
-            </w:r>
-            <w:proofErr w:type="spellEnd"/>
+            <w:r>
+              <w:rPr>
+                <w:rFonts w:eastAsia="Times New Roman" w:cs="Arial"/>
+                <w:color w:val="000000"/>
+                <w:sz w:val="16"/>
+                <w:szCs w:val="16"/>
+                <w:lang w:eastAsia="es-ES"/>
+              </w:rPr>
+              <w:t>porcentajeRecargo3</w:t>
+            </w:r>
           </w:p>
         </w:tc>
         <w:tc>
@@ -3884,7 +3815,7 @@
                 <w:szCs w:val="16"/>
                 <w:lang w:eastAsia="es-ES"/>
               </w:rPr>
-              <w:t>Cuenta del ingreso / gasto</w:t>
+              <w:t>Porcentaje de recargo al 0,5% (fijo)</w:t>
             </w:r>
           </w:p>
         </w:tc>
@@ -3912,7 +3843,7 @@
                 <w:szCs w:val="16"/>
                 <w:lang w:eastAsia="es-ES"/>
               </w:rPr>
-              <w:t>NO</w:t>
+              <w:t>FIJO</w:t>
             </w:r>
           </w:p>
         </w:tc>
@@ -3926,26 +3857,23 @@
             <w:tcW w:w="925" w:type="dxa"/>
             <w:shd w:val="clear" w:color="auto" w:fill="auto"/>
             <w:noWrap/>
-          </w:tcPr>
-          <w:p>
-            <w:pPr>
-              <w:spacing w:before="0"/>
-              <w:jc w:val="center"/>
-              <w:rPr>
-                <w:rFonts w:cs="Arial"/>
-                <w:color w:val="000000"/>
-                <w:sz w:val="16"/>
-                <w:szCs w:val="16"/>
-              </w:rPr>
-            </w:pPr>
-            <w:r>
-              <w:rPr>
-                <w:rFonts w:cs="Arial"/>
-                <w:color w:val="000000"/>
-                <w:sz w:val="16"/>
-                <w:szCs w:val="16"/>
-              </w:rPr>
-              <w:t>M</w:t>
+            <w:hideMark/>
+          </w:tcPr>
+          <w:p>
+            <w:pPr>
+              <w:spacing w:before="0"/>
+              <w:jc w:val="center"/>
+              <w:rPr>
+                <w:sz w:val="16"/>
+                <w:szCs w:val="16"/>
+              </w:rPr>
+            </w:pPr>
+            <w:r>
+              <w:rPr>
+                <w:sz w:val="16"/>
+                <w:szCs w:val="16"/>
+              </w:rPr>
+              <w:t>AD</w:t>
             </w:r>
           </w:p>
         </w:tc>
@@ -3968,18 +3896,16 @@
                 <w:lang w:eastAsia="es-ES"/>
               </w:rPr>
             </w:pPr>
-            <w:proofErr w:type="spellStart"/>
-            <w:r>
-              <w:rPr>
-                <w:rFonts w:eastAsia="Times New Roman" w:cs="Arial"/>
-                <w:color w:val="000000"/>
-                <w:sz w:val="16"/>
-                <w:szCs w:val="16"/>
-                <w:lang w:eastAsia="es-ES"/>
-              </w:rPr>
-              <w:t>codigoConcepto</w:t>
-            </w:r>
-            <w:proofErr w:type="spellEnd"/>
+            <w:r>
+              <w:rPr>
+                <w:rFonts w:eastAsia="Times New Roman" w:cs="Arial"/>
+                <w:color w:val="000000"/>
+                <w:sz w:val="16"/>
+                <w:szCs w:val="16"/>
+                <w:lang w:eastAsia="es-ES"/>
+              </w:rPr>
+              <w:t>cuotaRecargo3</w:t>
+            </w:r>
           </w:p>
         </w:tc>
         <w:tc>
@@ -4009,7 +3935,7 @@
                 <w:szCs w:val="16"/>
                 <w:lang w:eastAsia="es-ES"/>
               </w:rPr>
-              <w:t>Concepto contable</w:t>
+              <w:t>Cuota de recargo al 0,5%</w:t>
             </w:r>
           </w:p>
         </w:tc>
@@ -4037,7 +3963,7 @@
                 <w:szCs w:val="16"/>
                 <w:lang w:eastAsia="es-ES"/>
               </w:rPr>
-              <w:t>NO</w:t>
+              <w:t>Nota 5</w:t>
             </w:r>
           </w:p>
         </w:tc>
@@ -4057,20 +3983,16 @@
               <w:spacing w:before="0"/>
               <w:jc w:val="center"/>
               <w:rPr>
-                <w:rFonts w:cs="Arial"/>
-                <w:color w:val="000000"/>
-                <w:sz w:val="16"/>
-                <w:szCs w:val="16"/>
-              </w:rPr>
-            </w:pPr>
-            <w:r>
-              <w:rPr>
-                <w:rFonts w:cs="Arial"/>
-                <w:color w:val="000000"/>
-                <w:sz w:val="16"/>
-                <w:szCs w:val="16"/>
-              </w:rPr>
-              <w:t>N</w:t>
+                <w:sz w:val="16"/>
+                <w:szCs w:val="16"/>
+              </w:rPr>
+            </w:pPr>
+            <w:r>
+              <w:rPr>
+                <w:sz w:val="16"/>
+                <w:szCs w:val="16"/>
+              </w:rPr>
+              <w:t>AE</w:t>
             </w:r>
           </w:p>
         </w:tc>
@@ -4093,18 +4015,16 @@
                 <w:lang w:eastAsia="es-ES"/>
               </w:rPr>
             </w:pPr>
-            <w:proofErr w:type="spellStart"/>
-            <w:r>
-              <w:rPr>
-                <w:rFonts w:eastAsia="Times New Roman" w:cs="Arial"/>
-                <w:color w:val="000000"/>
-                <w:sz w:val="16"/>
-                <w:szCs w:val="16"/>
-                <w:lang w:eastAsia="es-ES"/>
-              </w:rPr>
-              <w:t>fechaOperacion</w:t>
-            </w:r>
-            <w:proofErr w:type="spellEnd"/>
+            <w:r>
+              <w:rPr>
+                <w:rFonts w:eastAsia="Times New Roman" w:cs="Arial"/>
+                <w:color w:val="000000"/>
+                <w:sz w:val="16"/>
+                <w:szCs w:val="16"/>
+                <w:lang w:eastAsia="es-ES"/>
+              </w:rPr>
+              <w:t>baseFactura4</w:t>
+            </w:r>
           </w:p>
         </w:tc>
         <w:tc>
@@ -4134,7 +4054,7 @@
                 <w:szCs w:val="16"/>
                 <w:lang w:eastAsia="es-ES"/>
               </w:rPr>
-              <w:t>Fecha de operación de la factura</w:t>
+              <w:t>Base al 0% (exenta)</w:t>
             </w:r>
           </w:p>
         </w:tc>
@@ -4162,7 +4082,7 @@
                 <w:szCs w:val="16"/>
                 <w:lang w:eastAsia="es-ES"/>
               </w:rPr>
-              <w:t>NO</w:t>
+              <w:t>Nota 3</w:t>
             </w:r>
           </w:p>
         </w:tc>
@@ -4182,20 +4102,16 @@
               <w:spacing w:before="0"/>
               <w:jc w:val="center"/>
               <w:rPr>
-                <w:rFonts w:cs="Arial"/>
-                <w:color w:val="000000"/>
-                <w:sz w:val="16"/>
-                <w:szCs w:val="16"/>
-              </w:rPr>
-            </w:pPr>
-            <w:r>
-              <w:rPr>
-                <w:rFonts w:cs="Arial"/>
-                <w:color w:val="000000"/>
-                <w:sz w:val="16"/>
-                <w:szCs w:val="16"/>
-              </w:rPr>
-              <w:t>O</w:t>
+                <w:sz w:val="16"/>
+                <w:szCs w:val="16"/>
+              </w:rPr>
+            </w:pPr>
+            <w:r>
+              <w:rPr>
+                <w:sz w:val="16"/>
+                <w:szCs w:val="16"/>
+              </w:rPr>
+              <w:t>AF</w:t>
             </w:r>
           </w:p>
         </w:tc>
@@ -4218,18 +4134,16 @@
                 <w:lang w:eastAsia="es-ES"/>
               </w:rPr>
             </w:pPr>
-            <w:proofErr w:type="spellStart"/>
-            <w:r>
-              <w:rPr>
-                <w:rFonts w:eastAsia="Times New Roman" w:cs="Arial"/>
-                <w:color w:val="000000"/>
-                <w:sz w:val="16"/>
-                <w:szCs w:val="16"/>
-                <w:lang w:eastAsia="es-ES"/>
-              </w:rPr>
-              <w:t>facturaDeducible</w:t>
-            </w:r>
-            <w:proofErr w:type="spellEnd"/>
+            <w:r>
+              <w:rPr>
+                <w:rFonts w:eastAsia="Times New Roman" w:cs="Arial"/>
+                <w:color w:val="000000"/>
+                <w:sz w:val="16"/>
+                <w:szCs w:val="16"/>
+                <w:lang w:eastAsia="es-ES"/>
+              </w:rPr>
+              <w:t>porcentajeIva4</w:t>
+            </w:r>
           </w:p>
         </w:tc>
         <w:tc>
@@ -4259,7 +4173,7 @@
                 <w:szCs w:val="16"/>
                 <w:lang w:eastAsia="es-ES"/>
               </w:rPr>
-              <w:t>Si el IVA es deducible (valores 'S' o 'N'); si no se incluye en la configuración de columnas se pondrá por defecto ‘S’</w:t>
+              <w:t>Porcentaje del 0% (fijo)</w:t>
             </w:r>
           </w:p>
         </w:tc>
@@ -4287,7 +4201,7 @@
                 <w:szCs w:val="16"/>
                 <w:lang w:eastAsia="es-ES"/>
               </w:rPr>
-              <w:t>NO</w:t>
+              <w:t>FIJO</w:t>
             </w:r>
           </w:p>
         </w:tc>
@@ -4307,20 +4221,16 @@
               <w:spacing w:before="0"/>
               <w:jc w:val="center"/>
               <w:rPr>
-                <w:rFonts w:cs="Arial"/>
-                <w:color w:val="000000"/>
-                <w:sz w:val="16"/>
-                <w:szCs w:val="16"/>
-              </w:rPr>
-            </w:pPr>
-            <w:r>
-              <w:rPr>
-                <w:rFonts w:cs="Arial"/>
-                <w:color w:val="000000"/>
-                <w:sz w:val="16"/>
-                <w:szCs w:val="16"/>
-              </w:rPr>
-              <w:t>P</w:t>
+                <w:sz w:val="16"/>
+                <w:szCs w:val="16"/>
+              </w:rPr>
+            </w:pPr>
+            <w:r>
+              <w:rPr>
+                <w:sz w:val="16"/>
+                <w:szCs w:val="16"/>
+              </w:rPr>
+              <w:t>AG</w:t>
             </w:r>
           </w:p>
         </w:tc>
@@ -4343,18 +4253,16 @@
                 <w:lang w:eastAsia="es-ES"/>
               </w:rPr>
             </w:pPr>
-            <w:proofErr w:type="spellStart"/>
-            <w:r>
-              <w:rPr>
-                <w:rFonts w:eastAsia="Times New Roman" w:cs="Arial"/>
-                <w:color w:val="000000"/>
-                <w:sz w:val="16"/>
-                <w:szCs w:val="16"/>
-                <w:lang w:eastAsia="es-ES"/>
-              </w:rPr>
-              <w:t>direccionFactura</w:t>
-            </w:r>
-            <w:proofErr w:type="spellEnd"/>
+            <w:r>
+              <w:rPr>
+                <w:rFonts w:eastAsia="Times New Roman" w:cs="Arial"/>
+                <w:color w:val="000000"/>
+                <w:sz w:val="16"/>
+                <w:szCs w:val="16"/>
+                <w:lang w:eastAsia="es-ES"/>
+              </w:rPr>
+              <w:t>cuotaIva4</w:t>
+            </w:r>
           </w:p>
         </w:tc>
         <w:tc>
@@ -4376,27 +4284,15 @@
                 <w:lang w:eastAsia="es-ES"/>
               </w:rPr>
             </w:pPr>
-            <w:proofErr w:type="spellStart"/>
-            <w:r>
-              <w:rPr>
-                <w:rFonts w:eastAsia="Times New Roman" w:cs="Arial"/>
-                <w:color w:val="000000"/>
-                <w:sz w:val="16"/>
-                <w:szCs w:val="16"/>
-                <w:lang w:eastAsia="es-ES"/>
-              </w:rPr>
-              <w:t>Direccion</w:t>
-            </w:r>
-            <w:proofErr w:type="spellEnd"/>
-            <w:r>
-              <w:rPr>
-                <w:rFonts w:eastAsia="Times New Roman" w:cs="Arial"/>
-                <w:color w:val="000000"/>
-                <w:sz w:val="16"/>
-                <w:szCs w:val="16"/>
-                <w:lang w:eastAsia="es-ES"/>
-              </w:rPr>
-              <w:t xml:space="preserve"> del cliente / proveedor</w:t>
+            <w:r>
+              <w:rPr>
+                <w:rFonts w:eastAsia="Times New Roman" w:cs="Arial"/>
+                <w:color w:val="000000"/>
+                <w:sz w:val="16"/>
+                <w:szCs w:val="16"/>
+                <w:lang w:eastAsia="es-ES"/>
+              </w:rPr>
+              <w:t>Cuota de IVA al 0% (siempre será cero)</w:t>
             </w:r>
           </w:p>
         </w:tc>
@@ -4424,7 +4320,7 @@
                 <w:szCs w:val="16"/>
                 <w:lang w:eastAsia="es-ES"/>
               </w:rPr>
-              <w:t>NO</w:t>
+              <w:t>FIJO</w:t>
             </w:r>
           </w:p>
         </w:tc>
@@ -4444,20 +4340,16 @@
               <w:spacing w:before="0"/>
               <w:jc w:val="center"/>
               <w:rPr>
-                <w:rFonts w:cs="Arial"/>
-                <w:color w:val="000000"/>
-                <w:sz w:val="16"/>
-                <w:szCs w:val="16"/>
-              </w:rPr>
-            </w:pPr>
-            <w:r>
-              <w:rPr>
-                <w:rFonts w:cs="Arial"/>
-                <w:color w:val="000000"/>
-                <w:sz w:val="16"/>
-                <w:szCs w:val="16"/>
-              </w:rPr>
-              <w:t>Q</w:t>
+                <w:sz w:val="16"/>
+                <w:szCs w:val="16"/>
+              </w:rPr>
+            </w:pPr>
+            <w:r>
+              <w:rPr>
+                <w:sz w:val="16"/>
+                <w:szCs w:val="16"/>
+              </w:rPr>
+              <w:t>AH</w:t>
             </w:r>
           </w:p>
         </w:tc>
@@ -4480,18 +4372,16 @@
                 <w:lang w:eastAsia="es-ES"/>
               </w:rPr>
             </w:pPr>
-            <w:proofErr w:type="spellStart"/>
-            <w:r>
-              <w:rPr>
-                <w:rFonts w:eastAsia="Times New Roman" w:cs="Arial"/>
-                <w:color w:val="000000"/>
-                <w:sz w:val="16"/>
-                <w:szCs w:val="16"/>
-                <w:lang w:eastAsia="es-ES"/>
-              </w:rPr>
-              <w:t>codPostalFactura</w:t>
-            </w:r>
-            <w:proofErr w:type="spellEnd"/>
+            <w:r>
+              <w:rPr>
+                <w:rFonts w:eastAsia="Times New Roman" w:cs="Arial"/>
+                <w:color w:val="000000"/>
+                <w:sz w:val="16"/>
+                <w:szCs w:val="16"/>
+                <w:lang w:eastAsia="es-ES"/>
+              </w:rPr>
+              <w:t>porcentajeRecargo4</w:t>
+            </w:r>
           </w:p>
         </w:tc>
         <w:tc>
@@ -4513,27 +4403,15 @@
                 <w:lang w:eastAsia="es-ES"/>
               </w:rPr>
             </w:pPr>
-            <w:proofErr w:type="spellStart"/>
-            <w:r>
-              <w:rPr>
-                <w:rFonts w:eastAsia="Times New Roman" w:cs="Arial"/>
-                <w:color w:val="000000"/>
-                <w:sz w:val="16"/>
-                <w:szCs w:val="16"/>
-                <w:lang w:eastAsia="es-ES"/>
-              </w:rPr>
-              <w:t>Codigo</w:t>
-            </w:r>
-            <w:proofErr w:type="spellEnd"/>
-            <w:r>
-              <w:rPr>
-                <w:rFonts w:eastAsia="Times New Roman" w:cs="Arial"/>
-                <w:color w:val="000000"/>
-                <w:sz w:val="16"/>
-                <w:szCs w:val="16"/>
-                <w:lang w:eastAsia="es-ES"/>
-              </w:rPr>
-              <w:t xml:space="preserve"> postal del cliente / proveedor</w:t>
+            <w:r>
+              <w:rPr>
+                <w:rFonts w:eastAsia="Times New Roman" w:cs="Arial"/>
+                <w:color w:val="000000"/>
+                <w:sz w:val="16"/>
+                <w:szCs w:val="16"/>
+                <w:lang w:eastAsia="es-ES"/>
+              </w:rPr>
+              <w:t>Porcentaje de recargo al 0% (fijo)</w:t>
             </w:r>
           </w:p>
         </w:tc>
@@ -4561,7 +4439,7 @@
                 <w:szCs w:val="16"/>
                 <w:lang w:eastAsia="es-ES"/>
               </w:rPr>
-              <w:t>NO</w:t>
+              <w:t>FIJO</w:t>
             </w:r>
           </w:p>
         </w:tc>
@@ -4581,21 +4459,17 @@
               <w:spacing w:before="0"/>
               <w:jc w:val="center"/>
               <w:rPr>
-                <w:rFonts w:cs="Arial"/>
-                <w:color w:val="000000"/>
-                <w:sz w:val="16"/>
-                <w:szCs w:val="16"/>
-              </w:rPr>
-            </w:pPr>
-            <w:r>
-              <w:rPr>
-                <w:rFonts w:cs="Arial"/>
-                <w:color w:val="000000"/>
+                <w:sz w:val="16"/>
+                <w:szCs w:val="16"/>
+              </w:rPr>
+            </w:pPr>
+            <w:r>
+              <w:rPr>
                 <w:sz w:val="16"/>
                 <w:szCs w:val="16"/>
               </w:rPr>
               <w:lastRenderedPageBreak/>
-              <w:t>R</w:t>
+              <w:t>AI</w:t>
             </w:r>
           </w:p>
         </w:tc>
@@ -4618,18 +4492,16 @@
                 <w:lang w:eastAsia="es-ES"/>
               </w:rPr>
             </w:pPr>
-            <w:proofErr w:type="spellStart"/>
-            <w:r>
-              <w:rPr>
-                <w:rFonts w:eastAsia="Times New Roman" w:cs="Arial"/>
-                <w:color w:val="000000"/>
-                <w:sz w:val="16"/>
-                <w:szCs w:val="16"/>
-                <w:lang w:eastAsia="es-ES"/>
-              </w:rPr>
-              <w:t>paisFactura</w:t>
-            </w:r>
-            <w:proofErr w:type="spellEnd"/>
+            <w:r>
+              <w:rPr>
+                <w:rFonts w:eastAsia="Times New Roman" w:cs="Arial"/>
+                <w:color w:val="000000"/>
+                <w:sz w:val="16"/>
+                <w:szCs w:val="16"/>
+                <w:lang w:eastAsia="es-ES"/>
+              </w:rPr>
+              <w:t>cuotaRecargo4</w:t>
+            </w:r>
           </w:p>
         </w:tc>
         <w:tc>
@@ -4651,27 +4523,15 @@
                 <w:lang w:eastAsia="es-ES"/>
               </w:rPr>
             </w:pPr>
-            <w:proofErr w:type="spellStart"/>
-            <w:r>
-              <w:rPr>
-                <w:rFonts w:eastAsia="Times New Roman" w:cs="Arial"/>
-                <w:color w:val="000000"/>
-                <w:sz w:val="16"/>
-                <w:szCs w:val="16"/>
-                <w:lang w:eastAsia="es-ES"/>
-              </w:rPr>
-              <w:t>Pais</w:t>
-            </w:r>
-            <w:proofErr w:type="spellEnd"/>
-            <w:r>
-              <w:rPr>
-                <w:rFonts w:eastAsia="Times New Roman" w:cs="Arial"/>
-                <w:color w:val="000000"/>
-                <w:sz w:val="16"/>
-                <w:szCs w:val="16"/>
-                <w:lang w:eastAsia="es-ES"/>
-              </w:rPr>
-              <w:t xml:space="preserve"> del cliente / proveedor (con dos dígitos); si no se incluye en la configuración de columnas se pondrá por defecto ‘ES’</w:t>
+            <w:r>
+              <w:rPr>
+                <w:rFonts w:eastAsia="Times New Roman" w:cs="Arial"/>
+                <w:color w:val="000000"/>
+                <w:sz w:val="16"/>
+                <w:szCs w:val="16"/>
+                <w:lang w:eastAsia="es-ES"/>
+              </w:rPr>
+              <w:t>Cuota de recargo al 0% (siempre será cero)</w:t>
             </w:r>
           </w:p>
         </w:tc>
@@ -4699,7 +4559,7 @@
                 <w:szCs w:val="16"/>
                 <w:lang w:eastAsia="es-ES"/>
               </w:rPr>
-              <w:t>NO</w:t>
+              <w:t>FIJO</w:t>
             </w:r>
           </w:p>
         </w:tc>
@@ -4719,16 +4579,12 @@
               <w:spacing w:before="0"/>
               <w:jc w:val="center"/>
               <w:rPr>
-                <w:rFonts w:cs="Arial"/>
-                <w:color w:val="000000"/>
-                <w:sz w:val="16"/>
-                <w:szCs w:val="16"/>
-              </w:rPr>
-            </w:pPr>
-            <w:r>
-              <w:rPr>
-                <w:rFonts w:cs="Arial"/>
-                <w:color w:val="000000"/>
+                <w:sz w:val="16"/>
+                <w:szCs w:val="16"/>
+              </w:rPr>
+            </w:pPr>
+            <w:r>
+              <w:rPr>
                 <w:sz w:val="16"/>
                 <w:szCs w:val="16"/>
               </w:rPr>
@@ -4842,16 +4698,12 @@
               <w:spacing w:before="0"/>
               <w:jc w:val="center"/>
               <w:rPr>
-                <w:rFonts w:cs="Arial"/>
-                <w:color w:val="000000"/>
-                <w:sz w:val="16"/>
-                <w:szCs w:val="16"/>
-              </w:rPr>
-            </w:pPr>
-            <w:r>
-              <w:rPr>
-                <w:rFonts w:cs="Arial"/>
-                <w:color w:val="000000"/>
+                <w:sz w:val="16"/>
+                <w:szCs w:val="16"/>
+              </w:rPr>
+            </w:pPr>
+            <w:r>
+              <w:rPr>
                 <w:sz w:val="16"/>
                 <w:szCs w:val="16"/>
               </w:rPr>
@@ -4945,7 +4797,7 @@
                 <w:szCs w:val="16"/>
                 <w:lang w:eastAsia="es-ES"/>
               </w:rPr>
-              <w:t>(6)</w:t>
+              <w:t>Nota 6</w:t>
             </w:r>
           </w:p>
         </w:tc>
@@ -4965,16 +4817,12 @@
               <w:spacing w:before="0"/>
               <w:jc w:val="center"/>
               <w:rPr>
-                <w:rFonts w:cs="Arial"/>
-                <w:color w:val="000000"/>
-                <w:sz w:val="16"/>
-                <w:szCs w:val="16"/>
-              </w:rPr>
-            </w:pPr>
-            <w:r>
-              <w:rPr>
-                <w:rFonts w:cs="Arial"/>
-                <w:color w:val="000000"/>
+                <w:sz w:val="16"/>
+                <w:szCs w:val="16"/>
+              </w:rPr>
+            </w:pPr>
+            <w:r>
+              <w:rPr>
                 <w:sz w:val="16"/>
                 <w:szCs w:val="16"/>
               </w:rPr>
@@ -5061,7 +4909,7 @@
                 <w:szCs w:val="16"/>
                 <w:lang w:eastAsia="es-ES"/>
               </w:rPr>
-              <w:t>(6)</w:t>
+              <w:t>Nota 6</w:t>
             </w:r>
           </w:p>
         </w:tc>
@@ -5081,16 +4929,12 @@
               <w:spacing w:before="0"/>
               <w:jc w:val="center"/>
               <w:rPr>
-                <w:rFonts w:cs="Arial"/>
-                <w:color w:val="000000"/>
-                <w:sz w:val="16"/>
-                <w:szCs w:val="16"/>
-              </w:rPr>
-            </w:pPr>
-            <w:r>
-              <w:rPr>
-                <w:rFonts w:cs="Arial"/>
-                <w:color w:val="000000"/>
+                <w:sz w:val="16"/>
+                <w:szCs w:val="16"/>
+              </w:rPr>
+            </w:pPr>
+            <w:r>
+              <w:rPr>
                 <w:sz w:val="16"/>
                 <w:szCs w:val="16"/>
               </w:rPr>
@@ -5177,7 +5021,7 @@
                 <w:szCs w:val="16"/>
                 <w:lang w:eastAsia="es-ES"/>
               </w:rPr>
-              <w:t>(6)</w:t>
+              <w:t>Nota 6</w:t>
             </w:r>
           </w:p>
         </w:tc>
@@ -5197,16 +5041,12 @@
               <w:spacing w:before="0"/>
               <w:jc w:val="center"/>
               <w:rPr>
-                <w:rFonts w:cs="Arial"/>
-                <w:color w:val="000000"/>
-                <w:sz w:val="16"/>
-                <w:szCs w:val="16"/>
-              </w:rPr>
-            </w:pPr>
-            <w:r>
-              <w:rPr>
-                <w:rFonts w:cs="Arial"/>
-                <w:color w:val="000000"/>
+                <w:sz w:val="16"/>
+                <w:szCs w:val="16"/>
+              </w:rPr>
+            </w:pPr>
+            <w:r>
+              <w:rPr>
                 <w:sz w:val="16"/>
                 <w:szCs w:val="16"/>
               </w:rPr>
@@ -5293,7 +5133,7 @@
                 <w:szCs w:val="16"/>
                 <w:lang w:eastAsia="es-ES"/>
               </w:rPr>
-              <w:t>(6)</w:t>
+              <w:t>Nota 6</w:t>
             </w:r>
           </w:p>
         </w:tc>
@@ -5313,16 +5153,12 @@
               <w:spacing w:before="0"/>
               <w:jc w:val="center"/>
               <w:rPr>
-                <w:rFonts w:cs="Arial"/>
-                <w:color w:val="000000"/>
-                <w:sz w:val="16"/>
-                <w:szCs w:val="16"/>
-              </w:rPr>
-            </w:pPr>
-            <w:r>
-              <w:rPr>
-                <w:rFonts w:cs="Arial"/>
-                <w:color w:val="000000"/>
+                <w:sz w:val="16"/>
+                <w:szCs w:val="16"/>
+              </w:rPr>
+            </w:pPr>
+            <w:r>
+              <w:rPr>
                 <w:sz w:val="16"/>
                 <w:szCs w:val="16"/>
               </w:rPr>
@@ -5409,7 +5245,7 @@
                 <w:szCs w:val="16"/>
                 <w:lang w:eastAsia="es-ES"/>
               </w:rPr>
-              <w:t>(6)</w:t>
+              <w:t>Nota 6</w:t>
             </w:r>
           </w:p>
         </w:tc>
@@ -5429,16 +5265,12 @@
               <w:spacing w:before="0"/>
               <w:jc w:val="center"/>
               <w:rPr>
-                <w:rFonts w:cs="Arial"/>
-                <w:color w:val="000000"/>
-                <w:sz w:val="16"/>
-                <w:szCs w:val="16"/>
-              </w:rPr>
-            </w:pPr>
-            <w:r>
-              <w:rPr>
-                <w:rFonts w:cs="Arial"/>
-                <w:color w:val="000000"/>
+                <w:sz w:val="16"/>
+                <w:szCs w:val="16"/>
+              </w:rPr>
+            </w:pPr>
+            <w:r>
+              <w:rPr>
                 <w:sz w:val="16"/>
                 <w:szCs w:val="16"/>
               </w:rPr>
@@ -5525,7 +5357,7 @@
                 <w:szCs w:val="16"/>
                 <w:lang w:eastAsia="es-ES"/>
               </w:rPr>
-              <w:t>(6)</w:t>
+              <w:t>Nota 6</w:t>
             </w:r>
           </w:p>
         </w:tc>
@@ -5545,16 +5377,12 @@
               <w:spacing w:before="0"/>
               <w:jc w:val="center"/>
               <w:rPr>
-                <w:rFonts w:cs="Arial"/>
-                <w:color w:val="000000"/>
-                <w:sz w:val="16"/>
-                <w:szCs w:val="16"/>
-              </w:rPr>
-            </w:pPr>
-            <w:r>
-              <w:rPr>
-                <w:rFonts w:cs="Arial"/>
-                <w:color w:val="000000"/>
+                <w:sz w:val="16"/>
+                <w:szCs w:val="16"/>
+              </w:rPr>
+            </w:pPr>
+            <w:r>
+              <w:rPr>
                 <w:sz w:val="16"/>
                 <w:szCs w:val="16"/>
               </w:rPr>
@@ -5641,7 +5469,7 @@
                 <w:szCs w:val="16"/>
                 <w:lang w:eastAsia="es-ES"/>
               </w:rPr>
-              <w:t>(6)</w:t>
+              <w:t>Nota 6</w:t>
             </w:r>
           </w:p>
         </w:tc>
@@ -5661,16 +5489,12 @@
               <w:spacing w:before="0"/>
               <w:jc w:val="center"/>
               <w:rPr>
-                <w:rFonts w:cs="Arial"/>
-                <w:color w:val="000000"/>
-                <w:sz w:val="16"/>
-                <w:szCs w:val="16"/>
-              </w:rPr>
-            </w:pPr>
-            <w:r>
-              <w:rPr>
-                <w:rFonts w:cs="Arial"/>
-                <w:color w:val="000000"/>
+                <w:sz w:val="16"/>
+                <w:szCs w:val="16"/>
+              </w:rPr>
+            </w:pPr>
+            <w:r>
+              <w:rPr>
                 <w:sz w:val="16"/>
                 <w:szCs w:val="16"/>
               </w:rPr>
@@ -5757,7 +5581,7 @@
                 <w:szCs w:val="16"/>
                 <w:lang w:eastAsia="es-ES"/>
               </w:rPr>
-              <w:t>(6)</w:t>
+              <w:t>Nota 6</w:t>
             </w:r>
           </w:p>
         </w:tc>
@@ -5777,12 +5601,17 @@
               <w:spacing w:before="0"/>
               <w:jc w:val="center"/>
               <w:rPr>
-                <w:rFonts w:cs="Arial"/>
-                <w:color w:val="000000"/>
-                <w:sz w:val="16"/>
-                <w:szCs w:val="16"/>
-              </w:rPr>
-            </w:pPr>
+                <w:sz w:val="16"/>
+                <w:szCs w:val="16"/>
+              </w:rPr>
+            </w:pPr>
+            <w:r>
+              <w:rPr>
+                <w:sz w:val="16"/>
+                <w:szCs w:val="16"/>
+              </w:rPr>
+              <w:t>AS</w:t>
+            </w:r>
           </w:p>
         </w:tc>
         <w:tc>
@@ -5864,7 +5693,7 @@
                 <w:szCs w:val="16"/>
                 <w:lang w:eastAsia="es-ES"/>
               </w:rPr>
-              <w:t>(6)</w:t>
+              <w:t>Nota 6</w:t>
             </w:r>
           </w:p>
         </w:tc>
@@ -5884,16 +5713,12 @@
               <w:spacing w:before="0"/>
               <w:jc w:val="center"/>
               <w:rPr>
-                <w:rFonts w:cs="Arial"/>
-                <w:color w:val="000000"/>
-                <w:sz w:val="16"/>
-                <w:szCs w:val="16"/>
-              </w:rPr>
-            </w:pPr>
-            <w:r>
-              <w:rPr>
-                <w:rFonts w:cs="Arial"/>
-                <w:color w:val="000000"/>
+                <w:sz w:val="16"/>
+                <w:szCs w:val="16"/>
+              </w:rPr>
+            </w:pPr>
+            <w:r>
+              <w:rPr>
                 <w:sz w:val="16"/>
                 <w:szCs w:val="16"/>
               </w:rPr>
@@ -6002,7 +5827,7 @@
                 <w:szCs w:val="16"/>
                 <w:lang w:eastAsia="es-ES"/>
               </w:rPr>
-              <w:t>(6)</w:t>
+              <w:t>Nota 6</w:t>
             </w:r>
           </w:p>
         </w:tc>
@@ -6022,16 +5847,12 @@
               <w:spacing w:before="0"/>
               <w:jc w:val="center"/>
               <w:rPr>
-                <w:rFonts w:cs="Arial"/>
-                <w:color w:val="000000"/>
-                <w:sz w:val="16"/>
-                <w:szCs w:val="16"/>
-              </w:rPr>
-            </w:pPr>
-            <w:r>
-              <w:rPr>
-                <w:rFonts w:cs="Arial"/>
-                <w:color w:val="000000"/>
+                <w:sz w:val="16"/>
+                <w:szCs w:val="16"/>
+              </w:rPr>
+            </w:pPr>
+            <w:r>
+              <w:rPr>
                 <w:sz w:val="16"/>
                 <w:szCs w:val="16"/>
               </w:rPr>
@@ -6130,7 +5951,7 @@
                 <w:szCs w:val="16"/>
                 <w:lang w:eastAsia="es-ES"/>
               </w:rPr>
-              <w:t>(6)</w:t>
+              <w:t>Nota 6</w:t>
             </w:r>
           </w:p>
         </w:tc>
@@ -6150,16 +5971,12 @@
               <w:spacing w:before="0"/>
               <w:jc w:val="center"/>
               <w:rPr>
-                <w:rFonts w:cs="Arial"/>
-                <w:color w:val="000000"/>
-                <w:sz w:val="16"/>
-                <w:szCs w:val="16"/>
-              </w:rPr>
-            </w:pPr>
-            <w:r>
-              <w:rPr>
-                <w:rFonts w:cs="Arial"/>
-                <w:color w:val="000000"/>
+                <w:sz w:val="16"/>
+                <w:szCs w:val="16"/>
+              </w:rPr>
+            </w:pPr>
+            <w:r>
+              <w:rPr>
                 <w:sz w:val="16"/>
                 <w:szCs w:val="16"/>
               </w:rPr>
@@ -6268,7 +6085,7 @@
                 <w:szCs w:val="16"/>
                 <w:lang w:eastAsia="es-ES"/>
               </w:rPr>
-              <w:t>(6)</w:t>
+              <w:t>Nota 6</w:t>
             </w:r>
           </w:p>
         </w:tc>
@@ -6288,16 +6105,12 @@
               <w:spacing w:before="0"/>
               <w:jc w:val="center"/>
               <w:rPr>
-                <w:rFonts w:cs="Arial"/>
-                <w:color w:val="000000"/>
-                <w:sz w:val="16"/>
-                <w:szCs w:val="16"/>
-              </w:rPr>
-            </w:pPr>
-            <w:r>
-              <w:rPr>
-                <w:rFonts w:cs="Arial"/>
-                <w:color w:val="000000"/>
+                <w:sz w:val="16"/>
+                <w:szCs w:val="16"/>
+              </w:rPr>
+            </w:pPr>
+            <w:r>
+              <w:rPr>
                 <w:sz w:val="16"/>
                 <w:szCs w:val="16"/>
               </w:rPr>
@@ -6396,7 +6209,7 @@
                 <w:szCs w:val="16"/>
                 <w:lang w:eastAsia="es-ES"/>
               </w:rPr>
-              <w:t>(6)</w:t>
+              <w:t>Nota 6</w:t>
             </w:r>
           </w:p>
         </w:tc>
@@ -6416,16 +6229,12 @@
               <w:spacing w:before="0"/>
               <w:jc w:val="center"/>
               <w:rPr>
-                <w:rFonts w:cs="Arial"/>
-                <w:color w:val="000000"/>
-                <w:sz w:val="16"/>
-                <w:szCs w:val="16"/>
-              </w:rPr>
-            </w:pPr>
-            <w:r>
-              <w:rPr>
-                <w:rFonts w:cs="Arial"/>
-                <w:color w:val="000000"/>
+                <w:sz w:val="16"/>
+                <w:szCs w:val="16"/>
+              </w:rPr>
+            </w:pPr>
+            <w:r>
+              <w:rPr>
                 <w:sz w:val="16"/>
                 <w:szCs w:val="16"/>
               </w:rPr>
@@ -6534,7 +6343,7 @@
                 <w:szCs w:val="16"/>
                 <w:lang w:eastAsia="es-ES"/>
               </w:rPr>
-              <w:t>(6)</w:t>
+              <w:t>Nota 6</w:t>
             </w:r>
           </w:p>
         </w:tc>
@@ -6554,16 +6363,12 @@
               <w:spacing w:before="0"/>
               <w:jc w:val="center"/>
               <w:rPr>
-                <w:rFonts w:cs="Arial"/>
-                <w:color w:val="000000"/>
-                <w:sz w:val="16"/>
-                <w:szCs w:val="16"/>
-              </w:rPr>
-            </w:pPr>
-            <w:r>
-              <w:rPr>
-                <w:rFonts w:cs="Arial"/>
-                <w:color w:val="000000"/>
+                <w:sz w:val="16"/>
+                <w:szCs w:val="16"/>
+              </w:rPr>
+            </w:pPr>
+            <w:r>
+              <w:rPr>
                 <w:sz w:val="16"/>
                 <w:szCs w:val="16"/>
               </w:rPr>
@@ -6650,7 +6455,7 @@
                 <w:szCs w:val="16"/>
                 <w:lang w:eastAsia="es-ES"/>
               </w:rPr>
-              <w:t>(6)</w:t>
+              <w:t>Nota 6</w:t>
             </w:r>
           </w:p>
         </w:tc>
@@ -6670,16 +6475,12 @@
               <w:spacing w:before="0"/>
               <w:jc w:val="center"/>
               <w:rPr>
-                <w:rFonts w:cs="Arial"/>
-                <w:color w:val="000000"/>
-                <w:sz w:val="16"/>
-                <w:szCs w:val="16"/>
-              </w:rPr>
-            </w:pPr>
-            <w:r>
-              <w:rPr>
-                <w:rFonts w:cs="Arial"/>
-                <w:color w:val="000000"/>
+                <w:sz w:val="16"/>
+                <w:szCs w:val="16"/>
+              </w:rPr>
+            </w:pPr>
+            <w:r>
+              <w:rPr>
                 <w:sz w:val="16"/>
                 <w:szCs w:val="16"/>
               </w:rPr>
@@ -6766,7 +6567,7 @@
                 <w:szCs w:val="16"/>
                 <w:lang w:eastAsia="es-ES"/>
               </w:rPr>
-              <w:t>(6)</w:t>
+              <w:t>Nota 6</w:t>
             </w:r>
           </w:p>
         </w:tc>
@@ -6786,16 +6587,12 @@
               <w:spacing w:before="0"/>
               <w:jc w:val="center"/>
               <w:rPr>
-                <w:rFonts w:cs="Arial"/>
-                <w:color w:val="000000"/>
-                <w:sz w:val="16"/>
-                <w:szCs w:val="16"/>
-              </w:rPr>
-            </w:pPr>
-            <w:r>
-              <w:rPr>
-                <w:rFonts w:cs="Arial"/>
-                <w:color w:val="000000"/>
+                <w:sz w:val="16"/>
+                <w:szCs w:val="16"/>
+              </w:rPr>
+            </w:pPr>
+            <w:r>
+              <w:rPr>
                 <w:sz w:val="16"/>
                 <w:szCs w:val="16"/>
               </w:rPr>
@@ -6882,7 +6679,7 @@
                 <w:szCs w:val="16"/>
                 <w:lang w:eastAsia="es-ES"/>
               </w:rPr>
-              <w:t>(6)</w:t>
+              <w:t>Nota 6</w:t>
             </w:r>
           </w:p>
         </w:tc>
@@ -6902,16 +6699,12 @@
               <w:spacing w:before="0"/>
               <w:jc w:val="center"/>
               <w:rPr>
-                <w:rFonts w:cs="Arial"/>
-                <w:color w:val="000000"/>
-                <w:sz w:val="16"/>
-                <w:szCs w:val="16"/>
-              </w:rPr>
-            </w:pPr>
-            <w:r>
-              <w:rPr>
-                <w:rFonts w:cs="Arial"/>
-                <w:color w:val="000000"/>
+                <w:sz w:val="16"/>
+                <w:szCs w:val="16"/>
+              </w:rPr>
+            </w:pPr>
+            <w:r>
+              <w:rPr>
                 <w:sz w:val="16"/>
                 <w:szCs w:val="16"/>
               </w:rPr>
@@ -6998,7 +6791,7 @@
                 <w:szCs w:val="16"/>
                 <w:lang w:eastAsia="es-ES"/>
               </w:rPr>
-              <w:t>(6)</w:t>
+              <w:t>Nota 6</w:t>
             </w:r>
           </w:p>
         </w:tc>
@@ -7018,16 +6811,12 @@
               <w:spacing w:before="0"/>
               <w:jc w:val="center"/>
               <w:rPr>
-                <w:rFonts w:cs="Arial"/>
-                <w:color w:val="000000"/>
-                <w:sz w:val="16"/>
-                <w:szCs w:val="16"/>
-              </w:rPr>
-            </w:pPr>
-            <w:r>
-              <w:rPr>
-                <w:rFonts w:cs="Arial"/>
-                <w:color w:val="000000"/>
+                <w:sz w:val="16"/>
+                <w:szCs w:val="16"/>
+              </w:rPr>
+            </w:pPr>
+            <w:r>
+              <w:rPr>
                 <w:sz w:val="16"/>
                 <w:szCs w:val="16"/>
               </w:rPr>
@@ -7114,7 +6903,7 @@
                 <w:szCs w:val="16"/>
                 <w:lang w:eastAsia="es-ES"/>
               </w:rPr>
-              <w:t>(6)</w:t>
+              <w:t>Nota 6</w:t>
             </w:r>
           </w:p>
         </w:tc>
@@ -7134,16 +6923,12 @@
               <w:spacing w:before="0"/>
               <w:jc w:val="center"/>
               <w:rPr>
-                <w:rFonts w:cs="Arial"/>
-                <w:color w:val="000000"/>
-                <w:sz w:val="16"/>
-                <w:szCs w:val="16"/>
-              </w:rPr>
-            </w:pPr>
-            <w:r>
-              <w:rPr>
-                <w:rFonts w:cs="Arial"/>
-                <w:color w:val="000000"/>
+                <w:sz w:val="16"/>
+                <w:szCs w:val="16"/>
+              </w:rPr>
+            </w:pPr>
+            <w:r>
+              <w:rPr>
                 <w:sz w:val="16"/>
                 <w:szCs w:val="16"/>
               </w:rPr>
@@ -7230,7 +7015,7 @@
                 <w:szCs w:val="16"/>
                 <w:lang w:eastAsia="es-ES"/>
               </w:rPr>
-              <w:t>(6)</w:t>
+              <w:t>Nota 6</w:t>
             </w:r>
           </w:p>
         </w:tc>
@@ -7250,16 +7035,12 @@
               <w:spacing w:before="0"/>
               <w:jc w:val="center"/>
               <w:rPr>
-                <w:rFonts w:cs="Arial"/>
-                <w:color w:val="000000"/>
-                <w:sz w:val="16"/>
-                <w:szCs w:val="16"/>
-              </w:rPr>
-            </w:pPr>
-            <w:r>
-              <w:rPr>
-                <w:rFonts w:cs="Arial"/>
-                <w:color w:val="000000"/>
+                <w:sz w:val="16"/>
+                <w:szCs w:val="16"/>
+              </w:rPr>
+            </w:pPr>
+            <w:r>
+              <w:rPr>
                 <w:sz w:val="16"/>
                 <w:szCs w:val="16"/>
               </w:rPr>
@@ -7346,7 +7127,7 @@
                 <w:szCs w:val="16"/>
                 <w:lang w:eastAsia="es-ES"/>
               </w:rPr>
-              <w:t>(6)</w:t>
+              <w:t>Nota 6</w:t>
             </w:r>
           </w:p>
         </w:tc>
@@ -7366,16 +7147,12 @@
               <w:spacing w:before="0"/>
               <w:jc w:val="center"/>
               <w:rPr>
-                <w:rFonts w:cs="Arial"/>
-                <w:color w:val="000000"/>
-                <w:sz w:val="16"/>
-                <w:szCs w:val="16"/>
-              </w:rPr>
-            </w:pPr>
-            <w:r>
-              <w:rPr>
-                <w:rFonts w:cs="Arial"/>
-                <w:color w:val="000000"/>
+                <w:sz w:val="16"/>
+                <w:szCs w:val="16"/>
+              </w:rPr>
+            </w:pPr>
+            <w:r>
+              <w:rPr>
                 <w:sz w:val="16"/>
                 <w:szCs w:val="16"/>
               </w:rPr>
@@ -7462,7 +7239,7 @@
                 <w:szCs w:val="16"/>
                 <w:lang w:eastAsia="es-ES"/>
               </w:rPr>
-              <w:t>(6)</w:t>
+              <w:t>Nota 6</w:t>
             </w:r>
           </w:p>
         </w:tc>
@@ -7482,16 +7259,12 @@
               <w:spacing w:before="0"/>
               <w:jc w:val="center"/>
               <w:rPr>
-                <w:rFonts w:cs="Arial"/>
-                <w:color w:val="000000"/>
-                <w:sz w:val="16"/>
-                <w:szCs w:val="16"/>
-              </w:rPr>
-            </w:pPr>
-            <w:r>
-              <w:rPr>
-                <w:rFonts w:cs="Arial"/>
-                <w:color w:val="000000"/>
+                <w:sz w:val="16"/>
+                <w:szCs w:val="16"/>
+              </w:rPr>
+            </w:pPr>
+            <w:r>
+              <w:rPr>
                 <w:sz w:val="16"/>
                 <w:szCs w:val="16"/>
               </w:rPr>
@@ -7578,7 +7351,7 @@
                 <w:szCs w:val="16"/>
                 <w:lang w:eastAsia="es-ES"/>
               </w:rPr>
-              <w:t>(6)</w:t>
+              <w:t>Nota 6</w:t>
             </w:r>
           </w:p>
         </w:tc>
@@ -7598,16 +7371,12 @@
               <w:spacing w:before="0"/>
               <w:jc w:val="center"/>
               <w:rPr>
-                <w:rFonts w:cs="Arial"/>
-                <w:color w:val="000000"/>
-                <w:sz w:val="16"/>
-                <w:szCs w:val="16"/>
-              </w:rPr>
-            </w:pPr>
-            <w:r>
-              <w:rPr>
-                <w:rFonts w:cs="Arial"/>
-                <w:color w:val="000000"/>
+                <w:sz w:val="16"/>
+                <w:szCs w:val="16"/>
+              </w:rPr>
+            </w:pPr>
+            <w:r>
+              <w:rPr>
                 <w:sz w:val="16"/>
                 <w:szCs w:val="16"/>
               </w:rPr>
@@ -7694,7 +7463,7 @@
                 <w:szCs w:val="16"/>
                 <w:lang w:eastAsia="es-ES"/>
               </w:rPr>
-              <w:t>(6)</w:t>
+              <w:t>Nota 6</w:t>
             </w:r>
           </w:p>
         </w:tc>
@@ -7715,16 +7484,12 @@
               <w:spacing w:before="0"/>
               <w:jc w:val="center"/>
               <w:rPr>
-                <w:rFonts w:cs="Arial"/>
-                <w:color w:val="000000"/>
-                <w:sz w:val="16"/>
-                <w:szCs w:val="16"/>
-              </w:rPr>
-            </w:pPr>
-            <w:r>
-              <w:rPr>
-                <w:rFonts w:cs="Arial"/>
-                <w:color w:val="000000"/>
+                <w:sz w:val="16"/>
+                <w:szCs w:val="16"/>
+              </w:rPr>
+            </w:pPr>
+            <w:r>
+              <w:rPr>
                 <w:sz w:val="16"/>
                 <w:szCs w:val="16"/>
               </w:rPr>
@@ -7853,16 +7618,12 @@
               <w:spacing w:before="0"/>
               <w:jc w:val="center"/>
               <w:rPr>
-                <w:rFonts w:cs="Arial"/>
-                <w:color w:val="000000"/>
-                <w:sz w:val="16"/>
-                <w:szCs w:val="16"/>
-              </w:rPr>
-            </w:pPr>
-            <w:r>
-              <w:rPr>
-                <w:rFonts w:cs="Arial"/>
-                <w:color w:val="000000"/>
+                <w:sz w:val="16"/>
+                <w:szCs w:val="16"/>
+              </w:rPr>
+            </w:pPr>
+            <w:r>
+              <w:rPr>
                 <w:sz w:val="16"/>
                 <w:szCs w:val="16"/>
               </w:rPr>
@@ -7970,7 +7731,7 @@
                 <w:szCs w:val="16"/>
                 <w:lang w:eastAsia="es-ES"/>
               </w:rPr>
-              <w:t>(7)</w:t>
+              <w:t>Nota 7</w:t>
             </w:r>
           </w:p>
         </w:tc>
@@ -7991,16 +7752,12 @@
               <w:spacing w:before="0"/>
               <w:jc w:val="center"/>
               <w:rPr>
-                <w:rFonts w:cs="Arial"/>
-                <w:color w:val="000000"/>
-                <w:sz w:val="16"/>
-                <w:szCs w:val="16"/>
-              </w:rPr>
-            </w:pPr>
-            <w:r>
-              <w:rPr>
-                <w:rFonts w:cs="Arial"/>
-                <w:color w:val="000000"/>
+                <w:sz w:val="16"/>
+                <w:szCs w:val="16"/>
+              </w:rPr>
+            </w:pPr>
+            <w:r>
+              <w:rPr>
                 <w:sz w:val="16"/>
                 <w:szCs w:val="16"/>
               </w:rPr>
@@ -8108,7 +7865,7 @@
                 <w:szCs w:val="16"/>
                 <w:lang w:eastAsia="es-ES"/>
               </w:rPr>
-              <w:t>(7)</w:t>
+              <w:t>Nota 7</w:t>
             </w:r>
           </w:p>
         </w:tc>
@@ -8129,16 +7886,12 @@
               <w:spacing w:before="0"/>
               <w:jc w:val="center"/>
               <w:rPr>
-                <w:rFonts w:cs="Arial"/>
-                <w:color w:val="000000"/>
-                <w:sz w:val="16"/>
-                <w:szCs w:val="16"/>
-              </w:rPr>
-            </w:pPr>
-            <w:r>
-              <w:rPr>
-                <w:rFonts w:cs="Arial"/>
-                <w:color w:val="000000"/>
+                <w:sz w:val="16"/>
+                <w:szCs w:val="16"/>
+              </w:rPr>
+            </w:pPr>
+            <w:r>
+              <w:rPr>
                 <w:sz w:val="16"/>
                 <w:szCs w:val="16"/>
               </w:rPr>
@@ -8265,14 +8018,17 @@
     <w:p>
       <w:pPr>
         <w:pStyle w:val="Primeralinea"/>
-        <w:numPr>
-          <w:ilvl w:val="0"/>
-          <w:numId w:val="23"/>
-        </w:numPr>
+        <w:ind w:left="1304" w:hanging="737"/>
         <w:rPr>
           <w:lang w:eastAsia="es-ES"/>
         </w:rPr>
       </w:pPr>
+      <w:r>
+        <w:rPr>
+          <w:lang w:eastAsia="es-ES"/>
+        </w:rPr>
+        <w:t xml:space="preserve">Nota 1. </w:t>
+      </w:r>
       <w:r>
         <w:rPr>
           <w:lang w:eastAsia="es-ES"/>
@@ -8283,14 +8039,17 @@
     <w:p>
       <w:pPr>
         <w:pStyle w:val="Primeralinea"/>
-        <w:numPr>
-          <w:ilvl w:val="0"/>
-          <w:numId w:val="23"/>
-        </w:numPr>
+        <w:ind w:left="1304" w:hanging="737"/>
         <w:rPr>
           <w:lang w:eastAsia="es-ES"/>
         </w:rPr>
       </w:pPr>
+      <w:r>
+        <w:rPr>
+          <w:lang w:eastAsia="es-ES"/>
+        </w:rPr>
+        <w:t xml:space="preserve">Nota 2. </w:t>
+      </w:r>
       <w:r>
         <w:rPr>
           <w:lang w:eastAsia="es-ES"/>
@@ -8329,14 +8088,17 @@
     <w:p>
       <w:pPr>
         <w:pStyle w:val="Primeralinea"/>
-        <w:numPr>
-          <w:ilvl w:val="0"/>
-          <w:numId w:val="23"/>
-        </w:numPr>
+        <w:ind w:left="1304" w:hanging="737"/>
         <w:rPr>
           <w:lang w:eastAsia="es-ES"/>
         </w:rPr>
       </w:pPr>
+      <w:r>
+        <w:rPr>
+          <w:lang w:eastAsia="es-ES"/>
+        </w:rPr>
+        <w:t xml:space="preserve">Nota 3. </w:t>
+      </w:r>
       <w:r>
         <w:rPr>
           <w:lang w:eastAsia="es-ES"/>
@@ -8347,14 +8109,17 @@
     <w:p>
       <w:pPr>
         <w:pStyle w:val="Primeralinea"/>
-        <w:numPr>
-          <w:ilvl w:val="0"/>
-          <w:numId w:val="23"/>
-        </w:numPr>
+        <w:ind w:left="1304" w:hanging="737"/>
         <w:rPr>
           <w:lang w:eastAsia="es-ES"/>
         </w:rPr>
       </w:pPr>
+      <w:r>
+        <w:rPr>
+          <w:lang w:eastAsia="es-ES"/>
+        </w:rPr>
+        <w:t xml:space="preserve">Nota 4. </w:t>
+      </w:r>
       <w:r>
         <w:rPr>
           <w:lang w:eastAsia="es-ES"/>
@@ -8365,14 +8130,17 @@
     <w:p>
       <w:pPr>
         <w:pStyle w:val="Primeralinea"/>
-        <w:numPr>
-          <w:ilvl w:val="0"/>
-          <w:numId w:val="23"/>
-        </w:numPr>
+        <w:ind w:left="1304" w:hanging="737"/>
         <w:rPr>
           <w:lang w:eastAsia="es-ES"/>
         </w:rPr>
       </w:pPr>
+      <w:r>
+        <w:rPr>
+          <w:lang w:eastAsia="es-ES"/>
+        </w:rPr>
+        <w:t xml:space="preserve">Nota 5. </w:t>
+      </w:r>
       <w:r>
         <w:rPr>
           <w:lang w:eastAsia="es-ES"/>
@@ -8383,14 +8151,17 @@
     <w:p>
       <w:pPr>
         <w:pStyle w:val="Primeralinea"/>
-        <w:numPr>
-          <w:ilvl w:val="0"/>
-          <w:numId w:val="23"/>
-        </w:numPr>
+        <w:ind w:left="1304" w:hanging="737"/>
         <w:rPr>
           <w:lang w:eastAsia="es-ES"/>
         </w:rPr>
       </w:pPr>
+      <w:r>
+        <w:rPr>
+          <w:lang w:eastAsia="es-ES"/>
+        </w:rPr>
+        <w:t xml:space="preserve">Nota 6. </w:t>
+      </w:r>
       <w:r>
         <w:rPr>
           <w:lang w:eastAsia="es-ES"/>
@@ -8401,10 +8172,7 @@
     <w:p>
       <w:pPr>
         <w:pStyle w:val="Primeralinea"/>
-        <w:numPr>
-          <w:ilvl w:val="0"/>
-          <w:numId w:val="23"/>
-        </w:numPr>
+        <w:ind w:left="1304" w:hanging="737"/>
         <w:rPr>
           <w:lang w:eastAsia="es-ES"/>
         </w:rPr>
@@ -8413,10 +8181,14 @@
         <w:rPr>
           <w:lang w:eastAsia="es-ES"/>
         </w:rPr>
+        <w:t xml:space="preserve">Nota 7. </w:t>
+      </w:r>
+      <w:r>
+        <w:rPr>
+          <w:lang w:eastAsia="es-ES"/>
+        </w:rPr>
         <w:t>Si se informa una base de retención es obligatorio informar el porcentaje e importe.</w:t>
       </w:r>
-      <w:bookmarkStart w:id="0" w:name="_GoBack"/>
-      <w:bookmarkEnd w:id="0"/>
     </w:p>
     <w:sectPr>
       <w:headerReference w:type="even" r:id="rId7"/>
@@ -8512,7 +8284,7 @@
         <w:sz w:val="16"/>
         <w:szCs w:val="16"/>
       </w:rPr>
-      <w:t>2</w:t>
+      <w:t>1</w:t>
     </w:r>
     <w:r>
       <w:rPr>
@@ -9328,18 +9100,7 @@
                               <w:sz w:val="28"/>
                               <w:lang w:val="es-CO"/>
                             </w:rPr>
-                            <w:t xml:space="preserve">COMUNICACIÓN </w:t>
-                          </w:r>
-                          <w:r>
-                            <w:rPr>
-                              <w:rFonts w:ascii="Keep Calm Med" w:hAnsi="Keep Calm Med"/>
-                              <w:b/>
-                              <w:smallCaps/>
-                              <w:color w:val="002F7A"/>
-                              <w:sz w:val="28"/>
-                              <w:lang w:val="es-CO"/>
-                            </w:rPr>
-                            <w:t>INTERNA</w:t>
+                            <w:t>COMUNICACIÓN INTERNA</w:t>
                           </w:r>
                         </w:p>
                       </w:txbxContent>

</xml_diff>

<commit_message>
Modificado nombre de parametro 'configuracion' que recoge la configuracion de columnas
</commit_message>
<xml_diff>
--- a/Configuracion importacion facturas.docx
+++ b/Configuracion importacion facturas.docx
@@ -7,19 +7,15 @@
       <w:pPr>
         <w:pStyle w:val="apartado"/>
       </w:pPr>
-      <w:proofErr w:type="spellStart"/>
       <w:r>
-        <w:t>Configuracion</w:t>
+        <w:t>Configuración</w:t>
       </w:r>
-      <w:proofErr w:type="spellEnd"/>
       <w:r>
         <w:t xml:space="preserve"> </w:t>
       </w:r>
-      <w:proofErr w:type="spellStart"/>
       <w:r>
-        <w:t>importacion</w:t>
+        <w:t>importación</w:t>
       </w:r>
-      <w:proofErr w:type="spellEnd"/>
       <w:r>
         <w:t xml:space="preserve"> facturas</w:t>
       </w:r>
@@ -59,28 +55,24 @@
         </w:rPr>
         <w:t xml:space="preserve">La salida se </w:t>
       </w:r>
-      <w:proofErr w:type="spellStart"/>
       <w:r>
         <w:rPr>
           <w:lang w:eastAsia="es-ES"/>
         </w:rPr>
-        <w:t>hara</w:t>
+        <w:t>hará</w:t>
       </w:r>
-      <w:proofErr w:type="spellEnd"/>
       <w:r>
         <w:rPr>
           <w:lang w:eastAsia="es-ES"/>
         </w:rPr>
         <w:t xml:space="preserve"> a un fichero con la misma estructura y orden salvo que se insertará en la primera columna el </w:t>
       </w:r>
-      <w:proofErr w:type="spellStart"/>
       <w:r>
         <w:rPr>
           <w:lang w:eastAsia="es-ES"/>
         </w:rPr>
-        <w:t>numero</w:t>
+        <w:t>número</w:t>
       </w:r>
-      <w:proofErr w:type="spellEnd"/>
       <w:r>
         <w:rPr>
           <w:lang w:eastAsia="es-ES"/>
@@ -108,8 +100,8 @@
       <w:tblGrid>
         <w:gridCol w:w="925"/>
         <w:gridCol w:w="1785"/>
-        <w:gridCol w:w="6216"/>
-        <w:gridCol w:w="938"/>
+        <w:gridCol w:w="6074"/>
+        <w:gridCol w:w="1080"/>
       </w:tblGrid>
       <w:tr>
         <w:trPr>
@@ -179,7 +171,7 @@
         </w:tc>
         <w:tc>
           <w:tcPr>
-            <w:tcW w:w="6216" w:type="dxa"/>
+            <w:tcW w:w="6074" w:type="dxa"/>
             <w:shd w:val="clear" w:color="auto" w:fill="D9D9D9" w:themeFill="background1" w:themeFillShade="D9"/>
             <w:noWrap/>
             <w:vAlign w:val="center"/>
@@ -197,7 +189,6 @@
                 <w:lang w:eastAsia="es-ES"/>
               </w:rPr>
             </w:pPr>
-            <w:proofErr w:type="spellStart"/>
             <w:r>
               <w:rPr>
                 <w:b/>
@@ -205,14 +196,13 @@
                 <w:szCs w:val="16"/>
                 <w:lang w:eastAsia="es-ES"/>
               </w:rPr>
-              <w:t>Descripcion</w:t>
-            </w:r>
-            <w:proofErr w:type="spellEnd"/>
-          </w:p>
-        </w:tc>
-        <w:tc>
-          <w:tcPr>
-            <w:tcW w:w="938" w:type="dxa"/>
+              <w:t>Descripción</w:t>
+            </w:r>
+          </w:p>
+        </w:tc>
+        <w:tc>
+          <w:tcPr>
+            <w:tcW w:w="1080" w:type="dxa"/>
             <w:shd w:val="clear" w:color="auto" w:fill="D9D9D9" w:themeFill="background1" w:themeFillShade="D9"/>
             <w:vAlign w:val="center"/>
           </w:tcPr>
@@ -289,7 +279,6 @@
                 <w:lang w:eastAsia="es-ES"/>
               </w:rPr>
             </w:pPr>
-            <w:proofErr w:type="spellStart"/>
             <w:r>
               <w:rPr>
                 <w:rFonts w:eastAsia="Times New Roman" w:cs="Arial"/>
@@ -300,12 +289,11 @@
               </w:rPr>
               <w:t>fechaFactura</w:t>
             </w:r>
-            <w:proofErr w:type="spellEnd"/>
-          </w:p>
-        </w:tc>
-        <w:tc>
-          <w:tcPr>
-            <w:tcW w:w="6216" w:type="dxa"/>
+          </w:p>
+        </w:tc>
+        <w:tc>
+          <w:tcPr>
+            <w:tcW w:w="6074" w:type="dxa"/>
             <w:shd w:val="clear" w:color="auto" w:fill="auto"/>
             <w:noWrap/>
             <w:hideMark/>
@@ -336,7 +324,7 @@
         </w:tc>
         <w:tc>
           <w:tcPr>
-            <w:tcW w:w="938" w:type="dxa"/>
+            <w:tcW w:w="1080" w:type="dxa"/>
           </w:tcPr>
           <w:p>
             <w:pPr>
@@ -410,7 +398,6 @@
                 <w:lang w:eastAsia="es-ES"/>
               </w:rPr>
             </w:pPr>
-            <w:proofErr w:type="spellStart"/>
             <w:r>
               <w:rPr>
                 <w:rFonts w:eastAsia="Times New Roman" w:cs="Arial"/>
@@ -421,12 +408,11 @@
               </w:rPr>
               <w:t>fechaOperacion</w:t>
             </w:r>
-            <w:proofErr w:type="spellEnd"/>
-          </w:p>
-        </w:tc>
-        <w:tc>
-          <w:tcPr>
-            <w:tcW w:w="6216" w:type="dxa"/>
+          </w:p>
+        </w:tc>
+        <w:tc>
+          <w:tcPr>
+            <w:tcW w:w="6074" w:type="dxa"/>
             <w:shd w:val="clear" w:color="auto" w:fill="auto"/>
             <w:noWrap/>
             <w:hideMark/>
@@ -457,7 +443,7 @@
         </w:tc>
         <w:tc>
           <w:tcPr>
-            <w:tcW w:w="938" w:type="dxa"/>
+            <w:tcW w:w="1080" w:type="dxa"/>
           </w:tcPr>
           <w:p>
             <w:pPr>
@@ -531,7 +517,6 @@
                 <w:lang w:eastAsia="es-ES"/>
               </w:rPr>
             </w:pPr>
-            <w:proofErr w:type="spellStart"/>
             <w:r>
               <w:rPr>
                 <w:rFonts w:eastAsia="Times New Roman" w:cs="Arial"/>
@@ -542,12 +527,11 @@
               </w:rPr>
               <w:t>periodoFactura</w:t>
             </w:r>
-            <w:proofErr w:type="spellEnd"/>
-          </w:p>
-        </w:tc>
-        <w:tc>
-          <w:tcPr>
-            <w:tcW w:w="6216" w:type="dxa"/>
+          </w:p>
+        </w:tc>
+        <w:tc>
+          <w:tcPr>
+            <w:tcW w:w="6074" w:type="dxa"/>
             <w:shd w:val="clear" w:color="auto" w:fill="auto"/>
             <w:noWrap/>
             <w:hideMark/>
@@ -574,18 +558,16 @@
               </w:rPr>
               <w:t xml:space="preserve">Periodo en el que se quiere declarar la factura (si no se incluye </w:t>
             </w:r>
-            <w:proofErr w:type="spellStart"/>
-            <w:r>
-              <w:rPr>
-                <w:rFonts w:eastAsia="Times New Roman" w:cs="Arial"/>
-                <w:color w:val="000000"/>
-                <w:sz w:val="16"/>
-                <w:szCs w:val="16"/>
-                <w:lang w:eastAsia="es-ES"/>
-              </w:rPr>
-              <w:t>sera</w:t>
-            </w:r>
-            <w:proofErr w:type="spellEnd"/>
+            <w:r>
+              <w:rPr>
+                <w:rFonts w:eastAsia="Times New Roman" w:cs="Arial"/>
+                <w:color w:val="000000"/>
+                <w:sz w:val="16"/>
+                <w:szCs w:val="16"/>
+                <w:lang w:eastAsia="es-ES"/>
+              </w:rPr>
+              <w:t>será</w:t>
+            </w:r>
             <w:r>
               <w:rPr>
                 <w:rFonts w:eastAsia="Times New Roman" w:cs="Arial"/>
@@ -600,7 +582,7 @@
         </w:tc>
         <w:tc>
           <w:tcPr>
-            <w:tcW w:w="938" w:type="dxa"/>
+            <w:tcW w:w="1080" w:type="dxa"/>
           </w:tcPr>
           <w:p>
             <w:pPr>
@@ -675,7 +657,6 @@
                 <w:lang w:eastAsia="es-ES"/>
               </w:rPr>
             </w:pPr>
-            <w:proofErr w:type="spellStart"/>
             <w:r>
               <w:rPr>
                 <w:rFonts w:eastAsia="Times New Roman" w:cs="Arial"/>
@@ -686,12 +667,11 @@
               </w:rPr>
               <w:t>serieFactura</w:t>
             </w:r>
-            <w:proofErr w:type="spellEnd"/>
-          </w:p>
-        </w:tc>
-        <w:tc>
-          <w:tcPr>
-            <w:tcW w:w="6216" w:type="dxa"/>
+          </w:p>
+        </w:tc>
+        <w:tc>
+          <w:tcPr>
+            <w:tcW w:w="6074" w:type="dxa"/>
             <w:shd w:val="clear" w:color="auto" w:fill="auto"/>
             <w:noWrap/>
             <w:hideMark/>
@@ -718,18 +698,16 @@
               </w:rPr>
               <w:t xml:space="preserve">Serie de la factura (solo si </w:t>
             </w:r>
-            <w:proofErr w:type="spellStart"/>
-            <w:r>
-              <w:rPr>
-                <w:rFonts w:eastAsia="Times New Roman" w:cs="Arial"/>
-                <w:color w:val="000000"/>
-                <w:sz w:val="16"/>
-                <w:szCs w:val="16"/>
-                <w:lang w:eastAsia="es-ES"/>
-              </w:rPr>
-              <w:t>esta</w:t>
-            </w:r>
-            <w:proofErr w:type="spellEnd"/>
+            <w:r>
+              <w:rPr>
+                <w:rFonts w:eastAsia="Times New Roman" w:cs="Arial"/>
+                <w:color w:val="000000"/>
+                <w:sz w:val="16"/>
+                <w:szCs w:val="16"/>
+                <w:lang w:eastAsia="es-ES"/>
+              </w:rPr>
+              <w:t>está</w:t>
+            </w:r>
             <w:r>
               <w:rPr>
                 <w:rFonts w:eastAsia="Times New Roman" w:cs="Arial"/>
@@ -744,7 +722,7 @@
         </w:tc>
         <w:tc>
           <w:tcPr>
-            <w:tcW w:w="938" w:type="dxa"/>
+            <w:tcW w:w="1080" w:type="dxa"/>
           </w:tcPr>
           <w:p>
             <w:pPr>
@@ -819,7 +797,6 @@
                 <w:lang w:eastAsia="es-ES"/>
               </w:rPr>
             </w:pPr>
-            <w:proofErr w:type="spellStart"/>
             <w:r>
               <w:rPr>
                 <w:rFonts w:eastAsia="Times New Roman" w:cs="Arial"/>
@@ -830,40 +807,37 @@
               </w:rPr>
               <w:t>numeroFactura</w:t>
             </w:r>
-            <w:proofErr w:type="spellEnd"/>
-          </w:p>
-        </w:tc>
-        <w:tc>
-          <w:tcPr>
-            <w:tcW w:w="6216" w:type="dxa"/>
-            <w:shd w:val="clear" w:color="auto" w:fill="auto"/>
-            <w:noWrap/>
-            <w:hideMark/>
-          </w:tcPr>
-          <w:p>
-            <w:pPr>
-              <w:spacing w:before="0"/>
-              <w:jc w:val="left"/>
-              <w:rPr>
-                <w:rFonts w:eastAsia="Times New Roman" w:cs="Arial"/>
-                <w:color w:val="000000"/>
-                <w:sz w:val="16"/>
-                <w:szCs w:val="16"/>
-                <w:lang w:eastAsia="es-ES"/>
-              </w:rPr>
-            </w:pPr>
-            <w:proofErr w:type="spellStart"/>
-            <w:r>
-              <w:rPr>
-                <w:rFonts w:eastAsia="Times New Roman" w:cs="Arial"/>
-                <w:color w:val="000000"/>
-                <w:sz w:val="16"/>
-                <w:szCs w:val="16"/>
-                <w:lang w:eastAsia="es-ES"/>
-              </w:rPr>
-              <w:t>Numero</w:t>
-            </w:r>
-            <w:proofErr w:type="spellEnd"/>
+          </w:p>
+        </w:tc>
+        <w:tc>
+          <w:tcPr>
+            <w:tcW w:w="6074" w:type="dxa"/>
+            <w:shd w:val="clear" w:color="auto" w:fill="auto"/>
+            <w:noWrap/>
+            <w:hideMark/>
+          </w:tcPr>
+          <w:p>
+            <w:pPr>
+              <w:spacing w:before="0"/>
+              <w:jc w:val="left"/>
+              <w:rPr>
+                <w:rFonts w:eastAsia="Times New Roman" w:cs="Arial"/>
+                <w:color w:val="000000"/>
+                <w:sz w:val="16"/>
+                <w:szCs w:val="16"/>
+                <w:lang w:eastAsia="es-ES"/>
+              </w:rPr>
+            </w:pPr>
+            <w:r>
+              <w:rPr>
+                <w:rFonts w:eastAsia="Times New Roman" w:cs="Arial"/>
+                <w:color w:val="000000"/>
+                <w:sz w:val="16"/>
+                <w:szCs w:val="16"/>
+                <w:lang w:eastAsia="es-ES"/>
+              </w:rPr>
+              <w:t>Número</w:t>
+            </w:r>
             <w:r>
               <w:rPr>
                 <w:rFonts w:eastAsia="Times New Roman" w:cs="Arial"/>
@@ -878,7 +852,7 @@
         </w:tc>
         <w:tc>
           <w:tcPr>
-            <w:tcW w:w="938" w:type="dxa"/>
+            <w:tcW w:w="1080" w:type="dxa"/>
           </w:tcPr>
           <w:p>
             <w:pPr>
@@ -953,7 +927,6 @@
                 <w:lang w:eastAsia="es-ES"/>
               </w:rPr>
             </w:pPr>
-            <w:proofErr w:type="spellStart"/>
             <w:r>
               <w:rPr>
                 <w:rFonts w:eastAsia="Times New Roman" w:cs="Arial"/>
@@ -964,12 +937,11 @@
               </w:rPr>
               <w:t>referenciaFactura</w:t>
             </w:r>
-            <w:proofErr w:type="spellEnd"/>
-          </w:p>
-        </w:tc>
-        <w:tc>
-          <w:tcPr>
-            <w:tcW w:w="6216" w:type="dxa"/>
+          </w:p>
+        </w:tc>
+        <w:tc>
+          <w:tcPr>
+            <w:tcW w:w="6074" w:type="dxa"/>
             <w:shd w:val="clear" w:color="auto" w:fill="auto"/>
             <w:noWrap/>
             <w:hideMark/>
@@ -1000,7 +972,7 @@
         </w:tc>
         <w:tc>
           <w:tcPr>
-            <w:tcW w:w="938" w:type="dxa"/>
+            <w:tcW w:w="1080" w:type="dxa"/>
           </w:tcPr>
           <w:p>
             <w:pPr>
@@ -1075,7 +1047,6 @@
                 <w:lang w:eastAsia="es-ES"/>
               </w:rPr>
             </w:pPr>
-            <w:proofErr w:type="spellStart"/>
             <w:r>
               <w:rPr>
                 <w:rFonts w:eastAsia="Times New Roman" w:cs="Arial"/>
@@ -1086,12 +1057,11 @@
               </w:rPr>
               <w:t>nifFactura</w:t>
             </w:r>
-            <w:proofErr w:type="spellEnd"/>
-          </w:p>
-        </w:tc>
-        <w:tc>
-          <w:tcPr>
-            <w:tcW w:w="6216" w:type="dxa"/>
+          </w:p>
+        </w:tc>
+        <w:tc>
+          <w:tcPr>
+            <w:tcW w:w="6074" w:type="dxa"/>
             <w:shd w:val="clear" w:color="auto" w:fill="auto"/>
             <w:noWrap/>
             <w:hideMark/>
@@ -1122,7 +1092,7 @@
         </w:tc>
         <w:tc>
           <w:tcPr>
-            <w:tcW w:w="938" w:type="dxa"/>
+            <w:tcW w:w="1080" w:type="dxa"/>
           </w:tcPr>
           <w:p>
             <w:pPr>
@@ -1197,7 +1167,6 @@
                 <w:lang w:eastAsia="es-ES"/>
               </w:rPr>
             </w:pPr>
-            <w:proofErr w:type="spellStart"/>
             <w:r>
               <w:rPr>
                 <w:rFonts w:eastAsia="Times New Roman" w:cs="Arial"/>
@@ -1208,12 +1177,11 @@
               </w:rPr>
               <w:t>nombreFactura</w:t>
             </w:r>
-            <w:proofErr w:type="spellEnd"/>
-          </w:p>
-        </w:tc>
-        <w:tc>
-          <w:tcPr>
-            <w:tcW w:w="6216" w:type="dxa"/>
+          </w:p>
+        </w:tc>
+        <w:tc>
+          <w:tcPr>
+            <w:tcW w:w="6074" w:type="dxa"/>
             <w:shd w:val="clear" w:color="auto" w:fill="auto"/>
             <w:noWrap/>
             <w:hideMark/>
@@ -1240,23 +1208,21 @@
               </w:rPr>
               <w:t xml:space="preserve">Nombre del cliente / proveedor en caso de personas </w:t>
             </w:r>
-            <w:proofErr w:type="spellStart"/>
-            <w:r>
-              <w:rPr>
-                <w:rFonts w:eastAsia="Times New Roman" w:cs="Arial"/>
-                <w:color w:val="000000"/>
-                <w:sz w:val="16"/>
-                <w:szCs w:val="16"/>
-                <w:lang w:eastAsia="es-ES"/>
-              </w:rPr>
-              <w:t>fisicas</w:t>
-            </w:r>
-            <w:proofErr w:type="spellEnd"/>
-          </w:p>
-        </w:tc>
-        <w:tc>
-          <w:tcPr>
-            <w:tcW w:w="938" w:type="dxa"/>
+            <w:r>
+              <w:rPr>
+                <w:rFonts w:eastAsia="Times New Roman" w:cs="Arial"/>
+                <w:color w:val="000000"/>
+                <w:sz w:val="16"/>
+                <w:szCs w:val="16"/>
+                <w:lang w:eastAsia="es-ES"/>
+              </w:rPr>
+              <w:t>físicas</w:t>
+            </w:r>
+          </w:p>
+        </w:tc>
+        <w:tc>
+          <w:tcPr>
+            <w:tcW w:w="1080" w:type="dxa"/>
           </w:tcPr>
           <w:p>
             <w:pPr>
@@ -1330,7 +1296,6 @@
                 <w:lang w:eastAsia="es-ES"/>
               </w:rPr>
             </w:pPr>
-            <w:proofErr w:type="spellStart"/>
             <w:r>
               <w:rPr>
                 <w:rFonts w:eastAsia="Times New Roman" w:cs="Arial"/>
@@ -1341,40 +1306,37 @@
               </w:rPr>
               <w:t>direccionFactura</w:t>
             </w:r>
-            <w:proofErr w:type="spellEnd"/>
-          </w:p>
-        </w:tc>
-        <w:tc>
-          <w:tcPr>
-            <w:tcW w:w="6216" w:type="dxa"/>
-            <w:shd w:val="clear" w:color="auto" w:fill="auto"/>
-            <w:noWrap/>
-            <w:hideMark/>
-          </w:tcPr>
-          <w:p>
-            <w:pPr>
-              <w:spacing w:before="0"/>
-              <w:jc w:val="left"/>
-              <w:rPr>
-                <w:rFonts w:eastAsia="Times New Roman" w:cs="Arial"/>
-                <w:color w:val="000000"/>
-                <w:sz w:val="16"/>
-                <w:szCs w:val="16"/>
-                <w:lang w:eastAsia="es-ES"/>
-              </w:rPr>
-            </w:pPr>
-            <w:proofErr w:type="spellStart"/>
-            <w:r>
-              <w:rPr>
-                <w:rFonts w:eastAsia="Times New Roman" w:cs="Arial"/>
-                <w:color w:val="000000"/>
-                <w:sz w:val="16"/>
-                <w:szCs w:val="16"/>
-                <w:lang w:eastAsia="es-ES"/>
-              </w:rPr>
-              <w:t>Direccion</w:t>
-            </w:r>
-            <w:proofErr w:type="spellEnd"/>
+          </w:p>
+        </w:tc>
+        <w:tc>
+          <w:tcPr>
+            <w:tcW w:w="6074" w:type="dxa"/>
+            <w:shd w:val="clear" w:color="auto" w:fill="auto"/>
+            <w:noWrap/>
+            <w:hideMark/>
+          </w:tcPr>
+          <w:p>
+            <w:pPr>
+              <w:spacing w:before="0"/>
+              <w:jc w:val="left"/>
+              <w:rPr>
+                <w:rFonts w:eastAsia="Times New Roman" w:cs="Arial"/>
+                <w:color w:val="000000"/>
+                <w:sz w:val="16"/>
+                <w:szCs w:val="16"/>
+                <w:lang w:eastAsia="es-ES"/>
+              </w:rPr>
+            </w:pPr>
+            <w:r>
+              <w:rPr>
+                <w:rFonts w:eastAsia="Times New Roman" w:cs="Arial"/>
+                <w:color w:val="000000"/>
+                <w:sz w:val="16"/>
+                <w:szCs w:val="16"/>
+                <w:lang w:eastAsia="es-ES"/>
+              </w:rPr>
+              <w:t>Dirección</w:t>
+            </w:r>
             <w:r>
               <w:rPr>
                 <w:rFonts w:eastAsia="Times New Roman" w:cs="Arial"/>
@@ -1389,7 +1351,7 @@
         </w:tc>
         <w:tc>
           <w:tcPr>
-            <w:tcW w:w="938" w:type="dxa"/>
+            <w:tcW w:w="1080" w:type="dxa"/>
           </w:tcPr>
           <w:p>
             <w:pPr>
@@ -1463,7 +1425,6 @@
                 <w:lang w:eastAsia="es-ES"/>
               </w:rPr>
             </w:pPr>
-            <w:proofErr w:type="spellStart"/>
             <w:r>
               <w:rPr>
                 <w:rFonts w:eastAsia="Times New Roman" w:cs="Arial"/>
@@ -1474,40 +1435,37 @@
               </w:rPr>
               <w:t>codPostalFactura</w:t>
             </w:r>
-            <w:proofErr w:type="spellEnd"/>
-          </w:p>
-        </w:tc>
-        <w:tc>
-          <w:tcPr>
-            <w:tcW w:w="6216" w:type="dxa"/>
-            <w:shd w:val="clear" w:color="auto" w:fill="auto"/>
-            <w:noWrap/>
-            <w:hideMark/>
-          </w:tcPr>
-          <w:p>
-            <w:pPr>
-              <w:spacing w:before="0"/>
-              <w:jc w:val="left"/>
-              <w:rPr>
-                <w:rFonts w:eastAsia="Times New Roman" w:cs="Arial"/>
-                <w:color w:val="000000"/>
-                <w:sz w:val="16"/>
-                <w:szCs w:val="16"/>
-                <w:lang w:eastAsia="es-ES"/>
-              </w:rPr>
-            </w:pPr>
-            <w:proofErr w:type="spellStart"/>
-            <w:r>
-              <w:rPr>
-                <w:rFonts w:eastAsia="Times New Roman" w:cs="Arial"/>
-                <w:color w:val="000000"/>
-                <w:sz w:val="16"/>
-                <w:szCs w:val="16"/>
-                <w:lang w:eastAsia="es-ES"/>
-              </w:rPr>
-              <w:t>Codigo</w:t>
-            </w:r>
-            <w:proofErr w:type="spellEnd"/>
+          </w:p>
+        </w:tc>
+        <w:tc>
+          <w:tcPr>
+            <w:tcW w:w="6074" w:type="dxa"/>
+            <w:shd w:val="clear" w:color="auto" w:fill="auto"/>
+            <w:noWrap/>
+            <w:hideMark/>
+          </w:tcPr>
+          <w:p>
+            <w:pPr>
+              <w:spacing w:before="0"/>
+              <w:jc w:val="left"/>
+              <w:rPr>
+                <w:rFonts w:eastAsia="Times New Roman" w:cs="Arial"/>
+                <w:color w:val="000000"/>
+                <w:sz w:val="16"/>
+                <w:szCs w:val="16"/>
+                <w:lang w:eastAsia="es-ES"/>
+              </w:rPr>
+            </w:pPr>
+            <w:r>
+              <w:rPr>
+                <w:rFonts w:eastAsia="Times New Roman" w:cs="Arial"/>
+                <w:color w:val="000000"/>
+                <w:sz w:val="16"/>
+                <w:szCs w:val="16"/>
+                <w:lang w:eastAsia="es-ES"/>
+              </w:rPr>
+              <w:t>Código</w:t>
+            </w:r>
             <w:r>
               <w:rPr>
                 <w:rFonts w:eastAsia="Times New Roman" w:cs="Arial"/>
@@ -1522,7 +1480,7 @@
         </w:tc>
         <w:tc>
           <w:tcPr>
-            <w:tcW w:w="938" w:type="dxa"/>
+            <w:tcW w:w="1080" w:type="dxa"/>
           </w:tcPr>
           <w:p>
             <w:pPr>
@@ -1596,7 +1554,6 @@
                 <w:lang w:eastAsia="es-ES"/>
               </w:rPr>
             </w:pPr>
-            <w:proofErr w:type="spellStart"/>
             <w:r>
               <w:rPr>
                 <w:rFonts w:eastAsia="Times New Roman" w:cs="Arial"/>
@@ -1607,40 +1564,37 @@
               </w:rPr>
               <w:t>paisFactura</w:t>
             </w:r>
-            <w:proofErr w:type="spellEnd"/>
-          </w:p>
-        </w:tc>
-        <w:tc>
-          <w:tcPr>
-            <w:tcW w:w="6216" w:type="dxa"/>
-            <w:shd w:val="clear" w:color="auto" w:fill="auto"/>
-            <w:noWrap/>
-            <w:hideMark/>
-          </w:tcPr>
-          <w:p>
-            <w:pPr>
-              <w:spacing w:before="0"/>
-              <w:jc w:val="left"/>
-              <w:rPr>
-                <w:rFonts w:eastAsia="Times New Roman" w:cs="Arial"/>
-                <w:color w:val="000000"/>
-                <w:sz w:val="16"/>
-                <w:szCs w:val="16"/>
-                <w:lang w:eastAsia="es-ES"/>
-              </w:rPr>
-            </w:pPr>
-            <w:proofErr w:type="spellStart"/>
-            <w:r>
-              <w:rPr>
-                <w:rFonts w:eastAsia="Times New Roman" w:cs="Arial"/>
-                <w:color w:val="000000"/>
-                <w:sz w:val="16"/>
-                <w:szCs w:val="16"/>
-                <w:lang w:eastAsia="es-ES"/>
-              </w:rPr>
-              <w:t>Pais</w:t>
-            </w:r>
-            <w:proofErr w:type="spellEnd"/>
+          </w:p>
+        </w:tc>
+        <w:tc>
+          <w:tcPr>
+            <w:tcW w:w="6074" w:type="dxa"/>
+            <w:shd w:val="clear" w:color="auto" w:fill="auto"/>
+            <w:noWrap/>
+            <w:hideMark/>
+          </w:tcPr>
+          <w:p>
+            <w:pPr>
+              <w:spacing w:before="0"/>
+              <w:jc w:val="left"/>
+              <w:rPr>
+                <w:rFonts w:eastAsia="Times New Roman" w:cs="Arial"/>
+                <w:color w:val="000000"/>
+                <w:sz w:val="16"/>
+                <w:szCs w:val="16"/>
+                <w:lang w:eastAsia="es-ES"/>
+              </w:rPr>
+            </w:pPr>
+            <w:r>
+              <w:rPr>
+                <w:rFonts w:eastAsia="Times New Roman" w:cs="Arial"/>
+                <w:color w:val="000000"/>
+                <w:sz w:val="16"/>
+                <w:szCs w:val="16"/>
+                <w:lang w:eastAsia="es-ES"/>
+              </w:rPr>
+              <w:t>País</w:t>
+            </w:r>
             <w:r>
               <w:rPr>
                 <w:rFonts w:eastAsia="Times New Roman" w:cs="Arial"/>
@@ -1655,7 +1609,7 @@
         </w:tc>
         <w:tc>
           <w:tcPr>
-            <w:tcW w:w="938" w:type="dxa"/>
+            <w:tcW w:w="1080" w:type="dxa"/>
           </w:tcPr>
           <w:p>
             <w:pPr>
@@ -1729,7 +1683,6 @@
                 <w:lang w:eastAsia="es-ES"/>
               </w:rPr>
             </w:pPr>
-            <w:proofErr w:type="spellStart"/>
             <w:r>
               <w:rPr>
                 <w:rFonts w:eastAsia="Times New Roman" w:cs="Arial"/>
@@ -1740,12 +1693,11 @@
               </w:rPr>
               <w:t>cuentaContable</w:t>
             </w:r>
-            <w:proofErr w:type="spellEnd"/>
-          </w:p>
-        </w:tc>
-        <w:tc>
-          <w:tcPr>
-            <w:tcW w:w="6216" w:type="dxa"/>
+          </w:p>
+        </w:tc>
+        <w:tc>
+          <w:tcPr>
+            <w:tcW w:w="6074" w:type="dxa"/>
             <w:shd w:val="clear" w:color="auto" w:fill="auto"/>
             <w:noWrap/>
             <w:hideMark/>
@@ -1776,7 +1728,7 @@
         </w:tc>
         <w:tc>
           <w:tcPr>
-            <w:tcW w:w="938" w:type="dxa"/>
+            <w:tcW w:w="1080" w:type="dxa"/>
           </w:tcPr>
           <w:p>
             <w:pPr>
@@ -1850,7 +1802,6 @@
                 <w:lang w:eastAsia="es-ES"/>
               </w:rPr>
             </w:pPr>
-            <w:proofErr w:type="spellStart"/>
             <w:r>
               <w:rPr>
                 <w:rFonts w:eastAsia="Times New Roman" w:cs="Arial"/>
@@ -1861,12 +1812,11 @@
               </w:rPr>
               <w:t>cuentaContrapartida</w:t>
             </w:r>
-            <w:proofErr w:type="spellEnd"/>
-          </w:p>
-        </w:tc>
-        <w:tc>
-          <w:tcPr>
-            <w:tcW w:w="6216" w:type="dxa"/>
+          </w:p>
+        </w:tc>
+        <w:tc>
+          <w:tcPr>
+            <w:tcW w:w="6074" w:type="dxa"/>
             <w:shd w:val="clear" w:color="auto" w:fill="auto"/>
             <w:noWrap/>
             <w:hideMark/>
@@ -1897,7 +1847,7 @@
         </w:tc>
         <w:tc>
           <w:tcPr>
-            <w:tcW w:w="938" w:type="dxa"/>
+            <w:tcW w:w="1080" w:type="dxa"/>
           </w:tcPr>
           <w:p>
             <w:pPr>
@@ -1971,7 +1921,6 @@
                 <w:lang w:eastAsia="es-ES"/>
               </w:rPr>
             </w:pPr>
-            <w:proofErr w:type="spellStart"/>
             <w:r>
               <w:rPr>
                 <w:rFonts w:eastAsia="Times New Roman" w:cs="Arial"/>
@@ -1982,12 +1931,11 @@
               </w:rPr>
               <w:t>codigoConcepto</w:t>
             </w:r>
-            <w:proofErr w:type="spellEnd"/>
-          </w:p>
-        </w:tc>
-        <w:tc>
-          <w:tcPr>
-            <w:tcW w:w="6216" w:type="dxa"/>
+          </w:p>
+        </w:tc>
+        <w:tc>
+          <w:tcPr>
+            <w:tcW w:w="6074" w:type="dxa"/>
             <w:shd w:val="clear" w:color="auto" w:fill="auto"/>
             <w:noWrap/>
             <w:hideMark/>
@@ -2018,7 +1966,7 @@
         </w:tc>
         <w:tc>
           <w:tcPr>
-            <w:tcW w:w="938" w:type="dxa"/>
+            <w:tcW w:w="1080" w:type="dxa"/>
           </w:tcPr>
           <w:p>
             <w:pPr>
@@ -2092,7 +2040,6 @@
                 <w:lang w:eastAsia="es-ES"/>
               </w:rPr>
             </w:pPr>
-            <w:proofErr w:type="spellStart"/>
             <w:r>
               <w:rPr>
                 <w:rFonts w:eastAsia="Times New Roman" w:cs="Arial"/>
@@ -2103,12 +2050,11 @@
               </w:rPr>
               <w:t>facturaDeducible</w:t>
             </w:r>
-            <w:proofErr w:type="spellEnd"/>
-          </w:p>
-        </w:tc>
-        <w:tc>
-          <w:tcPr>
-            <w:tcW w:w="6216" w:type="dxa"/>
+          </w:p>
+        </w:tc>
+        <w:tc>
+          <w:tcPr>
+            <w:tcW w:w="6074" w:type="dxa"/>
             <w:shd w:val="clear" w:color="auto" w:fill="auto"/>
             <w:noWrap/>
             <w:hideMark/>
@@ -2139,7 +2085,7 @@
         </w:tc>
         <w:tc>
           <w:tcPr>
-            <w:tcW w:w="938" w:type="dxa"/>
+            <w:tcW w:w="1080" w:type="dxa"/>
           </w:tcPr>
           <w:p>
             <w:pPr>
@@ -2228,7 +2174,7 @@
         </w:tc>
         <w:tc>
           <w:tcPr>
-            <w:tcW w:w="6216" w:type="dxa"/>
+            <w:tcW w:w="6074" w:type="dxa"/>
             <w:shd w:val="clear" w:color="auto" w:fill="auto"/>
             <w:noWrap/>
             <w:hideMark/>
@@ -2259,7 +2205,7 @@
         </w:tc>
         <w:tc>
           <w:tcPr>
-            <w:tcW w:w="938" w:type="dxa"/>
+            <w:tcW w:w="1080" w:type="dxa"/>
           </w:tcPr>
           <w:p>
             <w:pPr>
@@ -2348,7 +2294,7 @@
         </w:tc>
         <w:tc>
           <w:tcPr>
-            <w:tcW w:w="6216" w:type="dxa"/>
+            <w:tcW w:w="6074" w:type="dxa"/>
             <w:shd w:val="clear" w:color="auto" w:fill="auto"/>
             <w:noWrap/>
             <w:hideMark/>
@@ -2379,7 +2325,7 @@
         </w:tc>
         <w:tc>
           <w:tcPr>
-            <w:tcW w:w="938" w:type="dxa"/>
+            <w:tcW w:w="1080" w:type="dxa"/>
           </w:tcPr>
           <w:p>
             <w:pPr>
@@ -2468,7 +2414,7 @@
         </w:tc>
         <w:tc>
           <w:tcPr>
-            <w:tcW w:w="6216" w:type="dxa"/>
+            <w:tcW w:w="6074" w:type="dxa"/>
             <w:shd w:val="clear" w:color="auto" w:fill="auto"/>
             <w:noWrap/>
             <w:hideMark/>
@@ -2499,7 +2445,7 @@
         </w:tc>
         <w:tc>
           <w:tcPr>
-            <w:tcW w:w="938" w:type="dxa"/>
+            <w:tcW w:w="1080" w:type="dxa"/>
           </w:tcPr>
           <w:p>
             <w:pPr>
@@ -2588,7 +2534,7 @@
         </w:tc>
         <w:tc>
           <w:tcPr>
-            <w:tcW w:w="6216" w:type="dxa"/>
+            <w:tcW w:w="6074" w:type="dxa"/>
             <w:shd w:val="clear" w:color="auto" w:fill="auto"/>
             <w:noWrap/>
             <w:hideMark/>
@@ -2619,7 +2565,7 @@
         </w:tc>
         <w:tc>
           <w:tcPr>
-            <w:tcW w:w="938" w:type="dxa"/>
+            <w:tcW w:w="1080" w:type="dxa"/>
           </w:tcPr>
           <w:p>
             <w:pPr>
@@ -2708,7 +2654,7 @@
         </w:tc>
         <w:tc>
           <w:tcPr>
-            <w:tcW w:w="6216" w:type="dxa"/>
+            <w:tcW w:w="6074" w:type="dxa"/>
             <w:shd w:val="clear" w:color="auto" w:fill="auto"/>
             <w:noWrap/>
             <w:hideMark/>
@@ -2739,7 +2685,7 @@
         </w:tc>
         <w:tc>
           <w:tcPr>
-            <w:tcW w:w="938" w:type="dxa"/>
+            <w:tcW w:w="1080" w:type="dxa"/>
           </w:tcPr>
           <w:p>
             <w:pPr>
@@ -2828,7 +2774,7 @@
         </w:tc>
         <w:tc>
           <w:tcPr>
-            <w:tcW w:w="6216" w:type="dxa"/>
+            <w:tcW w:w="6074" w:type="dxa"/>
             <w:shd w:val="clear" w:color="auto" w:fill="auto"/>
             <w:noWrap/>
             <w:hideMark/>
@@ -2859,7 +2805,7 @@
         </w:tc>
         <w:tc>
           <w:tcPr>
-            <w:tcW w:w="938" w:type="dxa"/>
+            <w:tcW w:w="1080" w:type="dxa"/>
           </w:tcPr>
           <w:p>
             <w:pPr>
@@ -2948,7 +2894,7 @@
         </w:tc>
         <w:tc>
           <w:tcPr>
-            <w:tcW w:w="6216" w:type="dxa"/>
+            <w:tcW w:w="6074" w:type="dxa"/>
             <w:shd w:val="clear" w:color="auto" w:fill="auto"/>
             <w:noWrap/>
             <w:hideMark/>
@@ -2979,7 +2925,7 @@
         </w:tc>
         <w:tc>
           <w:tcPr>
-            <w:tcW w:w="938" w:type="dxa"/>
+            <w:tcW w:w="1080" w:type="dxa"/>
           </w:tcPr>
           <w:p>
             <w:pPr>
@@ -3033,8 +2979,6 @@
               </w:rPr>
               <w:t>W</w:t>
             </w:r>
-            <w:bookmarkStart w:id="0" w:name="_GoBack"/>
-            <w:bookmarkEnd w:id="0"/>
           </w:p>
         </w:tc>
         <w:tc>
@@ -3070,7 +3014,7 @@
         </w:tc>
         <w:tc>
           <w:tcPr>
-            <w:tcW w:w="6216" w:type="dxa"/>
+            <w:tcW w:w="6074" w:type="dxa"/>
             <w:shd w:val="clear" w:color="auto" w:fill="auto"/>
             <w:noWrap/>
             <w:hideMark/>
@@ -3101,7 +3045,7 @@
         </w:tc>
         <w:tc>
           <w:tcPr>
-            <w:tcW w:w="938" w:type="dxa"/>
+            <w:tcW w:w="1080" w:type="dxa"/>
           </w:tcPr>
           <w:p>
             <w:pPr>
@@ -3190,7 +3134,7 @@
         </w:tc>
         <w:tc>
           <w:tcPr>
-            <w:tcW w:w="6216" w:type="dxa"/>
+            <w:tcW w:w="6074" w:type="dxa"/>
             <w:shd w:val="clear" w:color="auto" w:fill="auto"/>
             <w:noWrap/>
             <w:hideMark/>
@@ -3221,7 +3165,7 @@
         </w:tc>
         <w:tc>
           <w:tcPr>
-            <w:tcW w:w="938" w:type="dxa"/>
+            <w:tcW w:w="1080" w:type="dxa"/>
           </w:tcPr>
           <w:p>
             <w:pPr>
@@ -3310,7 +3254,7 @@
         </w:tc>
         <w:tc>
           <w:tcPr>
-            <w:tcW w:w="6216" w:type="dxa"/>
+            <w:tcW w:w="6074" w:type="dxa"/>
             <w:shd w:val="clear" w:color="auto" w:fill="auto"/>
             <w:noWrap/>
             <w:hideMark/>
@@ -3341,7 +3285,7 @@
         </w:tc>
         <w:tc>
           <w:tcPr>
-            <w:tcW w:w="938" w:type="dxa"/>
+            <w:tcW w:w="1080" w:type="dxa"/>
           </w:tcPr>
           <w:p>
             <w:pPr>
@@ -3430,7 +3374,7 @@
         </w:tc>
         <w:tc>
           <w:tcPr>
-            <w:tcW w:w="6216" w:type="dxa"/>
+            <w:tcW w:w="6074" w:type="dxa"/>
             <w:shd w:val="clear" w:color="auto" w:fill="auto"/>
             <w:noWrap/>
             <w:hideMark/>
@@ -3461,7 +3405,7 @@
         </w:tc>
         <w:tc>
           <w:tcPr>
-            <w:tcW w:w="938" w:type="dxa"/>
+            <w:tcW w:w="1080" w:type="dxa"/>
           </w:tcPr>
           <w:p>
             <w:pPr>
@@ -3550,7 +3494,7 @@
         </w:tc>
         <w:tc>
           <w:tcPr>
-            <w:tcW w:w="6216" w:type="dxa"/>
+            <w:tcW w:w="6074" w:type="dxa"/>
             <w:shd w:val="clear" w:color="auto" w:fill="auto"/>
             <w:noWrap/>
             <w:hideMark/>
@@ -3581,7 +3525,7 @@
         </w:tc>
         <w:tc>
           <w:tcPr>
-            <w:tcW w:w="938" w:type="dxa"/>
+            <w:tcW w:w="1080" w:type="dxa"/>
           </w:tcPr>
           <w:p>
             <w:pPr>
@@ -3670,7 +3614,7 @@
         </w:tc>
         <w:tc>
           <w:tcPr>
-            <w:tcW w:w="6216" w:type="dxa"/>
+            <w:tcW w:w="6074" w:type="dxa"/>
             <w:shd w:val="clear" w:color="auto" w:fill="auto"/>
             <w:noWrap/>
             <w:hideMark/>
@@ -3701,7 +3645,7 @@
         </w:tc>
         <w:tc>
           <w:tcPr>
-            <w:tcW w:w="938" w:type="dxa"/>
+            <w:tcW w:w="1080" w:type="dxa"/>
           </w:tcPr>
           <w:p>
             <w:pPr>
@@ -3790,7 +3734,7 @@
         </w:tc>
         <w:tc>
           <w:tcPr>
-            <w:tcW w:w="6216" w:type="dxa"/>
+            <w:tcW w:w="6074" w:type="dxa"/>
             <w:shd w:val="clear" w:color="auto" w:fill="auto"/>
             <w:noWrap/>
             <w:hideMark/>
@@ -3821,7 +3765,7 @@
         </w:tc>
         <w:tc>
           <w:tcPr>
-            <w:tcW w:w="938" w:type="dxa"/>
+            <w:tcW w:w="1080" w:type="dxa"/>
           </w:tcPr>
           <w:p>
             <w:pPr>
@@ -3910,7 +3854,7 @@
         </w:tc>
         <w:tc>
           <w:tcPr>
-            <w:tcW w:w="6216" w:type="dxa"/>
+            <w:tcW w:w="6074" w:type="dxa"/>
             <w:shd w:val="clear" w:color="auto" w:fill="auto"/>
             <w:noWrap/>
             <w:hideMark/>
@@ -3941,7 +3885,7 @@
         </w:tc>
         <w:tc>
           <w:tcPr>
-            <w:tcW w:w="938" w:type="dxa"/>
+            <w:tcW w:w="1080" w:type="dxa"/>
           </w:tcPr>
           <w:p>
             <w:pPr>
@@ -4029,7 +3973,7 @@
         </w:tc>
         <w:tc>
           <w:tcPr>
-            <w:tcW w:w="6216" w:type="dxa"/>
+            <w:tcW w:w="6074" w:type="dxa"/>
             <w:shd w:val="clear" w:color="auto" w:fill="auto"/>
             <w:noWrap/>
             <w:hideMark/>
@@ -4060,7 +4004,7 @@
         </w:tc>
         <w:tc>
           <w:tcPr>
-            <w:tcW w:w="938" w:type="dxa"/>
+            <w:tcW w:w="1080" w:type="dxa"/>
           </w:tcPr>
           <w:p>
             <w:pPr>
@@ -4148,7 +4092,7 @@
         </w:tc>
         <w:tc>
           <w:tcPr>
-            <w:tcW w:w="6216" w:type="dxa"/>
+            <w:tcW w:w="6074" w:type="dxa"/>
             <w:shd w:val="clear" w:color="auto" w:fill="auto"/>
             <w:noWrap/>
             <w:hideMark/>
@@ -4179,7 +4123,7 @@
         </w:tc>
         <w:tc>
           <w:tcPr>
-            <w:tcW w:w="938" w:type="dxa"/>
+            <w:tcW w:w="1080" w:type="dxa"/>
           </w:tcPr>
           <w:p>
             <w:pPr>
@@ -4267,7 +4211,7 @@
         </w:tc>
         <w:tc>
           <w:tcPr>
-            <w:tcW w:w="6216" w:type="dxa"/>
+            <w:tcW w:w="6074" w:type="dxa"/>
             <w:shd w:val="clear" w:color="auto" w:fill="auto"/>
             <w:noWrap/>
             <w:hideMark/>
@@ -4298,7 +4242,7 @@
         </w:tc>
         <w:tc>
           <w:tcPr>
-            <w:tcW w:w="938" w:type="dxa"/>
+            <w:tcW w:w="1080" w:type="dxa"/>
           </w:tcPr>
           <w:p>
             <w:pPr>
@@ -4386,7 +4330,7 @@
         </w:tc>
         <w:tc>
           <w:tcPr>
-            <w:tcW w:w="6216" w:type="dxa"/>
+            <w:tcW w:w="6074" w:type="dxa"/>
             <w:shd w:val="clear" w:color="auto" w:fill="auto"/>
             <w:noWrap/>
             <w:hideMark/>
@@ -4417,7 +4361,7 @@
         </w:tc>
         <w:tc>
           <w:tcPr>
-            <w:tcW w:w="938" w:type="dxa"/>
+            <w:tcW w:w="1080" w:type="dxa"/>
           </w:tcPr>
           <w:p>
             <w:pPr>
@@ -4506,7 +4450,7 @@
         </w:tc>
         <w:tc>
           <w:tcPr>
-            <w:tcW w:w="6216" w:type="dxa"/>
+            <w:tcW w:w="6074" w:type="dxa"/>
             <w:shd w:val="clear" w:color="auto" w:fill="auto"/>
             <w:noWrap/>
             <w:hideMark/>
@@ -4537,7 +4481,7 @@
         </w:tc>
         <w:tc>
           <w:tcPr>
-            <w:tcW w:w="938" w:type="dxa"/>
+            <w:tcW w:w="1080" w:type="dxa"/>
           </w:tcPr>
           <w:p>
             <w:pPr>
@@ -4625,7 +4569,7 @@
         </w:tc>
         <w:tc>
           <w:tcPr>
-            <w:tcW w:w="6216" w:type="dxa"/>
+            <w:tcW w:w="6074" w:type="dxa"/>
             <w:shd w:val="clear" w:color="auto" w:fill="auto"/>
             <w:noWrap/>
             <w:hideMark/>
@@ -4656,30 +4600,32 @@
         </w:tc>
         <w:tc>
           <w:tcPr>
-            <w:tcW w:w="938" w:type="dxa"/>
-          </w:tcPr>
-          <w:p>
-            <w:pPr>
-              <w:spacing w:before="0"/>
-              <w:jc w:val="center"/>
-              <w:rPr>
-                <w:rFonts w:eastAsia="Times New Roman" w:cs="Arial"/>
-                <w:color w:val="000000"/>
-                <w:sz w:val="16"/>
-                <w:szCs w:val="16"/>
-                <w:lang w:eastAsia="es-ES"/>
-              </w:rPr>
-            </w:pPr>
-            <w:r>
-              <w:rPr>
-                <w:rFonts w:eastAsia="Times New Roman" w:cs="Arial"/>
-                <w:color w:val="000000"/>
-                <w:sz w:val="16"/>
-                <w:szCs w:val="16"/>
-                <w:lang w:eastAsia="es-ES"/>
-              </w:rPr>
-              <w:t>NO</w:t>
-            </w:r>
+            <w:tcW w:w="1080" w:type="dxa"/>
+          </w:tcPr>
+          <w:p>
+            <w:pPr>
+              <w:spacing w:before="0"/>
+              <w:jc w:val="center"/>
+              <w:rPr>
+                <w:rFonts w:eastAsia="Times New Roman" w:cs="Arial"/>
+                <w:color w:val="000000"/>
+                <w:sz w:val="16"/>
+                <w:szCs w:val="16"/>
+                <w:lang w:eastAsia="es-ES"/>
+              </w:rPr>
+            </w:pPr>
+            <w:r>
+              <w:rPr>
+                <w:rFonts w:eastAsia="Times New Roman" w:cs="Arial"/>
+                <w:color w:val="000000"/>
+                <w:sz w:val="16"/>
+                <w:szCs w:val="16"/>
+                <w:lang w:eastAsia="es-ES"/>
+              </w:rPr>
+              <w:t>Nota 3 y 6</w:t>
+            </w:r>
+            <w:bookmarkStart w:id="0" w:name="_GoBack"/>
+            <w:bookmarkEnd w:id="0"/>
           </w:p>
         </w:tc>
       </w:tr>
@@ -4744,7 +4690,7 @@
         </w:tc>
         <w:tc>
           <w:tcPr>
-            <w:tcW w:w="6216" w:type="dxa"/>
+            <w:tcW w:w="6074" w:type="dxa"/>
             <w:shd w:val="clear" w:color="auto" w:fill="auto"/>
             <w:noWrap/>
             <w:hideMark/>
@@ -4775,29 +4721,49 @@
         </w:tc>
         <w:tc>
           <w:tcPr>
-            <w:tcW w:w="938" w:type="dxa"/>
-          </w:tcPr>
-          <w:p>
-            <w:pPr>
-              <w:spacing w:before="0"/>
-              <w:jc w:val="center"/>
-              <w:rPr>
-                <w:rFonts w:eastAsia="Times New Roman" w:cs="Arial"/>
-                <w:color w:val="000000"/>
-                <w:sz w:val="16"/>
-                <w:szCs w:val="16"/>
-                <w:lang w:eastAsia="es-ES"/>
-              </w:rPr>
-            </w:pPr>
-            <w:r>
-              <w:rPr>
-                <w:rFonts w:eastAsia="Times New Roman" w:cs="Arial"/>
-                <w:color w:val="000000"/>
-                <w:sz w:val="16"/>
-                <w:szCs w:val="16"/>
-                <w:lang w:eastAsia="es-ES"/>
-              </w:rPr>
-              <w:t>Nota 6</w:t>
+            <w:tcW w:w="1080" w:type="dxa"/>
+          </w:tcPr>
+          <w:p>
+            <w:pPr>
+              <w:spacing w:before="0"/>
+              <w:jc w:val="center"/>
+              <w:rPr>
+                <w:rFonts w:eastAsia="Times New Roman" w:cs="Arial"/>
+                <w:color w:val="000000"/>
+                <w:sz w:val="16"/>
+                <w:szCs w:val="16"/>
+                <w:lang w:eastAsia="es-ES"/>
+              </w:rPr>
+            </w:pPr>
+            <w:r>
+              <w:rPr>
+                <w:rFonts w:eastAsia="Times New Roman" w:cs="Arial"/>
+                <w:color w:val="000000"/>
+                <w:sz w:val="16"/>
+                <w:szCs w:val="16"/>
+                <w:lang w:eastAsia="es-ES"/>
+              </w:rPr>
+              <w:t xml:space="preserve">Nota </w:t>
+            </w:r>
+            <w:r>
+              <w:rPr>
+                <w:rFonts w:eastAsia="Times New Roman" w:cs="Arial"/>
+                <w:color w:val="000000"/>
+                <w:sz w:val="16"/>
+                <w:szCs w:val="16"/>
+                <w:lang w:eastAsia="es-ES"/>
+              </w:rPr>
+              <w:t xml:space="preserve">3 y </w:t>
+            </w:r>
+            <w:r>
+              <w:rPr>
+                <w:rFonts w:eastAsia="Times New Roman" w:cs="Arial"/>
+                <w:color w:val="000000"/>
+                <w:sz w:val="16"/>
+                <w:szCs w:val="16"/>
+                <w:lang w:eastAsia="es-ES"/>
+              </w:rPr>
+              <w:t>6</w:t>
             </w:r>
           </w:p>
         </w:tc>
@@ -4863,7 +4829,7 @@
         </w:tc>
         <w:tc>
           <w:tcPr>
-            <w:tcW w:w="6216" w:type="dxa"/>
+            <w:tcW w:w="6074" w:type="dxa"/>
             <w:shd w:val="clear" w:color="auto" w:fill="auto"/>
             <w:noWrap/>
             <w:hideMark/>
@@ -4894,22 +4860,22 @@
         </w:tc>
         <w:tc>
           <w:tcPr>
-            <w:tcW w:w="938" w:type="dxa"/>
-          </w:tcPr>
-          <w:p>
-            <w:pPr>
-              <w:spacing w:before="0"/>
-              <w:jc w:val="center"/>
-            </w:pPr>
-            <w:r>
-              <w:rPr>
-                <w:rFonts w:eastAsia="Times New Roman" w:cs="Arial"/>
-                <w:color w:val="000000"/>
-                <w:sz w:val="16"/>
-                <w:szCs w:val="16"/>
-                <w:lang w:eastAsia="es-ES"/>
-              </w:rPr>
-              <w:t>Nota 6</w:t>
+            <w:tcW w:w="1080" w:type="dxa"/>
+          </w:tcPr>
+          <w:p>
+            <w:pPr>
+              <w:contextualSpacing/>
+              <w:jc w:val="center"/>
+            </w:pPr>
+            <w:r>
+              <w:rPr>
+                <w:rFonts w:eastAsia="Times New Roman" w:cs="Arial"/>
+                <w:color w:val="000000"/>
+                <w:sz w:val="16"/>
+                <w:szCs w:val="16"/>
+                <w:lang w:eastAsia="es-ES"/>
+              </w:rPr>
+              <w:t>Nota 3 y 6</w:t>
             </w:r>
           </w:p>
         </w:tc>
@@ -4975,7 +4941,7 @@
         </w:tc>
         <w:tc>
           <w:tcPr>
-            <w:tcW w:w="6216" w:type="dxa"/>
+            <w:tcW w:w="6074" w:type="dxa"/>
             <w:shd w:val="clear" w:color="auto" w:fill="auto"/>
             <w:noWrap/>
             <w:hideMark/>
@@ -5006,22 +4972,22 @@
         </w:tc>
         <w:tc>
           <w:tcPr>
-            <w:tcW w:w="938" w:type="dxa"/>
-          </w:tcPr>
-          <w:p>
-            <w:pPr>
-              <w:spacing w:before="0"/>
-              <w:jc w:val="center"/>
-            </w:pPr>
-            <w:r>
-              <w:rPr>
-                <w:rFonts w:eastAsia="Times New Roman" w:cs="Arial"/>
-                <w:color w:val="000000"/>
-                <w:sz w:val="16"/>
-                <w:szCs w:val="16"/>
-                <w:lang w:eastAsia="es-ES"/>
-              </w:rPr>
-              <w:t>Nota 6</w:t>
+            <w:tcW w:w="1080" w:type="dxa"/>
+          </w:tcPr>
+          <w:p>
+            <w:pPr>
+              <w:contextualSpacing/>
+              <w:jc w:val="center"/>
+            </w:pPr>
+            <w:r>
+              <w:rPr>
+                <w:rFonts w:eastAsia="Times New Roman" w:cs="Arial"/>
+                <w:color w:val="000000"/>
+                <w:sz w:val="16"/>
+                <w:szCs w:val="16"/>
+                <w:lang w:eastAsia="es-ES"/>
+              </w:rPr>
+              <w:t>Nota 3 y 6</w:t>
             </w:r>
           </w:p>
         </w:tc>
@@ -5087,7 +5053,7 @@
         </w:tc>
         <w:tc>
           <w:tcPr>
-            <w:tcW w:w="6216" w:type="dxa"/>
+            <w:tcW w:w="6074" w:type="dxa"/>
             <w:shd w:val="clear" w:color="auto" w:fill="auto"/>
             <w:noWrap/>
             <w:hideMark/>
@@ -5118,22 +5084,22 @@
         </w:tc>
         <w:tc>
           <w:tcPr>
-            <w:tcW w:w="938" w:type="dxa"/>
-          </w:tcPr>
-          <w:p>
-            <w:pPr>
-              <w:spacing w:before="0"/>
-              <w:jc w:val="center"/>
-            </w:pPr>
-            <w:r>
-              <w:rPr>
-                <w:rFonts w:eastAsia="Times New Roman" w:cs="Arial"/>
-                <w:color w:val="000000"/>
-                <w:sz w:val="16"/>
-                <w:szCs w:val="16"/>
-                <w:lang w:eastAsia="es-ES"/>
-              </w:rPr>
-              <w:t>Nota 6</w:t>
+            <w:tcW w:w="1080" w:type="dxa"/>
+          </w:tcPr>
+          <w:p>
+            <w:pPr>
+              <w:contextualSpacing/>
+              <w:jc w:val="center"/>
+            </w:pPr>
+            <w:r>
+              <w:rPr>
+                <w:rFonts w:eastAsia="Times New Roman" w:cs="Arial"/>
+                <w:color w:val="000000"/>
+                <w:sz w:val="16"/>
+                <w:szCs w:val="16"/>
+                <w:lang w:eastAsia="es-ES"/>
+              </w:rPr>
+              <w:t>Nota 3 y 6</w:t>
             </w:r>
           </w:p>
         </w:tc>
@@ -5199,7 +5165,7 @@
         </w:tc>
         <w:tc>
           <w:tcPr>
-            <w:tcW w:w="6216" w:type="dxa"/>
+            <w:tcW w:w="6074" w:type="dxa"/>
             <w:shd w:val="clear" w:color="auto" w:fill="auto"/>
             <w:noWrap/>
             <w:hideMark/>
@@ -5230,22 +5196,22 @@
         </w:tc>
         <w:tc>
           <w:tcPr>
-            <w:tcW w:w="938" w:type="dxa"/>
-          </w:tcPr>
-          <w:p>
-            <w:pPr>
-              <w:spacing w:before="0"/>
-              <w:jc w:val="center"/>
-            </w:pPr>
-            <w:r>
-              <w:rPr>
-                <w:rFonts w:eastAsia="Times New Roman" w:cs="Arial"/>
-                <w:color w:val="000000"/>
-                <w:sz w:val="16"/>
-                <w:szCs w:val="16"/>
-                <w:lang w:eastAsia="es-ES"/>
-              </w:rPr>
-              <w:t>Nota 6</w:t>
+            <w:tcW w:w="1080" w:type="dxa"/>
+          </w:tcPr>
+          <w:p>
+            <w:pPr>
+              <w:contextualSpacing/>
+              <w:jc w:val="center"/>
+            </w:pPr>
+            <w:r>
+              <w:rPr>
+                <w:rFonts w:eastAsia="Times New Roman" w:cs="Arial"/>
+                <w:color w:val="000000"/>
+                <w:sz w:val="16"/>
+                <w:szCs w:val="16"/>
+                <w:lang w:eastAsia="es-ES"/>
+              </w:rPr>
+              <w:t>Nota 3 y 6</w:t>
             </w:r>
           </w:p>
         </w:tc>
@@ -5311,7 +5277,7 @@
         </w:tc>
         <w:tc>
           <w:tcPr>
-            <w:tcW w:w="6216" w:type="dxa"/>
+            <w:tcW w:w="6074" w:type="dxa"/>
             <w:shd w:val="clear" w:color="auto" w:fill="auto"/>
             <w:noWrap/>
             <w:hideMark/>
@@ -5342,22 +5308,22 @@
         </w:tc>
         <w:tc>
           <w:tcPr>
-            <w:tcW w:w="938" w:type="dxa"/>
-          </w:tcPr>
-          <w:p>
-            <w:pPr>
-              <w:spacing w:before="0"/>
-              <w:jc w:val="center"/>
-            </w:pPr>
-            <w:r>
-              <w:rPr>
-                <w:rFonts w:eastAsia="Times New Roman" w:cs="Arial"/>
-                <w:color w:val="000000"/>
-                <w:sz w:val="16"/>
-                <w:szCs w:val="16"/>
-                <w:lang w:eastAsia="es-ES"/>
-              </w:rPr>
-              <w:t>Nota 6</w:t>
+            <w:tcW w:w="1080" w:type="dxa"/>
+          </w:tcPr>
+          <w:p>
+            <w:pPr>
+              <w:contextualSpacing/>
+              <w:jc w:val="center"/>
+            </w:pPr>
+            <w:r>
+              <w:rPr>
+                <w:rFonts w:eastAsia="Times New Roman" w:cs="Arial"/>
+                <w:color w:val="000000"/>
+                <w:sz w:val="16"/>
+                <w:szCs w:val="16"/>
+                <w:lang w:eastAsia="es-ES"/>
+              </w:rPr>
+              <w:t>Nota 3 y 6</w:t>
             </w:r>
           </w:p>
         </w:tc>
@@ -5423,7 +5389,7 @@
         </w:tc>
         <w:tc>
           <w:tcPr>
-            <w:tcW w:w="6216" w:type="dxa"/>
+            <w:tcW w:w="6074" w:type="dxa"/>
             <w:shd w:val="clear" w:color="auto" w:fill="auto"/>
             <w:noWrap/>
             <w:hideMark/>
@@ -5454,22 +5420,22 @@
         </w:tc>
         <w:tc>
           <w:tcPr>
-            <w:tcW w:w="938" w:type="dxa"/>
-          </w:tcPr>
-          <w:p>
-            <w:pPr>
-              <w:spacing w:before="0"/>
-              <w:jc w:val="center"/>
-            </w:pPr>
-            <w:r>
-              <w:rPr>
-                <w:rFonts w:eastAsia="Times New Roman" w:cs="Arial"/>
-                <w:color w:val="000000"/>
-                <w:sz w:val="16"/>
-                <w:szCs w:val="16"/>
-                <w:lang w:eastAsia="es-ES"/>
-              </w:rPr>
-              <w:t>Nota 6</w:t>
+            <w:tcW w:w="1080" w:type="dxa"/>
+          </w:tcPr>
+          <w:p>
+            <w:pPr>
+              <w:contextualSpacing/>
+              <w:jc w:val="center"/>
+            </w:pPr>
+            <w:r>
+              <w:rPr>
+                <w:rFonts w:eastAsia="Times New Roman" w:cs="Arial"/>
+                <w:color w:val="000000"/>
+                <w:sz w:val="16"/>
+                <w:szCs w:val="16"/>
+                <w:lang w:eastAsia="es-ES"/>
+              </w:rPr>
+              <w:t>Nota 3 y 6</w:t>
             </w:r>
           </w:p>
         </w:tc>
@@ -5535,7 +5501,7 @@
         </w:tc>
         <w:tc>
           <w:tcPr>
-            <w:tcW w:w="6216" w:type="dxa"/>
+            <w:tcW w:w="6074" w:type="dxa"/>
             <w:shd w:val="clear" w:color="auto" w:fill="auto"/>
             <w:noWrap/>
             <w:hideMark/>
@@ -5566,22 +5532,22 @@
         </w:tc>
         <w:tc>
           <w:tcPr>
-            <w:tcW w:w="938" w:type="dxa"/>
-          </w:tcPr>
-          <w:p>
-            <w:pPr>
-              <w:spacing w:before="0"/>
-              <w:jc w:val="center"/>
-            </w:pPr>
-            <w:r>
-              <w:rPr>
-                <w:rFonts w:eastAsia="Times New Roman" w:cs="Arial"/>
-                <w:color w:val="000000"/>
-                <w:sz w:val="16"/>
-                <w:szCs w:val="16"/>
-                <w:lang w:eastAsia="es-ES"/>
-              </w:rPr>
-              <w:t>Nota 6</w:t>
+            <w:tcW w:w="1080" w:type="dxa"/>
+          </w:tcPr>
+          <w:p>
+            <w:pPr>
+              <w:contextualSpacing/>
+              <w:jc w:val="center"/>
+            </w:pPr>
+            <w:r>
+              <w:rPr>
+                <w:rFonts w:eastAsia="Times New Roman" w:cs="Arial"/>
+                <w:color w:val="000000"/>
+                <w:sz w:val="16"/>
+                <w:szCs w:val="16"/>
+                <w:lang w:eastAsia="es-ES"/>
+              </w:rPr>
+              <w:t>Nota 3 y 6</w:t>
             </w:r>
           </w:p>
         </w:tc>
@@ -5647,7 +5613,7 @@
         </w:tc>
         <w:tc>
           <w:tcPr>
-            <w:tcW w:w="6216" w:type="dxa"/>
+            <w:tcW w:w="6074" w:type="dxa"/>
             <w:shd w:val="clear" w:color="auto" w:fill="auto"/>
             <w:noWrap/>
             <w:hideMark/>
@@ -5678,22 +5644,22 @@
         </w:tc>
         <w:tc>
           <w:tcPr>
-            <w:tcW w:w="938" w:type="dxa"/>
-          </w:tcPr>
-          <w:p>
-            <w:pPr>
-              <w:spacing w:before="0"/>
-              <w:jc w:val="center"/>
-            </w:pPr>
-            <w:r>
-              <w:rPr>
-                <w:rFonts w:eastAsia="Times New Roman" w:cs="Arial"/>
-                <w:color w:val="000000"/>
-                <w:sz w:val="16"/>
-                <w:szCs w:val="16"/>
-                <w:lang w:eastAsia="es-ES"/>
-              </w:rPr>
-              <w:t>Nota 6</w:t>
+            <w:tcW w:w="1080" w:type="dxa"/>
+          </w:tcPr>
+          <w:p>
+            <w:pPr>
+              <w:contextualSpacing/>
+              <w:jc w:val="center"/>
+            </w:pPr>
+            <w:r>
+              <w:rPr>
+                <w:rFonts w:eastAsia="Times New Roman" w:cs="Arial"/>
+                <w:color w:val="000000"/>
+                <w:sz w:val="16"/>
+                <w:szCs w:val="16"/>
+                <w:lang w:eastAsia="es-ES"/>
+              </w:rPr>
+              <w:t>Nota 3 y 6</w:t>
             </w:r>
           </w:p>
         </w:tc>
@@ -5759,75 +5725,53 @@
         </w:tc>
         <w:tc>
           <w:tcPr>
-            <w:tcW w:w="6216" w:type="dxa"/>
-            <w:shd w:val="clear" w:color="auto" w:fill="auto"/>
-            <w:noWrap/>
-            <w:hideMark/>
-          </w:tcPr>
-          <w:p>
-            <w:pPr>
-              <w:spacing w:before="0"/>
-              <w:jc w:val="left"/>
-              <w:rPr>
-                <w:rFonts w:eastAsia="Times New Roman" w:cs="Arial"/>
-                <w:color w:val="000000"/>
-                <w:sz w:val="16"/>
-                <w:szCs w:val="16"/>
-                <w:lang w:eastAsia="es-ES"/>
-              </w:rPr>
-            </w:pPr>
-            <w:r>
-              <w:rPr>
-                <w:rFonts w:eastAsia="Times New Roman" w:cs="Arial"/>
-                <w:color w:val="000000"/>
-                <w:sz w:val="16"/>
-                <w:szCs w:val="16"/>
-                <w:lang w:eastAsia="es-ES"/>
-              </w:rPr>
-              <w:t xml:space="preserve">Base del </w:t>
-            </w:r>
-            <w:proofErr w:type="spellStart"/>
-            <w:r>
-              <w:rPr>
-                <w:rFonts w:eastAsia="Times New Roman" w:cs="Arial"/>
-                <w:color w:val="000000"/>
-                <w:sz w:val="16"/>
-                <w:szCs w:val="16"/>
-                <w:lang w:eastAsia="es-ES"/>
-              </w:rPr>
-              <w:t>septimo</w:t>
-            </w:r>
-            <w:proofErr w:type="spellEnd"/>
-            <w:r>
-              <w:rPr>
-                <w:rFonts w:eastAsia="Times New Roman" w:cs="Arial"/>
-                <w:color w:val="000000"/>
-                <w:sz w:val="16"/>
-                <w:szCs w:val="16"/>
-                <w:lang w:eastAsia="es-ES"/>
-              </w:rPr>
-              <w:t xml:space="preserve"> porcentaje de IVA</w:t>
-            </w:r>
-          </w:p>
-        </w:tc>
-        <w:tc>
-          <w:tcPr>
-            <w:tcW w:w="938" w:type="dxa"/>
-          </w:tcPr>
-          <w:p>
-            <w:pPr>
-              <w:spacing w:before="0"/>
-              <w:jc w:val="center"/>
-            </w:pPr>
-            <w:r>
-              <w:rPr>
-                <w:rFonts w:eastAsia="Times New Roman" w:cs="Arial"/>
-                <w:color w:val="000000"/>
-                <w:sz w:val="16"/>
-                <w:szCs w:val="16"/>
-                <w:lang w:eastAsia="es-ES"/>
-              </w:rPr>
-              <w:t>Nota 6</w:t>
+            <w:tcW w:w="6074" w:type="dxa"/>
+            <w:shd w:val="clear" w:color="auto" w:fill="auto"/>
+            <w:noWrap/>
+            <w:hideMark/>
+          </w:tcPr>
+          <w:p>
+            <w:pPr>
+              <w:spacing w:before="0"/>
+              <w:jc w:val="left"/>
+              <w:rPr>
+                <w:rFonts w:eastAsia="Times New Roman" w:cs="Arial"/>
+                <w:color w:val="000000"/>
+                <w:sz w:val="16"/>
+                <w:szCs w:val="16"/>
+                <w:lang w:eastAsia="es-ES"/>
+              </w:rPr>
+            </w:pPr>
+            <w:r>
+              <w:rPr>
+                <w:rFonts w:eastAsia="Times New Roman" w:cs="Arial"/>
+                <w:color w:val="000000"/>
+                <w:sz w:val="16"/>
+                <w:szCs w:val="16"/>
+                <w:lang w:eastAsia="es-ES"/>
+              </w:rPr>
+              <w:t>Base del séptimo porcentaje de IVA</w:t>
+            </w:r>
+          </w:p>
+        </w:tc>
+        <w:tc>
+          <w:tcPr>
+            <w:tcW w:w="1080" w:type="dxa"/>
+          </w:tcPr>
+          <w:p>
+            <w:pPr>
+              <w:contextualSpacing/>
+              <w:jc w:val="center"/>
+            </w:pPr>
+            <w:r>
+              <w:rPr>
+                <w:rFonts w:eastAsia="Times New Roman" w:cs="Arial"/>
+                <w:color w:val="000000"/>
+                <w:sz w:val="16"/>
+                <w:szCs w:val="16"/>
+                <w:lang w:eastAsia="es-ES"/>
+              </w:rPr>
+              <w:t>Nota 3 y 6</w:t>
             </w:r>
           </w:p>
         </w:tc>
@@ -5893,65 +5837,53 @@
         </w:tc>
         <w:tc>
           <w:tcPr>
-            <w:tcW w:w="6216" w:type="dxa"/>
-            <w:shd w:val="clear" w:color="auto" w:fill="auto"/>
-            <w:noWrap/>
-            <w:hideMark/>
-          </w:tcPr>
-          <w:p>
-            <w:pPr>
-              <w:spacing w:before="0"/>
-              <w:jc w:val="left"/>
-              <w:rPr>
-                <w:rFonts w:eastAsia="Times New Roman" w:cs="Arial"/>
-                <w:color w:val="000000"/>
-                <w:sz w:val="16"/>
-                <w:szCs w:val="16"/>
-                <w:lang w:eastAsia="es-ES"/>
-              </w:rPr>
-            </w:pPr>
-            <w:proofErr w:type="spellStart"/>
-            <w:r>
-              <w:rPr>
-                <w:rFonts w:eastAsia="Times New Roman" w:cs="Arial"/>
-                <w:color w:val="000000"/>
-                <w:sz w:val="16"/>
-                <w:szCs w:val="16"/>
-                <w:lang w:eastAsia="es-ES"/>
-              </w:rPr>
-              <w:t>Septimo</w:t>
-            </w:r>
-            <w:proofErr w:type="spellEnd"/>
-            <w:r>
-              <w:rPr>
-                <w:rFonts w:eastAsia="Times New Roman" w:cs="Arial"/>
-                <w:color w:val="000000"/>
-                <w:sz w:val="16"/>
-                <w:szCs w:val="16"/>
-                <w:lang w:eastAsia="es-ES"/>
-              </w:rPr>
-              <w:t xml:space="preserve"> porcentaje de IVA</w:t>
-            </w:r>
-          </w:p>
-        </w:tc>
-        <w:tc>
-          <w:tcPr>
-            <w:tcW w:w="938" w:type="dxa"/>
-          </w:tcPr>
-          <w:p>
-            <w:pPr>
-              <w:spacing w:before="0"/>
-              <w:jc w:val="center"/>
-            </w:pPr>
-            <w:r>
-              <w:rPr>
-                <w:rFonts w:eastAsia="Times New Roman" w:cs="Arial"/>
-                <w:color w:val="000000"/>
-                <w:sz w:val="16"/>
-                <w:szCs w:val="16"/>
-                <w:lang w:eastAsia="es-ES"/>
-              </w:rPr>
-              <w:t>Nota 6</w:t>
+            <w:tcW w:w="6074" w:type="dxa"/>
+            <w:shd w:val="clear" w:color="auto" w:fill="auto"/>
+            <w:noWrap/>
+            <w:hideMark/>
+          </w:tcPr>
+          <w:p>
+            <w:pPr>
+              <w:spacing w:before="0"/>
+              <w:jc w:val="left"/>
+              <w:rPr>
+                <w:rFonts w:eastAsia="Times New Roman" w:cs="Arial"/>
+                <w:color w:val="000000"/>
+                <w:sz w:val="16"/>
+                <w:szCs w:val="16"/>
+                <w:lang w:eastAsia="es-ES"/>
+              </w:rPr>
+            </w:pPr>
+            <w:r>
+              <w:rPr>
+                <w:rFonts w:eastAsia="Times New Roman" w:cs="Arial"/>
+                <w:color w:val="000000"/>
+                <w:sz w:val="16"/>
+                <w:szCs w:val="16"/>
+                <w:lang w:eastAsia="es-ES"/>
+              </w:rPr>
+              <w:t>Séptimo porcentaje de IVA</w:t>
+            </w:r>
+          </w:p>
+        </w:tc>
+        <w:tc>
+          <w:tcPr>
+            <w:tcW w:w="1080" w:type="dxa"/>
+          </w:tcPr>
+          <w:p>
+            <w:pPr>
+              <w:contextualSpacing/>
+              <w:jc w:val="center"/>
+            </w:pPr>
+            <w:r>
+              <w:rPr>
+                <w:rFonts w:eastAsia="Times New Roman" w:cs="Arial"/>
+                <w:color w:val="000000"/>
+                <w:sz w:val="16"/>
+                <w:szCs w:val="16"/>
+                <w:lang w:eastAsia="es-ES"/>
+              </w:rPr>
+              <w:t>Nota 3 y 6</w:t>
             </w:r>
           </w:p>
         </w:tc>
@@ -6017,75 +5949,53 @@
         </w:tc>
         <w:tc>
           <w:tcPr>
-            <w:tcW w:w="6216" w:type="dxa"/>
-            <w:shd w:val="clear" w:color="auto" w:fill="auto"/>
-            <w:noWrap/>
-            <w:hideMark/>
-          </w:tcPr>
-          <w:p>
-            <w:pPr>
-              <w:spacing w:before="0"/>
-              <w:jc w:val="left"/>
-              <w:rPr>
-                <w:rFonts w:eastAsia="Times New Roman" w:cs="Arial"/>
-                <w:color w:val="000000"/>
-                <w:sz w:val="16"/>
-                <w:szCs w:val="16"/>
-                <w:lang w:eastAsia="es-ES"/>
-              </w:rPr>
-            </w:pPr>
-            <w:r>
-              <w:rPr>
-                <w:rFonts w:eastAsia="Times New Roman" w:cs="Arial"/>
-                <w:color w:val="000000"/>
-                <w:sz w:val="16"/>
-                <w:szCs w:val="16"/>
-                <w:lang w:eastAsia="es-ES"/>
-              </w:rPr>
-              <w:t xml:space="preserve">Cuota de IVA del </w:t>
-            </w:r>
-            <w:proofErr w:type="spellStart"/>
-            <w:r>
-              <w:rPr>
-                <w:rFonts w:eastAsia="Times New Roman" w:cs="Arial"/>
-                <w:color w:val="000000"/>
-                <w:sz w:val="16"/>
-                <w:szCs w:val="16"/>
-                <w:lang w:eastAsia="es-ES"/>
-              </w:rPr>
-              <w:t>septimo</w:t>
-            </w:r>
-            <w:proofErr w:type="spellEnd"/>
-            <w:r>
-              <w:rPr>
-                <w:rFonts w:eastAsia="Times New Roman" w:cs="Arial"/>
-                <w:color w:val="000000"/>
-                <w:sz w:val="16"/>
-                <w:szCs w:val="16"/>
-                <w:lang w:eastAsia="es-ES"/>
-              </w:rPr>
-              <w:t xml:space="preserve"> porcentaje</w:t>
-            </w:r>
-          </w:p>
-        </w:tc>
-        <w:tc>
-          <w:tcPr>
-            <w:tcW w:w="938" w:type="dxa"/>
-          </w:tcPr>
-          <w:p>
-            <w:pPr>
-              <w:spacing w:before="0"/>
-              <w:jc w:val="center"/>
-            </w:pPr>
-            <w:r>
-              <w:rPr>
-                <w:rFonts w:eastAsia="Times New Roman" w:cs="Arial"/>
-                <w:color w:val="000000"/>
-                <w:sz w:val="16"/>
-                <w:szCs w:val="16"/>
-                <w:lang w:eastAsia="es-ES"/>
-              </w:rPr>
-              <w:t>Nota 6</w:t>
+            <w:tcW w:w="6074" w:type="dxa"/>
+            <w:shd w:val="clear" w:color="auto" w:fill="auto"/>
+            <w:noWrap/>
+            <w:hideMark/>
+          </w:tcPr>
+          <w:p>
+            <w:pPr>
+              <w:spacing w:before="0"/>
+              <w:jc w:val="left"/>
+              <w:rPr>
+                <w:rFonts w:eastAsia="Times New Roman" w:cs="Arial"/>
+                <w:color w:val="000000"/>
+                <w:sz w:val="16"/>
+                <w:szCs w:val="16"/>
+                <w:lang w:eastAsia="es-ES"/>
+              </w:rPr>
+            </w:pPr>
+            <w:r>
+              <w:rPr>
+                <w:rFonts w:eastAsia="Times New Roman" w:cs="Arial"/>
+                <w:color w:val="000000"/>
+                <w:sz w:val="16"/>
+                <w:szCs w:val="16"/>
+                <w:lang w:eastAsia="es-ES"/>
+              </w:rPr>
+              <w:t>Cuota de IVA del séptimo porcentaje</w:t>
+            </w:r>
+          </w:p>
+        </w:tc>
+        <w:tc>
+          <w:tcPr>
+            <w:tcW w:w="1080" w:type="dxa"/>
+          </w:tcPr>
+          <w:p>
+            <w:pPr>
+              <w:contextualSpacing/>
+              <w:jc w:val="center"/>
+            </w:pPr>
+            <w:r>
+              <w:rPr>
+                <w:rFonts w:eastAsia="Times New Roman" w:cs="Arial"/>
+                <w:color w:val="000000"/>
+                <w:sz w:val="16"/>
+                <w:szCs w:val="16"/>
+                <w:lang w:eastAsia="es-ES"/>
+              </w:rPr>
+              <w:t>Nota 3 y 6</w:t>
             </w:r>
           </w:p>
         </w:tc>
@@ -6151,65 +6061,53 @@
         </w:tc>
         <w:tc>
           <w:tcPr>
-            <w:tcW w:w="6216" w:type="dxa"/>
-            <w:shd w:val="clear" w:color="auto" w:fill="auto"/>
-            <w:noWrap/>
-            <w:hideMark/>
-          </w:tcPr>
-          <w:p>
-            <w:pPr>
-              <w:spacing w:before="0"/>
-              <w:jc w:val="left"/>
-              <w:rPr>
-                <w:rFonts w:eastAsia="Times New Roman" w:cs="Arial"/>
-                <w:color w:val="000000"/>
-                <w:sz w:val="16"/>
-                <w:szCs w:val="16"/>
-                <w:lang w:eastAsia="es-ES"/>
-              </w:rPr>
-            </w:pPr>
-            <w:proofErr w:type="spellStart"/>
-            <w:r>
-              <w:rPr>
-                <w:rFonts w:eastAsia="Times New Roman" w:cs="Arial"/>
-                <w:color w:val="000000"/>
-                <w:sz w:val="16"/>
-                <w:szCs w:val="16"/>
-                <w:lang w:eastAsia="es-ES"/>
-              </w:rPr>
-              <w:t>Septimo</w:t>
-            </w:r>
-            <w:proofErr w:type="spellEnd"/>
-            <w:r>
-              <w:rPr>
-                <w:rFonts w:eastAsia="Times New Roman" w:cs="Arial"/>
-                <w:color w:val="000000"/>
-                <w:sz w:val="16"/>
-                <w:szCs w:val="16"/>
-                <w:lang w:eastAsia="es-ES"/>
-              </w:rPr>
-              <w:t xml:space="preserve"> porcentaje de recargo de IVA</w:t>
-            </w:r>
-          </w:p>
-        </w:tc>
-        <w:tc>
-          <w:tcPr>
-            <w:tcW w:w="938" w:type="dxa"/>
-          </w:tcPr>
-          <w:p>
-            <w:pPr>
-              <w:spacing w:before="0"/>
-              <w:jc w:val="center"/>
-            </w:pPr>
-            <w:r>
-              <w:rPr>
-                <w:rFonts w:eastAsia="Times New Roman" w:cs="Arial"/>
-                <w:color w:val="000000"/>
-                <w:sz w:val="16"/>
-                <w:szCs w:val="16"/>
-                <w:lang w:eastAsia="es-ES"/>
-              </w:rPr>
-              <w:t>Nota 6</w:t>
+            <w:tcW w:w="6074" w:type="dxa"/>
+            <w:shd w:val="clear" w:color="auto" w:fill="auto"/>
+            <w:noWrap/>
+            <w:hideMark/>
+          </w:tcPr>
+          <w:p>
+            <w:pPr>
+              <w:spacing w:before="0"/>
+              <w:jc w:val="left"/>
+              <w:rPr>
+                <w:rFonts w:eastAsia="Times New Roman" w:cs="Arial"/>
+                <w:color w:val="000000"/>
+                <w:sz w:val="16"/>
+                <w:szCs w:val="16"/>
+                <w:lang w:eastAsia="es-ES"/>
+              </w:rPr>
+            </w:pPr>
+            <w:r>
+              <w:rPr>
+                <w:rFonts w:eastAsia="Times New Roman" w:cs="Arial"/>
+                <w:color w:val="000000"/>
+                <w:sz w:val="16"/>
+                <w:szCs w:val="16"/>
+                <w:lang w:eastAsia="es-ES"/>
+              </w:rPr>
+              <w:t>Séptimo porcentaje de recargo de IVA</w:t>
+            </w:r>
+          </w:p>
+        </w:tc>
+        <w:tc>
+          <w:tcPr>
+            <w:tcW w:w="1080" w:type="dxa"/>
+          </w:tcPr>
+          <w:p>
+            <w:pPr>
+              <w:contextualSpacing/>
+              <w:jc w:val="center"/>
+            </w:pPr>
+            <w:r>
+              <w:rPr>
+                <w:rFonts w:eastAsia="Times New Roman" w:cs="Arial"/>
+                <w:color w:val="000000"/>
+                <w:sz w:val="16"/>
+                <w:szCs w:val="16"/>
+                <w:lang w:eastAsia="es-ES"/>
+              </w:rPr>
+              <w:t>Nota 3 y 6</w:t>
             </w:r>
           </w:p>
         </w:tc>
@@ -6275,75 +6173,53 @@
         </w:tc>
         <w:tc>
           <w:tcPr>
-            <w:tcW w:w="6216" w:type="dxa"/>
-            <w:shd w:val="clear" w:color="auto" w:fill="auto"/>
-            <w:noWrap/>
-            <w:hideMark/>
-          </w:tcPr>
-          <w:p>
-            <w:pPr>
-              <w:spacing w:before="0"/>
-              <w:jc w:val="left"/>
-              <w:rPr>
-                <w:rFonts w:eastAsia="Times New Roman" w:cs="Arial"/>
-                <w:color w:val="000000"/>
-                <w:sz w:val="16"/>
-                <w:szCs w:val="16"/>
-                <w:lang w:eastAsia="es-ES"/>
-              </w:rPr>
-            </w:pPr>
-            <w:r>
-              <w:rPr>
-                <w:rFonts w:eastAsia="Times New Roman" w:cs="Arial"/>
-                <w:color w:val="000000"/>
-                <w:sz w:val="16"/>
-                <w:szCs w:val="16"/>
-                <w:lang w:eastAsia="es-ES"/>
-              </w:rPr>
-              <w:t xml:space="preserve">Cuota de recargo del </w:t>
-            </w:r>
-            <w:proofErr w:type="spellStart"/>
-            <w:r>
-              <w:rPr>
-                <w:rFonts w:eastAsia="Times New Roman" w:cs="Arial"/>
-                <w:color w:val="000000"/>
-                <w:sz w:val="16"/>
-                <w:szCs w:val="16"/>
-                <w:lang w:eastAsia="es-ES"/>
-              </w:rPr>
-              <w:t>septimo</w:t>
-            </w:r>
-            <w:proofErr w:type="spellEnd"/>
-            <w:r>
-              <w:rPr>
-                <w:rFonts w:eastAsia="Times New Roman" w:cs="Arial"/>
-                <w:color w:val="000000"/>
-                <w:sz w:val="16"/>
-                <w:szCs w:val="16"/>
-                <w:lang w:eastAsia="es-ES"/>
-              </w:rPr>
-              <w:t xml:space="preserve"> porcentaje</w:t>
-            </w:r>
-          </w:p>
-        </w:tc>
-        <w:tc>
-          <w:tcPr>
-            <w:tcW w:w="938" w:type="dxa"/>
-          </w:tcPr>
-          <w:p>
-            <w:pPr>
-              <w:spacing w:before="0"/>
-              <w:jc w:val="center"/>
-            </w:pPr>
-            <w:r>
-              <w:rPr>
-                <w:rFonts w:eastAsia="Times New Roman" w:cs="Arial"/>
-                <w:color w:val="000000"/>
-                <w:sz w:val="16"/>
-                <w:szCs w:val="16"/>
-                <w:lang w:eastAsia="es-ES"/>
-              </w:rPr>
-              <w:t>Nota 6</w:t>
+            <w:tcW w:w="6074" w:type="dxa"/>
+            <w:shd w:val="clear" w:color="auto" w:fill="auto"/>
+            <w:noWrap/>
+            <w:hideMark/>
+          </w:tcPr>
+          <w:p>
+            <w:pPr>
+              <w:spacing w:before="0"/>
+              <w:jc w:val="left"/>
+              <w:rPr>
+                <w:rFonts w:eastAsia="Times New Roman" w:cs="Arial"/>
+                <w:color w:val="000000"/>
+                <w:sz w:val="16"/>
+                <w:szCs w:val="16"/>
+                <w:lang w:eastAsia="es-ES"/>
+              </w:rPr>
+            </w:pPr>
+            <w:r>
+              <w:rPr>
+                <w:rFonts w:eastAsia="Times New Roman" w:cs="Arial"/>
+                <w:color w:val="000000"/>
+                <w:sz w:val="16"/>
+                <w:szCs w:val="16"/>
+                <w:lang w:eastAsia="es-ES"/>
+              </w:rPr>
+              <w:t>Cuota de recargo del séptimo porcentaje</w:t>
+            </w:r>
+          </w:p>
+        </w:tc>
+        <w:tc>
+          <w:tcPr>
+            <w:tcW w:w="1080" w:type="dxa"/>
+          </w:tcPr>
+          <w:p>
+            <w:pPr>
+              <w:contextualSpacing/>
+              <w:jc w:val="center"/>
+            </w:pPr>
+            <w:r>
+              <w:rPr>
+                <w:rFonts w:eastAsia="Times New Roman" w:cs="Arial"/>
+                <w:color w:val="000000"/>
+                <w:sz w:val="16"/>
+                <w:szCs w:val="16"/>
+                <w:lang w:eastAsia="es-ES"/>
+              </w:rPr>
+              <w:t>Nota 3 y 6</w:t>
             </w:r>
           </w:p>
         </w:tc>
@@ -6409,7 +6285,7 @@
         </w:tc>
         <w:tc>
           <w:tcPr>
-            <w:tcW w:w="6216" w:type="dxa"/>
+            <w:tcW w:w="6074" w:type="dxa"/>
             <w:shd w:val="clear" w:color="auto" w:fill="auto"/>
             <w:noWrap/>
             <w:hideMark/>
@@ -6440,22 +6316,22 @@
         </w:tc>
         <w:tc>
           <w:tcPr>
-            <w:tcW w:w="938" w:type="dxa"/>
-          </w:tcPr>
-          <w:p>
-            <w:pPr>
-              <w:spacing w:before="0"/>
-              <w:jc w:val="center"/>
-            </w:pPr>
-            <w:r>
-              <w:rPr>
-                <w:rFonts w:eastAsia="Times New Roman" w:cs="Arial"/>
-                <w:color w:val="000000"/>
-                <w:sz w:val="16"/>
-                <w:szCs w:val="16"/>
-                <w:lang w:eastAsia="es-ES"/>
-              </w:rPr>
-              <w:t>Nota 6</w:t>
+            <w:tcW w:w="1080" w:type="dxa"/>
+          </w:tcPr>
+          <w:p>
+            <w:pPr>
+              <w:contextualSpacing/>
+              <w:jc w:val="center"/>
+            </w:pPr>
+            <w:r>
+              <w:rPr>
+                <w:rFonts w:eastAsia="Times New Roman" w:cs="Arial"/>
+                <w:color w:val="000000"/>
+                <w:sz w:val="16"/>
+                <w:szCs w:val="16"/>
+                <w:lang w:eastAsia="es-ES"/>
+              </w:rPr>
+              <w:t>Nota 3 y 6</w:t>
             </w:r>
           </w:p>
         </w:tc>
@@ -6521,7 +6397,7 @@
         </w:tc>
         <w:tc>
           <w:tcPr>
-            <w:tcW w:w="6216" w:type="dxa"/>
+            <w:tcW w:w="6074" w:type="dxa"/>
             <w:shd w:val="clear" w:color="auto" w:fill="auto"/>
             <w:noWrap/>
             <w:hideMark/>
@@ -6552,22 +6428,22 @@
         </w:tc>
         <w:tc>
           <w:tcPr>
-            <w:tcW w:w="938" w:type="dxa"/>
-          </w:tcPr>
-          <w:p>
-            <w:pPr>
-              <w:spacing w:before="0"/>
-              <w:jc w:val="center"/>
-            </w:pPr>
-            <w:r>
-              <w:rPr>
-                <w:rFonts w:eastAsia="Times New Roman" w:cs="Arial"/>
-                <w:color w:val="000000"/>
-                <w:sz w:val="16"/>
-                <w:szCs w:val="16"/>
-                <w:lang w:eastAsia="es-ES"/>
-              </w:rPr>
-              <w:t>Nota 6</w:t>
+            <w:tcW w:w="1080" w:type="dxa"/>
+          </w:tcPr>
+          <w:p>
+            <w:pPr>
+              <w:contextualSpacing/>
+              <w:jc w:val="center"/>
+            </w:pPr>
+            <w:r>
+              <w:rPr>
+                <w:rFonts w:eastAsia="Times New Roman" w:cs="Arial"/>
+                <w:color w:val="000000"/>
+                <w:sz w:val="16"/>
+                <w:szCs w:val="16"/>
+                <w:lang w:eastAsia="es-ES"/>
+              </w:rPr>
+              <w:t>Nota 3 y 6</w:t>
             </w:r>
           </w:p>
         </w:tc>
@@ -6633,7 +6509,7 @@
         </w:tc>
         <w:tc>
           <w:tcPr>
-            <w:tcW w:w="6216" w:type="dxa"/>
+            <w:tcW w:w="6074" w:type="dxa"/>
             <w:shd w:val="clear" w:color="auto" w:fill="auto"/>
             <w:noWrap/>
             <w:hideMark/>
@@ -6664,22 +6540,22 @@
         </w:tc>
         <w:tc>
           <w:tcPr>
-            <w:tcW w:w="938" w:type="dxa"/>
-          </w:tcPr>
-          <w:p>
-            <w:pPr>
-              <w:spacing w:before="0"/>
-              <w:jc w:val="center"/>
-            </w:pPr>
-            <w:r>
-              <w:rPr>
-                <w:rFonts w:eastAsia="Times New Roman" w:cs="Arial"/>
-                <w:color w:val="000000"/>
-                <w:sz w:val="16"/>
-                <w:szCs w:val="16"/>
-                <w:lang w:eastAsia="es-ES"/>
-              </w:rPr>
-              <w:t>Nota 6</w:t>
+            <w:tcW w:w="1080" w:type="dxa"/>
+          </w:tcPr>
+          <w:p>
+            <w:pPr>
+              <w:contextualSpacing/>
+              <w:jc w:val="center"/>
+            </w:pPr>
+            <w:r>
+              <w:rPr>
+                <w:rFonts w:eastAsia="Times New Roman" w:cs="Arial"/>
+                <w:color w:val="000000"/>
+                <w:sz w:val="16"/>
+                <w:szCs w:val="16"/>
+                <w:lang w:eastAsia="es-ES"/>
+              </w:rPr>
+              <w:t>Nota 3 y 6</w:t>
             </w:r>
           </w:p>
         </w:tc>
@@ -6745,7 +6621,7 @@
         </w:tc>
         <w:tc>
           <w:tcPr>
-            <w:tcW w:w="6216" w:type="dxa"/>
+            <w:tcW w:w="6074" w:type="dxa"/>
             <w:shd w:val="clear" w:color="auto" w:fill="auto"/>
             <w:noWrap/>
             <w:hideMark/>
@@ -6776,22 +6652,22 @@
         </w:tc>
         <w:tc>
           <w:tcPr>
-            <w:tcW w:w="938" w:type="dxa"/>
-          </w:tcPr>
-          <w:p>
-            <w:pPr>
-              <w:spacing w:before="0"/>
-              <w:jc w:val="center"/>
-            </w:pPr>
-            <w:r>
-              <w:rPr>
-                <w:rFonts w:eastAsia="Times New Roman" w:cs="Arial"/>
-                <w:color w:val="000000"/>
-                <w:sz w:val="16"/>
-                <w:szCs w:val="16"/>
-                <w:lang w:eastAsia="es-ES"/>
-              </w:rPr>
-              <w:t>Nota 6</w:t>
+            <w:tcW w:w="1080" w:type="dxa"/>
+          </w:tcPr>
+          <w:p>
+            <w:pPr>
+              <w:contextualSpacing/>
+              <w:jc w:val="center"/>
+            </w:pPr>
+            <w:r>
+              <w:rPr>
+                <w:rFonts w:eastAsia="Times New Roman" w:cs="Arial"/>
+                <w:color w:val="000000"/>
+                <w:sz w:val="16"/>
+                <w:szCs w:val="16"/>
+                <w:lang w:eastAsia="es-ES"/>
+              </w:rPr>
+              <w:t>Nota 3 y 6</w:t>
             </w:r>
           </w:p>
         </w:tc>
@@ -6857,7 +6733,7 @@
         </w:tc>
         <w:tc>
           <w:tcPr>
-            <w:tcW w:w="6216" w:type="dxa"/>
+            <w:tcW w:w="6074" w:type="dxa"/>
             <w:shd w:val="clear" w:color="auto" w:fill="auto"/>
             <w:noWrap/>
             <w:hideMark/>
@@ -6888,22 +6764,22 @@
         </w:tc>
         <w:tc>
           <w:tcPr>
-            <w:tcW w:w="938" w:type="dxa"/>
-          </w:tcPr>
-          <w:p>
-            <w:pPr>
-              <w:spacing w:before="0"/>
-              <w:jc w:val="center"/>
-            </w:pPr>
-            <w:r>
-              <w:rPr>
-                <w:rFonts w:eastAsia="Times New Roman" w:cs="Arial"/>
-                <w:color w:val="000000"/>
-                <w:sz w:val="16"/>
-                <w:szCs w:val="16"/>
-                <w:lang w:eastAsia="es-ES"/>
-              </w:rPr>
-              <w:t>Nota 6</w:t>
+            <w:tcW w:w="1080" w:type="dxa"/>
+          </w:tcPr>
+          <w:p>
+            <w:pPr>
+              <w:contextualSpacing/>
+              <w:jc w:val="center"/>
+            </w:pPr>
+            <w:r>
+              <w:rPr>
+                <w:rFonts w:eastAsia="Times New Roman" w:cs="Arial"/>
+                <w:color w:val="000000"/>
+                <w:sz w:val="16"/>
+                <w:szCs w:val="16"/>
+                <w:lang w:eastAsia="es-ES"/>
+              </w:rPr>
+              <w:t>Nota 3 y 6</w:t>
             </w:r>
           </w:p>
         </w:tc>
@@ -6969,7 +6845,7 @@
         </w:tc>
         <w:tc>
           <w:tcPr>
-            <w:tcW w:w="6216" w:type="dxa"/>
+            <w:tcW w:w="6074" w:type="dxa"/>
             <w:shd w:val="clear" w:color="auto" w:fill="auto"/>
             <w:noWrap/>
             <w:hideMark/>
@@ -7000,22 +6876,22 @@
         </w:tc>
         <w:tc>
           <w:tcPr>
-            <w:tcW w:w="938" w:type="dxa"/>
-          </w:tcPr>
-          <w:p>
-            <w:pPr>
-              <w:spacing w:before="0"/>
-              <w:jc w:val="center"/>
-            </w:pPr>
-            <w:r>
-              <w:rPr>
-                <w:rFonts w:eastAsia="Times New Roman" w:cs="Arial"/>
-                <w:color w:val="000000"/>
-                <w:sz w:val="16"/>
-                <w:szCs w:val="16"/>
-                <w:lang w:eastAsia="es-ES"/>
-              </w:rPr>
-              <w:t>Nota 6</w:t>
+            <w:tcW w:w="1080" w:type="dxa"/>
+          </w:tcPr>
+          <w:p>
+            <w:pPr>
+              <w:contextualSpacing/>
+              <w:jc w:val="center"/>
+            </w:pPr>
+            <w:r>
+              <w:rPr>
+                <w:rFonts w:eastAsia="Times New Roman" w:cs="Arial"/>
+                <w:color w:val="000000"/>
+                <w:sz w:val="16"/>
+                <w:szCs w:val="16"/>
+                <w:lang w:eastAsia="es-ES"/>
+              </w:rPr>
+              <w:t>Nota 3 y 6</w:t>
             </w:r>
           </w:p>
         </w:tc>
@@ -7081,7 +6957,7 @@
         </w:tc>
         <w:tc>
           <w:tcPr>
-            <w:tcW w:w="6216" w:type="dxa"/>
+            <w:tcW w:w="6074" w:type="dxa"/>
             <w:shd w:val="clear" w:color="auto" w:fill="auto"/>
             <w:noWrap/>
             <w:hideMark/>
@@ -7112,22 +6988,22 @@
         </w:tc>
         <w:tc>
           <w:tcPr>
-            <w:tcW w:w="938" w:type="dxa"/>
-          </w:tcPr>
-          <w:p>
-            <w:pPr>
-              <w:spacing w:before="0"/>
-              <w:jc w:val="center"/>
-            </w:pPr>
-            <w:r>
-              <w:rPr>
-                <w:rFonts w:eastAsia="Times New Roman" w:cs="Arial"/>
-                <w:color w:val="000000"/>
-                <w:sz w:val="16"/>
-                <w:szCs w:val="16"/>
-                <w:lang w:eastAsia="es-ES"/>
-              </w:rPr>
-              <w:t>Nota 6</w:t>
+            <w:tcW w:w="1080" w:type="dxa"/>
+          </w:tcPr>
+          <w:p>
+            <w:pPr>
+              <w:contextualSpacing/>
+              <w:jc w:val="center"/>
+            </w:pPr>
+            <w:r>
+              <w:rPr>
+                <w:rFonts w:eastAsia="Times New Roman" w:cs="Arial"/>
+                <w:color w:val="000000"/>
+                <w:sz w:val="16"/>
+                <w:szCs w:val="16"/>
+                <w:lang w:eastAsia="es-ES"/>
+              </w:rPr>
+              <w:t>Nota 3 y 6</w:t>
             </w:r>
           </w:p>
         </w:tc>
@@ -7193,7 +7069,7 @@
         </w:tc>
         <w:tc>
           <w:tcPr>
-            <w:tcW w:w="6216" w:type="dxa"/>
+            <w:tcW w:w="6074" w:type="dxa"/>
             <w:shd w:val="clear" w:color="auto" w:fill="auto"/>
             <w:noWrap/>
             <w:hideMark/>
@@ -7224,22 +7100,22 @@
         </w:tc>
         <w:tc>
           <w:tcPr>
-            <w:tcW w:w="938" w:type="dxa"/>
-          </w:tcPr>
-          <w:p>
-            <w:pPr>
-              <w:spacing w:before="0"/>
-              <w:jc w:val="center"/>
-            </w:pPr>
-            <w:r>
-              <w:rPr>
-                <w:rFonts w:eastAsia="Times New Roman" w:cs="Arial"/>
-                <w:color w:val="000000"/>
-                <w:sz w:val="16"/>
-                <w:szCs w:val="16"/>
-                <w:lang w:eastAsia="es-ES"/>
-              </w:rPr>
-              <w:t>Nota 6</w:t>
+            <w:tcW w:w="1080" w:type="dxa"/>
+          </w:tcPr>
+          <w:p>
+            <w:pPr>
+              <w:contextualSpacing/>
+              <w:jc w:val="center"/>
+            </w:pPr>
+            <w:r>
+              <w:rPr>
+                <w:rFonts w:eastAsia="Times New Roman" w:cs="Arial"/>
+                <w:color w:val="000000"/>
+                <w:sz w:val="16"/>
+                <w:szCs w:val="16"/>
+                <w:lang w:eastAsia="es-ES"/>
+              </w:rPr>
+              <w:t>Nota 3 y 6</w:t>
             </w:r>
           </w:p>
         </w:tc>
@@ -7305,7 +7181,7 @@
         </w:tc>
         <w:tc>
           <w:tcPr>
-            <w:tcW w:w="6216" w:type="dxa"/>
+            <w:tcW w:w="6074" w:type="dxa"/>
             <w:shd w:val="clear" w:color="auto" w:fill="auto"/>
             <w:noWrap/>
             <w:hideMark/>
@@ -7336,22 +7212,22 @@
         </w:tc>
         <w:tc>
           <w:tcPr>
-            <w:tcW w:w="938" w:type="dxa"/>
-          </w:tcPr>
-          <w:p>
-            <w:pPr>
-              <w:spacing w:before="0"/>
-              <w:jc w:val="center"/>
-            </w:pPr>
-            <w:r>
-              <w:rPr>
-                <w:rFonts w:eastAsia="Times New Roman" w:cs="Arial"/>
-                <w:color w:val="000000"/>
-                <w:sz w:val="16"/>
-                <w:szCs w:val="16"/>
-                <w:lang w:eastAsia="es-ES"/>
-              </w:rPr>
-              <w:t>Nota 6</w:t>
+            <w:tcW w:w="1080" w:type="dxa"/>
+          </w:tcPr>
+          <w:p>
+            <w:pPr>
+              <w:contextualSpacing/>
+              <w:jc w:val="center"/>
+            </w:pPr>
+            <w:r>
+              <w:rPr>
+                <w:rFonts w:eastAsia="Times New Roman" w:cs="Arial"/>
+                <w:color w:val="000000"/>
+                <w:sz w:val="16"/>
+                <w:szCs w:val="16"/>
+                <w:lang w:eastAsia="es-ES"/>
+              </w:rPr>
+              <w:t>Nota 3 y 6</w:t>
             </w:r>
           </w:p>
         </w:tc>
@@ -7417,7 +7293,7 @@
         </w:tc>
         <w:tc>
           <w:tcPr>
-            <w:tcW w:w="6216" w:type="dxa"/>
+            <w:tcW w:w="6074" w:type="dxa"/>
             <w:shd w:val="clear" w:color="auto" w:fill="auto"/>
             <w:noWrap/>
             <w:hideMark/>
@@ -7448,22 +7324,22 @@
         </w:tc>
         <w:tc>
           <w:tcPr>
-            <w:tcW w:w="938" w:type="dxa"/>
-          </w:tcPr>
-          <w:p>
-            <w:pPr>
-              <w:spacing w:before="0"/>
-              <w:jc w:val="center"/>
-            </w:pPr>
-            <w:r>
-              <w:rPr>
-                <w:rFonts w:eastAsia="Times New Roman" w:cs="Arial"/>
-                <w:color w:val="000000"/>
-                <w:sz w:val="16"/>
-                <w:szCs w:val="16"/>
-                <w:lang w:eastAsia="es-ES"/>
-              </w:rPr>
-              <w:t>Nota 6</w:t>
+            <w:tcW w:w="1080" w:type="dxa"/>
+          </w:tcPr>
+          <w:p>
+            <w:pPr>
+              <w:contextualSpacing/>
+              <w:jc w:val="center"/>
+            </w:pPr>
+            <w:r>
+              <w:rPr>
+                <w:rFonts w:eastAsia="Times New Roman" w:cs="Arial"/>
+                <w:color w:val="000000"/>
+                <w:sz w:val="16"/>
+                <w:szCs w:val="16"/>
+                <w:lang w:eastAsia="es-ES"/>
+              </w:rPr>
+              <w:t>Nota 3 y 6</w:t>
             </w:r>
           </w:p>
         </w:tc>
@@ -7516,7 +7392,6 @@
                 <w:lang w:eastAsia="es-ES"/>
               </w:rPr>
             </w:pPr>
-            <w:proofErr w:type="spellStart"/>
             <w:r>
               <w:rPr>
                 <w:rFonts w:eastAsia="Times New Roman" w:cs="Arial"/>
@@ -7527,12 +7402,11 @@
               </w:rPr>
               <w:t>baseIrpf</w:t>
             </w:r>
-            <w:proofErr w:type="spellEnd"/>
-          </w:p>
-        </w:tc>
-        <w:tc>
-          <w:tcPr>
-            <w:tcW w:w="6216" w:type="dxa"/>
+          </w:p>
+        </w:tc>
+        <w:tc>
+          <w:tcPr>
+            <w:tcW w:w="6074" w:type="dxa"/>
             <w:shd w:val="clear" w:color="auto" w:fill="auto"/>
             <w:noWrap/>
             <w:hideMark/>
@@ -7559,23 +7433,21 @@
               </w:rPr>
               <w:t xml:space="preserve">Base de </w:t>
             </w:r>
-            <w:proofErr w:type="spellStart"/>
-            <w:r>
-              <w:rPr>
-                <w:rFonts w:eastAsia="Times New Roman" w:cs="Arial"/>
-                <w:color w:val="000000"/>
-                <w:sz w:val="16"/>
-                <w:szCs w:val="16"/>
-                <w:lang w:eastAsia="es-ES"/>
-              </w:rPr>
-              <w:t>retencion</w:t>
-            </w:r>
-            <w:proofErr w:type="spellEnd"/>
-          </w:p>
-        </w:tc>
-        <w:tc>
-          <w:tcPr>
-            <w:tcW w:w="938" w:type="dxa"/>
+            <w:r>
+              <w:rPr>
+                <w:rFonts w:eastAsia="Times New Roman" w:cs="Arial"/>
+                <w:color w:val="000000"/>
+                <w:sz w:val="16"/>
+                <w:szCs w:val="16"/>
+                <w:lang w:eastAsia="es-ES"/>
+              </w:rPr>
+              <w:t>retención</w:t>
+            </w:r>
+          </w:p>
+        </w:tc>
+        <w:tc>
+          <w:tcPr>
+            <w:tcW w:w="1080" w:type="dxa"/>
           </w:tcPr>
           <w:p>
             <w:pPr>
@@ -7650,7 +7522,6 @@
                 <w:lang w:eastAsia="es-ES"/>
               </w:rPr>
             </w:pPr>
-            <w:proofErr w:type="spellStart"/>
             <w:r>
               <w:rPr>
                 <w:rFonts w:eastAsia="Times New Roman" w:cs="Arial"/>
@@ -7661,12 +7532,11 @@
               </w:rPr>
               <w:t>porcentajeIrpf</w:t>
             </w:r>
-            <w:proofErr w:type="spellEnd"/>
-          </w:p>
-        </w:tc>
-        <w:tc>
-          <w:tcPr>
-            <w:tcW w:w="6216" w:type="dxa"/>
+          </w:p>
+        </w:tc>
+        <w:tc>
+          <w:tcPr>
+            <w:tcW w:w="6074" w:type="dxa"/>
             <w:shd w:val="clear" w:color="auto" w:fill="auto"/>
             <w:noWrap/>
             <w:hideMark/>
@@ -7693,23 +7563,21 @@
               </w:rPr>
               <w:t xml:space="preserve">Porcentaje de </w:t>
             </w:r>
-            <w:proofErr w:type="spellStart"/>
-            <w:r>
-              <w:rPr>
-                <w:rFonts w:eastAsia="Times New Roman" w:cs="Arial"/>
-                <w:color w:val="000000"/>
-                <w:sz w:val="16"/>
-                <w:szCs w:val="16"/>
-                <w:lang w:eastAsia="es-ES"/>
-              </w:rPr>
-              <w:t>retencion</w:t>
-            </w:r>
-            <w:proofErr w:type="spellEnd"/>
-          </w:p>
-        </w:tc>
-        <w:tc>
-          <w:tcPr>
-            <w:tcW w:w="938" w:type="dxa"/>
+            <w:r>
+              <w:rPr>
+                <w:rFonts w:eastAsia="Times New Roman" w:cs="Arial"/>
+                <w:color w:val="000000"/>
+                <w:sz w:val="16"/>
+                <w:szCs w:val="16"/>
+                <w:lang w:eastAsia="es-ES"/>
+              </w:rPr>
+              <w:t>retención</w:t>
+            </w:r>
+          </w:p>
+        </w:tc>
+        <w:tc>
+          <w:tcPr>
+            <w:tcW w:w="1080" w:type="dxa"/>
           </w:tcPr>
           <w:p>
             <w:pPr>
@@ -7784,7 +7652,6 @@
                 <w:lang w:eastAsia="es-ES"/>
               </w:rPr>
             </w:pPr>
-            <w:proofErr w:type="spellStart"/>
             <w:r>
               <w:rPr>
                 <w:rFonts w:eastAsia="Times New Roman" w:cs="Arial"/>
@@ -7795,12 +7662,11 @@
               </w:rPr>
               <w:t>cuotaIrpf</w:t>
             </w:r>
-            <w:proofErr w:type="spellEnd"/>
-          </w:p>
-        </w:tc>
-        <w:tc>
-          <w:tcPr>
-            <w:tcW w:w="6216" w:type="dxa"/>
+          </w:p>
+        </w:tc>
+        <w:tc>
+          <w:tcPr>
+            <w:tcW w:w="6074" w:type="dxa"/>
             <w:shd w:val="clear" w:color="auto" w:fill="auto"/>
             <w:noWrap/>
             <w:hideMark/>
@@ -7827,23 +7693,21 @@
               </w:rPr>
               <w:t xml:space="preserve">Cuota de </w:t>
             </w:r>
-            <w:proofErr w:type="spellStart"/>
-            <w:r>
-              <w:rPr>
-                <w:rFonts w:eastAsia="Times New Roman" w:cs="Arial"/>
-                <w:color w:val="000000"/>
-                <w:sz w:val="16"/>
-                <w:szCs w:val="16"/>
-                <w:lang w:eastAsia="es-ES"/>
-              </w:rPr>
-              <w:t>retencion</w:t>
-            </w:r>
-            <w:proofErr w:type="spellEnd"/>
-          </w:p>
-        </w:tc>
-        <w:tc>
-          <w:tcPr>
-            <w:tcW w:w="938" w:type="dxa"/>
+            <w:r>
+              <w:rPr>
+                <w:rFonts w:eastAsia="Times New Roman" w:cs="Arial"/>
+                <w:color w:val="000000"/>
+                <w:sz w:val="16"/>
+                <w:szCs w:val="16"/>
+                <w:lang w:eastAsia="es-ES"/>
+              </w:rPr>
+              <w:t>retención</w:t>
+            </w:r>
+          </w:p>
+        </w:tc>
+        <w:tc>
+          <w:tcPr>
+            <w:tcW w:w="1080" w:type="dxa"/>
           </w:tcPr>
           <w:p>
             <w:pPr>
@@ -7918,7 +7782,6 @@
                 <w:lang w:eastAsia="es-ES"/>
               </w:rPr>
             </w:pPr>
-            <w:proofErr w:type="spellStart"/>
             <w:r>
               <w:rPr>
                 <w:rFonts w:eastAsia="Times New Roman" w:cs="Arial"/>
@@ -7929,12 +7792,11 @@
               </w:rPr>
               <w:t>totalFactura</w:t>
             </w:r>
-            <w:proofErr w:type="spellEnd"/>
-          </w:p>
-        </w:tc>
-        <w:tc>
-          <w:tcPr>
-            <w:tcW w:w="6216" w:type="dxa"/>
+          </w:p>
+        </w:tc>
+        <w:tc>
+          <w:tcPr>
+            <w:tcW w:w="6074" w:type="dxa"/>
             <w:shd w:val="clear" w:color="auto" w:fill="auto"/>
             <w:noWrap/>
             <w:hideMark/>
@@ -7965,7 +7827,7 @@
         </w:tc>
         <w:tc>
           <w:tcPr>
-            <w:tcW w:w="938" w:type="dxa"/>
+            <w:tcW w:w="1080" w:type="dxa"/>
           </w:tcPr>
           <w:p>
             <w:pPr>
@@ -8019,6 +7881,7 @@
       <w:pPr>
         <w:pStyle w:val="Primeralinea"/>
         <w:ind w:left="1304" w:hanging="737"/>
+        <w:contextualSpacing/>
         <w:rPr>
           <w:lang w:eastAsia="es-ES"/>
         </w:rPr>
@@ -8040,6 +7903,7 @@
       <w:pPr>
         <w:pStyle w:val="Primeralinea"/>
         <w:ind w:left="1304" w:hanging="737"/>
+        <w:contextualSpacing/>
         <w:rPr>
           <w:lang w:eastAsia="es-ES"/>
         </w:rPr>
@@ -8056,28 +7920,24 @@
         </w:rPr>
         <w:t xml:space="preserve">Obligatorio en emitidas; en recibidas si no se pone, se calcula según el </w:t>
       </w:r>
-      <w:proofErr w:type="spellStart"/>
       <w:r>
         <w:rPr>
           <w:lang w:eastAsia="es-ES"/>
         </w:rPr>
-        <w:t>ultimo</w:t>
+        <w:t>último</w:t>
       </w:r>
-      <w:proofErr w:type="spellEnd"/>
       <w:r>
         <w:rPr>
           <w:lang w:eastAsia="es-ES"/>
         </w:rPr>
         <w:t xml:space="preserve"> </w:t>
       </w:r>
-      <w:proofErr w:type="spellStart"/>
       <w:r>
         <w:rPr>
           <w:lang w:eastAsia="es-ES"/>
         </w:rPr>
-        <w:t>numero</w:t>
+        <w:t>número</w:t>
       </w:r>
-      <w:proofErr w:type="spellEnd"/>
       <w:r>
         <w:rPr>
           <w:lang w:eastAsia="es-ES"/>
@@ -8089,6 +7949,7 @@
       <w:pPr>
         <w:pStyle w:val="Primeralinea"/>
         <w:ind w:left="1304" w:hanging="737"/>
+        <w:contextualSpacing/>
         <w:rPr>
           <w:lang w:eastAsia="es-ES"/>
         </w:rPr>
@@ -8110,6 +7971,7 @@
       <w:pPr>
         <w:pStyle w:val="Primeralinea"/>
         <w:ind w:left="1304" w:hanging="737"/>
+        <w:contextualSpacing/>
         <w:rPr>
           <w:lang w:eastAsia="es-ES"/>
         </w:rPr>
@@ -8131,6 +7993,7 @@
       <w:pPr>
         <w:pStyle w:val="Primeralinea"/>
         <w:ind w:left="1304" w:hanging="737"/>
+        <w:contextualSpacing/>
         <w:rPr>
           <w:lang w:eastAsia="es-ES"/>
         </w:rPr>
@@ -8145,13 +8008,32 @@
         <w:rPr>
           <w:lang w:eastAsia="es-ES"/>
         </w:rPr>
-        <w:t>Si la factura lleva recargo es obligatorio informa el importe, siempre que haya base informada</w:t>
+        <w:t>S</w:t>
+      </w:r>
+      <w:r>
+        <w:rPr>
+          <w:lang w:eastAsia="es-ES"/>
+        </w:rPr>
+        <w:t>i hay base informada</w:t>
+      </w:r>
+      <w:r>
+        <w:rPr>
+          <w:lang w:eastAsia="es-ES"/>
+        </w:rPr>
+        <w:t xml:space="preserve"> se podrá poner la cuota de recargo si fuera necesario.</w:t>
+      </w:r>
+      <w:r>
+        <w:rPr>
+          <w:lang w:eastAsia="es-ES"/>
+        </w:rPr>
+        <w:t xml:space="preserve"> </w:t>
       </w:r>
     </w:p>
     <w:p>
       <w:pPr>
         <w:pStyle w:val="Primeralinea"/>
         <w:ind w:left="1304" w:hanging="737"/>
+        <w:contextualSpacing/>
         <w:rPr>
           <w:lang w:eastAsia="es-ES"/>
         </w:rPr>
@@ -8173,6 +8055,7 @@
       <w:pPr>
         <w:pStyle w:val="Primeralinea"/>
         <w:ind w:left="1304" w:hanging="737"/>
+        <w:contextualSpacing/>
         <w:rPr>
           <w:lang w:eastAsia="es-ES"/>
         </w:rPr>

</xml_diff>

<commit_message>
Version 1.5.1.0 - Modificada clase 'Facturas' para añadir la propiedad ficheroFactura
</commit_message>
<xml_diff>
--- a/Configuracion importacion facturas.docx
+++ b/Configuracion importacion facturas.docx
@@ -4624,8 +4624,6 @@
               </w:rPr>
               <w:t>Nota 3 y 6</w:t>
             </w:r>
-            <w:bookmarkStart w:id="0" w:name="_GoBack"/>
-            <w:bookmarkEnd w:id="0"/>
           </w:p>
         </w:tc>
       </w:tr>
@@ -7822,6 +7820,127 @@
                 <w:lang w:eastAsia="es-ES"/>
               </w:rPr>
               <w:t>Total factura</w:t>
+            </w:r>
+          </w:p>
+        </w:tc>
+        <w:tc>
+          <w:tcPr>
+            <w:tcW w:w="1080" w:type="dxa"/>
+          </w:tcPr>
+          <w:p>
+            <w:pPr>
+              <w:spacing w:before="0"/>
+              <w:jc w:val="center"/>
+              <w:rPr>
+                <w:rFonts w:eastAsia="Times New Roman" w:cs="Arial"/>
+                <w:color w:val="000000"/>
+                <w:sz w:val="16"/>
+                <w:szCs w:val="16"/>
+                <w:lang w:eastAsia="es-ES"/>
+              </w:rPr>
+            </w:pPr>
+            <w:r>
+              <w:rPr>
+                <w:rFonts w:eastAsia="Times New Roman" w:cs="Arial"/>
+                <w:color w:val="000000"/>
+                <w:sz w:val="16"/>
+                <w:szCs w:val="16"/>
+                <w:lang w:eastAsia="es-ES"/>
+              </w:rPr>
+              <w:t>NO</w:t>
+            </w:r>
+          </w:p>
+        </w:tc>
+      </w:tr>
+      <w:tr>
+        <w:trPr>
+          <w:trHeight w:val="255"/>
+        </w:trPr>
+        <w:tc>
+          <w:tcPr>
+            <w:tcW w:w="925" w:type="dxa"/>
+            <w:shd w:val="clear" w:color="auto" w:fill="auto"/>
+            <w:noWrap/>
+          </w:tcPr>
+          <w:p>
+            <w:pPr>
+              <w:spacing w:before="0"/>
+              <w:jc w:val="center"/>
+              <w:rPr>
+                <w:sz w:val="16"/>
+                <w:szCs w:val="16"/>
+              </w:rPr>
+            </w:pPr>
+            <w:r>
+              <w:rPr>
+                <w:sz w:val="16"/>
+                <w:szCs w:val="16"/>
+              </w:rPr>
+              <w:t>BM</w:t>
+            </w:r>
+          </w:p>
+        </w:tc>
+        <w:tc>
+          <w:tcPr>
+            <w:tcW w:w="1785" w:type="dxa"/>
+            <w:shd w:val="clear" w:color="auto" w:fill="auto"/>
+            <w:noWrap/>
+          </w:tcPr>
+          <w:p>
+            <w:pPr>
+              <w:spacing w:before="0"/>
+              <w:jc w:val="left"/>
+              <w:rPr>
+                <w:rFonts w:eastAsia="Times New Roman" w:cs="Arial"/>
+                <w:color w:val="000000"/>
+                <w:sz w:val="16"/>
+                <w:szCs w:val="16"/>
+                <w:lang w:eastAsia="es-ES"/>
+              </w:rPr>
+            </w:pPr>
+            <w:proofErr w:type="spellStart"/>
+            <w:r>
+              <w:rPr>
+                <w:rFonts w:eastAsia="Times New Roman" w:cs="Arial"/>
+                <w:color w:val="000000"/>
+                <w:sz w:val="16"/>
+                <w:szCs w:val="16"/>
+                <w:lang w:eastAsia="es-ES"/>
+              </w:rPr>
+              <w:t>ficheroFactura</w:t>
+            </w:r>
+            <w:bookmarkStart w:id="0" w:name="_GoBack"/>
+            <w:bookmarkEnd w:id="0"/>
+            <w:proofErr w:type="spellEnd"/>
+          </w:p>
+        </w:tc>
+        <w:tc>
+          <w:tcPr>
+            <w:tcW w:w="6074" w:type="dxa"/>
+            <w:shd w:val="clear" w:color="auto" w:fill="auto"/>
+            <w:noWrap/>
+          </w:tcPr>
+          <w:p>
+            <w:pPr>
+              <w:spacing w:before="0"/>
+              <w:jc w:val="left"/>
+              <w:rPr>
+                <w:rFonts w:eastAsia="Times New Roman" w:cs="Arial"/>
+                <w:color w:val="000000"/>
+                <w:sz w:val="16"/>
+                <w:szCs w:val="16"/>
+                <w:lang w:eastAsia="es-ES"/>
+              </w:rPr>
+            </w:pPr>
+            <w:r>
+              <w:rPr>
+                <w:rFonts w:eastAsia="Times New Roman" w:cs="Arial"/>
+                <w:color w:val="000000"/>
+                <w:sz w:val="16"/>
+                <w:szCs w:val="16"/>
+                <w:lang w:eastAsia="es-ES"/>
+              </w:rPr>
+              <w:t>Nombre del fichero PDF que se vinculara con el asiento y registro de IVA</w:t>
             </w:r>
           </w:p>
         </w:tc>
@@ -8008,19 +8127,7 @@
         <w:rPr>
           <w:lang w:eastAsia="es-ES"/>
         </w:rPr>
-        <w:t>S</w:t>
-      </w:r>
-      <w:r>
-        <w:rPr>
-          <w:lang w:eastAsia="es-ES"/>
-        </w:rPr>
-        <w:t>i hay base informada</w:t>
-      </w:r>
-      <w:r>
-        <w:rPr>
-          <w:lang w:eastAsia="es-ES"/>
-        </w:rPr>
-        <w:t xml:space="preserve"> se podrá poner la cuota de recargo si fuera necesario.</w:t>
+        <w:t>Si hay base informada se podrá poner la cuota de recargo si fuera necesario.</w:t>
       </w:r>
       <w:r>
         <w:rPr>
@@ -8167,7 +8274,7 @@
         <w:sz w:val="16"/>
         <w:szCs w:val="16"/>
       </w:rPr>
-      <w:t>1</w:t>
+      <w:t>2</w:t>
     </w:r>
     <w:r>
       <w:rPr>

</xml_diff>